<commit_message>
improvement on RS Doc #31
General Improvement on RS Doc according issue #31.
</commit_message>
<xml_diff>
--- a/Swatcher_RS/RS_Swatcher.docx
+++ b/Swatcher_RS/RS_Swatcher.docx
@@ -2,6 +2,491 @@
 <file path=word/document.xml><?xml version="1.0" encoding="utf-8"?>
 <w:document xmlns:ve="http://schemas.openxmlformats.org/markup-compatibility/2006" xmlns:o="urn:schemas-microsoft-com:office:office" xmlns:r="http://schemas.openxmlformats.org/officeDocument/2006/relationships" xmlns:m="http://schemas.openxmlformats.org/officeDocument/2006/math" xmlns:v="urn:schemas-microsoft-com:vml" xmlns:wp="http://schemas.openxmlformats.org/drawingml/2006/wordprocessingDrawing" xmlns:w10="urn:schemas-microsoft-com:office:word" xmlns:w="http://schemas.openxmlformats.org/wordprocessingml/2006/main" xmlns:wne="http://schemas.microsoft.com/office/word/2006/wordml">
   <w:body>
+    <w:p>
+      <w:pPr>
+        <w:rPr>
+          <w:rFonts w:ascii="Calibri" w:hAnsi="Calibri" w:cs="Calibri"/>
+          <w:b/>
+          <w:color w:val="000000"/>
+          <w:kern w:val="36"/>
+          <w:sz w:val="60"/>
+          <w:szCs w:val="60"/>
+        </w:rPr>
+      </w:pPr>
+    </w:p>
+    <w:p>
+      <w:pPr>
+        <w:jc w:val="center"/>
+        <w:rPr>
+          <w:rFonts w:ascii="Calibri" w:hAnsi="Calibri" w:cs="Calibri"/>
+          <w:b/>
+          <w:color w:val="000000"/>
+          <w:kern w:val="36"/>
+          <w:sz w:val="56"/>
+          <w:szCs w:val="56"/>
+        </w:rPr>
+      </w:pPr>
+      <w:r>
+        <w:rPr>
+          <w:rFonts w:ascii="Calibri" w:hAnsi="Calibri" w:cs="Calibri"/>
+          <w:b/>
+          <w:color w:val="000000"/>
+          <w:kern w:val="36"/>
+          <w:sz w:val="56"/>
+          <w:szCs w:val="56"/>
+        </w:rPr>
+        <w:t>Software Requirements Specifications</w:t>
+      </w:r>
+    </w:p>
+    <w:p>
+      <w:pPr>
+        <w:jc w:val="center"/>
+        <w:rPr>
+          <w:rFonts w:ascii="Calibri" w:hAnsi="Calibri" w:cs="Calibri"/>
+          <w:b/>
+          <w:color w:val="000000"/>
+          <w:kern w:val="36"/>
+          <w:sz w:val="40"/>
+          <w:szCs w:val="40"/>
+        </w:rPr>
+      </w:pPr>
+    </w:p>
+    <w:p>
+      <w:pPr>
+        <w:jc w:val="center"/>
+        <w:rPr>
+          <w:rFonts w:ascii="Calibri" w:hAnsi="Calibri" w:cs="Calibri"/>
+          <w:b/>
+          <w:color w:val="000000"/>
+          <w:kern w:val="36"/>
+          <w:sz w:val="40"/>
+          <w:szCs w:val="40"/>
+        </w:rPr>
+      </w:pPr>
+    </w:p>
+    <w:p>
+      <w:pPr>
+        <w:jc w:val="center"/>
+        <w:rPr>
+          <w:rFonts w:ascii="Calibri" w:hAnsi="Calibri" w:cs="Calibri"/>
+          <w:b/>
+          <w:color w:val="000000"/>
+          <w:kern w:val="36"/>
+          <w:sz w:val="40"/>
+          <w:szCs w:val="40"/>
+        </w:rPr>
+      </w:pPr>
+    </w:p>
+    <w:p>
+      <w:pPr>
+        <w:jc w:val="center"/>
+        <w:rPr>
+          <w:rFonts w:ascii="Calibri" w:hAnsi="Calibri" w:cs="Calibri"/>
+          <w:b/>
+          <w:color w:val="000000"/>
+          <w:kern w:val="36"/>
+          <w:sz w:val="48"/>
+          <w:szCs w:val="48"/>
+        </w:rPr>
+      </w:pPr>
+      <w:r>
+        <w:rPr>
+          <w:rFonts w:ascii="Calibri" w:hAnsi="Calibri" w:cs="Calibri"/>
+          <w:b/>
+          <w:color w:val="000000"/>
+          <w:kern w:val="36"/>
+          <w:sz w:val="48"/>
+          <w:szCs w:val="48"/>
+        </w:rPr>
+        <w:t>S</w:t>
+      </w:r>
+      <w:r>
+        <w:rPr>
+          <w:rFonts w:ascii="Calibri" w:hAnsi="Calibri" w:cs="Calibri"/>
+          <w:b/>
+          <w:color w:val="000000"/>
+          <w:kern w:val="36"/>
+          <w:sz w:val="48"/>
+          <w:szCs w:val="48"/>
+        </w:rPr>
+        <w:t>istema</w:t>
+      </w:r>
+    </w:p>
+    <w:p>
+      <w:pPr>
+        <w:jc w:val="center"/>
+        <w:rPr>
+          <w:rFonts w:ascii="Calibri" w:hAnsi="Calibri" w:cs="Calibri"/>
+          <w:b/>
+          <w:color w:val="000000"/>
+          <w:kern w:val="36"/>
+          <w:sz w:val="96"/>
+          <w:szCs w:val="96"/>
+        </w:rPr>
+      </w:pPr>
+      <w:r>
+        <w:rPr>
+          <w:rFonts w:ascii="Calibri" w:hAnsi="Calibri" w:cs="Calibri"/>
+          <w:b/>
+          <w:color w:val="000000"/>
+          <w:kern w:val="36"/>
+          <w:sz w:val="96"/>
+          <w:szCs w:val="96"/>
+        </w:rPr>
+        <w:t>SWATCHER</w:t>
+      </w:r>
+    </w:p>
+    <w:p>
+      <w:pPr>
+        <w:jc w:val="center"/>
+        <w:rPr>
+          <w:rFonts w:ascii="Calibri" w:hAnsi="Calibri" w:cs="Calibri"/>
+          <w:b/>
+          <w:color w:val="000000"/>
+          <w:kern w:val="36"/>
+          <w:sz w:val="48"/>
+          <w:szCs w:val="48"/>
+        </w:rPr>
+      </w:pPr>
+    </w:p>
+    <w:p>
+      <w:pPr>
+        <w:jc w:val="center"/>
+        <w:rPr>
+          <w:rFonts w:ascii="Calibri" w:hAnsi="Calibri" w:cs="Calibri"/>
+          <w:b/>
+          <w:color w:val="000000"/>
+          <w:kern w:val="36"/>
+          <w:sz w:val="48"/>
+          <w:szCs w:val="48"/>
+        </w:rPr>
+      </w:pPr>
+    </w:p>
+    <w:p>
+      <w:pPr>
+        <w:jc w:val="center"/>
+        <w:rPr>
+          <w:rFonts w:ascii="Calibri" w:hAnsi="Calibri" w:cs="Calibri"/>
+          <w:b/>
+          <w:color w:val="000000"/>
+          <w:kern w:val="36"/>
+          <w:sz w:val="48"/>
+          <w:szCs w:val="48"/>
+        </w:rPr>
+      </w:pPr>
+    </w:p>
+    <w:p>
+      <w:pPr>
+        <w:jc w:val="center"/>
+        <w:rPr>
+          <w:rFonts w:ascii="Calibri" w:hAnsi="Calibri" w:cs="Calibri"/>
+          <w:b/>
+          <w:color w:val="000000"/>
+          <w:kern w:val="36"/>
+          <w:sz w:val="48"/>
+          <w:szCs w:val="48"/>
+        </w:rPr>
+      </w:pPr>
+      <w:r>
+        <w:rPr>
+          <w:rFonts w:ascii="Calibri" w:hAnsi="Calibri" w:cs="Calibri"/>
+          <w:b/>
+          <w:color w:val="000000"/>
+          <w:kern w:val="36"/>
+          <w:sz w:val="48"/>
+          <w:szCs w:val="48"/>
+        </w:rPr>
+        <w:t>Università degli Studi del Sannio</w:t>
+      </w:r>
+    </w:p>
+    <w:p>
+      <w:pPr>
+        <w:jc w:val="center"/>
+        <w:rPr>
+          <w:rFonts w:ascii="Calibri" w:hAnsi="Calibri" w:cs="Calibri"/>
+          <w:b/>
+          <w:color w:val="000000"/>
+          <w:kern w:val="36"/>
+          <w:sz w:val="36"/>
+          <w:szCs w:val="36"/>
+        </w:rPr>
+      </w:pPr>
+      <w:r>
+        <w:rPr>
+          <w:rFonts w:ascii="Calibri" w:hAnsi="Calibri" w:cs="Calibri"/>
+          <w:b/>
+          <w:color w:val="000000"/>
+          <w:kern w:val="36"/>
+          <w:sz w:val="36"/>
+          <w:szCs w:val="36"/>
+        </w:rPr>
+        <w:t>Laurea Magistrale in Ingegneria Informatica</w:t>
+      </w:r>
+    </w:p>
+    <w:p>
+      <w:pPr>
+        <w:jc w:val="center"/>
+        <w:rPr>
+          <w:rFonts w:ascii="Calibri" w:hAnsi="Calibri" w:cs="Calibri"/>
+          <w:b/>
+          <w:color w:val="000000"/>
+          <w:kern w:val="36"/>
+          <w:sz w:val="36"/>
+          <w:szCs w:val="36"/>
+        </w:rPr>
+      </w:pPr>
+    </w:p>
+    <w:p>
+      <w:pPr>
+        <w:jc w:val="center"/>
+        <w:rPr>
+          <w:rFonts w:ascii="Calibri" w:hAnsi="Calibri" w:cs="Calibri"/>
+          <w:b/>
+          <w:color w:val="000000"/>
+          <w:kern w:val="36"/>
+          <w:sz w:val="36"/>
+          <w:szCs w:val="36"/>
+        </w:rPr>
+      </w:pPr>
+    </w:p>
+    <w:p>
+      <w:pPr>
+        <w:tabs>
+          <w:tab w:val="left" w:pos="3105"/>
+          <w:tab w:val="center" w:pos="4816"/>
+        </w:tabs>
+        <w:jc w:val="center"/>
+        <w:rPr>
+          <w:rFonts w:ascii="Calibri" w:hAnsi="Calibri" w:cs="Calibri"/>
+          <w:b/>
+          <w:color w:val="000000"/>
+          <w:kern w:val="36"/>
+          <w:sz w:val="70"/>
+          <w:szCs w:val="70"/>
+        </w:rPr>
+      </w:pPr>
+      <w:r>
+        <w:rPr>
+          <w:rFonts w:ascii="Calibri" w:hAnsi="Calibri" w:cs="Calibri"/>
+          <w:b/>
+          <w:color w:val="000000"/>
+          <w:kern w:val="36"/>
+          <w:sz w:val="70"/>
+          <w:szCs w:val="70"/>
+        </w:rPr>
+        <w:t xml:space="preserve">Corso di Ingegneria del Software </w:t>
+      </w:r>
+    </w:p>
+    <w:p>
+      <w:pPr>
+        <w:tabs>
+          <w:tab w:val="left" w:pos="3105"/>
+          <w:tab w:val="center" w:pos="4816"/>
+        </w:tabs>
+        <w:jc w:val="center"/>
+        <w:rPr>
+          <w:rFonts w:ascii="Calibri" w:hAnsi="Calibri" w:cs="Calibri"/>
+          <w:b/>
+          <w:color w:val="000000"/>
+          <w:kern w:val="36"/>
+          <w:sz w:val="56"/>
+          <w:szCs w:val="56"/>
+        </w:rPr>
+      </w:pPr>
+      <w:r>
+        <w:rPr>
+          <w:rFonts w:ascii="Calibri" w:hAnsi="Calibri" w:cs="Calibri"/>
+          <w:b/>
+          <w:color w:val="000000"/>
+          <w:kern w:val="36"/>
+          <w:sz w:val="56"/>
+          <w:szCs w:val="56"/>
+        </w:rPr>
+        <w:t xml:space="preserve"> </w:t>
+      </w:r>
+      <w:r>
+        <w:rPr>
+          <w:rFonts w:ascii="Calibri" w:hAnsi="Calibri" w:cs="Calibri"/>
+          <w:b/>
+          <w:color w:val="000000"/>
+          <w:kern w:val="36"/>
+          <w:sz w:val="56"/>
+          <w:szCs w:val="56"/>
+        </w:rPr>
+        <w:t>2015 I°</w:t>
+      </w:r>
+      <w:r>
+        <w:rPr>
+          <w:rFonts w:ascii="Calibri" w:hAnsi="Calibri" w:cs="Calibri"/>
+          <w:b/>
+          <w:color w:val="000000"/>
+          <w:kern w:val="36"/>
+          <w:sz w:val="56"/>
+          <w:szCs w:val="56"/>
+        </w:rPr>
+        <w:t>A-</w:t>
+      </w:r>
+      <w:r>
+        <w:rPr>
+          <w:rFonts w:ascii="Calibri" w:hAnsi="Calibri" w:cs="Calibri"/>
+          <w:b/>
+          <w:color w:val="000000"/>
+          <w:kern w:val="36"/>
+          <w:sz w:val="56"/>
+          <w:szCs w:val="56"/>
+        </w:rPr>
+        <w:t>II°</w:t>
+      </w:r>
+      <w:r>
+        <w:rPr>
+          <w:rFonts w:ascii="Calibri" w:hAnsi="Calibri" w:cs="Calibri"/>
+          <w:b/>
+          <w:color w:val="000000"/>
+          <w:kern w:val="36"/>
+          <w:sz w:val="56"/>
+          <w:szCs w:val="56"/>
+        </w:rPr>
+        <w:t>S</w:t>
+      </w:r>
+      <w:r>
+        <w:rPr>
+          <w:rFonts w:ascii="Calibri" w:hAnsi="Calibri" w:cs="Calibri"/>
+          <w:b/>
+          <w:color w:val="000000"/>
+          <w:kern w:val="36"/>
+          <w:sz w:val="56"/>
+          <w:szCs w:val="56"/>
+        </w:rPr>
+        <w:t xml:space="preserve"> Prof. Massimiliano Di Penta</w:t>
+      </w:r>
+    </w:p>
+    <w:p>
+      <w:pPr>
+        <w:rPr>
+          <w:color w:val="000000"/>
+          <w:kern w:val="36"/>
+          <w:sz w:val="32"/>
+          <w:szCs w:val="32"/>
+        </w:rPr>
+      </w:pPr>
+    </w:p>
+    <w:p>
+      <w:pPr>
+        <w:rPr>
+          <w:color w:val="000000"/>
+          <w:kern w:val="36"/>
+          <w:sz w:val="32"/>
+          <w:szCs w:val="32"/>
+        </w:rPr>
+      </w:pPr>
+    </w:p>
+    <w:p>
+      <w:pPr>
+        <w:rPr>
+          <w:color w:val="000000"/>
+          <w:kern w:val="36"/>
+          <w:sz w:val="32"/>
+          <w:szCs w:val="32"/>
+        </w:rPr>
+      </w:pPr>
+    </w:p>
+    <w:p>
+      <w:pPr>
+        <w:jc w:val="center"/>
+        <w:rPr>
+          <w:rFonts w:ascii="Calibri" w:hAnsi="Calibri" w:cs="Calibri"/>
+          <w:b/>
+          <w:color w:val="000000"/>
+          <w:kern w:val="36"/>
+          <w:sz w:val="36"/>
+          <w:szCs w:val="36"/>
+        </w:rPr>
+      </w:pPr>
+      <w:r>
+        <w:rPr>
+          <w:rFonts w:ascii="Calibri" w:hAnsi="Calibri" w:cs="Calibri"/>
+          <w:b/>
+          <w:color w:val="000000"/>
+          <w:kern w:val="36"/>
+          <w:sz w:val="36"/>
+          <w:szCs w:val="36"/>
+        </w:rPr>
+        <w:t>Studenti:</w:t>
+      </w:r>
+    </w:p>
+    <w:p>
+      <w:pPr>
+        <w:jc w:val="center"/>
+        <w:rPr>
+          <w:rFonts w:ascii="Calibri" w:hAnsi="Calibri" w:cs="Calibri"/>
+          <w:b/>
+          <w:color w:val="000000"/>
+          <w:kern w:val="36"/>
+          <w:sz w:val="56"/>
+          <w:szCs w:val="56"/>
+        </w:rPr>
+      </w:pPr>
+      <w:r>
+        <w:rPr>
+          <w:rFonts w:ascii="Calibri" w:hAnsi="Calibri" w:cs="Calibri"/>
+          <w:b/>
+          <w:color w:val="000000"/>
+          <w:kern w:val="36"/>
+          <w:sz w:val="56"/>
+          <w:szCs w:val="56"/>
+        </w:rPr>
+        <w:t>Antonio De Simone</w:t>
+      </w:r>
+    </w:p>
+    <w:p>
+      <w:pPr>
+        <w:jc w:val="center"/>
+        <w:rPr>
+          <w:rFonts w:ascii="Calibri" w:hAnsi="Calibri" w:cs="Calibri"/>
+          <w:b/>
+          <w:color w:val="000000"/>
+          <w:kern w:val="36"/>
+          <w:sz w:val="56"/>
+          <w:szCs w:val="56"/>
+        </w:rPr>
+      </w:pPr>
+      <w:r>
+        <w:rPr>
+          <w:rFonts w:ascii="Calibri" w:hAnsi="Calibri" w:cs="Calibri"/>
+          <w:b/>
+          <w:color w:val="000000"/>
+          <w:kern w:val="36"/>
+          <w:sz w:val="56"/>
+          <w:szCs w:val="56"/>
+        </w:rPr>
+        <w:t>Enrico Emanuele</w:t>
+      </w:r>
+    </w:p>
+    <w:p>
+      <w:pPr>
+        <w:jc w:val="center"/>
+        <w:rPr>
+          <w:rFonts w:ascii="Calibri" w:hAnsi="Calibri" w:cs="Calibri"/>
+          <w:b/>
+          <w:color w:val="000000"/>
+          <w:kern w:val="36"/>
+          <w:sz w:val="56"/>
+          <w:szCs w:val="56"/>
+        </w:rPr>
+      </w:pPr>
+      <w:r>
+        <w:rPr>
+          <w:rFonts w:ascii="Calibri" w:hAnsi="Calibri" w:cs="Calibri"/>
+          <w:b/>
+          <w:color w:val="000000"/>
+          <w:kern w:val="36"/>
+          <w:sz w:val="56"/>
+          <w:szCs w:val="56"/>
+        </w:rPr>
+        <w:t>Wilmer Ciasullo</w:t>
+      </w:r>
+    </w:p>
+    <w:p/>
     <w:sdt>
       <w:sdtPr>
         <w:rPr>
@@ -2684,7 +3169,10 @@
         <w:t xml:space="preserve">1.3 </w:t>
       </w:r>
       <w:r>
-        <w:t>Definizioni, acronimi e abbreviazioni</w:t>
+        <w:t>Definizioni, a</w:t>
+      </w:r>
+      <w:r>
+        <w:t>cronimi e abbreviazioni</w:t>
       </w:r>
       <w:bookmarkEnd w:id="3"/>
     </w:p>
@@ -2809,7 +3297,7 @@
               <w:pStyle w:val="Nessunaspaziatura"/>
             </w:pPr>
             <w:r>
-              <w:t>streaming</w:t>
+              <w:t>Swatcher</w:t>
             </w:r>
           </w:p>
         </w:tc>
@@ -2834,6 +3322,9 @@
             <w:pPr>
               <w:pStyle w:val="Nessunaspaziatura"/>
             </w:pPr>
+            <w:r>
+              <w:t>Alias Secirity-Watcher, Nome del sistema</w:t>
+            </w:r>
           </w:p>
         </w:tc>
       </w:tr>
@@ -2866,7 +3357,7 @@
               <w:pStyle w:val="Nessunaspaziatura"/>
             </w:pPr>
             <w:r>
-              <w:t>snapshot</w:t>
+              <w:t>Utente</w:t>
             </w:r>
           </w:p>
         </w:tc>
@@ -2891,6 +3382,192 @@
             <w:pPr>
               <w:pStyle w:val="Nessunaspaziatura"/>
             </w:pPr>
+            <w:r>
+              <w:t>End-User che interagisce lato client con l’app mobile su un sistema Android</w:t>
+            </w:r>
+          </w:p>
+        </w:tc>
+      </w:tr>
+      <w:tr>
+        <w:tblPrEx>
+          <w:shd w:val="clear" w:color="auto" w:fill="auto"/>
+        </w:tblPrEx>
+        <w:trPr>
+          <w:trHeight w:val="279"/>
+        </w:trPr>
+        <w:tc>
+          <w:tcPr>
+            <w:tcW w:w="2058" w:type="dxa"/>
+            <w:tcBorders>
+              <w:top w:val="single" w:sz="2" w:space="0" w:color="000000"/>
+              <w:left w:val="single" w:sz="2" w:space="0" w:color="000000"/>
+              <w:bottom w:val="single" w:sz="2" w:space="0" w:color="000000"/>
+              <w:right w:val="single" w:sz="2" w:space="0" w:color="000000"/>
+            </w:tcBorders>
+            <w:shd w:val="clear" w:color="auto" w:fill="EEEEEE"/>
+            <w:tcMar>
+              <w:top w:w="80" w:type="dxa"/>
+              <w:left w:w="80" w:type="dxa"/>
+              <w:bottom w:w="80" w:type="dxa"/>
+              <w:right w:w="80" w:type="dxa"/>
+            </w:tcMar>
+          </w:tcPr>
+          <w:p>
+            <w:pPr>
+              <w:pStyle w:val="Nessunaspaziatura"/>
+            </w:pPr>
+            <w:r>
+              <w:t>Sistema Client</w:t>
+            </w:r>
+          </w:p>
+        </w:tc>
+        <w:tc>
+          <w:tcPr>
+            <w:tcW w:w="7574" w:type="dxa"/>
+            <w:tcBorders>
+              <w:top w:val="single" w:sz="2" w:space="0" w:color="000000"/>
+              <w:left w:val="single" w:sz="2" w:space="0" w:color="000000"/>
+              <w:bottom w:val="single" w:sz="2" w:space="0" w:color="000000"/>
+              <w:right w:val="single" w:sz="2" w:space="0" w:color="000000"/>
+            </w:tcBorders>
+            <w:shd w:val="clear" w:color="auto" w:fill="EEEEEE"/>
+            <w:tcMar>
+              <w:top w:w="80" w:type="dxa"/>
+              <w:left w:w="80" w:type="dxa"/>
+              <w:bottom w:w="80" w:type="dxa"/>
+              <w:right w:w="80" w:type="dxa"/>
+            </w:tcMar>
+          </w:tcPr>
+          <w:p>
+            <w:pPr>
+              <w:pStyle w:val="Nessunaspaziatura"/>
+            </w:pPr>
+            <w:r>
+              <w:t>App android deployata/installata su uno smartphone</w:t>
+            </w:r>
+          </w:p>
+        </w:tc>
+      </w:tr>
+      <w:tr>
+        <w:tblPrEx>
+          <w:shd w:val="clear" w:color="auto" w:fill="auto"/>
+        </w:tblPrEx>
+        <w:trPr>
+          <w:trHeight w:val="279"/>
+        </w:trPr>
+        <w:tc>
+          <w:tcPr>
+            <w:tcW w:w="2058" w:type="dxa"/>
+            <w:tcBorders>
+              <w:top w:val="single" w:sz="2" w:space="0" w:color="000000"/>
+              <w:left w:val="single" w:sz="2" w:space="0" w:color="000000"/>
+              <w:bottom w:val="single" w:sz="2" w:space="0" w:color="000000"/>
+              <w:right w:val="single" w:sz="2" w:space="0" w:color="000000"/>
+            </w:tcBorders>
+            <w:shd w:val="clear" w:color="auto" w:fill="EEEEEE"/>
+            <w:tcMar>
+              <w:top w:w="80" w:type="dxa"/>
+              <w:left w:w="80" w:type="dxa"/>
+              <w:bottom w:w="80" w:type="dxa"/>
+              <w:right w:w="80" w:type="dxa"/>
+            </w:tcMar>
+          </w:tcPr>
+          <w:p>
+            <w:pPr>
+              <w:pStyle w:val="Nessunaspaziatura"/>
+            </w:pPr>
+            <w:r>
+              <w:t>Sistema Server</w:t>
+            </w:r>
+          </w:p>
+        </w:tc>
+        <w:tc>
+          <w:tcPr>
+            <w:tcW w:w="7574" w:type="dxa"/>
+            <w:tcBorders>
+              <w:top w:val="single" w:sz="2" w:space="0" w:color="000000"/>
+              <w:left w:val="single" w:sz="2" w:space="0" w:color="000000"/>
+              <w:bottom w:val="single" w:sz="2" w:space="0" w:color="000000"/>
+              <w:right w:val="single" w:sz="2" w:space="0" w:color="000000"/>
+            </w:tcBorders>
+            <w:shd w:val="clear" w:color="auto" w:fill="EEEEEE"/>
+            <w:tcMar>
+              <w:top w:w="80" w:type="dxa"/>
+              <w:left w:w="80" w:type="dxa"/>
+              <w:bottom w:w="80" w:type="dxa"/>
+              <w:right w:w="80" w:type="dxa"/>
+            </w:tcMar>
+          </w:tcPr>
+          <w:p>
+            <w:pPr>
+              <w:pStyle w:val="Nessunaspaziatura"/>
+            </w:pPr>
+            <w:r>
+              <w:t>Intero sottosistema lato server che comprende le seguenti componenti: Apache WebServer, WebCam Server, Raspberry, Notification System.</w:t>
+            </w:r>
+          </w:p>
+        </w:tc>
+      </w:tr>
+      <w:tr>
+        <w:tblPrEx>
+          <w:shd w:val="clear" w:color="auto" w:fill="auto"/>
+        </w:tblPrEx>
+        <w:trPr>
+          <w:trHeight w:val="279"/>
+        </w:trPr>
+        <w:tc>
+          <w:tcPr>
+            <w:tcW w:w="2058" w:type="dxa"/>
+            <w:tcBorders>
+              <w:top w:val="single" w:sz="2" w:space="0" w:color="000000"/>
+              <w:left w:val="single" w:sz="2" w:space="0" w:color="000000"/>
+              <w:bottom w:val="single" w:sz="2" w:space="0" w:color="000000"/>
+              <w:right w:val="single" w:sz="2" w:space="0" w:color="000000"/>
+            </w:tcBorders>
+            <w:shd w:val="clear" w:color="auto" w:fill="EEEEEE"/>
+            <w:tcMar>
+              <w:top w:w="80" w:type="dxa"/>
+              <w:left w:w="80" w:type="dxa"/>
+              <w:bottom w:w="80" w:type="dxa"/>
+              <w:right w:w="80" w:type="dxa"/>
+            </w:tcMar>
+          </w:tcPr>
+          <w:p>
+            <w:pPr>
+              <w:pStyle w:val="Nessunaspaziatura"/>
+            </w:pPr>
+            <w:r>
+              <w:t>S</w:t>
+            </w:r>
+            <w:r>
+              <w:t>napshot</w:t>
+            </w:r>
+          </w:p>
+        </w:tc>
+        <w:tc>
+          <w:tcPr>
+            <w:tcW w:w="7574" w:type="dxa"/>
+            <w:tcBorders>
+              <w:top w:val="single" w:sz="2" w:space="0" w:color="000000"/>
+              <w:left w:val="single" w:sz="2" w:space="0" w:color="000000"/>
+              <w:bottom w:val="single" w:sz="2" w:space="0" w:color="000000"/>
+              <w:right w:val="single" w:sz="2" w:space="0" w:color="000000"/>
+            </w:tcBorders>
+            <w:shd w:val="clear" w:color="auto" w:fill="EEEEEE"/>
+            <w:tcMar>
+              <w:top w:w="80" w:type="dxa"/>
+              <w:left w:w="80" w:type="dxa"/>
+              <w:bottom w:w="80" w:type="dxa"/>
+              <w:right w:w="80" w:type="dxa"/>
+            </w:tcMar>
+          </w:tcPr>
+          <w:p>
+            <w:pPr>
+              <w:pStyle w:val="Nessunaspaziatura"/>
+            </w:pPr>
+            <w:r>
+              <w:t>Instantanea fotografica richiesta on demand lato client</w:t>
+            </w:r>
           </w:p>
         </w:tc>
       </w:tr>
@@ -2923,7 +3600,10 @@
               <w:pStyle w:val="Nessunaspaziatura"/>
             </w:pPr>
             <w:r>
-              <w:t>gallery</w:t>
+              <w:t>G</w:t>
+            </w:r>
+            <w:r>
+              <w:t>allery</w:t>
             </w:r>
           </w:p>
         </w:tc>
@@ -2949,7 +3629,7 @@
               <w:pStyle w:val="Nessunaspaziatura"/>
             </w:pPr>
             <w:r>
-              <w:t>video + img</w:t>
+              <w:t>Intera collezione di Media presente sul Server</w:t>
             </w:r>
           </w:p>
         </w:tc>
@@ -2983,7 +3663,10 @@
               <w:pStyle w:val="Nessunaspaziatura"/>
             </w:pPr>
             <w:r>
-              <w:t>media</w:t>
+              <w:t>M</w:t>
+            </w:r>
+            <w:r>
+              <w:t>edia</w:t>
             </w:r>
           </w:p>
         </w:tc>
@@ -3008,6 +3691,9 @@
             <w:pPr>
               <w:pStyle w:val="Nessunaspaziatura"/>
             </w:pPr>
+            <w:r>
+              <w:t xml:space="preserve">Elemento multimediale (Immagine o Video) archiviato nella memoria del sistema. </w:t>
+            </w:r>
           </w:p>
         </w:tc>
       </w:tr>
@@ -3040,7 +3726,10 @@
               <w:pStyle w:val="Nessunaspaziatura"/>
             </w:pPr>
             <w:r>
-              <w:t>schermata gallery</w:t>
+              <w:t>Schermata G</w:t>
+            </w:r>
+            <w:r>
+              <w:t>allery</w:t>
             </w:r>
           </w:p>
         </w:tc>
@@ -3065,19 +3754,13 @@
             <w:pPr>
               <w:pStyle w:val="Nessunaspaziatura"/>
             </w:pPr>
+            <w:r>
+              <w:t>GUI dell’app che mostra l’anteprima su mobile di tutti i media presenti nel sistema di memorizzazione lato server.</w:t>
+            </w:r>
           </w:p>
         </w:tc>
       </w:tr>
     </w:tbl>
-    <w:p>
-      <w:pPr>
-        <w:pStyle w:val="Corpo"/>
-        <w:rPr>
-          <w:sz w:val="24"/>
-          <w:szCs w:val="24"/>
-        </w:rPr>
-      </w:pPr>
-    </w:p>
     <w:p>
       <w:pPr>
         <w:pStyle w:val="Corpo"/>
@@ -3193,7 +3876,13 @@
         <w:pStyle w:val="Nessunaspaziatura"/>
       </w:pPr>
       <w:r>
-        <w:t xml:space="preserve">Il sistema è composto da due componenti: un’applicazione mobile ed un webcam server. L’applicazione mobile consente all’utente di interagire con la componente server, la quale effettua un monitoraggio costante dell’ambiente. </w:t>
+        <w:t xml:space="preserve">Il sistema è composto </w:t>
+      </w:r>
+      <w:r>
+        <w:t xml:space="preserve">essenzialmente </w:t>
+      </w:r>
+      <w:r>
+        <w:t xml:space="preserve">da due componenti: un’applicazione mobile ed un webcam server. L’applicazione mobile consente all’utente di interagire con la componente server, la quale effettua un monitoraggio costante dell’ambiente. </w:t>
       </w:r>
     </w:p>
     <w:p>
@@ -3212,7 +3901,10 @@
       </w:pPr>
       <w:bookmarkStart w:id="8" w:name="_Toc464502019"/>
       <w:r>
-        <w:t>2.2. Funzioni di prodotto</w:t>
+        <w:t>2.2.</w:t>
+      </w:r>
+      <w:r>
+        <w:t xml:space="preserve"> Funzioni di prodotto</w:t>
       </w:r>
       <w:bookmarkEnd w:id="8"/>
     </w:p>
@@ -3293,9 +3985,74 @@
       </w:pPr>
       <w:bookmarkStart w:id="9" w:name="_Toc464502020"/>
       <w:r>
-        <w:t>2.3. Caratteristiche utenti</w:t>
+        <w:t>2.3</w:t>
+      </w:r>
+      <w:r>
+        <w:t>. Caratteristiche utenti</w:t>
       </w:r>
       <w:bookmarkEnd w:id="9"/>
+    </w:p>
+    <w:p/>
+    <w:p>
+      <w:pPr>
+        <w:pStyle w:val="Nessunaspaziatura"/>
+      </w:pPr>
+      <w:r>
+        <w:t xml:space="preserve">Gli utenti </w:t>
+      </w:r>
+      <w:r>
+        <w:t xml:space="preserve">che possono interagire col sistema </w:t>
+      </w:r>
+      <w:r>
+        <w:t xml:space="preserve">sono classificati in un unica tipologia </w:t>
+      </w:r>
+      <w:r>
+        <w:t xml:space="preserve">di </w:t>
+      </w:r>
+      <w:r>
+        <w:t xml:space="preserve">“user” che adempie sia alle attività di </w:t>
+      </w:r>
+      <w:r>
+        <w:t>amministrazion</w:t>
+      </w:r>
+      <w:r>
+        <w:t>e che di utilizzo del sistema.</w:t>
+      </w:r>
+    </w:p>
+    <w:p>
+      <w:pPr>
+        <w:pStyle w:val="Nessunaspaziatura"/>
+      </w:pPr>
+      <w:r>
+        <w:t xml:space="preserve">In Swatcher </w:t>
+      </w:r>
+      <w:r>
+        <w:t>l’owner de</w:t>
+      </w:r>
+      <w:r>
+        <w:t>ll’applicazione ha il compito di</w:t>
+      </w:r>
+      <w:r>
+        <w:t xml:space="preserve"> </w:t>
+      </w:r>
+      <w:r>
+        <w:t xml:space="preserve">installare e </w:t>
+      </w:r>
+      <w:r>
+        <w:t xml:space="preserve">settare i parametri di </w:t>
+      </w:r>
+      <w:r>
+        <w:t>connessione alla webcam remota per poter</w:t>
+      </w:r>
+      <w:r>
+        <w:t xml:space="preserve"> beneficiare </w:t>
+      </w:r>
+      <w:r>
+        <w:t>dell’utilizzo del sistema a sua totale esigenza e discrezione</w:t>
+      </w:r>
+      <w:r>
+        <w:t>.</w:t>
+      </w:r>
     </w:p>
     <w:p>
       <w:pPr>
@@ -3328,155 +4085,16 @@
     </w:p>
     <w:p>
       <w:pPr>
-        <w:pStyle w:val="Corpo"/>
+        <w:pStyle w:val="Nessunaspaziatura"/>
       </w:pPr>
     </w:p>
     <w:p>
       <w:pPr>
-        <w:pStyle w:val="Corpo"/>
-        <w:rPr>
-          <w:sz w:val="24"/>
-          <w:szCs w:val="24"/>
-        </w:rPr>
-      </w:pPr>
-    </w:p>
-    <w:p>
-      <w:pPr>
-        <w:pStyle w:val="Corpo"/>
-        <w:rPr>
-          <w:sz w:val="24"/>
-          <w:szCs w:val="24"/>
-        </w:rPr>
-      </w:pPr>
-    </w:p>
-    <w:p>
-      <w:pPr>
-        <w:pStyle w:val="Corpo"/>
-        <w:rPr>
-          <w:sz w:val="24"/>
-          <w:szCs w:val="24"/>
-        </w:rPr>
-      </w:pPr>
-    </w:p>
-    <w:p>
-      <w:pPr>
-        <w:pStyle w:val="Corpo"/>
-        <w:rPr>
-          <w:sz w:val="24"/>
-          <w:szCs w:val="24"/>
-        </w:rPr>
-      </w:pPr>
-    </w:p>
-    <w:p>
-      <w:pPr>
-        <w:pStyle w:val="Corpo"/>
-        <w:rPr>
-          <w:sz w:val="24"/>
-          <w:szCs w:val="24"/>
-        </w:rPr>
-      </w:pPr>
-    </w:p>
-    <w:p>
-      <w:pPr>
-        <w:pStyle w:val="Corpo"/>
-        <w:rPr>
-          <w:sz w:val="24"/>
-          <w:szCs w:val="24"/>
-        </w:rPr>
-      </w:pPr>
-    </w:p>
-    <w:p>
-      <w:pPr>
-        <w:pStyle w:val="Corpo"/>
-        <w:rPr>
-          <w:sz w:val="24"/>
-          <w:szCs w:val="24"/>
-        </w:rPr>
-      </w:pPr>
-    </w:p>
-    <w:p>
-      <w:pPr>
-        <w:pStyle w:val="Corpo"/>
-        <w:rPr>
-          <w:sz w:val="24"/>
-          <w:szCs w:val="24"/>
-        </w:rPr>
-      </w:pPr>
-    </w:p>
-    <w:p>
-      <w:pPr>
-        <w:pStyle w:val="Corpo"/>
-        <w:rPr>
-          <w:sz w:val="24"/>
-          <w:szCs w:val="24"/>
-        </w:rPr>
-      </w:pPr>
-    </w:p>
-    <w:p>
-      <w:pPr>
-        <w:pStyle w:val="Corpo"/>
-        <w:rPr>
-          <w:sz w:val="24"/>
-          <w:szCs w:val="24"/>
-        </w:rPr>
-      </w:pPr>
-    </w:p>
-    <w:p>
-      <w:pPr>
-        <w:pStyle w:val="Corpo"/>
-        <w:rPr>
-          <w:sz w:val="24"/>
-          <w:szCs w:val="24"/>
-        </w:rPr>
-      </w:pPr>
-    </w:p>
-    <w:p>
-      <w:pPr>
-        <w:pStyle w:val="Corpo"/>
-        <w:rPr>
-          <w:sz w:val="24"/>
-          <w:szCs w:val="24"/>
-        </w:rPr>
-      </w:pPr>
-    </w:p>
-    <w:p>
-      <w:pPr>
-        <w:pStyle w:val="Corpo"/>
-        <w:rPr>
-          <w:sz w:val="24"/>
-          <w:szCs w:val="24"/>
-        </w:rPr>
-      </w:pPr>
-    </w:p>
-    <w:p>
-      <w:pPr>
-        <w:pStyle w:val="Corpo"/>
-        <w:rPr>
-          <w:sz w:val="24"/>
-          <w:szCs w:val="24"/>
-        </w:rPr>
-      </w:pPr>
-    </w:p>
-    <w:p>
-      <w:pPr>
-        <w:pStyle w:val="Corpo"/>
-        <w:rPr>
-          <w:sz w:val="24"/>
-          <w:szCs w:val="24"/>
-        </w:rPr>
-      </w:pPr>
-    </w:p>
-    <w:p>
-      <w:pPr>
-        <w:pStyle w:val="Nessunaspaziatura"/>
-      </w:pPr>
-    </w:p>
-    <w:p>
-      <w:pPr>
         <w:pStyle w:val="Titolo1"/>
       </w:pPr>
       <w:bookmarkStart w:id="11" w:name="_Toc464502022"/>
       <w:r>
+        <w:lastRenderedPageBreak/>
         <w:t>3. Scenari</w:t>
       </w:r>
       <w:bookmarkEnd w:id="11"/>
@@ -3729,12 +4347,6 @@
         <w:t>Il rilevamento di un movimento avvia uno scatto di istantanee per tenere traccia di ciò che ha provocato l’evento; queste potranno essere successivamente visualizzate dall’utente mediante la consultazione della gallery.</w:t>
       </w:r>
     </w:p>
-    <w:p>
-      <w:pPr>
-        <w:pStyle w:val="Titolo1"/>
-      </w:pPr>
-    </w:p>
-    <w:p/>
     <w:p/>
     <w:p>
       <w:pPr>
@@ -3742,6 +4354,7 @@
       </w:pPr>
       <w:bookmarkStart w:id="12" w:name="_Toc464502023"/>
       <w:r>
+        <w:lastRenderedPageBreak/>
         <w:t>4</w:t>
       </w:r>
       <w:r>
@@ -4115,38 +4728,10 @@
     </w:p>
     <w:p>
       <w:pPr>
-        <w:pStyle w:val="Corpo"/>
-        <w:rPr>
-          <w:sz w:val="24"/>
-          <w:szCs w:val="24"/>
-        </w:rPr>
-      </w:pPr>
-    </w:p>
-    <w:p>
-      <w:pPr>
-        <w:pStyle w:val="Corpo"/>
-        <w:rPr>
-          <w:sz w:val="24"/>
-          <w:szCs w:val="24"/>
-        </w:rPr>
-      </w:pPr>
-    </w:p>
-    <w:p>
-      <w:pPr>
-        <w:pStyle w:val="Corpo"/>
-        <w:rPr>
-          <w:sz w:val="24"/>
-          <w:szCs w:val="24"/>
-        </w:rPr>
-      </w:pPr>
-    </w:p>
-    <w:p>
-      <w:pPr>
         <w:pStyle w:val="Titolo2"/>
       </w:pPr>
       <w:bookmarkStart w:id="17" w:name="_Toc464502028"/>
       <w:r>
-        <w:lastRenderedPageBreak/>
         <w:t>4</w:t>
       </w:r>
       <w:r>
@@ -4167,6 +4752,7 @@
       </w:pPr>
       <w:bookmarkStart w:id="18" w:name="_Toc464502029"/>
       <w:r>
+        <w:lastRenderedPageBreak/>
         <w:t>4</w:t>
       </w:r>
       <w:r>
@@ -5733,7 +6319,6 @@
                 <w:sz w:val="24"/>
                 <w:szCs w:val="24"/>
               </w:rPr>
-              <w:lastRenderedPageBreak/>
               <w:t>SCENARIO ALTERNATIVO</w:t>
             </w:r>
           </w:p>
@@ -7311,7 +7896,6 @@
                 <w:sz w:val="24"/>
                 <w:szCs w:val="24"/>
               </w:rPr>
-              <w:lastRenderedPageBreak/>
               <w:t>POSTCONDIZIONI</w:t>
             </w:r>
           </w:p>
@@ -7398,6 +7982,7 @@
                 <w:sz w:val="24"/>
                 <w:szCs w:val="24"/>
               </w:rPr>
+              <w:lastRenderedPageBreak/>
               <w:t>SCENARIO PRIMARIO</w:t>
             </w:r>
           </w:p>
@@ -10311,6 +10896,7 @@
                 <w:sz w:val="24"/>
                 <w:szCs w:val="24"/>
               </w:rPr>
+              <w:lastRenderedPageBreak/>
               <w:t>POSTCONDIZIONI</w:t>
             </w:r>
           </w:p>
@@ -10397,7 +10983,6 @@
                 <w:sz w:val="24"/>
                 <w:szCs w:val="24"/>
               </w:rPr>
-              <w:lastRenderedPageBreak/>
               <w:t>SCENARIO PRIMARIO</w:t>
             </w:r>
           </w:p>
@@ -11762,7 +12347,6 @@
       </w:pPr>
       <w:bookmarkStart w:id="26" w:name="_Toc464502037"/>
       <w:r>
-        <w:lastRenderedPageBreak/>
         <w:t>4</w:t>
       </w:r>
       <w:r>
@@ -11972,7 +12556,6 @@
       </w:pPr>
       <w:bookmarkStart w:id="27" w:name="_Toc464502038"/>
       <w:r>
-        <w:lastRenderedPageBreak/>
         <w:t>4</w:t>
       </w:r>
       <w:r>
@@ -12228,8 +12811,7 @@
       </w:pPr>
     </w:p>
     <w:sectPr>
-      <w:headerReference w:type="default" r:id="rId9"/>
-      <w:footerReference w:type="default" r:id="rId10"/>
+      <w:footerReference w:type="default" r:id="rId9"/>
       <w:pgSz w:w="11900" w:h="16840"/>
       <w:pgMar w:top="1134" w:right="1134" w:bottom="1134" w:left="1134" w:header="709" w:footer="850" w:gutter="0"/>
       <w:cols w:space="720"/>
@@ -12259,6 +12841,31 @@
 
 <file path=word/footer1.xml><?xml version="1.0" encoding="utf-8"?>
 <w:ftr xmlns:ve="http://schemas.openxmlformats.org/markup-compatibility/2006" xmlns:o="urn:schemas-microsoft-com:office:office" xmlns:r="http://schemas.openxmlformats.org/officeDocument/2006/relationships" xmlns:m="http://schemas.openxmlformats.org/officeDocument/2006/math" xmlns:v="urn:schemas-microsoft-com:vml" xmlns:wp="http://schemas.openxmlformats.org/drawingml/2006/wordprocessingDrawing" xmlns:w10="urn:schemas-microsoft-com:office:word" xmlns:w="http://schemas.openxmlformats.org/wordprocessingml/2006/main" xmlns:wne="http://schemas.microsoft.com/office/word/2006/wordml">
+  <w:sdt>
+    <w:sdtPr>
+      <w:id w:val="1044648297"/>
+      <w:docPartObj>
+        <w:docPartGallery w:val="Page Numbers (Bottom of Page)"/>
+        <w:docPartUnique/>
+      </w:docPartObj>
+    </w:sdtPr>
+    <w:sdtContent>
+      <w:p>
+        <w:pPr>
+          <w:pStyle w:val="Pidipagina"/>
+          <w:jc w:val="right"/>
+        </w:pPr>
+        <w:fldSimple w:instr=" PAGE   \* MERGEFORMAT ">
+          <w:r>
+            <w:rPr>
+              <w:noProof/>
+            </w:rPr>
+            <w:t>1</w:t>
+          </w:r>
+        </w:fldSimple>
+      </w:p>
+    </w:sdtContent>
+  </w:sdt>
   <w:p>
     <w:pPr>
       <w:pStyle w:val="Intestazioneepidipagina"/>
@@ -12268,17 +12875,6 @@
         <w:tab w:val="right" w:pos="9632"/>
       </w:tabs>
     </w:pPr>
-    <w:r>
-      <w:tab/>
-    </w:r>
-    <w:fldSimple w:instr=" PAGE ">
-      <w:r>
-        <w:rPr>
-          <w:noProof/>
-        </w:rPr>
-        <w:t>3</w:t>
-      </w:r>
-    </w:fldSimple>
   </w:p>
 </w:ftr>
 </file>
@@ -12300,12 +12896,6 @@
     </w:p>
   </w:footnote>
 </w:footnotes>
-</file>
-
-<file path=word/header1.xml><?xml version="1.0" encoding="utf-8"?>
-<w:hdr xmlns:ve="http://schemas.openxmlformats.org/markup-compatibility/2006" xmlns:o="urn:schemas-microsoft-com:office:office" xmlns:r="http://schemas.openxmlformats.org/officeDocument/2006/relationships" xmlns:m="http://schemas.openxmlformats.org/officeDocument/2006/math" xmlns:v="urn:schemas-microsoft-com:vml" xmlns:wp="http://schemas.openxmlformats.org/drawingml/2006/wordprocessingDrawing" xmlns:w10="urn:schemas-microsoft-com:office:word" xmlns:w="http://schemas.openxmlformats.org/wordprocessingml/2006/main" xmlns:wne="http://schemas.microsoft.com/office/word/2006/wordml">
-  <w:p/>
-</w:hdr>
 </file>
 
 <file path=word/numbering.xml><?xml version="1.0" encoding="utf-8"?>
@@ -24651,6 +25241,32 @@
       <w:szCs w:val="22"/>
       <w:u w:color="000000"/>
       <w:lang w:eastAsia="en-US"/>
+    </w:rPr>
+  </w:style>
+  <w:style w:type="paragraph" w:styleId="Pidipagina">
+    <w:name w:val="footer"/>
+    <w:basedOn w:val="Normale"/>
+    <w:link w:val="PidipaginaCarattere"/>
+    <w:uiPriority w:val="99"/>
+    <w:unhideWhenUsed/>
+    <w:rsid w:val="004052DC"/>
+    <w:pPr>
+      <w:tabs>
+        <w:tab w:val="center" w:pos="4819"/>
+        <w:tab w:val="right" w:pos="9638"/>
+      </w:tabs>
+    </w:pPr>
+  </w:style>
+  <w:style w:type="character" w:customStyle="1" w:styleId="PidipaginaCarattere">
+    <w:name w:val="Piè di pagina Carattere"/>
+    <w:basedOn w:val="Carpredefinitoparagrafo"/>
+    <w:link w:val="Pidipagina"/>
+    <w:uiPriority w:val="99"/>
+    <w:rsid w:val="004052DC"/>
+    <w:rPr>
+      <w:sz w:val="24"/>
+      <w:szCs w:val="24"/>
+      <w:lang w:val="en-US" w:eastAsia="en-US"/>
     </w:rPr>
   </w:style>
 </w:styles>

</xml_diff>

<commit_message>
Update RS doc according #31
</commit_message>
<xml_diff>
--- a/Swatcher_RS/RS_Swatcher.docx
+++ b/Swatcher_RS/RS_Swatcher.docx
@@ -547,7 +547,7 @@
             </w:rPr>
             <w:fldChar w:fldCharType="separate"/>
           </w:r>
-          <w:hyperlink w:anchor="_Toc464502011" w:history="1">
+          <w:hyperlink w:anchor="_Toc466335752" w:history="1">
             <w:r>
               <w:rPr>
                 <w:rStyle w:val="Collegamentoipertestuale"/>
@@ -574,7 +574,7 @@
                 <w:noProof/>
                 <w:webHidden/>
               </w:rPr>
-              <w:instrText xml:space="preserve"> PAGEREF _Toc464502011 \h </w:instrText>
+              <w:instrText xml:space="preserve"> PAGEREF _Toc466335752 \h </w:instrText>
             </w:r>
             <w:r>
               <w:rPr>
@@ -594,7 +594,7 @@
                 <w:noProof/>
                 <w:webHidden/>
               </w:rPr>
-              <w:t>2</w:t>
+              <w:t>3</w:t>
             </w:r>
             <w:r>
               <w:rPr>
@@ -620,7 +620,7 @@
               <w:lang w:val="it-IT" w:eastAsia="it-IT"/>
             </w:rPr>
           </w:pPr>
-          <w:hyperlink w:anchor="_Toc464502012" w:history="1">
+          <w:hyperlink w:anchor="_Toc466335753" w:history="1">
             <w:r>
               <w:rPr>
                 <w:rStyle w:val="Collegamentoipertestuale"/>
@@ -647,7 +647,7 @@
                 <w:noProof/>
                 <w:webHidden/>
               </w:rPr>
-              <w:instrText xml:space="preserve"> PAGEREF _Toc464502012 \h </w:instrText>
+              <w:instrText xml:space="preserve"> PAGEREF _Toc466335753 \h </w:instrText>
             </w:r>
             <w:r>
               <w:rPr>
@@ -667,7 +667,7 @@
                 <w:noProof/>
                 <w:webHidden/>
               </w:rPr>
-              <w:t>2</w:t>
+              <w:t>3</w:t>
             </w:r>
             <w:r>
               <w:rPr>
@@ -693,7 +693,7 @@
               <w:lang w:val="it-IT" w:eastAsia="it-IT"/>
             </w:rPr>
           </w:pPr>
-          <w:hyperlink w:anchor="_Toc464502013" w:history="1">
+          <w:hyperlink w:anchor="_Toc466335754" w:history="1">
             <w:r>
               <w:rPr>
                 <w:rStyle w:val="Collegamentoipertestuale"/>
@@ -720,7 +720,7 @@
                 <w:noProof/>
                 <w:webHidden/>
               </w:rPr>
-              <w:instrText xml:space="preserve"> PAGEREF _Toc464502013 \h </w:instrText>
+              <w:instrText xml:space="preserve"> PAGEREF _Toc466335754 \h </w:instrText>
             </w:r>
             <w:r>
               <w:rPr>
@@ -740,7 +740,7 @@
                 <w:noProof/>
                 <w:webHidden/>
               </w:rPr>
-              <w:t>2</w:t>
+              <w:t>3</w:t>
             </w:r>
             <w:r>
               <w:rPr>
@@ -766,7 +766,7 @@
               <w:lang w:val="it-IT" w:eastAsia="it-IT"/>
             </w:rPr>
           </w:pPr>
-          <w:hyperlink w:anchor="_Toc464502014" w:history="1">
+          <w:hyperlink w:anchor="_Toc466335755" w:history="1">
             <w:r>
               <w:rPr>
                 <w:rStyle w:val="Collegamentoipertestuale"/>
@@ -793,7 +793,7 @@
                 <w:noProof/>
                 <w:webHidden/>
               </w:rPr>
-              <w:instrText xml:space="preserve"> PAGEREF _Toc464502014 \h </w:instrText>
+              <w:instrText xml:space="preserve"> PAGEREF _Toc466335755 \h </w:instrText>
             </w:r>
             <w:r>
               <w:rPr>
@@ -813,7 +813,80 @@
                 <w:noProof/>
                 <w:webHidden/>
               </w:rPr>
-              <w:t>2</w:t>
+              <w:t>3</w:t>
+            </w:r>
+            <w:r>
+              <w:rPr>
+                <w:noProof/>
+                <w:webHidden/>
+              </w:rPr>
+              <w:fldChar w:fldCharType="end"/>
+            </w:r>
+          </w:hyperlink>
+        </w:p>
+        <w:p>
+          <w:pPr>
+            <w:pStyle w:val="Sommario1"/>
+            <w:tabs>
+              <w:tab w:val="right" w:leader="dot" w:pos="9622"/>
+            </w:tabs>
+            <w:rPr>
+              <w:rFonts w:asciiTheme="minorHAnsi" w:eastAsiaTheme="minorEastAsia" w:hAnsiTheme="minorHAnsi" w:cstheme="minorBidi"/>
+              <w:noProof/>
+              <w:sz w:val="22"/>
+              <w:szCs w:val="22"/>
+              <w:bdr w:val="none" w:sz="0" w:space="0" w:color="auto"/>
+              <w:lang w:val="it-IT" w:eastAsia="it-IT"/>
+            </w:rPr>
+          </w:pPr>
+          <w:hyperlink w:anchor="_Toc466335756" w:history="1">
+            <w:r>
+              <w:rPr>
+                <w:rStyle w:val="Collegamentoipertestuale"/>
+                <w:noProof/>
+              </w:rPr>
+              <w:t>2. Descrizione Generale</w:t>
+            </w:r>
+            <w:r>
+              <w:rPr>
+                <w:noProof/>
+                <w:webHidden/>
+              </w:rPr>
+              <w:tab/>
+            </w:r>
+            <w:r>
+              <w:rPr>
+                <w:noProof/>
+                <w:webHidden/>
+              </w:rPr>
+              <w:fldChar w:fldCharType="begin"/>
+            </w:r>
+            <w:r>
+              <w:rPr>
+                <w:noProof/>
+                <w:webHidden/>
+              </w:rPr>
+              <w:instrText xml:space="preserve"> PAGEREF _Toc466335756 \h </w:instrText>
+            </w:r>
+            <w:r>
+              <w:rPr>
+                <w:noProof/>
+                <w:webHidden/>
+              </w:rPr>
+            </w:r>
+            <w:r>
+              <w:rPr>
+                <w:noProof/>
+                <w:webHidden/>
+              </w:rPr>
+              <w:fldChar w:fldCharType="separate"/>
+            </w:r>
+            <w:r>
+              <w:rPr>
+                <w:noProof/>
+                <w:webHidden/>
+              </w:rPr>
+              <w:t>4</w:t>
             </w:r>
             <w:r>
               <w:rPr>
@@ -839,13 +912,27 @@
               <w:lang w:val="it-IT" w:eastAsia="it-IT"/>
             </w:rPr>
           </w:pPr>
-          <w:hyperlink w:anchor="_Toc464502015" w:history="1">
+          <w:hyperlink w:anchor="_Toc466335757" w:history="1">
             <w:r>
               <w:rPr>
                 <w:rStyle w:val="Collegamentoipertestuale"/>
                 <w:noProof/>
               </w:rPr>
-              <w:t>1.4 Fonti</w:t>
+              <w:t xml:space="preserve">2.1. Prospettive del </w:t>
+            </w:r>
+            <w:r>
+              <w:rPr>
+                <w:rStyle w:val="Collegamentoipertestuale"/>
+                <w:noProof/>
+              </w:rPr>
+              <w:t>p</w:t>
+            </w:r>
+            <w:r>
+              <w:rPr>
+                <w:rStyle w:val="Collegamentoipertestuale"/>
+                <w:noProof/>
+              </w:rPr>
+              <w:t>rodotto</w:t>
             </w:r>
             <w:r>
               <w:rPr>
@@ -866,7 +953,7 @@
                 <w:noProof/>
                 <w:webHidden/>
               </w:rPr>
-              <w:instrText xml:space="preserve"> PAGEREF _Toc464502015 \h </w:instrText>
+              <w:instrText xml:space="preserve"> PAGEREF _Toc466335757 \h </w:instrText>
             </w:r>
             <w:r>
               <w:rPr>
@@ -886,7 +973,7 @@
                 <w:noProof/>
                 <w:webHidden/>
               </w:rPr>
-              <w:t>2</w:t>
+              <w:t>4</w:t>
             </w:r>
             <w:r>
               <w:rPr>
@@ -912,13 +999,13 @@
               <w:lang w:val="it-IT" w:eastAsia="it-IT"/>
             </w:rPr>
           </w:pPr>
-          <w:hyperlink w:anchor="_Toc464502016" w:history="1">
+          <w:hyperlink w:anchor="_Toc466335758" w:history="1">
             <w:r>
               <w:rPr>
                 <w:rStyle w:val="Collegamentoipertestuale"/>
                 <w:noProof/>
               </w:rPr>
-              <w:t>1.5 Struttura del documento</w:t>
+              <w:t>2.2. Funzioni di prodotto</w:t>
             </w:r>
             <w:r>
               <w:rPr>
@@ -939,7 +1026,7 @@
                 <w:noProof/>
                 <w:webHidden/>
               </w:rPr>
-              <w:instrText xml:space="preserve"> PAGEREF _Toc464502016 \h </w:instrText>
+              <w:instrText xml:space="preserve"> PAGEREF _Toc466335758 \h </w:instrText>
             </w:r>
             <w:r>
               <w:rPr>
@@ -959,7 +1046,153 @@
                 <w:noProof/>
                 <w:webHidden/>
               </w:rPr>
-              <w:t>2</w:t>
+              <w:t>4</w:t>
+            </w:r>
+            <w:r>
+              <w:rPr>
+                <w:noProof/>
+                <w:webHidden/>
+              </w:rPr>
+              <w:fldChar w:fldCharType="end"/>
+            </w:r>
+          </w:hyperlink>
+        </w:p>
+        <w:p>
+          <w:pPr>
+            <w:pStyle w:val="Sommario2"/>
+            <w:tabs>
+              <w:tab w:val="right" w:leader="dot" w:pos="9622"/>
+            </w:tabs>
+            <w:rPr>
+              <w:rFonts w:asciiTheme="minorHAnsi" w:eastAsiaTheme="minorEastAsia" w:hAnsiTheme="minorHAnsi" w:cstheme="minorBidi"/>
+              <w:noProof/>
+              <w:sz w:val="22"/>
+              <w:szCs w:val="22"/>
+              <w:bdr w:val="none" w:sz="0" w:space="0" w:color="auto"/>
+              <w:lang w:val="it-IT" w:eastAsia="it-IT"/>
+            </w:rPr>
+          </w:pPr>
+          <w:hyperlink w:anchor="_Toc466335759" w:history="1">
+            <w:r>
+              <w:rPr>
+                <w:rStyle w:val="Collegamentoipertestuale"/>
+                <w:noProof/>
+              </w:rPr>
+              <w:t>2.3. Caratteristiche utenti</w:t>
+            </w:r>
+            <w:r>
+              <w:rPr>
+                <w:noProof/>
+                <w:webHidden/>
+              </w:rPr>
+              <w:tab/>
+            </w:r>
+            <w:r>
+              <w:rPr>
+                <w:noProof/>
+                <w:webHidden/>
+              </w:rPr>
+              <w:fldChar w:fldCharType="begin"/>
+            </w:r>
+            <w:r>
+              <w:rPr>
+                <w:noProof/>
+                <w:webHidden/>
+              </w:rPr>
+              <w:instrText xml:space="preserve"> PAGEREF _Toc466335759 \h </w:instrText>
+            </w:r>
+            <w:r>
+              <w:rPr>
+                <w:noProof/>
+                <w:webHidden/>
+              </w:rPr>
+            </w:r>
+            <w:r>
+              <w:rPr>
+                <w:noProof/>
+                <w:webHidden/>
+              </w:rPr>
+              <w:fldChar w:fldCharType="separate"/>
+            </w:r>
+            <w:r>
+              <w:rPr>
+                <w:noProof/>
+                <w:webHidden/>
+              </w:rPr>
+              <w:t>4</w:t>
+            </w:r>
+            <w:r>
+              <w:rPr>
+                <w:noProof/>
+                <w:webHidden/>
+              </w:rPr>
+              <w:fldChar w:fldCharType="end"/>
+            </w:r>
+          </w:hyperlink>
+        </w:p>
+        <w:p>
+          <w:pPr>
+            <w:pStyle w:val="Sommario2"/>
+            <w:tabs>
+              <w:tab w:val="right" w:leader="dot" w:pos="9622"/>
+            </w:tabs>
+            <w:rPr>
+              <w:rFonts w:asciiTheme="minorHAnsi" w:eastAsiaTheme="minorEastAsia" w:hAnsiTheme="minorHAnsi" w:cstheme="minorBidi"/>
+              <w:noProof/>
+              <w:sz w:val="22"/>
+              <w:szCs w:val="22"/>
+              <w:bdr w:val="none" w:sz="0" w:space="0" w:color="auto"/>
+              <w:lang w:val="it-IT" w:eastAsia="it-IT"/>
+            </w:rPr>
+          </w:pPr>
+          <w:hyperlink w:anchor="_Toc466335760" w:history="1">
+            <w:r>
+              <w:rPr>
+                <w:rStyle w:val="Collegamentoipertestuale"/>
+                <w:noProof/>
+              </w:rPr>
+              <w:t>2.4. Vincoli</w:t>
+            </w:r>
+            <w:r>
+              <w:rPr>
+                <w:noProof/>
+                <w:webHidden/>
+              </w:rPr>
+              <w:tab/>
+            </w:r>
+            <w:r>
+              <w:rPr>
+                <w:noProof/>
+                <w:webHidden/>
+              </w:rPr>
+              <w:fldChar w:fldCharType="begin"/>
+            </w:r>
+            <w:r>
+              <w:rPr>
+                <w:noProof/>
+                <w:webHidden/>
+              </w:rPr>
+              <w:instrText xml:space="preserve"> PAGEREF _Toc466335760 \h </w:instrText>
+            </w:r>
+            <w:r>
+              <w:rPr>
+                <w:noProof/>
+                <w:webHidden/>
+              </w:rPr>
+            </w:r>
+            <w:r>
+              <w:rPr>
+                <w:noProof/>
+                <w:webHidden/>
+              </w:rPr>
+              <w:fldChar w:fldCharType="separate"/>
+            </w:r>
+            <w:r>
+              <w:rPr>
+                <w:noProof/>
+                <w:webHidden/>
+              </w:rPr>
+              <w:t>5</w:t>
             </w:r>
             <w:r>
               <w:rPr>
@@ -985,13 +1218,13 @@
               <w:lang w:val="it-IT" w:eastAsia="it-IT"/>
             </w:rPr>
           </w:pPr>
-          <w:hyperlink w:anchor="_Toc464502017" w:history="1">
+          <w:hyperlink w:anchor="_Toc466335761" w:history="1">
             <w:r>
               <w:rPr>
                 <w:rStyle w:val="Collegamentoipertestuale"/>
                 <w:noProof/>
               </w:rPr>
-              <w:t>2. Descrizione Generale</w:t>
+              <w:t>3. Scenari</w:t>
             </w:r>
             <w:r>
               <w:rPr>
@@ -1012,7 +1245,7 @@
                 <w:noProof/>
                 <w:webHidden/>
               </w:rPr>
-              <w:instrText xml:space="preserve"> PAGEREF _Toc464502017 \h </w:instrText>
+              <w:instrText xml:space="preserve"> PAGEREF _Toc466335761 \h </w:instrText>
             </w:r>
             <w:r>
               <w:rPr>
@@ -1032,7 +1265,80 @@
                 <w:noProof/>
                 <w:webHidden/>
               </w:rPr>
-              <w:t>3</w:t>
+              <w:t>5</w:t>
+            </w:r>
+            <w:r>
+              <w:rPr>
+                <w:noProof/>
+                <w:webHidden/>
+              </w:rPr>
+              <w:fldChar w:fldCharType="end"/>
+            </w:r>
+          </w:hyperlink>
+        </w:p>
+        <w:p>
+          <w:pPr>
+            <w:pStyle w:val="Sommario1"/>
+            <w:tabs>
+              <w:tab w:val="right" w:leader="dot" w:pos="9622"/>
+            </w:tabs>
+            <w:rPr>
+              <w:rFonts w:asciiTheme="minorHAnsi" w:eastAsiaTheme="minorEastAsia" w:hAnsiTheme="minorHAnsi" w:cstheme="minorBidi"/>
+              <w:noProof/>
+              <w:sz w:val="22"/>
+              <w:szCs w:val="22"/>
+              <w:bdr w:val="none" w:sz="0" w:space="0" w:color="auto"/>
+              <w:lang w:val="it-IT" w:eastAsia="it-IT"/>
+            </w:rPr>
+          </w:pPr>
+          <w:hyperlink w:anchor="_Toc466335762" w:history="1">
+            <w:r>
+              <w:rPr>
+                <w:rStyle w:val="Collegamentoipertestuale"/>
+                <w:noProof/>
+              </w:rPr>
+              <w:t>4. Specifiche dei requisiti</w:t>
+            </w:r>
+            <w:r>
+              <w:rPr>
+                <w:noProof/>
+                <w:webHidden/>
+              </w:rPr>
+              <w:tab/>
+            </w:r>
+            <w:r>
+              <w:rPr>
+                <w:noProof/>
+                <w:webHidden/>
+              </w:rPr>
+              <w:fldChar w:fldCharType="begin"/>
+            </w:r>
+            <w:r>
+              <w:rPr>
+                <w:noProof/>
+                <w:webHidden/>
+              </w:rPr>
+              <w:instrText xml:space="preserve"> PAGEREF _Toc466335762 \h </w:instrText>
+            </w:r>
+            <w:r>
+              <w:rPr>
+                <w:noProof/>
+                <w:webHidden/>
+              </w:rPr>
+            </w:r>
+            <w:r>
+              <w:rPr>
+                <w:noProof/>
+                <w:webHidden/>
+              </w:rPr>
+              <w:fldChar w:fldCharType="separate"/>
+            </w:r>
+            <w:r>
+              <w:rPr>
+                <w:noProof/>
+                <w:webHidden/>
+              </w:rPr>
+              <w:t>6</w:t>
             </w:r>
             <w:r>
               <w:rPr>
@@ -1058,13 +1364,13 @@
               <w:lang w:val="it-IT" w:eastAsia="it-IT"/>
             </w:rPr>
           </w:pPr>
-          <w:hyperlink w:anchor="_Toc464502018" w:history="1">
+          <w:hyperlink w:anchor="_Toc466335763" w:history="1">
             <w:r>
               <w:rPr>
                 <w:rStyle w:val="Collegamentoipertestuale"/>
                 <w:noProof/>
               </w:rPr>
-              <w:t>2.1. Prospettive del prodotto</w:t>
+              <w:t>4.1. Requisiti delle interfacce esterne</w:t>
             </w:r>
             <w:r>
               <w:rPr>
@@ -1085,7 +1391,7 @@
                 <w:noProof/>
                 <w:webHidden/>
               </w:rPr>
-              <w:instrText xml:space="preserve"> PAGEREF _Toc464502018 \h </w:instrText>
+              <w:instrText xml:space="preserve"> PAGEREF _Toc466335763 \h </w:instrText>
             </w:r>
             <w:r>
               <w:rPr>
@@ -1105,7 +1411,226 @@
                 <w:noProof/>
                 <w:webHidden/>
               </w:rPr>
-              <w:t>3</w:t>
+              <w:t>6</w:t>
+            </w:r>
+            <w:r>
+              <w:rPr>
+                <w:noProof/>
+                <w:webHidden/>
+              </w:rPr>
+              <w:fldChar w:fldCharType="end"/>
+            </w:r>
+          </w:hyperlink>
+        </w:p>
+        <w:p>
+          <w:pPr>
+            <w:pStyle w:val="Sommario3"/>
+            <w:tabs>
+              <w:tab w:val="right" w:leader="dot" w:pos="9622"/>
+            </w:tabs>
+            <w:rPr>
+              <w:rFonts w:asciiTheme="minorHAnsi" w:eastAsiaTheme="minorEastAsia" w:hAnsiTheme="minorHAnsi" w:cstheme="minorBidi"/>
+              <w:noProof/>
+              <w:sz w:val="22"/>
+              <w:szCs w:val="22"/>
+              <w:bdr w:val="none" w:sz="0" w:space="0" w:color="auto"/>
+              <w:lang w:val="it-IT" w:eastAsia="it-IT"/>
+            </w:rPr>
+          </w:pPr>
+          <w:hyperlink w:anchor="_Toc466335764" w:history="1">
+            <w:r>
+              <w:rPr>
+                <w:rStyle w:val="Collegamentoipertestuale"/>
+                <w:noProof/>
+              </w:rPr>
+              <w:t>4.1.1. Interfacce Hardware</w:t>
+            </w:r>
+            <w:r>
+              <w:rPr>
+                <w:noProof/>
+                <w:webHidden/>
+              </w:rPr>
+              <w:tab/>
+            </w:r>
+            <w:r>
+              <w:rPr>
+                <w:noProof/>
+                <w:webHidden/>
+              </w:rPr>
+              <w:fldChar w:fldCharType="begin"/>
+            </w:r>
+            <w:r>
+              <w:rPr>
+                <w:noProof/>
+                <w:webHidden/>
+              </w:rPr>
+              <w:instrText xml:space="preserve"> PAGEREF _Toc466335764 \h </w:instrText>
+            </w:r>
+            <w:r>
+              <w:rPr>
+                <w:noProof/>
+                <w:webHidden/>
+              </w:rPr>
+            </w:r>
+            <w:r>
+              <w:rPr>
+                <w:noProof/>
+                <w:webHidden/>
+              </w:rPr>
+              <w:fldChar w:fldCharType="separate"/>
+            </w:r>
+            <w:r>
+              <w:rPr>
+                <w:noProof/>
+                <w:webHidden/>
+              </w:rPr>
+              <w:t>6</w:t>
+            </w:r>
+            <w:r>
+              <w:rPr>
+                <w:noProof/>
+                <w:webHidden/>
+              </w:rPr>
+              <w:fldChar w:fldCharType="end"/>
+            </w:r>
+          </w:hyperlink>
+        </w:p>
+        <w:p>
+          <w:pPr>
+            <w:pStyle w:val="Sommario3"/>
+            <w:tabs>
+              <w:tab w:val="right" w:leader="dot" w:pos="9622"/>
+            </w:tabs>
+            <w:rPr>
+              <w:rFonts w:asciiTheme="minorHAnsi" w:eastAsiaTheme="minorEastAsia" w:hAnsiTheme="minorHAnsi" w:cstheme="minorBidi"/>
+              <w:noProof/>
+              <w:sz w:val="22"/>
+              <w:szCs w:val="22"/>
+              <w:bdr w:val="none" w:sz="0" w:space="0" w:color="auto"/>
+              <w:lang w:val="it-IT" w:eastAsia="it-IT"/>
+            </w:rPr>
+          </w:pPr>
+          <w:hyperlink w:anchor="_Toc466335765" w:history="1">
+            <w:r>
+              <w:rPr>
+                <w:rStyle w:val="Collegamentoipertestuale"/>
+                <w:noProof/>
+              </w:rPr>
+              <w:t>4.1.2. Interfacce software</w:t>
+            </w:r>
+            <w:r>
+              <w:rPr>
+                <w:noProof/>
+                <w:webHidden/>
+              </w:rPr>
+              <w:tab/>
+            </w:r>
+            <w:r>
+              <w:rPr>
+                <w:noProof/>
+                <w:webHidden/>
+              </w:rPr>
+              <w:fldChar w:fldCharType="begin"/>
+            </w:r>
+            <w:r>
+              <w:rPr>
+                <w:noProof/>
+                <w:webHidden/>
+              </w:rPr>
+              <w:instrText xml:space="preserve"> PAGEREF _Toc466335765 \h </w:instrText>
+            </w:r>
+            <w:r>
+              <w:rPr>
+                <w:noProof/>
+                <w:webHidden/>
+              </w:rPr>
+            </w:r>
+            <w:r>
+              <w:rPr>
+                <w:noProof/>
+                <w:webHidden/>
+              </w:rPr>
+              <w:fldChar w:fldCharType="separate"/>
+            </w:r>
+            <w:r>
+              <w:rPr>
+                <w:noProof/>
+                <w:webHidden/>
+              </w:rPr>
+              <w:t>6</w:t>
+            </w:r>
+            <w:r>
+              <w:rPr>
+                <w:noProof/>
+                <w:webHidden/>
+              </w:rPr>
+              <w:fldChar w:fldCharType="end"/>
+            </w:r>
+          </w:hyperlink>
+        </w:p>
+        <w:p>
+          <w:pPr>
+            <w:pStyle w:val="Sommario3"/>
+            <w:tabs>
+              <w:tab w:val="right" w:leader="dot" w:pos="9622"/>
+            </w:tabs>
+            <w:rPr>
+              <w:rFonts w:asciiTheme="minorHAnsi" w:eastAsiaTheme="minorEastAsia" w:hAnsiTheme="minorHAnsi" w:cstheme="minorBidi"/>
+              <w:noProof/>
+              <w:sz w:val="22"/>
+              <w:szCs w:val="22"/>
+              <w:bdr w:val="none" w:sz="0" w:space="0" w:color="auto"/>
+              <w:lang w:val="it-IT" w:eastAsia="it-IT"/>
+            </w:rPr>
+          </w:pPr>
+          <w:hyperlink w:anchor="_Toc466335766" w:history="1">
+            <w:r>
+              <w:rPr>
+                <w:rStyle w:val="Collegamentoipertestuale"/>
+                <w:noProof/>
+              </w:rPr>
+              <w:t>4.1.3. Interfacce di comunicazione</w:t>
+            </w:r>
+            <w:r>
+              <w:rPr>
+                <w:noProof/>
+                <w:webHidden/>
+              </w:rPr>
+              <w:tab/>
+            </w:r>
+            <w:r>
+              <w:rPr>
+                <w:noProof/>
+                <w:webHidden/>
+              </w:rPr>
+              <w:fldChar w:fldCharType="begin"/>
+            </w:r>
+            <w:r>
+              <w:rPr>
+                <w:noProof/>
+                <w:webHidden/>
+              </w:rPr>
+              <w:instrText xml:space="preserve"> PAGEREF _Toc466335766 \h </w:instrText>
+            </w:r>
+            <w:r>
+              <w:rPr>
+                <w:noProof/>
+                <w:webHidden/>
+              </w:rPr>
+            </w:r>
+            <w:r>
+              <w:rPr>
+                <w:noProof/>
+                <w:webHidden/>
+              </w:rPr>
+              <w:fldChar w:fldCharType="separate"/>
+            </w:r>
+            <w:r>
+              <w:rPr>
+                <w:noProof/>
+                <w:webHidden/>
+              </w:rPr>
+              <w:t>6</w:t>
             </w:r>
             <w:r>
               <w:rPr>
@@ -1131,13 +1656,13 @@
               <w:lang w:val="it-IT" w:eastAsia="it-IT"/>
             </w:rPr>
           </w:pPr>
-          <w:hyperlink w:anchor="_Toc464502019" w:history="1">
+          <w:hyperlink w:anchor="_Toc466335767" w:history="1">
             <w:r>
               <w:rPr>
                 <w:rStyle w:val="Collegamentoipertestuale"/>
                 <w:noProof/>
               </w:rPr>
-              <w:t>2.2. Funzioni di prodotto</w:t>
+              <w:t>4.2. Requisiti funzionali</w:t>
             </w:r>
             <w:r>
               <w:rPr>
@@ -1158,7 +1683,7 @@
                 <w:noProof/>
                 <w:webHidden/>
               </w:rPr>
-              <w:instrText xml:space="preserve"> PAGEREF _Toc464502019 \h </w:instrText>
+              <w:instrText xml:space="preserve"> PAGEREF _Toc466335767 \h </w:instrText>
             </w:r>
             <w:r>
               <w:rPr>
@@ -1178,7 +1703,664 @@
                 <w:noProof/>
                 <w:webHidden/>
               </w:rPr>
-              <w:t>3</w:t>
+              <w:t>7</w:t>
+            </w:r>
+            <w:r>
+              <w:rPr>
+                <w:noProof/>
+                <w:webHidden/>
+              </w:rPr>
+              <w:fldChar w:fldCharType="end"/>
+            </w:r>
+          </w:hyperlink>
+        </w:p>
+        <w:p>
+          <w:pPr>
+            <w:pStyle w:val="Sommario3"/>
+            <w:tabs>
+              <w:tab w:val="right" w:leader="dot" w:pos="9622"/>
+            </w:tabs>
+            <w:rPr>
+              <w:rFonts w:asciiTheme="minorHAnsi" w:eastAsiaTheme="minorEastAsia" w:hAnsiTheme="minorHAnsi" w:cstheme="minorBidi"/>
+              <w:noProof/>
+              <w:sz w:val="22"/>
+              <w:szCs w:val="22"/>
+              <w:bdr w:val="none" w:sz="0" w:space="0" w:color="auto"/>
+              <w:lang w:val="it-IT" w:eastAsia="it-IT"/>
+            </w:rPr>
+          </w:pPr>
+          <w:hyperlink w:anchor="_Toc466335768" w:history="1">
+            <w:r>
+              <w:rPr>
+                <w:rStyle w:val="Collegamentoipertestuale"/>
+                <w:noProof/>
+              </w:rPr>
+              <w:t>4.2.1 FR-01</w:t>
+            </w:r>
+            <w:r>
+              <w:rPr>
+                <w:noProof/>
+                <w:webHidden/>
+              </w:rPr>
+              <w:tab/>
+            </w:r>
+            <w:r>
+              <w:rPr>
+                <w:noProof/>
+                <w:webHidden/>
+              </w:rPr>
+              <w:fldChar w:fldCharType="begin"/>
+            </w:r>
+            <w:r>
+              <w:rPr>
+                <w:noProof/>
+                <w:webHidden/>
+              </w:rPr>
+              <w:instrText xml:space="preserve"> PAGEREF _Toc466335768 \h </w:instrText>
+            </w:r>
+            <w:r>
+              <w:rPr>
+                <w:noProof/>
+                <w:webHidden/>
+              </w:rPr>
+            </w:r>
+            <w:r>
+              <w:rPr>
+                <w:noProof/>
+                <w:webHidden/>
+              </w:rPr>
+              <w:fldChar w:fldCharType="separate"/>
+            </w:r>
+            <w:r>
+              <w:rPr>
+                <w:noProof/>
+                <w:webHidden/>
+              </w:rPr>
+              <w:t>7</w:t>
+            </w:r>
+            <w:r>
+              <w:rPr>
+                <w:noProof/>
+                <w:webHidden/>
+              </w:rPr>
+              <w:fldChar w:fldCharType="end"/>
+            </w:r>
+          </w:hyperlink>
+        </w:p>
+        <w:p>
+          <w:pPr>
+            <w:pStyle w:val="Sommario3"/>
+            <w:tabs>
+              <w:tab w:val="right" w:leader="dot" w:pos="9622"/>
+            </w:tabs>
+            <w:rPr>
+              <w:rFonts w:asciiTheme="minorHAnsi" w:eastAsiaTheme="minorEastAsia" w:hAnsiTheme="minorHAnsi" w:cstheme="minorBidi"/>
+              <w:noProof/>
+              <w:sz w:val="22"/>
+              <w:szCs w:val="22"/>
+              <w:bdr w:val="none" w:sz="0" w:space="0" w:color="auto"/>
+              <w:lang w:val="it-IT" w:eastAsia="it-IT"/>
+            </w:rPr>
+          </w:pPr>
+          <w:hyperlink w:anchor="_Toc466335769" w:history="1">
+            <w:r>
+              <w:rPr>
+                <w:rStyle w:val="Collegamentoipertestuale"/>
+                <w:noProof/>
+              </w:rPr>
+              <w:t>4.2.2 FR-02</w:t>
+            </w:r>
+            <w:r>
+              <w:rPr>
+                <w:noProof/>
+                <w:webHidden/>
+              </w:rPr>
+              <w:tab/>
+            </w:r>
+            <w:r>
+              <w:rPr>
+                <w:noProof/>
+                <w:webHidden/>
+              </w:rPr>
+              <w:fldChar w:fldCharType="begin"/>
+            </w:r>
+            <w:r>
+              <w:rPr>
+                <w:noProof/>
+                <w:webHidden/>
+              </w:rPr>
+              <w:instrText xml:space="preserve"> PAGEREF _Toc466335769 \h </w:instrText>
+            </w:r>
+            <w:r>
+              <w:rPr>
+                <w:noProof/>
+                <w:webHidden/>
+              </w:rPr>
+            </w:r>
+            <w:r>
+              <w:rPr>
+                <w:noProof/>
+                <w:webHidden/>
+              </w:rPr>
+              <w:fldChar w:fldCharType="separate"/>
+            </w:r>
+            <w:r>
+              <w:rPr>
+                <w:noProof/>
+                <w:webHidden/>
+              </w:rPr>
+              <w:t>7</w:t>
+            </w:r>
+            <w:r>
+              <w:rPr>
+                <w:noProof/>
+                <w:webHidden/>
+              </w:rPr>
+              <w:fldChar w:fldCharType="end"/>
+            </w:r>
+          </w:hyperlink>
+        </w:p>
+        <w:p>
+          <w:pPr>
+            <w:pStyle w:val="Sommario3"/>
+            <w:tabs>
+              <w:tab w:val="right" w:leader="dot" w:pos="9622"/>
+            </w:tabs>
+            <w:rPr>
+              <w:rFonts w:asciiTheme="minorHAnsi" w:eastAsiaTheme="minorEastAsia" w:hAnsiTheme="minorHAnsi" w:cstheme="minorBidi"/>
+              <w:noProof/>
+              <w:sz w:val="22"/>
+              <w:szCs w:val="22"/>
+              <w:bdr w:val="none" w:sz="0" w:space="0" w:color="auto"/>
+              <w:lang w:val="it-IT" w:eastAsia="it-IT"/>
+            </w:rPr>
+          </w:pPr>
+          <w:hyperlink w:anchor="_Toc466335770" w:history="1">
+            <w:r>
+              <w:rPr>
+                <w:rStyle w:val="Collegamentoipertestuale"/>
+                <w:noProof/>
+              </w:rPr>
+              <w:t>4.2.3 FR-03</w:t>
+            </w:r>
+            <w:r>
+              <w:rPr>
+                <w:noProof/>
+                <w:webHidden/>
+              </w:rPr>
+              <w:tab/>
+            </w:r>
+            <w:r>
+              <w:rPr>
+                <w:noProof/>
+                <w:webHidden/>
+              </w:rPr>
+              <w:fldChar w:fldCharType="begin"/>
+            </w:r>
+            <w:r>
+              <w:rPr>
+                <w:noProof/>
+                <w:webHidden/>
+              </w:rPr>
+              <w:instrText xml:space="preserve"> PAGEREF _Toc466335770 \h </w:instrText>
+            </w:r>
+            <w:r>
+              <w:rPr>
+                <w:noProof/>
+                <w:webHidden/>
+              </w:rPr>
+            </w:r>
+            <w:r>
+              <w:rPr>
+                <w:noProof/>
+                <w:webHidden/>
+              </w:rPr>
+              <w:fldChar w:fldCharType="separate"/>
+            </w:r>
+            <w:r>
+              <w:rPr>
+                <w:noProof/>
+                <w:webHidden/>
+              </w:rPr>
+              <w:t>8</w:t>
+            </w:r>
+            <w:r>
+              <w:rPr>
+                <w:noProof/>
+                <w:webHidden/>
+              </w:rPr>
+              <w:fldChar w:fldCharType="end"/>
+            </w:r>
+          </w:hyperlink>
+        </w:p>
+        <w:p>
+          <w:pPr>
+            <w:pStyle w:val="Sommario3"/>
+            <w:tabs>
+              <w:tab w:val="right" w:leader="dot" w:pos="9622"/>
+            </w:tabs>
+            <w:rPr>
+              <w:rFonts w:asciiTheme="minorHAnsi" w:eastAsiaTheme="minorEastAsia" w:hAnsiTheme="minorHAnsi" w:cstheme="minorBidi"/>
+              <w:noProof/>
+              <w:sz w:val="22"/>
+              <w:szCs w:val="22"/>
+              <w:bdr w:val="none" w:sz="0" w:space="0" w:color="auto"/>
+              <w:lang w:val="it-IT" w:eastAsia="it-IT"/>
+            </w:rPr>
+          </w:pPr>
+          <w:hyperlink w:anchor="_Toc466335771" w:history="1">
+            <w:r>
+              <w:rPr>
+                <w:rStyle w:val="Collegamentoipertestuale"/>
+                <w:noProof/>
+              </w:rPr>
+              <w:t>4.2.4 FR-04</w:t>
+            </w:r>
+            <w:r>
+              <w:rPr>
+                <w:noProof/>
+                <w:webHidden/>
+              </w:rPr>
+              <w:tab/>
+            </w:r>
+            <w:r>
+              <w:rPr>
+                <w:noProof/>
+                <w:webHidden/>
+              </w:rPr>
+              <w:fldChar w:fldCharType="begin"/>
+            </w:r>
+            <w:r>
+              <w:rPr>
+                <w:noProof/>
+                <w:webHidden/>
+              </w:rPr>
+              <w:instrText xml:space="preserve"> PAGEREF _Toc466335771 \h </w:instrText>
+            </w:r>
+            <w:r>
+              <w:rPr>
+                <w:noProof/>
+                <w:webHidden/>
+              </w:rPr>
+            </w:r>
+            <w:r>
+              <w:rPr>
+                <w:noProof/>
+                <w:webHidden/>
+              </w:rPr>
+              <w:fldChar w:fldCharType="separate"/>
+            </w:r>
+            <w:r>
+              <w:rPr>
+                <w:noProof/>
+                <w:webHidden/>
+              </w:rPr>
+              <w:t>8</w:t>
+            </w:r>
+            <w:r>
+              <w:rPr>
+                <w:noProof/>
+                <w:webHidden/>
+              </w:rPr>
+              <w:fldChar w:fldCharType="end"/>
+            </w:r>
+          </w:hyperlink>
+        </w:p>
+        <w:p>
+          <w:pPr>
+            <w:pStyle w:val="Sommario3"/>
+            <w:tabs>
+              <w:tab w:val="right" w:leader="dot" w:pos="9622"/>
+            </w:tabs>
+            <w:rPr>
+              <w:rFonts w:asciiTheme="minorHAnsi" w:eastAsiaTheme="minorEastAsia" w:hAnsiTheme="minorHAnsi" w:cstheme="minorBidi"/>
+              <w:noProof/>
+              <w:sz w:val="22"/>
+              <w:szCs w:val="22"/>
+              <w:bdr w:val="none" w:sz="0" w:space="0" w:color="auto"/>
+              <w:lang w:val="it-IT" w:eastAsia="it-IT"/>
+            </w:rPr>
+          </w:pPr>
+          <w:hyperlink w:anchor="_Toc466335772" w:history="1">
+            <w:r>
+              <w:rPr>
+                <w:rStyle w:val="Collegamentoipertestuale"/>
+                <w:noProof/>
+              </w:rPr>
+              <w:t>4.2.5 FR-05</w:t>
+            </w:r>
+            <w:r>
+              <w:rPr>
+                <w:noProof/>
+                <w:webHidden/>
+              </w:rPr>
+              <w:tab/>
+            </w:r>
+            <w:r>
+              <w:rPr>
+                <w:noProof/>
+                <w:webHidden/>
+              </w:rPr>
+              <w:fldChar w:fldCharType="begin"/>
+            </w:r>
+            <w:r>
+              <w:rPr>
+                <w:noProof/>
+                <w:webHidden/>
+              </w:rPr>
+              <w:instrText xml:space="preserve"> PAGEREF _Toc466335772 \h </w:instrText>
+            </w:r>
+            <w:r>
+              <w:rPr>
+                <w:noProof/>
+                <w:webHidden/>
+              </w:rPr>
+            </w:r>
+            <w:r>
+              <w:rPr>
+                <w:noProof/>
+                <w:webHidden/>
+              </w:rPr>
+              <w:fldChar w:fldCharType="separate"/>
+            </w:r>
+            <w:r>
+              <w:rPr>
+                <w:noProof/>
+                <w:webHidden/>
+              </w:rPr>
+              <w:t>9</w:t>
+            </w:r>
+            <w:r>
+              <w:rPr>
+                <w:noProof/>
+                <w:webHidden/>
+              </w:rPr>
+              <w:fldChar w:fldCharType="end"/>
+            </w:r>
+          </w:hyperlink>
+        </w:p>
+        <w:p>
+          <w:pPr>
+            <w:pStyle w:val="Sommario3"/>
+            <w:tabs>
+              <w:tab w:val="right" w:leader="dot" w:pos="9622"/>
+            </w:tabs>
+            <w:rPr>
+              <w:rFonts w:asciiTheme="minorHAnsi" w:eastAsiaTheme="minorEastAsia" w:hAnsiTheme="minorHAnsi" w:cstheme="minorBidi"/>
+              <w:noProof/>
+              <w:sz w:val="22"/>
+              <w:szCs w:val="22"/>
+              <w:bdr w:val="none" w:sz="0" w:space="0" w:color="auto"/>
+              <w:lang w:val="it-IT" w:eastAsia="it-IT"/>
+            </w:rPr>
+          </w:pPr>
+          <w:hyperlink w:anchor="_Toc466335773" w:history="1">
+            <w:r>
+              <w:rPr>
+                <w:rStyle w:val="Collegamentoipertestuale"/>
+                <w:noProof/>
+              </w:rPr>
+              <w:t>4.2.6 FR-06</w:t>
+            </w:r>
+            <w:r>
+              <w:rPr>
+                <w:noProof/>
+                <w:webHidden/>
+              </w:rPr>
+              <w:tab/>
+            </w:r>
+            <w:r>
+              <w:rPr>
+                <w:noProof/>
+                <w:webHidden/>
+              </w:rPr>
+              <w:fldChar w:fldCharType="begin"/>
+            </w:r>
+            <w:r>
+              <w:rPr>
+                <w:noProof/>
+                <w:webHidden/>
+              </w:rPr>
+              <w:instrText xml:space="preserve"> PAGEREF _Toc466335773 \h </w:instrText>
+            </w:r>
+            <w:r>
+              <w:rPr>
+                <w:noProof/>
+                <w:webHidden/>
+              </w:rPr>
+            </w:r>
+            <w:r>
+              <w:rPr>
+                <w:noProof/>
+                <w:webHidden/>
+              </w:rPr>
+              <w:fldChar w:fldCharType="separate"/>
+            </w:r>
+            <w:r>
+              <w:rPr>
+                <w:noProof/>
+                <w:webHidden/>
+              </w:rPr>
+              <w:t>10</w:t>
+            </w:r>
+            <w:r>
+              <w:rPr>
+                <w:noProof/>
+                <w:webHidden/>
+              </w:rPr>
+              <w:fldChar w:fldCharType="end"/>
+            </w:r>
+          </w:hyperlink>
+        </w:p>
+        <w:p>
+          <w:pPr>
+            <w:pStyle w:val="Sommario3"/>
+            <w:tabs>
+              <w:tab w:val="right" w:leader="dot" w:pos="9622"/>
+            </w:tabs>
+            <w:rPr>
+              <w:rFonts w:asciiTheme="minorHAnsi" w:eastAsiaTheme="minorEastAsia" w:hAnsiTheme="minorHAnsi" w:cstheme="minorBidi"/>
+              <w:noProof/>
+              <w:sz w:val="22"/>
+              <w:szCs w:val="22"/>
+              <w:bdr w:val="none" w:sz="0" w:space="0" w:color="auto"/>
+              <w:lang w:val="it-IT" w:eastAsia="it-IT"/>
+            </w:rPr>
+          </w:pPr>
+          <w:hyperlink w:anchor="_Toc466335774" w:history="1">
+            <w:r>
+              <w:rPr>
+                <w:rStyle w:val="Collegamentoipertestuale"/>
+                <w:noProof/>
+              </w:rPr>
+              <w:t>4.2.7 FR-07</w:t>
+            </w:r>
+            <w:r>
+              <w:rPr>
+                <w:noProof/>
+                <w:webHidden/>
+              </w:rPr>
+              <w:tab/>
+            </w:r>
+            <w:r>
+              <w:rPr>
+                <w:noProof/>
+                <w:webHidden/>
+              </w:rPr>
+              <w:fldChar w:fldCharType="begin"/>
+            </w:r>
+            <w:r>
+              <w:rPr>
+                <w:noProof/>
+                <w:webHidden/>
+              </w:rPr>
+              <w:instrText xml:space="preserve"> PAGEREF _Toc466335774 \h </w:instrText>
+            </w:r>
+            <w:r>
+              <w:rPr>
+                <w:noProof/>
+                <w:webHidden/>
+              </w:rPr>
+            </w:r>
+            <w:r>
+              <w:rPr>
+                <w:noProof/>
+                <w:webHidden/>
+              </w:rPr>
+              <w:fldChar w:fldCharType="separate"/>
+            </w:r>
+            <w:r>
+              <w:rPr>
+                <w:noProof/>
+                <w:webHidden/>
+              </w:rPr>
+              <w:t>11</w:t>
+            </w:r>
+            <w:r>
+              <w:rPr>
+                <w:noProof/>
+                <w:webHidden/>
+              </w:rPr>
+              <w:fldChar w:fldCharType="end"/>
+            </w:r>
+          </w:hyperlink>
+        </w:p>
+        <w:p>
+          <w:pPr>
+            <w:pStyle w:val="Sommario3"/>
+            <w:tabs>
+              <w:tab w:val="right" w:leader="dot" w:pos="9622"/>
+            </w:tabs>
+            <w:rPr>
+              <w:rFonts w:asciiTheme="minorHAnsi" w:eastAsiaTheme="minorEastAsia" w:hAnsiTheme="minorHAnsi" w:cstheme="minorBidi"/>
+              <w:noProof/>
+              <w:sz w:val="22"/>
+              <w:szCs w:val="22"/>
+              <w:bdr w:val="none" w:sz="0" w:space="0" w:color="auto"/>
+              <w:lang w:val="it-IT" w:eastAsia="it-IT"/>
+            </w:rPr>
+          </w:pPr>
+          <w:hyperlink w:anchor="_Toc466335775" w:history="1">
+            <w:r>
+              <w:rPr>
+                <w:rStyle w:val="Collegamentoipertestuale"/>
+                <w:noProof/>
+              </w:rPr>
+              <w:t>4.2.8 FR-08</w:t>
+            </w:r>
+            <w:r>
+              <w:rPr>
+                <w:noProof/>
+                <w:webHidden/>
+              </w:rPr>
+              <w:tab/>
+            </w:r>
+            <w:r>
+              <w:rPr>
+                <w:noProof/>
+                <w:webHidden/>
+              </w:rPr>
+              <w:fldChar w:fldCharType="begin"/>
+            </w:r>
+            <w:r>
+              <w:rPr>
+                <w:noProof/>
+                <w:webHidden/>
+              </w:rPr>
+              <w:instrText xml:space="preserve"> PAGEREF _Toc466335775 \h </w:instrText>
+            </w:r>
+            <w:r>
+              <w:rPr>
+                <w:noProof/>
+                <w:webHidden/>
+              </w:rPr>
+            </w:r>
+            <w:r>
+              <w:rPr>
+                <w:noProof/>
+                <w:webHidden/>
+              </w:rPr>
+              <w:fldChar w:fldCharType="separate"/>
+            </w:r>
+            <w:r>
+              <w:rPr>
+                <w:noProof/>
+                <w:webHidden/>
+              </w:rPr>
+              <w:t>11</w:t>
+            </w:r>
+            <w:r>
+              <w:rPr>
+                <w:noProof/>
+                <w:webHidden/>
+              </w:rPr>
+              <w:fldChar w:fldCharType="end"/>
+            </w:r>
+          </w:hyperlink>
+        </w:p>
+        <w:p>
+          <w:pPr>
+            <w:pStyle w:val="Sommario3"/>
+            <w:tabs>
+              <w:tab w:val="right" w:leader="dot" w:pos="9622"/>
+            </w:tabs>
+            <w:rPr>
+              <w:rFonts w:asciiTheme="minorHAnsi" w:eastAsiaTheme="minorEastAsia" w:hAnsiTheme="minorHAnsi" w:cstheme="minorBidi"/>
+              <w:noProof/>
+              <w:sz w:val="22"/>
+              <w:szCs w:val="22"/>
+              <w:bdr w:val="none" w:sz="0" w:space="0" w:color="auto"/>
+              <w:lang w:val="it-IT" w:eastAsia="it-IT"/>
+            </w:rPr>
+          </w:pPr>
+          <w:hyperlink w:anchor="_Toc466335776" w:history="1">
+            <w:r>
+              <w:rPr>
+                <w:rStyle w:val="Collegamentoipertestuale"/>
+                <w:noProof/>
+              </w:rPr>
+              <w:t>4.3 Diagramma dei casi d’uso</w:t>
+            </w:r>
+            <w:r>
+              <w:rPr>
+                <w:noProof/>
+                <w:webHidden/>
+              </w:rPr>
+              <w:tab/>
+            </w:r>
+            <w:r>
+              <w:rPr>
+                <w:noProof/>
+                <w:webHidden/>
+              </w:rPr>
+              <w:fldChar w:fldCharType="begin"/>
+            </w:r>
+            <w:r>
+              <w:rPr>
+                <w:noProof/>
+                <w:webHidden/>
+              </w:rPr>
+              <w:instrText xml:space="preserve"> PAGEREF _Toc466335776 \h </w:instrText>
+            </w:r>
+            <w:r>
+              <w:rPr>
+                <w:noProof/>
+                <w:webHidden/>
+              </w:rPr>
+            </w:r>
+            <w:r>
+              <w:rPr>
+                <w:noProof/>
+                <w:webHidden/>
+              </w:rPr>
+              <w:fldChar w:fldCharType="separate"/>
+            </w:r>
+            <w:r>
+              <w:rPr>
+                <w:noProof/>
+                <w:webHidden/>
+              </w:rPr>
+              <w:t>12</w:t>
             </w:r>
             <w:r>
               <w:rPr>
@@ -1204,13 +2386,13 @@
               <w:lang w:val="it-IT" w:eastAsia="it-IT"/>
             </w:rPr>
           </w:pPr>
-          <w:hyperlink w:anchor="_Toc464502020" w:history="1">
+          <w:hyperlink w:anchor="_Toc466335777" w:history="1">
             <w:r>
               <w:rPr>
                 <w:rStyle w:val="Collegamentoipertestuale"/>
                 <w:noProof/>
               </w:rPr>
-              <w:t>2.3. Caratteristiche utenti</w:t>
+              <w:t>4.4 Requisiti non funzionali</w:t>
             </w:r>
             <w:r>
               <w:rPr>
@@ -1231,7 +2413,7 @@
                 <w:noProof/>
                 <w:webHidden/>
               </w:rPr>
-              <w:instrText xml:space="preserve"> PAGEREF _Toc464502020 \h </w:instrText>
+              <w:instrText xml:space="preserve"> PAGEREF _Toc466335777 \h </w:instrText>
             </w:r>
             <w:r>
               <w:rPr>
@@ -1251,7 +2433,7 @@
                 <w:noProof/>
                 <w:webHidden/>
               </w:rPr>
-              <w:t>3</w:t>
+              <w:t>13</w:t>
             </w:r>
             <w:r>
               <w:rPr>
@@ -1277,13 +2459,13 @@
               <w:lang w:val="it-IT" w:eastAsia="it-IT"/>
             </w:rPr>
           </w:pPr>
-          <w:hyperlink w:anchor="_Toc464502021" w:history="1">
+          <w:hyperlink w:anchor="_Toc466335778" w:history="1">
             <w:r>
               <w:rPr>
                 <w:rStyle w:val="Collegamentoipertestuale"/>
                 <w:noProof/>
               </w:rPr>
-              <w:t>2.4. Vincoli</w:t>
+              <w:t>4.5 Vincoli di progettazione</w:t>
             </w:r>
             <w:r>
               <w:rPr>
@@ -1304,7 +2486,7 @@
                 <w:noProof/>
                 <w:webHidden/>
               </w:rPr>
-              <w:instrText xml:space="preserve"> PAGEREF _Toc464502021 \h </w:instrText>
+              <w:instrText xml:space="preserve"> PAGEREF _Toc466335778 \h </w:instrText>
             </w:r>
             <w:r>
               <w:rPr>
@@ -1324,153 +2506,7 @@
                 <w:noProof/>
                 <w:webHidden/>
               </w:rPr>
-              <w:t>3</w:t>
-            </w:r>
-            <w:r>
-              <w:rPr>
-                <w:noProof/>
-                <w:webHidden/>
-              </w:rPr>
-              <w:fldChar w:fldCharType="end"/>
-            </w:r>
-          </w:hyperlink>
-        </w:p>
-        <w:p>
-          <w:pPr>
-            <w:pStyle w:val="Sommario1"/>
-            <w:tabs>
-              <w:tab w:val="right" w:leader="dot" w:pos="9622"/>
-            </w:tabs>
-            <w:rPr>
-              <w:rFonts w:asciiTheme="minorHAnsi" w:eastAsiaTheme="minorEastAsia" w:hAnsiTheme="minorHAnsi" w:cstheme="minorBidi"/>
-              <w:noProof/>
-              <w:sz w:val="22"/>
-              <w:szCs w:val="22"/>
-              <w:bdr w:val="none" w:sz="0" w:space="0" w:color="auto"/>
-              <w:lang w:val="it-IT" w:eastAsia="it-IT"/>
-            </w:rPr>
-          </w:pPr>
-          <w:hyperlink w:anchor="_Toc464502022" w:history="1">
-            <w:r>
-              <w:rPr>
-                <w:rStyle w:val="Collegamentoipertestuale"/>
-                <w:noProof/>
-              </w:rPr>
-              <w:t>3. Scenari</w:t>
-            </w:r>
-            <w:r>
-              <w:rPr>
-                <w:noProof/>
-                <w:webHidden/>
-              </w:rPr>
-              <w:tab/>
-            </w:r>
-            <w:r>
-              <w:rPr>
-                <w:noProof/>
-                <w:webHidden/>
-              </w:rPr>
-              <w:fldChar w:fldCharType="begin"/>
-            </w:r>
-            <w:r>
-              <w:rPr>
-                <w:noProof/>
-                <w:webHidden/>
-              </w:rPr>
-              <w:instrText xml:space="preserve"> PAGEREF _Toc464502022 \h </w:instrText>
-            </w:r>
-            <w:r>
-              <w:rPr>
-                <w:noProof/>
-                <w:webHidden/>
-              </w:rPr>
-            </w:r>
-            <w:r>
-              <w:rPr>
-                <w:noProof/>
-                <w:webHidden/>
-              </w:rPr>
-              <w:fldChar w:fldCharType="separate"/>
-            </w:r>
-            <w:r>
-              <w:rPr>
-                <w:noProof/>
-                <w:webHidden/>
-              </w:rPr>
-              <w:t>4</w:t>
-            </w:r>
-            <w:r>
-              <w:rPr>
-                <w:noProof/>
-                <w:webHidden/>
-              </w:rPr>
-              <w:fldChar w:fldCharType="end"/>
-            </w:r>
-          </w:hyperlink>
-        </w:p>
-        <w:p>
-          <w:pPr>
-            <w:pStyle w:val="Sommario1"/>
-            <w:tabs>
-              <w:tab w:val="right" w:leader="dot" w:pos="9622"/>
-            </w:tabs>
-            <w:rPr>
-              <w:rFonts w:asciiTheme="minorHAnsi" w:eastAsiaTheme="minorEastAsia" w:hAnsiTheme="minorHAnsi" w:cstheme="minorBidi"/>
-              <w:noProof/>
-              <w:sz w:val="22"/>
-              <w:szCs w:val="22"/>
-              <w:bdr w:val="none" w:sz="0" w:space="0" w:color="auto"/>
-              <w:lang w:val="it-IT" w:eastAsia="it-IT"/>
-            </w:rPr>
-          </w:pPr>
-          <w:hyperlink w:anchor="_Toc464502023" w:history="1">
-            <w:r>
-              <w:rPr>
-                <w:rStyle w:val="Collegamentoipertestuale"/>
-                <w:noProof/>
-              </w:rPr>
-              <w:t>4. Specifiche dei requisiti</w:t>
-            </w:r>
-            <w:r>
-              <w:rPr>
-                <w:noProof/>
-                <w:webHidden/>
-              </w:rPr>
-              <w:tab/>
-            </w:r>
-            <w:r>
-              <w:rPr>
-                <w:noProof/>
-                <w:webHidden/>
-              </w:rPr>
-              <w:fldChar w:fldCharType="begin"/>
-            </w:r>
-            <w:r>
-              <w:rPr>
-                <w:noProof/>
-                <w:webHidden/>
-              </w:rPr>
-              <w:instrText xml:space="preserve"> PAGEREF _Toc464502023 \h </w:instrText>
-            </w:r>
-            <w:r>
-              <w:rPr>
-                <w:noProof/>
-                <w:webHidden/>
-              </w:rPr>
-            </w:r>
-            <w:r>
-              <w:rPr>
-                <w:noProof/>
-                <w:webHidden/>
-              </w:rPr>
-              <w:fldChar w:fldCharType="separate"/>
-            </w:r>
-            <w:r>
-              <w:rPr>
-                <w:noProof/>
-                <w:webHidden/>
-              </w:rPr>
-              <w:t>5</w:t>
+              <w:t>14</w:t>
             </w:r>
             <w:r>
               <w:rPr>
@@ -1496,13 +2532,13 @@
               <w:lang w:val="it-IT" w:eastAsia="it-IT"/>
             </w:rPr>
           </w:pPr>
-          <w:hyperlink w:anchor="_Toc464502024" w:history="1">
+          <w:hyperlink w:anchor="_Toc466335779" w:history="1">
             <w:r>
               <w:rPr>
                 <w:rStyle w:val="Collegamentoipertestuale"/>
                 <w:noProof/>
               </w:rPr>
-              <w:t>4.1. Requisiti delle interfacce esterne</w:t>
+              <w:t>4.6 Attributi del sistema</w:t>
             </w:r>
             <w:r>
               <w:rPr>
@@ -1523,7 +2559,7 @@
                 <w:noProof/>
                 <w:webHidden/>
               </w:rPr>
-              <w:instrText xml:space="preserve"> PAGEREF _Toc464502024 \h </w:instrText>
+              <w:instrText xml:space="preserve"> PAGEREF _Toc466335779 \h </w:instrText>
             </w:r>
             <w:r>
               <w:rPr>
@@ -1543,226 +2579,7 @@
                 <w:noProof/>
                 <w:webHidden/>
               </w:rPr>
-              <w:t>5</w:t>
-            </w:r>
-            <w:r>
-              <w:rPr>
-                <w:noProof/>
-                <w:webHidden/>
-              </w:rPr>
-              <w:fldChar w:fldCharType="end"/>
-            </w:r>
-          </w:hyperlink>
-        </w:p>
-        <w:p>
-          <w:pPr>
-            <w:pStyle w:val="Sommario3"/>
-            <w:tabs>
-              <w:tab w:val="right" w:leader="dot" w:pos="9622"/>
-            </w:tabs>
-            <w:rPr>
-              <w:rFonts w:asciiTheme="minorHAnsi" w:eastAsiaTheme="minorEastAsia" w:hAnsiTheme="minorHAnsi" w:cstheme="minorBidi"/>
-              <w:noProof/>
-              <w:sz w:val="22"/>
-              <w:szCs w:val="22"/>
-              <w:bdr w:val="none" w:sz="0" w:space="0" w:color="auto"/>
-              <w:lang w:val="it-IT" w:eastAsia="it-IT"/>
-            </w:rPr>
-          </w:pPr>
-          <w:hyperlink w:anchor="_Toc464502025" w:history="1">
-            <w:r>
-              <w:rPr>
-                <w:rStyle w:val="Collegamentoipertestuale"/>
-                <w:noProof/>
-              </w:rPr>
-              <w:t>4.1.1. Interfacce Hardware</w:t>
-            </w:r>
-            <w:r>
-              <w:rPr>
-                <w:noProof/>
-                <w:webHidden/>
-              </w:rPr>
-              <w:tab/>
-            </w:r>
-            <w:r>
-              <w:rPr>
-                <w:noProof/>
-                <w:webHidden/>
-              </w:rPr>
-              <w:fldChar w:fldCharType="begin"/>
-            </w:r>
-            <w:r>
-              <w:rPr>
-                <w:noProof/>
-                <w:webHidden/>
-              </w:rPr>
-              <w:instrText xml:space="preserve"> PAGEREF _Toc464502025 \h </w:instrText>
-            </w:r>
-            <w:r>
-              <w:rPr>
-                <w:noProof/>
-                <w:webHidden/>
-              </w:rPr>
-            </w:r>
-            <w:r>
-              <w:rPr>
-                <w:noProof/>
-                <w:webHidden/>
-              </w:rPr>
-              <w:fldChar w:fldCharType="separate"/>
-            </w:r>
-            <w:r>
-              <w:rPr>
-                <w:noProof/>
-                <w:webHidden/>
-              </w:rPr>
-              <w:t>5</w:t>
-            </w:r>
-            <w:r>
-              <w:rPr>
-                <w:noProof/>
-                <w:webHidden/>
-              </w:rPr>
-              <w:fldChar w:fldCharType="end"/>
-            </w:r>
-          </w:hyperlink>
-        </w:p>
-        <w:p>
-          <w:pPr>
-            <w:pStyle w:val="Sommario3"/>
-            <w:tabs>
-              <w:tab w:val="right" w:leader="dot" w:pos="9622"/>
-            </w:tabs>
-            <w:rPr>
-              <w:rFonts w:asciiTheme="minorHAnsi" w:eastAsiaTheme="minorEastAsia" w:hAnsiTheme="minorHAnsi" w:cstheme="minorBidi"/>
-              <w:noProof/>
-              <w:sz w:val="22"/>
-              <w:szCs w:val="22"/>
-              <w:bdr w:val="none" w:sz="0" w:space="0" w:color="auto"/>
-              <w:lang w:val="it-IT" w:eastAsia="it-IT"/>
-            </w:rPr>
-          </w:pPr>
-          <w:hyperlink w:anchor="_Toc464502026" w:history="1">
-            <w:r>
-              <w:rPr>
-                <w:rStyle w:val="Collegamentoipertestuale"/>
-                <w:noProof/>
-              </w:rPr>
-              <w:t>4.1.2. Interfacce software</w:t>
-            </w:r>
-            <w:r>
-              <w:rPr>
-                <w:noProof/>
-                <w:webHidden/>
-              </w:rPr>
-              <w:tab/>
-            </w:r>
-            <w:r>
-              <w:rPr>
-                <w:noProof/>
-                <w:webHidden/>
-              </w:rPr>
-              <w:fldChar w:fldCharType="begin"/>
-            </w:r>
-            <w:r>
-              <w:rPr>
-                <w:noProof/>
-                <w:webHidden/>
-              </w:rPr>
-              <w:instrText xml:space="preserve"> PAGEREF _Toc464502026 \h </w:instrText>
-            </w:r>
-            <w:r>
-              <w:rPr>
-                <w:noProof/>
-                <w:webHidden/>
-              </w:rPr>
-            </w:r>
-            <w:r>
-              <w:rPr>
-                <w:noProof/>
-                <w:webHidden/>
-              </w:rPr>
-              <w:fldChar w:fldCharType="separate"/>
-            </w:r>
-            <w:r>
-              <w:rPr>
-                <w:noProof/>
-                <w:webHidden/>
-              </w:rPr>
-              <w:t>5</w:t>
-            </w:r>
-            <w:r>
-              <w:rPr>
-                <w:noProof/>
-                <w:webHidden/>
-              </w:rPr>
-              <w:fldChar w:fldCharType="end"/>
-            </w:r>
-          </w:hyperlink>
-        </w:p>
-        <w:p>
-          <w:pPr>
-            <w:pStyle w:val="Sommario3"/>
-            <w:tabs>
-              <w:tab w:val="right" w:leader="dot" w:pos="9622"/>
-            </w:tabs>
-            <w:rPr>
-              <w:rFonts w:asciiTheme="minorHAnsi" w:eastAsiaTheme="minorEastAsia" w:hAnsiTheme="minorHAnsi" w:cstheme="minorBidi"/>
-              <w:noProof/>
-              <w:sz w:val="22"/>
-              <w:szCs w:val="22"/>
-              <w:bdr w:val="none" w:sz="0" w:space="0" w:color="auto"/>
-              <w:lang w:val="it-IT" w:eastAsia="it-IT"/>
-            </w:rPr>
-          </w:pPr>
-          <w:hyperlink w:anchor="_Toc464502027" w:history="1">
-            <w:r>
-              <w:rPr>
-                <w:rStyle w:val="Collegamentoipertestuale"/>
-                <w:noProof/>
-              </w:rPr>
-              <w:t>4.1.3. Interfacce di comunicazione</w:t>
-            </w:r>
-            <w:r>
-              <w:rPr>
-                <w:noProof/>
-                <w:webHidden/>
-              </w:rPr>
-              <w:tab/>
-            </w:r>
-            <w:r>
-              <w:rPr>
-                <w:noProof/>
-                <w:webHidden/>
-              </w:rPr>
-              <w:fldChar w:fldCharType="begin"/>
-            </w:r>
-            <w:r>
-              <w:rPr>
-                <w:noProof/>
-                <w:webHidden/>
-              </w:rPr>
-              <w:instrText xml:space="preserve"> PAGEREF _Toc464502027 \h </w:instrText>
-            </w:r>
-            <w:r>
-              <w:rPr>
-                <w:noProof/>
-                <w:webHidden/>
-              </w:rPr>
-            </w:r>
-            <w:r>
-              <w:rPr>
-                <w:noProof/>
-                <w:webHidden/>
-              </w:rPr>
-              <w:fldChar w:fldCharType="separate"/>
-            </w:r>
-            <w:r>
-              <w:rPr>
-                <w:noProof/>
-                <w:webHidden/>
-              </w:rPr>
-              <w:t>5</w:t>
+              <w:t>14</w:t>
             </w:r>
             <w:r>
               <w:rPr>
@@ -1788,13 +2605,13 @@
               <w:lang w:val="it-IT" w:eastAsia="it-IT"/>
             </w:rPr>
           </w:pPr>
-          <w:hyperlink w:anchor="_Toc464502028" w:history="1">
+          <w:hyperlink w:anchor="_Toc466335780" w:history="1">
             <w:r>
               <w:rPr>
                 <w:rStyle w:val="Collegamentoipertestuale"/>
                 <w:noProof/>
               </w:rPr>
-              <w:t>4.2. Requisiti funzionali</w:t>
+              <w:t>4.7 Altri requisiti</w:t>
             </w:r>
             <w:r>
               <w:rPr>
@@ -1815,7 +2632,7 @@
                 <w:noProof/>
                 <w:webHidden/>
               </w:rPr>
-              <w:instrText xml:space="preserve"> PAGEREF _Toc464502028 \h </w:instrText>
+              <w:instrText xml:space="preserve"> PAGEREF _Toc466335780 \h </w:instrText>
             </w:r>
             <w:r>
               <w:rPr>
@@ -1835,664 +2652,7 @@
                 <w:noProof/>
                 <w:webHidden/>
               </w:rPr>
-              <w:t>6</w:t>
-            </w:r>
-            <w:r>
-              <w:rPr>
-                <w:noProof/>
-                <w:webHidden/>
-              </w:rPr>
-              <w:fldChar w:fldCharType="end"/>
-            </w:r>
-          </w:hyperlink>
-        </w:p>
-        <w:p>
-          <w:pPr>
-            <w:pStyle w:val="Sommario3"/>
-            <w:tabs>
-              <w:tab w:val="right" w:leader="dot" w:pos="9622"/>
-            </w:tabs>
-            <w:rPr>
-              <w:rFonts w:asciiTheme="minorHAnsi" w:eastAsiaTheme="minorEastAsia" w:hAnsiTheme="minorHAnsi" w:cstheme="minorBidi"/>
-              <w:noProof/>
-              <w:sz w:val="22"/>
-              <w:szCs w:val="22"/>
-              <w:bdr w:val="none" w:sz="0" w:space="0" w:color="auto"/>
-              <w:lang w:val="it-IT" w:eastAsia="it-IT"/>
-            </w:rPr>
-          </w:pPr>
-          <w:hyperlink w:anchor="_Toc464502029" w:history="1">
-            <w:r>
-              <w:rPr>
-                <w:rStyle w:val="Collegamentoipertestuale"/>
-                <w:noProof/>
-              </w:rPr>
-              <w:t>4.2.1 FR-01</w:t>
-            </w:r>
-            <w:r>
-              <w:rPr>
-                <w:noProof/>
-                <w:webHidden/>
-              </w:rPr>
-              <w:tab/>
-            </w:r>
-            <w:r>
-              <w:rPr>
-                <w:noProof/>
-                <w:webHidden/>
-              </w:rPr>
-              <w:fldChar w:fldCharType="begin"/>
-            </w:r>
-            <w:r>
-              <w:rPr>
-                <w:noProof/>
-                <w:webHidden/>
-              </w:rPr>
-              <w:instrText xml:space="preserve"> PAGEREF _Toc464502029 \h </w:instrText>
-            </w:r>
-            <w:r>
-              <w:rPr>
-                <w:noProof/>
-                <w:webHidden/>
-              </w:rPr>
-            </w:r>
-            <w:r>
-              <w:rPr>
-                <w:noProof/>
-                <w:webHidden/>
-              </w:rPr>
-              <w:fldChar w:fldCharType="separate"/>
-            </w:r>
-            <w:r>
-              <w:rPr>
-                <w:noProof/>
-                <w:webHidden/>
-              </w:rPr>
-              <w:t>6</w:t>
-            </w:r>
-            <w:r>
-              <w:rPr>
-                <w:noProof/>
-                <w:webHidden/>
-              </w:rPr>
-              <w:fldChar w:fldCharType="end"/>
-            </w:r>
-          </w:hyperlink>
-        </w:p>
-        <w:p>
-          <w:pPr>
-            <w:pStyle w:val="Sommario3"/>
-            <w:tabs>
-              <w:tab w:val="right" w:leader="dot" w:pos="9622"/>
-            </w:tabs>
-            <w:rPr>
-              <w:rFonts w:asciiTheme="minorHAnsi" w:eastAsiaTheme="minorEastAsia" w:hAnsiTheme="minorHAnsi" w:cstheme="minorBidi"/>
-              <w:noProof/>
-              <w:sz w:val="22"/>
-              <w:szCs w:val="22"/>
-              <w:bdr w:val="none" w:sz="0" w:space="0" w:color="auto"/>
-              <w:lang w:val="it-IT" w:eastAsia="it-IT"/>
-            </w:rPr>
-          </w:pPr>
-          <w:hyperlink w:anchor="_Toc464502030" w:history="1">
-            <w:r>
-              <w:rPr>
-                <w:rStyle w:val="Collegamentoipertestuale"/>
-                <w:noProof/>
-              </w:rPr>
-              <w:t>4.2.2 FR-02</w:t>
-            </w:r>
-            <w:r>
-              <w:rPr>
-                <w:noProof/>
-                <w:webHidden/>
-              </w:rPr>
-              <w:tab/>
-            </w:r>
-            <w:r>
-              <w:rPr>
-                <w:noProof/>
-                <w:webHidden/>
-              </w:rPr>
-              <w:fldChar w:fldCharType="begin"/>
-            </w:r>
-            <w:r>
-              <w:rPr>
-                <w:noProof/>
-                <w:webHidden/>
-              </w:rPr>
-              <w:instrText xml:space="preserve"> PAGEREF _Toc464502030 \h </w:instrText>
-            </w:r>
-            <w:r>
-              <w:rPr>
-                <w:noProof/>
-                <w:webHidden/>
-              </w:rPr>
-            </w:r>
-            <w:r>
-              <w:rPr>
-                <w:noProof/>
-                <w:webHidden/>
-              </w:rPr>
-              <w:fldChar w:fldCharType="separate"/>
-            </w:r>
-            <w:r>
-              <w:rPr>
-                <w:noProof/>
-                <w:webHidden/>
-              </w:rPr>
-              <w:t>6</w:t>
-            </w:r>
-            <w:r>
-              <w:rPr>
-                <w:noProof/>
-                <w:webHidden/>
-              </w:rPr>
-              <w:fldChar w:fldCharType="end"/>
-            </w:r>
-          </w:hyperlink>
-        </w:p>
-        <w:p>
-          <w:pPr>
-            <w:pStyle w:val="Sommario3"/>
-            <w:tabs>
-              <w:tab w:val="right" w:leader="dot" w:pos="9622"/>
-            </w:tabs>
-            <w:rPr>
-              <w:rFonts w:asciiTheme="minorHAnsi" w:eastAsiaTheme="minorEastAsia" w:hAnsiTheme="minorHAnsi" w:cstheme="minorBidi"/>
-              <w:noProof/>
-              <w:sz w:val="22"/>
-              <w:szCs w:val="22"/>
-              <w:bdr w:val="none" w:sz="0" w:space="0" w:color="auto"/>
-              <w:lang w:val="it-IT" w:eastAsia="it-IT"/>
-            </w:rPr>
-          </w:pPr>
-          <w:hyperlink w:anchor="_Toc464502031" w:history="1">
-            <w:r>
-              <w:rPr>
-                <w:rStyle w:val="Collegamentoipertestuale"/>
-                <w:noProof/>
-              </w:rPr>
-              <w:t>4.2.3 FR-03</w:t>
-            </w:r>
-            <w:r>
-              <w:rPr>
-                <w:noProof/>
-                <w:webHidden/>
-              </w:rPr>
-              <w:tab/>
-            </w:r>
-            <w:r>
-              <w:rPr>
-                <w:noProof/>
-                <w:webHidden/>
-              </w:rPr>
-              <w:fldChar w:fldCharType="begin"/>
-            </w:r>
-            <w:r>
-              <w:rPr>
-                <w:noProof/>
-                <w:webHidden/>
-              </w:rPr>
-              <w:instrText xml:space="preserve"> PAGEREF _Toc464502031 \h </w:instrText>
-            </w:r>
-            <w:r>
-              <w:rPr>
-                <w:noProof/>
-                <w:webHidden/>
-              </w:rPr>
-            </w:r>
-            <w:r>
-              <w:rPr>
-                <w:noProof/>
-                <w:webHidden/>
-              </w:rPr>
-              <w:fldChar w:fldCharType="separate"/>
-            </w:r>
-            <w:r>
-              <w:rPr>
-                <w:noProof/>
-                <w:webHidden/>
-              </w:rPr>
-              <w:t>7</w:t>
-            </w:r>
-            <w:r>
-              <w:rPr>
-                <w:noProof/>
-                <w:webHidden/>
-              </w:rPr>
-              <w:fldChar w:fldCharType="end"/>
-            </w:r>
-          </w:hyperlink>
-        </w:p>
-        <w:p>
-          <w:pPr>
-            <w:pStyle w:val="Sommario3"/>
-            <w:tabs>
-              <w:tab w:val="right" w:leader="dot" w:pos="9622"/>
-            </w:tabs>
-            <w:rPr>
-              <w:rFonts w:asciiTheme="minorHAnsi" w:eastAsiaTheme="minorEastAsia" w:hAnsiTheme="minorHAnsi" w:cstheme="minorBidi"/>
-              <w:noProof/>
-              <w:sz w:val="22"/>
-              <w:szCs w:val="22"/>
-              <w:bdr w:val="none" w:sz="0" w:space="0" w:color="auto"/>
-              <w:lang w:val="it-IT" w:eastAsia="it-IT"/>
-            </w:rPr>
-          </w:pPr>
-          <w:hyperlink w:anchor="_Toc464502032" w:history="1">
-            <w:r>
-              <w:rPr>
-                <w:rStyle w:val="Collegamentoipertestuale"/>
-                <w:noProof/>
-              </w:rPr>
-              <w:t>4.2.4 FR-04</w:t>
-            </w:r>
-            <w:r>
-              <w:rPr>
-                <w:noProof/>
-                <w:webHidden/>
-              </w:rPr>
-              <w:tab/>
-            </w:r>
-            <w:r>
-              <w:rPr>
-                <w:noProof/>
-                <w:webHidden/>
-              </w:rPr>
-              <w:fldChar w:fldCharType="begin"/>
-            </w:r>
-            <w:r>
-              <w:rPr>
-                <w:noProof/>
-                <w:webHidden/>
-              </w:rPr>
-              <w:instrText xml:space="preserve"> PAGEREF _Toc464502032 \h </w:instrText>
-            </w:r>
-            <w:r>
-              <w:rPr>
-                <w:noProof/>
-                <w:webHidden/>
-              </w:rPr>
-            </w:r>
-            <w:r>
-              <w:rPr>
-                <w:noProof/>
-                <w:webHidden/>
-              </w:rPr>
-              <w:fldChar w:fldCharType="separate"/>
-            </w:r>
-            <w:r>
-              <w:rPr>
-                <w:noProof/>
-                <w:webHidden/>
-              </w:rPr>
-              <w:t>7</w:t>
-            </w:r>
-            <w:r>
-              <w:rPr>
-                <w:noProof/>
-                <w:webHidden/>
-              </w:rPr>
-              <w:fldChar w:fldCharType="end"/>
-            </w:r>
-          </w:hyperlink>
-        </w:p>
-        <w:p>
-          <w:pPr>
-            <w:pStyle w:val="Sommario3"/>
-            <w:tabs>
-              <w:tab w:val="right" w:leader="dot" w:pos="9622"/>
-            </w:tabs>
-            <w:rPr>
-              <w:rFonts w:asciiTheme="minorHAnsi" w:eastAsiaTheme="minorEastAsia" w:hAnsiTheme="minorHAnsi" w:cstheme="minorBidi"/>
-              <w:noProof/>
-              <w:sz w:val="22"/>
-              <w:szCs w:val="22"/>
-              <w:bdr w:val="none" w:sz="0" w:space="0" w:color="auto"/>
-              <w:lang w:val="it-IT" w:eastAsia="it-IT"/>
-            </w:rPr>
-          </w:pPr>
-          <w:hyperlink w:anchor="_Toc464502033" w:history="1">
-            <w:r>
-              <w:rPr>
-                <w:rStyle w:val="Collegamentoipertestuale"/>
-                <w:noProof/>
-              </w:rPr>
-              <w:t>4.2.5 FR-05</w:t>
-            </w:r>
-            <w:r>
-              <w:rPr>
-                <w:noProof/>
-                <w:webHidden/>
-              </w:rPr>
-              <w:tab/>
-            </w:r>
-            <w:r>
-              <w:rPr>
-                <w:noProof/>
-                <w:webHidden/>
-              </w:rPr>
-              <w:fldChar w:fldCharType="begin"/>
-            </w:r>
-            <w:r>
-              <w:rPr>
-                <w:noProof/>
-                <w:webHidden/>
-              </w:rPr>
-              <w:instrText xml:space="preserve"> PAGEREF _Toc464502033 \h </w:instrText>
-            </w:r>
-            <w:r>
-              <w:rPr>
-                <w:noProof/>
-                <w:webHidden/>
-              </w:rPr>
-            </w:r>
-            <w:r>
-              <w:rPr>
-                <w:noProof/>
-                <w:webHidden/>
-              </w:rPr>
-              <w:fldChar w:fldCharType="separate"/>
-            </w:r>
-            <w:r>
-              <w:rPr>
-                <w:noProof/>
-                <w:webHidden/>
-              </w:rPr>
-              <w:t>8</w:t>
-            </w:r>
-            <w:r>
-              <w:rPr>
-                <w:noProof/>
-                <w:webHidden/>
-              </w:rPr>
-              <w:fldChar w:fldCharType="end"/>
-            </w:r>
-          </w:hyperlink>
-        </w:p>
-        <w:p>
-          <w:pPr>
-            <w:pStyle w:val="Sommario3"/>
-            <w:tabs>
-              <w:tab w:val="right" w:leader="dot" w:pos="9622"/>
-            </w:tabs>
-            <w:rPr>
-              <w:rFonts w:asciiTheme="minorHAnsi" w:eastAsiaTheme="minorEastAsia" w:hAnsiTheme="minorHAnsi" w:cstheme="minorBidi"/>
-              <w:noProof/>
-              <w:sz w:val="22"/>
-              <w:szCs w:val="22"/>
-              <w:bdr w:val="none" w:sz="0" w:space="0" w:color="auto"/>
-              <w:lang w:val="it-IT" w:eastAsia="it-IT"/>
-            </w:rPr>
-          </w:pPr>
-          <w:hyperlink w:anchor="_Toc464502034" w:history="1">
-            <w:r>
-              <w:rPr>
-                <w:rStyle w:val="Collegamentoipertestuale"/>
-                <w:noProof/>
-              </w:rPr>
-              <w:t>4.2.6 FR-06</w:t>
-            </w:r>
-            <w:r>
-              <w:rPr>
-                <w:noProof/>
-                <w:webHidden/>
-              </w:rPr>
-              <w:tab/>
-            </w:r>
-            <w:r>
-              <w:rPr>
-                <w:noProof/>
-                <w:webHidden/>
-              </w:rPr>
-              <w:fldChar w:fldCharType="begin"/>
-            </w:r>
-            <w:r>
-              <w:rPr>
-                <w:noProof/>
-                <w:webHidden/>
-              </w:rPr>
-              <w:instrText xml:space="preserve"> PAGEREF _Toc464502034 \h </w:instrText>
-            </w:r>
-            <w:r>
-              <w:rPr>
-                <w:noProof/>
-                <w:webHidden/>
-              </w:rPr>
-            </w:r>
-            <w:r>
-              <w:rPr>
-                <w:noProof/>
-                <w:webHidden/>
-              </w:rPr>
-              <w:fldChar w:fldCharType="separate"/>
-            </w:r>
-            <w:r>
-              <w:rPr>
-                <w:noProof/>
-                <w:webHidden/>
-              </w:rPr>
-              <w:t>9</w:t>
-            </w:r>
-            <w:r>
-              <w:rPr>
-                <w:noProof/>
-                <w:webHidden/>
-              </w:rPr>
-              <w:fldChar w:fldCharType="end"/>
-            </w:r>
-          </w:hyperlink>
-        </w:p>
-        <w:p>
-          <w:pPr>
-            <w:pStyle w:val="Sommario3"/>
-            <w:tabs>
-              <w:tab w:val="right" w:leader="dot" w:pos="9622"/>
-            </w:tabs>
-            <w:rPr>
-              <w:rFonts w:asciiTheme="minorHAnsi" w:eastAsiaTheme="minorEastAsia" w:hAnsiTheme="minorHAnsi" w:cstheme="minorBidi"/>
-              <w:noProof/>
-              <w:sz w:val="22"/>
-              <w:szCs w:val="22"/>
-              <w:bdr w:val="none" w:sz="0" w:space="0" w:color="auto"/>
-              <w:lang w:val="it-IT" w:eastAsia="it-IT"/>
-            </w:rPr>
-          </w:pPr>
-          <w:hyperlink w:anchor="_Toc464502035" w:history="1">
-            <w:r>
-              <w:rPr>
-                <w:rStyle w:val="Collegamentoipertestuale"/>
-                <w:noProof/>
-              </w:rPr>
-              <w:t>4.2.7 FR-07</w:t>
-            </w:r>
-            <w:r>
-              <w:rPr>
-                <w:noProof/>
-                <w:webHidden/>
-              </w:rPr>
-              <w:tab/>
-            </w:r>
-            <w:r>
-              <w:rPr>
-                <w:noProof/>
-                <w:webHidden/>
-              </w:rPr>
-              <w:fldChar w:fldCharType="begin"/>
-            </w:r>
-            <w:r>
-              <w:rPr>
-                <w:noProof/>
-                <w:webHidden/>
-              </w:rPr>
-              <w:instrText xml:space="preserve"> PAGEREF _Toc464502035 \h </w:instrText>
-            </w:r>
-            <w:r>
-              <w:rPr>
-                <w:noProof/>
-                <w:webHidden/>
-              </w:rPr>
-            </w:r>
-            <w:r>
-              <w:rPr>
-                <w:noProof/>
-                <w:webHidden/>
-              </w:rPr>
-              <w:fldChar w:fldCharType="separate"/>
-            </w:r>
-            <w:r>
-              <w:rPr>
-                <w:noProof/>
-                <w:webHidden/>
-              </w:rPr>
-              <w:t>9</w:t>
-            </w:r>
-            <w:r>
-              <w:rPr>
-                <w:noProof/>
-                <w:webHidden/>
-              </w:rPr>
-              <w:fldChar w:fldCharType="end"/>
-            </w:r>
-          </w:hyperlink>
-        </w:p>
-        <w:p>
-          <w:pPr>
-            <w:pStyle w:val="Sommario3"/>
-            <w:tabs>
-              <w:tab w:val="right" w:leader="dot" w:pos="9622"/>
-            </w:tabs>
-            <w:rPr>
-              <w:rFonts w:asciiTheme="minorHAnsi" w:eastAsiaTheme="minorEastAsia" w:hAnsiTheme="minorHAnsi" w:cstheme="minorBidi"/>
-              <w:noProof/>
-              <w:sz w:val="22"/>
-              <w:szCs w:val="22"/>
-              <w:bdr w:val="none" w:sz="0" w:space="0" w:color="auto"/>
-              <w:lang w:val="it-IT" w:eastAsia="it-IT"/>
-            </w:rPr>
-          </w:pPr>
-          <w:hyperlink w:anchor="_Toc464502036" w:history="1">
-            <w:r>
-              <w:rPr>
-                <w:rStyle w:val="Collegamentoipertestuale"/>
-                <w:noProof/>
-              </w:rPr>
-              <w:t>4.2.8 FR-08</w:t>
-            </w:r>
-            <w:r>
-              <w:rPr>
-                <w:noProof/>
-                <w:webHidden/>
-              </w:rPr>
-              <w:tab/>
-            </w:r>
-            <w:r>
-              <w:rPr>
-                <w:noProof/>
-                <w:webHidden/>
-              </w:rPr>
-              <w:fldChar w:fldCharType="begin"/>
-            </w:r>
-            <w:r>
-              <w:rPr>
-                <w:noProof/>
-                <w:webHidden/>
-              </w:rPr>
-              <w:instrText xml:space="preserve"> PAGEREF _Toc464502036 \h </w:instrText>
-            </w:r>
-            <w:r>
-              <w:rPr>
-                <w:noProof/>
-                <w:webHidden/>
-              </w:rPr>
-            </w:r>
-            <w:r>
-              <w:rPr>
-                <w:noProof/>
-                <w:webHidden/>
-              </w:rPr>
-              <w:fldChar w:fldCharType="separate"/>
-            </w:r>
-            <w:r>
-              <w:rPr>
-                <w:noProof/>
-                <w:webHidden/>
-              </w:rPr>
-              <w:t>10</w:t>
-            </w:r>
-            <w:r>
-              <w:rPr>
-                <w:noProof/>
-                <w:webHidden/>
-              </w:rPr>
-              <w:fldChar w:fldCharType="end"/>
-            </w:r>
-          </w:hyperlink>
-        </w:p>
-        <w:p>
-          <w:pPr>
-            <w:pStyle w:val="Sommario3"/>
-            <w:tabs>
-              <w:tab w:val="right" w:leader="dot" w:pos="9622"/>
-            </w:tabs>
-            <w:rPr>
-              <w:rFonts w:asciiTheme="minorHAnsi" w:eastAsiaTheme="minorEastAsia" w:hAnsiTheme="minorHAnsi" w:cstheme="minorBidi"/>
-              <w:noProof/>
-              <w:sz w:val="22"/>
-              <w:szCs w:val="22"/>
-              <w:bdr w:val="none" w:sz="0" w:space="0" w:color="auto"/>
-              <w:lang w:val="it-IT" w:eastAsia="it-IT"/>
-            </w:rPr>
-          </w:pPr>
-          <w:hyperlink w:anchor="_Toc464502037" w:history="1">
-            <w:r>
-              <w:rPr>
-                <w:rStyle w:val="Collegamentoipertestuale"/>
-                <w:noProof/>
-              </w:rPr>
-              <w:t>4.3 Diagramma dei casi d’uso</w:t>
-            </w:r>
-            <w:r>
-              <w:rPr>
-                <w:noProof/>
-                <w:webHidden/>
-              </w:rPr>
-              <w:tab/>
-            </w:r>
-            <w:r>
-              <w:rPr>
-                <w:noProof/>
-                <w:webHidden/>
-              </w:rPr>
-              <w:fldChar w:fldCharType="begin"/>
-            </w:r>
-            <w:r>
-              <w:rPr>
-                <w:noProof/>
-                <w:webHidden/>
-              </w:rPr>
-              <w:instrText xml:space="preserve"> PAGEREF _Toc464502037 \h </w:instrText>
-            </w:r>
-            <w:r>
-              <w:rPr>
-                <w:noProof/>
-                <w:webHidden/>
-              </w:rPr>
-            </w:r>
-            <w:r>
-              <w:rPr>
-                <w:noProof/>
-                <w:webHidden/>
-              </w:rPr>
-              <w:fldChar w:fldCharType="separate"/>
-            </w:r>
-            <w:r>
-              <w:rPr>
-                <w:noProof/>
-                <w:webHidden/>
-              </w:rPr>
-              <w:t>11</w:t>
+              <w:t>14</w:t>
             </w:r>
             <w:r>
               <w:rPr>
@@ -2518,13 +2678,13 @@
               <w:lang w:val="it-IT" w:eastAsia="it-IT"/>
             </w:rPr>
           </w:pPr>
-          <w:hyperlink w:anchor="_Toc464502038" w:history="1">
+          <w:hyperlink w:anchor="_Toc466335781" w:history="1">
             <w:r>
               <w:rPr>
                 <w:rStyle w:val="Collegamentoipertestuale"/>
                 <w:noProof/>
               </w:rPr>
-              <w:t>4.4 Requisiti non funzionali</w:t>
+              <w:t>4.8  Interfacce utente</w:t>
             </w:r>
             <w:r>
               <w:rPr>
@@ -2545,7 +2705,7 @@
                 <w:noProof/>
                 <w:webHidden/>
               </w:rPr>
-              <w:instrText xml:space="preserve"> PAGEREF _Toc464502038 \h </w:instrText>
+              <w:instrText xml:space="preserve"> PAGEREF _Toc466335781 \h </w:instrText>
             </w:r>
             <w:r>
               <w:rPr>
@@ -2565,7 +2725,7 @@
                 <w:noProof/>
                 <w:webHidden/>
               </w:rPr>
-              <w:t>12</w:t>
+              <w:t>14</w:t>
             </w:r>
             <w:r>
               <w:rPr>
@@ -2591,13 +2751,13 @@
               <w:lang w:val="it-IT" w:eastAsia="it-IT"/>
             </w:rPr>
           </w:pPr>
-          <w:hyperlink w:anchor="_Toc464502039" w:history="1">
+          <w:hyperlink w:anchor="_Toc466335782" w:history="1">
             <w:r>
               <w:rPr>
                 <w:rStyle w:val="Collegamentoipertestuale"/>
                 <w:noProof/>
               </w:rPr>
-              <w:t>4.5 Vincoli di progettazione</w:t>
+              <w:t>4.9  Diagramma delle classi di dominio del sistema.</w:t>
             </w:r>
             <w:r>
               <w:rPr>
@@ -2618,7 +2778,7 @@
                 <w:noProof/>
                 <w:webHidden/>
               </w:rPr>
-              <w:instrText xml:space="preserve"> PAGEREF _Toc464502039 \h </w:instrText>
+              <w:instrText xml:space="preserve"> PAGEREF _Toc466335782 \h </w:instrText>
             </w:r>
             <w:r>
               <w:rPr>
@@ -2638,299 +2798,7 @@
                 <w:noProof/>
                 <w:webHidden/>
               </w:rPr>
-              <w:t>12</w:t>
-            </w:r>
-            <w:r>
-              <w:rPr>
-                <w:noProof/>
-                <w:webHidden/>
-              </w:rPr>
-              <w:fldChar w:fldCharType="end"/>
-            </w:r>
-          </w:hyperlink>
-        </w:p>
-        <w:p>
-          <w:pPr>
-            <w:pStyle w:val="Sommario2"/>
-            <w:tabs>
-              <w:tab w:val="right" w:leader="dot" w:pos="9622"/>
-            </w:tabs>
-            <w:rPr>
-              <w:rFonts w:asciiTheme="minorHAnsi" w:eastAsiaTheme="minorEastAsia" w:hAnsiTheme="minorHAnsi" w:cstheme="minorBidi"/>
-              <w:noProof/>
-              <w:sz w:val="22"/>
-              <w:szCs w:val="22"/>
-              <w:bdr w:val="none" w:sz="0" w:space="0" w:color="auto"/>
-              <w:lang w:val="it-IT" w:eastAsia="it-IT"/>
-            </w:rPr>
-          </w:pPr>
-          <w:hyperlink w:anchor="_Toc464502040" w:history="1">
-            <w:r>
-              <w:rPr>
-                <w:rStyle w:val="Collegamentoipertestuale"/>
-                <w:noProof/>
-              </w:rPr>
-              <w:t>4.6 Attributi del sistema</w:t>
-            </w:r>
-            <w:r>
-              <w:rPr>
-                <w:noProof/>
-                <w:webHidden/>
-              </w:rPr>
-              <w:tab/>
-            </w:r>
-            <w:r>
-              <w:rPr>
-                <w:noProof/>
-                <w:webHidden/>
-              </w:rPr>
-              <w:fldChar w:fldCharType="begin"/>
-            </w:r>
-            <w:r>
-              <w:rPr>
-                <w:noProof/>
-                <w:webHidden/>
-              </w:rPr>
-              <w:instrText xml:space="preserve"> PAGEREF _Toc464502040 \h </w:instrText>
-            </w:r>
-            <w:r>
-              <w:rPr>
-                <w:noProof/>
-                <w:webHidden/>
-              </w:rPr>
-            </w:r>
-            <w:r>
-              <w:rPr>
-                <w:noProof/>
-                <w:webHidden/>
-              </w:rPr>
-              <w:fldChar w:fldCharType="separate"/>
-            </w:r>
-            <w:r>
-              <w:rPr>
-                <w:noProof/>
-                <w:webHidden/>
-              </w:rPr>
-              <w:t>12</w:t>
-            </w:r>
-            <w:r>
-              <w:rPr>
-                <w:noProof/>
-                <w:webHidden/>
-              </w:rPr>
-              <w:fldChar w:fldCharType="end"/>
-            </w:r>
-          </w:hyperlink>
-        </w:p>
-        <w:p>
-          <w:pPr>
-            <w:pStyle w:val="Sommario2"/>
-            <w:tabs>
-              <w:tab w:val="right" w:leader="dot" w:pos="9622"/>
-            </w:tabs>
-            <w:rPr>
-              <w:rFonts w:asciiTheme="minorHAnsi" w:eastAsiaTheme="minorEastAsia" w:hAnsiTheme="minorHAnsi" w:cstheme="minorBidi"/>
-              <w:noProof/>
-              <w:sz w:val="22"/>
-              <w:szCs w:val="22"/>
-              <w:bdr w:val="none" w:sz="0" w:space="0" w:color="auto"/>
-              <w:lang w:val="it-IT" w:eastAsia="it-IT"/>
-            </w:rPr>
-          </w:pPr>
-          <w:hyperlink w:anchor="_Toc464502041" w:history="1">
-            <w:r>
-              <w:rPr>
-                <w:rStyle w:val="Collegamentoipertestuale"/>
-                <w:noProof/>
-              </w:rPr>
-              <w:t>4.7 Altri requisiti</w:t>
-            </w:r>
-            <w:r>
-              <w:rPr>
-                <w:noProof/>
-                <w:webHidden/>
-              </w:rPr>
-              <w:tab/>
-            </w:r>
-            <w:r>
-              <w:rPr>
-                <w:noProof/>
-                <w:webHidden/>
-              </w:rPr>
-              <w:fldChar w:fldCharType="begin"/>
-            </w:r>
-            <w:r>
-              <w:rPr>
-                <w:noProof/>
-                <w:webHidden/>
-              </w:rPr>
-              <w:instrText xml:space="preserve"> PAGEREF _Toc464502041 \h </w:instrText>
-            </w:r>
-            <w:r>
-              <w:rPr>
-                <w:noProof/>
-                <w:webHidden/>
-              </w:rPr>
-            </w:r>
-            <w:r>
-              <w:rPr>
-                <w:noProof/>
-                <w:webHidden/>
-              </w:rPr>
-              <w:fldChar w:fldCharType="separate"/>
-            </w:r>
-            <w:r>
-              <w:rPr>
-                <w:noProof/>
-                <w:webHidden/>
-              </w:rPr>
-              <w:t>12</w:t>
-            </w:r>
-            <w:r>
-              <w:rPr>
-                <w:noProof/>
-                <w:webHidden/>
-              </w:rPr>
-              <w:fldChar w:fldCharType="end"/>
-            </w:r>
-          </w:hyperlink>
-        </w:p>
-        <w:p>
-          <w:pPr>
-            <w:pStyle w:val="Sommario2"/>
-            <w:tabs>
-              <w:tab w:val="right" w:leader="dot" w:pos="9622"/>
-            </w:tabs>
-            <w:rPr>
-              <w:rFonts w:asciiTheme="minorHAnsi" w:eastAsiaTheme="minorEastAsia" w:hAnsiTheme="minorHAnsi" w:cstheme="minorBidi"/>
-              <w:noProof/>
-              <w:sz w:val="22"/>
-              <w:szCs w:val="22"/>
-              <w:bdr w:val="none" w:sz="0" w:space="0" w:color="auto"/>
-              <w:lang w:val="it-IT" w:eastAsia="it-IT"/>
-            </w:rPr>
-          </w:pPr>
-          <w:hyperlink w:anchor="_Toc464502042" w:history="1">
-            <w:r>
-              <w:rPr>
-                <w:rStyle w:val="Collegamentoipertestuale"/>
-                <w:noProof/>
-              </w:rPr>
-              <w:t>4.8  Interfacce utente</w:t>
-            </w:r>
-            <w:r>
-              <w:rPr>
-                <w:noProof/>
-                <w:webHidden/>
-              </w:rPr>
-              <w:tab/>
-            </w:r>
-            <w:r>
-              <w:rPr>
-                <w:noProof/>
-                <w:webHidden/>
-              </w:rPr>
-              <w:fldChar w:fldCharType="begin"/>
-            </w:r>
-            <w:r>
-              <w:rPr>
-                <w:noProof/>
-                <w:webHidden/>
-              </w:rPr>
-              <w:instrText xml:space="preserve"> PAGEREF _Toc464502042 \h </w:instrText>
-            </w:r>
-            <w:r>
-              <w:rPr>
-                <w:noProof/>
-                <w:webHidden/>
-              </w:rPr>
-            </w:r>
-            <w:r>
-              <w:rPr>
-                <w:noProof/>
-                <w:webHidden/>
-              </w:rPr>
-              <w:fldChar w:fldCharType="separate"/>
-            </w:r>
-            <w:r>
-              <w:rPr>
-                <w:noProof/>
-                <w:webHidden/>
-              </w:rPr>
-              <w:t>12</w:t>
-            </w:r>
-            <w:r>
-              <w:rPr>
-                <w:noProof/>
-                <w:webHidden/>
-              </w:rPr>
-              <w:fldChar w:fldCharType="end"/>
-            </w:r>
-          </w:hyperlink>
-        </w:p>
-        <w:p>
-          <w:pPr>
-            <w:pStyle w:val="Sommario2"/>
-            <w:tabs>
-              <w:tab w:val="right" w:leader="dot" w:pos="9622"/>
-            </w:tabs>
-            <w:rPr>
-              <w:rFonts w:asciiTheme="minorHAnsi" w:eastAsiaTheme="minorEastAsia" w:hAnsiTheme="minorHAnsi" w:cstheme="minorBidi"/>
-              <w:noProof/>
-              <w:sz w:val="22"/>
-              <w:szCs w:val="22"/>
-              <w:bdr w:val="none" w:sz="0" w:space="0" w:color="auto"/>
-              <w:lang w:val="it-IT" w:eastAsia="it-IT"/>
-            </w:rPr>
-          </w:pPr>
-          <w:hyperlink w:anchor="_Toc464502043" w:history="1">
-            <w:r>
-              <w:rPr>
-                <w:rStyle w:val="Collegamentoipertestuale"/>
-                <w:noProof/>
-              </w:rPr>
-              <w:t>4.9  Diagramma delle classi di dominio del sistema.</w:t>
-            </w:r>
-            <w:r>
-              <w:rPr>
-                <w:noProof/>
-                <w:webHidden/>
-              </w:rPr>
-              <w:tab/>
-            </w:r>
-            <w:r>
-              <w:rPr>
-                <w:noProof/>
-                <w:webHidden/>
-              </w:rPr>
-              <w:fldChar w:fldCharType="begin"/>
-            </w:r>
-            <w:r>
-              <w:rPr>
-                <w:noProof/>
-                <w:webHidden/>
-              </w:rPr>
-              <w:instrText xml:space="preserve"> PAGEREF _Toc464502043 \h </w:instrText>
-            </w:r>
-            <w:r>
-              <w:rPr>
-                <w:noProof/>
-                <w:webHidden/>
-              </w:rPr>
-            </w:r>
-            <w:r>
-              <w:rPr>
-                <w:noProof/>
-                <w:webHidden/>
-              </w:rPr>
-              <w:fldChar w:fldCharType="separate"/>
-            </w:r>
-            <w:r>
-              <w:rPr>
-                <w:noProof/>
-                <w:webHidden/>
-              </w:rPr>
-              <w:t>12</w:t>
+              <w:t>14</w:t>
             </w:r>
             <w:r>
               <w:rPr>
@@ -2971,7 +2839,7 @@
       <w:pPr>
         <w:pStyle w:val="Titolo1"/>
       </w:pPr>
-      <w:bookmarkStart w:id="0" w:name="_Toc464502011"/>
+      <w:bookmarkStart w:id="0" w:name="_Toc466335752"/>
       <w:r>
         <w:lastRenderedPageBreak/>
         <w:t xml:space="preserve">1. </w:t>
@@ -2996,7 +2864,19 @@
         <w:pStyle w:val="Nessunaspaziatura"/>
       </w:pPr>
       <w:r>
-        <w:t>La presente sezione ha lo scopo di riportare la visione globale dell’intero documento di Specifica dei Requisiti. La struttura del documento è quella suggerita dallo standard ANSI/IEEE 830 noto come SRS (</w:t>
+        <w:t xml:space="preserve">La struttura del </w:t>
+      </w:r>
+      <w:r>
+        <w:t xml:space="preserve">presente </w:t>
+      </w:r>
+      <w:r>
+        <w:t xml:space="preserve">documento </w:t>
+      </w:r>
+      <w:r>
+        <w:t xml:space="preserve">di Specifica dei Requisiti </w:t>
+      </w:r>
+      <w:r>
+        <w:t>è quella suggerita dallo standard ANSI/IEEE 830 noto come SRS (</w:t>
       </w:r>
       <w:r>
         <w:rPr>
@@ -3031,7 +2911,7 @@
       <w:pPr>
         <w:pStyle w:val="Titolo2"/>
       </w:pPr>
-      <w:bookmarkStart w:id="1" w:name="_Toc464502012"/>
+      <w:bookmarkStart w:id="1" w:name="_Toc466335753"/>
       <w:r>
         <w:t>1.</w:t>
       </w:r>
@@ -3060,7 +2940,19 @@
         <w:pStyle w:val="Nessunaspaziatura"/>
       </w:pPr>
       <w:r>
-        <w:t>L’obiettivo del documento è fornire una descrizione dettagliata dei requisiti per il sistema software “Swatcher”.</w:t>
+        <w:t>L’obiettivo del documento è fornire una descrizio</w:t>
+      </w:r>
+      <w:r>
+        <w:t>ne dettagliata dei requisiti per il s</w:t>
+      </w:r>
+      <w:r>
+        <w:t>istema software</w:t>
+      </w:r>
+      <w:r>
+        <w:t xml:space="preserve"> di videosorveglianza</w:t>
+      </w:r>
+      <w:r>
+        <w:t xml:space="preserve"> “Swatcher”.</w:t>
       </w:r>
     </w:p>
     <w:p>
@@ -3085,7 +2977,7 @@
       <w:pPr>
         <w:pStyle w:val="Titolo2"/>
       </w:pPr>
-      <w:bookmarkStart w:id="2" w:name="_Toc464502013"/>
+      <w:bookmarkStart w:id="2" w:name="_Toc466335754"/>
       <w:r>
         <w:t>1.2 Scopo</w:t>
       </w:r>
@@ -3164,7 +3056,7 @@
       <w:pPr>
         <w:pStyle w:val="Titolo2"/>
       </w:pPr>
-      <w:bookmarkStart w:id="3" w:name="_Toc464502014"/>
+      <w:bookmarkStart w:id="3" w:name="_Toc466335755"/>
       <w:r>
         <w:t xml:space="preserve">1.3 </w:t>
       </w:r>
@@ -3480,6 +3372,14 @@
               <w:t>Sistema Server</w:t>
             </w:r>
           </w:p>
+          <w:p>
+            <w:pPr>
+              <w:pStyle w:val="Nessunaspaziatura"/>
+            </w:pPr>
+            <w:r>
+              <w:t>o Web-cam Server</w:t>
+            </w:r>
+          </w:p>
         </w:tc>
         <w:tc>
           <w:tcPr>
@@ -3537,6 +3437,75 @@
               <w:pStyle w:val="Nessunaspaziatura"/>
             </w:pPr>
             <w:r>
+              <w:t xml:space="preserve">Eventi </w:t>
+            </w:r>
+            <w:r>
+              <w:t>“Alarm”</w:t>
+            </w:r>
+          </w:p>
+        </w:tc>
+        <w:tc>
+          <w:tcPr>
+            <w:tcW w:w="7574" w:type="dxa"/>
+            <w:tcBorders>
+              <w:top w:val="single" w:sz="2" w:space="0" w:color="000000"/>
+              <w:left w:val="single" w:sz="2" w:space="0" w:color="000000"/>
+              <w:bottom w:val="single" w:sz="2" w:space="0" w:color="000000"/>
+              <w:right w:val="single" w:sz="2" w:space="0" w:color="000000"/>
+            </w:tcBorders>
+            <w:shd w:val="clear" w:color="auto" w:fill="EEEEEE"/>
+            <w:tcMar>
+              <w:top w:w="80" w:type="dxa"/>
+              <w:left w:w="80" w:type="dxa"/>
+              <w:bottom w:w="80" w:type="dxa"/>
+              <w:right w:w="80" w:type="dxa"/>
+            </w:tcMar>
+          </w:tcPr>
+          <w:p>
+            <w:pPr>
+              <w:pStyle w:val="Nessunaspaziatura"/>
+            </w:pPr>
+            <w:r>
+              <w:t>Alias “</w:t>
+            </w:r>
+            <w:r>
+              <w:t>Alarm Event</w:t>
+            </w:r>
+            <w:r>
+              <w:t xml:space="preserve">” sono tutti quegli eventi intercettati dalla webcam e associati a situazioni di pericolo/intrusione nel territorio monitorato. </w:t>
+            </w:r>
+          </w:p>
+        </w:tc>
+      </w:tr>
+      <w:tr>
+        <w:tblPrEx>
+          <w:shd w:val="clear" w:color="auto" w:fill="auto"/>
+        </w:tblPrEx>
+        <w:trPr>
+          <w:trHeight w:val="279"/>
+        </w:trPr>
+        <w:tc>
+          <w:tcPr>
+            <w:tcW w:w="2058" w:type="dxa"/>
+            <w:tcBorders>
+              <w:top w:val="single" w:sz="2" w:space="0" w:color="000000"/>
+              <w:left w:val="single" w:sz="2" w:space="0" w:color="000000"/>
+              <w:bottom w:val="single" w:sz="2" w:space="0" w:color="000000"/>
+              <w:right w:val="single" w:sz="2" w:space="0" w:color="000000"/>
+            </w:tcBorders>
+            <w:shd w:val="clear" w:color="auto" w:fill="EEEEEE"/>
+            <w:tcMar>
+              <w:top w:w="80" w:type="dxa"/>
+              <w:left w:w="80" w:type="dxa"/>
+              <w:bottom w:w="80" w:type="dxa"/>
+              <w:right w:w="80" w:type="dxa"/>
+            </w:tcMar>
+          </w:tcPr>
+          <w:p>
+            <w:pPr>
+              <w:pStyle w:val="Nessunaspaziatura"/>
+            </w:pPr>
+            <w:r>
               <w:t>S</w:t>
             </w:r>
             <w:r>
@@ -3755,7 +3724,11 @@
               <w:pStyle w:val="Nessunaspaziatura"/>
             </w:pPr>
             <w:r>
-              <w:t>GUI dell’app che mostra l’anteprima su mobile di tutti i media presenti nel sistema di memorizzazione lato server.</w:t>
+              <w:t xml:space="preserve">GUI dell’app che mostra l’anteprima su mobile di tutti i media presenti nel </w:t>
+            </w:r>
+            <w:r>
+              <w:lastRenderedPageBreak/>
+              <w:t>sistema di memorizzazione lato server.</w:t>
             </w:r>
           </w:p>
         </w:tc>
@@ -3763,55 +3736,11 @@
     </w:tbl>
     <w:p>
       <w:pPr>
-        <w:pStyle w:val="Corpo"/>
-        <w:rPr>
-          <w:sz w:val="24"/>
-          <w:szCs w:val="24"/>
-        </w:rPr>
-      </w:pPr>
-    </w:p>
-    <w:p>
-      <w:pPr>
-        <w:pStyle w:val="Titolo2"/>
-      </w:pPr>
-      <w:bookmarkStart w:id="4" w:name="_Toc464502015"/>
+        <w:pStyle w:val="Titolo1"/>
+      </w:pPr>
+      <w:bookmarkStart w:id="4" w:name="_Toc466335756"/>
       <w:r>
-        <w:t xml:space="preserve">1.4 </w:t>
-      </w:r>
-      <w:r>
-        <w:t>Fonti</w:t>
-      </w:r>
-      <w:bookmarkEnd w:id="4"/>
-    </w:p>
-    <w:p>
-      <w:pPr>
-        <w:pStyle w:val="Titolo2"/>
-      </w:pPr>
-      <w:bookmarkStart w:id="5" w:name="_Toc464502016"/>
-      <w:r>
-        <w:t>1</w:t>
-      </w:r>
-      <w:r>
-        <w:t>.5 Struttura del documento</w:t>
-      </w:r>
-      <w:bookmarkEnd w:id="5"/>
-    </w:p>
-    <w:p>
-      <w:pPr>
-        <w:pStyle w:val="Corpo"/>
-      </w:pPr>
-    </w:p>
-    <w:p>
-      <w:pPr>
-        <w:pStyle w:val="Titolo1"/>
-      </w:pPr>
-    </w:p>
-    <w:p>
-      <w:pPr>
-        <w:pStyle w:val="Titolo1"/>
-      </w:pPr>
-      <w:bookmarkStart w:id="6" w:name="_Toc464502017"/>
-      <w:r>
+        <w:lastRenderedPageBreak/>
         <w:t>2</w:t>
       </w:r>
       <w:r>
@@ -3823,7 +3752,7 @@
       <w:r>
         <w:t>enerale</w:t>
       </w:r>
-      <w:bookmarkEnd w:id="6"/>
+      <w:bookmarkEnd w:id="4"/>
     </w:p>
     <w:p/>
     <w:p>
@@ -3856,11 +3785,11 @@
       <w:pPr>
         <w:pStyle w:val="Titolo2"/>
       </w:pPr>
-      <w:bookmarkStart w:id="7" w:name="_Toc464502018"/>
+      <w:bookmarkStart w:id="5" w:name="_Toc466335757"/>
       <w:r>
         <w:t>2.1. Prospettive del prodotto</w:t>
       </w:r>
-      <w:bookmarkEnd w:id="7"/>
+      <w:bookmarkEnd w:id="5"/>
     </w:p>
     <w:p>
       <w:pPr>
@@ -3876,37 +3805,203 @@
         <w:pStyle w:val="Nessunaspaziatura"/>
       </w:pPr>
       <w:r>
-        <w:t xml:space="preserve">Il sistema è composto </w:t>
+        <w:t xml:space="preserve">Il sistema </w:t>
+      </w:r>
+      <w:r>
+        <w:t xml:space="preserve">‘Swatcher’ </w:t>
+      </w:r>
+      <w:r>
+        <w:t xml:space="preserve">è composto </w:t>
       </w:r>
       <w:r>
         <w:t xml:space="preserve">essenzialmente </w:t>
       </w:r>
       <w:r>
-        <w:t xml:space="preserve">da due componenti: un’applicazione mobile ed un webcam server. L’applicazione mobile consente all’utente di interagire con la componente server, la quale effettua un monitoraggio costante dell’ambiente. </w:t>
+        <w:t xml:space="preserve">da due </w:t>
+      </w:r>
+      <w:r>
+        <w:t>componenti</w:t>
+      </w:r>
+      <w:r>
+        <w:t>: un’Applicazione M</w:t>
+      </w:r>
+      <w:r>
+        <w:t>obile</w:t>
+      </w:r>
+      <w:r>
+        <w:t xml:space="preserve"> </w:t>
+      </w:r>
+      <w:r>
+        <w:t>( client del sistema) e</w:t>
+      </w:r>
+      <w:r>
+        <w:t xml:space="preserve"> un </w:t>
+      </w:r>
+      <w:r>
+        <w:t>W</w:t>
+      </w:r>
+      <w:r>
+        <w:t>eb</w:t>
+      </w:r>
+      <w:r>
+        <w:t>-</w:t>
+      </w:r>
+      <w:r>
+        <w:t>cam S</w:t>
+      </w:r>
+      <w:r>
+        <w:t>erver che effettua un moni</w:t>
+      </w:r>
+      <w:r>
+        <w:t>toraggio costante su</w:t>
+      </w:r>
+      <w:r>
+        <w:t>ll’ambiente</w:t>
+      </w:r>
+      <w:r>
+        <w:t xml:space="preserve"> d</w:t>
+      </w:r>
+      <w:r>
+        <w:t>i</w:t>
+      </w:r>
+      <w:r>
+        <w:t xml:space="preserve"> </w:t>
+      </w:r>
+      <w:r>
+        <w:t>interesse</w:t>
+      </w:r>
+      <w:r>
+        <w:t>.</w:t>
       </w:r>
     </w:p>
     <w:p>
       <w:pPr>
-        <w:pStyle w:val="Corpo"/>
-      </w:pPr>
+        <w:pStyle w:val="Nessunaspaziatura"/>
+      </w:pPr>
+      <w:r>
+        <w:t xml:space="preserve">L’applicazione mobile permette all’utente di visualizzare </w:t>
+      </w:r>
+      <w:r>
+        <w:t xml:space="preserve">da remoto </w:t>
+      </w:r>
+      <w:r>
+        <w:t>sul proprio smartphone lo streaming video catturato dalla webcam e richiedere a quest’ultima di effettuare delle istaneanee (snapshot).</w:t>
+      </w:r>
     </w:p>
     <w:p>
       <w:pPr>
-        <w:pStyle w:val="Corpo"/>
-      </w:pPr>
+        <w:pStyle w:val="Nessunaspaziatura"/>
+      </w:pPr>
+      <w:r>
+        <w:t xml:space="preserve">Il (sistema di) Web-Cam Server controlla la videocamera, gestisce la persistenza di tutti i dati di interesse del sistema, comunica ed invia particolari notifiche all’app mobile al verificarsi di </w:t>
+      </w:r>
+      <w:r>
+        <w:t>particolari</w:t>
+      </w:r>
+      <w:r>
+        <w:t xml:space="preserve"> eventi </w:t>
+      </w:r>
+      <w:r>
+        <w:t xml:space="preserve">ritenuti </w:t>
+      </w:r>
+      <w:r>
+        <w:t>come “</w:t>
+      </w:r>
+      <w:r>
+        <w:t>a</w:t>
+      </w:r>
+      <w:r>
+        <w:t>larm</w:t>
+      </w:r>
+      <w:r>
+        <w:t xml:space="preserve"> event</w:t>
+      </w:r>
+      <w:r>
+        <w:t>”</w:t>
+      </w:r>
+      <w:r>
+        <w:t>.</w:t>
+      </w:r>
     </w:p>
     <w:p>
       <w:pPr>
+        <w:pStyle w:val="Nessunaspaziatura"/>
+      </w:pPr>
+      <w:r>
+        <w:t xml:space="preserve">L’App Mobile e il </w:t>
+      </w:r>
+      <w:r>
+        <w:t>S</w:t>
+      </w:r>
+      <w:r>
+        <w:t xml:space="preserve">ottosistema </w:t>
+      </w:r>
+      <w:r>
+        <w:t>S</w:t>
+      </w:r>
+      <w:r>
+        <w:t>erver comunicano tra di loro scambiandosi messaggi attraverso il protocollo http</w:t>
+      </w:r>
+      <w:r>
+        <w:t>;</w:t>
+      </w:r>
+      <w:r>
+        <w:t xml:space="preserve"> </w:t>
+      </w:r>
+      <w:r>
+        <w:t>u</w:t>
+      </w:r>
+      <w:r>
+        <w:t xml:space="preserve">lteriori dettagli relativi alla comunicazione </w:t>
+      </w:r>
+      <w:r>
+        <w:t xml:space="preserve">tra i diversi moduli e la loro composizione nei vari sottomoduli </w:t>
+      </w:r>
+      <w:r>
+        <w:t>sono presenti nel document</w:t>
+      </w:r>
+      <w:r>
+        <w:t>o</w:t>
+      </w:r>
+      <w:r>
+        <w:t xml:space="preserve"> di specifica d</w:t>
+      </w:r>
+      <w:r>
+        <w:t>el</w:t>
+      </w:r>
+      <w:r>
+        <w:t xml:space="preserve"> </w:t>
+      </w:r>
+      <w:r>
+        <w:t>“d</w:t>
+      </w:r>
+      <w:r>
+        <w:t>esign</w:t>
+      </w:r>
+      <w:r>
+        <w:t>”</w:t>
+      </w:r>
+      <w:r>
+        <w:t xml:space="preserve"> del sistema (SDD).</w:t>
+      </w:r>
+    </w:p>
+    <w:p>
+      <w:pPr>
+        <w:pStyle w:val="Corpo"/>
+      </w:pPr>
+    </w:p>
+    <w:p>
+      <w:pPr>
         <w:pStyle w:val="Titolo2"/>
       </w:pPr>
-      <w:bookmarkStart w:id="8" w:name="_Toc464502019"/>
+      <w:bookmarkStart w:id="6" w:name="_Toc466335758"/>
       <w:r>
         <w:t>2.2.</w:t>
       </w:r>
       <w:r>
         <w:t xml:space="preserve"> Funzioni di prodotto</w:t>
       </w:r>
-      <w:bookmarkEnd w:id="8"/>
+      <w:bookmarkEnd w:id="6"/>
     </w:p>
     <w:p>
       <w:pPr>
@@ -3930,7 +4025,7 @@
         </w:numPr>
       </w:pPr>
       <w:r>
-        <w:t>visualizzare lo streaming video tramite connessione remota;</w:t>
+        <w:t>configurare i parametri di connessione alla webcam remota</w:t>
       </w:r>
     </w:p>
     <w:p>
@@ -3942,7 +4037,7 @@
         </w:numPr>
       </w:pPr>
       <w:r>
-        <w:t>catturare istantanee e registrare video dallo streaming video;</w:t>
+        <w:t>visualizzare lo streaming video tramite connessione remota</w:t>
       </w:r>
     </w:p>
     <w:p>
@@ -3954,7 +4049,10 @@
         </w:numPr>
       </w:pPr>
       <w:r>
-        <w:t>visualizzare le istantanee ed i video registrati;</w:t>
+        <w:t>catturare istantanee e registr</w:t>
+      </w:r>
+      <w:r>
+        <w:t>are video dallo streaming video</w:t>
       </w:r>
     </w:p>
     <w:p>
@@ -3966,31 +4064,49 @@
         </w:numPr>
       </w:pPr>
       <w:r>
-        <w:t>ricezione notifica di rilevamento del movimento;</w:t>
+        <w:t>visualizzare le i</w:t>
+      </w:r>
+      <w:r>
+        <w:t>stantanee ed i video registrati</w:t>
       </w:r>
     </w:p>
     <w:p>
       <w:pPr>
-        <w:pStyle w:val="Corpo"/>
-      </w:pPr>
+        <w:pStyle w:val="Nessunaspaziatura"/>
+        <w:numPr>
+          <w:ilvl w:val="0"/>
+          <w:numId w:val="43"/>
+        </w:numPr>
+      </w:pPr>
+      <w:r>
+        <w:t>ricezione notifi</w:t>
+      </w:r>
+      <w:r>
+        <w:t>ca di rilevamento del movimento</w:t>
+      </w:r>
     </w:p>
     <w:p>
       <w:pPr>
-        <w:pStyle w:val="Titolo2"/>
+        <w:pStyle w:val="Corpo"/>
       </w:pPr>
     </w:p>
     <w:p>
       <w:pPr>
         <w:pStyle w:val="Titolo2"/>
       </w:pPr>
-      <w:bookmarkStart w:id="9" w:name="_Toc464502020"/>
+    </w:p>
+    <w:p>
+      <w:pPr>
+        <w:pStyle w:val="Titolo2"/>
+      </w:pPr>
+      <w:bookmarkStart w:id="7" w:name="_Toc466335759"/>
       <w:r>
         <w:t>2.3</w:t>
       </w:r>
       <w:r>
         <w:t>. Caratteristiche utenti</w:t>
       </w:r>
-      <w:bookmarkEnd w:id="9"/>
+      <w:bookmarkEnd w:id="7"/>
     </w:p>
     <w:p/>
     <w:p>
@@ -4077,11 +4193,12 @@
       <w:pPr>
         <w:pStyle w:val="Titolo2"/>
       </w:pPr>
-      <w:bookmarkStart w:id="10" w:name="_Toc464502021"/>
+      <w:bookmarkStart w:id="8" w:name="_Toc466335760"/>
       <w:r>
+        <w:lastRenderedPageBreak/>
         <w:t>2.4. Vincoli</w:t>
       </w:r>
-      <w:bookmarkEnd w:id="10"/>
+      <w:bookmarkEnd w:id="8"/>
     </w:p>
     <w:p>
       <w:pPr>
@@ -4092,12 +4209,11 @@
       <w:pPr>
         <w:pStyle w:val="Titolo1"/>
       </w:pPr>
-      <w:bookmarkStart w:id="11" w:name="_Toc464502022"/>
+      <w:bookmarkStart w:id="9" w:name="_Toc466335761"/>
       <w:r>
-        <w:lastRenderedPageBreak/>
         <w:t>3. Scenari</w:t>
       </w:r>
-      <w:bookmarkEnd w:id="11"/>
+      <w:bookmarkEnd w:id="9"/>
     </w:p>
     <w:p>
       <w:pPr>
@@ -4344,6 +4460,7 @@
         <w:ind w:left="360"/>
       </w:pPr>
       <w:r>
+        <w:lastRenderedPageBreak/>
         <w:t>Il rilevamento di un movimento avvia uno scatto di istantanee per tenere traccia di ciò che ha provocato l’evento; queste potranno essere successivamente visualizzate dall’utente mediante la consultazione della gallery.</w:t>
       </w:r>
     </w:p>
@@ -4352,15 +4469,14 @@
       <w:pPr>
         <w:pStyle w:val="Titolo1"/>
       </w:pPr>
-      <w:bookmarkStart w:id="12" w:name="_Toc464502023"/>
+      <w:bookmarkStart w:id="10" w:name="_Toc466335762"/>
       <w:r>
-        <w:lastRenderedPageBreak/>
         <w:t>4</w:t>
       </w:r>
       <w:r>
         <w:t>. Specifiche dei requisiti</w:t>
       </w:r>
-      <w:bookmarkEnd w:id="12"/>
+      <w:bookmarkEnd w:id="10"/>
     </w:p>
     <w:p>
       <w:pPr>
@@ -4393,14 +4509,14 @@
       <w:pPr>
         <w:pStyle w:val="Titolo2"/>
       </w:pPr>
-      <w:bookmarkStart w:id="13" w:name="_Toc464502024"/>
+      <w:bookmarkStart w:id="11" w:name="_Toc466335763"/>
       <w:r>
         <w:t>4</w:t>
       </w:r>
       <w:r>
         <w:t>.1. Requisiti delle interfacce esterne</w:t>
       </w:r>
-      <w:bookmarkEnd w:id="13"/>
+      <w:bookmarkEnd w:id="11"/>
     </w:p>
     <w:p>
       <w:pPr>
@@ -4451,7 +4567,7 @@
       <w:pPr>
         <w:pStyle w:val="Titolo3"/>
       </w:pPr>
-      <w:bookmarkStart w:id="14" w:name="_Toc464502025"/>
+      <w:bookmarkStart w:id="12" w:name="_Toc466335764"/>
       <w:r>
         <w:t>4</w:t>
       </w:r>
@@ -4461,7 +4577,7 @@
       <w:r>
         <w:t>ardware</w:t>
       </w:r>
-      <w:bookmarkEnd w:id="14"/>
+      <w:bookmarkEnd w:id="12"/>
     </w:p>
     <w:p>
       <w:pPr>
@@ -4512,14 +4628,14 @@
       <w:pPr>
         <w:pStyle w:val="Titolo3"/>
       </w:pPr>
-      <w:bookmarkStart w:id="15" w:name="_Toc464502026"/>
+      <w:bookmarkStart w:id="13" w:name="_Toc466335765"/>
       <w:r>
         <w:t>4</w:t>
       </w:r>
       <w:r>
         <w:t>.1.2. Interfacce software</w:t>
       </w:r>
-      <w:bookmarkEnd w:id="15"/>
+      <w:bookmarkEnd w:id="13"/>
     </w:p>
     <w:p>
       <w:pPr>
@@ -4573,14 +4689,14 @@
           <w:sz w:val="24"/>
         </w:rPr>
       </w:pPr>
-      <w:bookmarkStart w:id="16" w:name="_Toc464502027"/>
+      <w:bookmarkStart w:id="14" w:name="_Toc466335766"/>
       <w:r>
         <w:t>4</w:t>
       </w:r>
       <w:r>
         <w:t>.1.3. Interfacce di comunicazione</w:t>
       </w:r>
-      <w:bookmarkEnd w:id="16"/>
+      <w:bookmarkEnd w:id="14"/>
     </w:p>
     <w:p>
       <w:pPr>
@@ -4730,14 +4846,15 @@
       <w:pPr>
         <w:pStyle w:val="Titolo2"/>
       </w:pPr>
-      <w:bookmarkStart w:id="17" w:name="_Toc464502028"/>
+      <w:bookmarkStart w:id="15" w:name="_Toc466335767"/>
       <w:r>
+        <w:lastRenderedPageBreak/>
         <w:t>4</w:t>
       </w:r>
       <w:r>
         <w:t>.2. Requisiti funzionali</w:t>
       </w:r>
-      <w:bookmarkEnd w:id="17"/>
+      <w:bookmarkEnd w:id="15"/>
     </w:p>
     <w:p/>
     <w:p>
@@ -4750,15 +4867,14 @@
       <w:pPr>
         <w:pStyle w:val="Titolo3"/>
       </w:pPr>
-      <w:bookmarkStart w:id="18" w:name="_Toc464502029"/>
+      <w:bookmarkStart w:id="16" w:name="_Toc466335768"/>
       <w:r>
-        <w:lastRenderedPageBreak/>
         <w:t>4</w:t>
       </w:r>
       <w:r>
         <w:t>.2.1 FR-01</w:t>
       </w:r>
-      <w:bookmarkEnd w:id="18"/>
+      <w:bookmarkEnd w:id="16"/>
     </w:p>
     <w:p>
       <w:pPr>
@@ -5407,14 +5523,14 @@
       <w:pPr>
         <w:pStyle w:val="Titolo3"/>
       </w:pPr>
-      <w:bookmarkStart w:id="19" w:name="_Toc464502030"/>
+      <w:bookmarkStart w:id="17" w:name="_Toc466335769"/>
       <w:r>
         <w:t>4</w:t>
       </w:r>
       <w:r>
         <w:t>.2.2 FR-02</w:t>
       </w:r>
-      <w:bookmarkEnd w:id="19"/>
+      <w:bookmarkEnd w:id="17"/>
     </w:p>
     <w:p>
       <w:pPr>
@@ -6273,6 +6389,7 @@
                 <w:sz w:val="24"/>
                 <w:szCs w:val="24"/>
               </w:rPr>
+              <w:lastRenderedPageBreak/>
               <w:t>6.  Il caso d’uso termina.</w:t>
             </w:r>
           </w:p>
@@ -6319,6 +6436,7 @@
                 <w:sz w:val="24"/>
                 <w:szCs w:val="24"/>
               </w:rPr>
+              <w:lastRenderedPageBreak/>
               <w:t>SCENARIO ALTERNATIVO</w:t>
             </w:r>
           </w:p>
@@ -6358,14 +6476,14 @@
       <w:pPr>
         <w:pStyle w:val="Titolo3"/>
       </w:pPr>
-      <w:bookmarkStart w:id="20" w:name="_Toc464502031"/>
+      <w:bookmarkStart w:id="18" w:name="_Toc466335770"/>
       <w:r>
         <w:t>4</w:t>
       </w:r>
       <w:r>
         <w:t>.2.3 FR-03</w:t>
       </w:r>
-      <w:bookmarkEnd w:id="20"/>
+      <w:bookmarkEnd w:id="18"/>
     </w:p>
     <w:p>
       <w:pPr>
@@ -7364,14 +7482,14 @@
       <w:pPr>
         <w:pStyle w:val="Titolo3"/>
       </w:pPr>
-      <w:bookmarkStart w:id="21" w:name="_Toc464502032"/>
+      <w:bookmarkStart w:id="19" w:name="_Toc466335771"/>
       <w:r>
         <w:t>4</w:t>
       </w:r>
       <w:r>
         <w:t>.2.4 FR-04</w:t>
       </w:r>
-      <w:bookmarkEnd w:id="21"/>
+      <w:bookmarkEnd w:id="19"/>
     </w:p>
     <w:p>
       <w:pPr>
@@ -7437,6 +7555,7 @@
                 <w:sz w:val="28"/>
                 <w:szCs w:val="28"/>
               </w:rPr>
+              <w:lastRenderedPageBreak/>
               <w:t>ID: FR-04</w:t>
             </w:r>
           </w:p>
@@ -7982,7 +8101,6 @@
                 <w:sz w:val="24"/>
                 <w:szCs w:val="24"/>
               </w:rPr>
-              <w:lastRenderedPageBreak/>
               <w:t>SCENARIO PRIMARIO</w:t>
             </w:r>
           </w:p>
@@ -8435,14 +8553,14 @@
       <w:pPr>
         <w:pStyle w:val="Titolo3"/>
       </w:pPr>
-      <w:bookmarkStart w:id="22" w:name="_Toc464502033"/>
+      <w:bookmarkStart w:id="20" w:name="_Toc466335772"/>
       <w:r>
         <w:t>4</w:t>
       </w:r>
       <w:r>
         <w:t>.2.5 FR-05</w:t>
       </w:r>
-      <w:bookmarkEnd w:id="22"/>
+      <w:bookmarkEnd w:id="20"/>
     </w:p>
     <w:p>
       <w:pPr>
@@ -9061,6 +9179,7 @@
                 <w:sz w:val="24"/>
                 <w:szCs w:val="24"/>
               </w:rPr>
+              <w:lastRenderedPageBreak/>
               <w:t>SCENARIO PRIMARIO</w:t>
             </w:r>
           </w:p>
@@ -9261,7 +9380,6 @@
                 <w:sz w:val="24"/>
                 <w:szCs w:val="24"/>
               </w:rPr>
-              <w:lastRenderedPageBreak/>
               <w:t>SCENARIO ALTERNATIVO</w:t>
             </w:r>
             <w:r>
@@ -9546,14 +9664,14 @@
       <w:pPr>
         <w:pStyle w:val="Titolo3"/>
       </w:pPr>
-      <w:bookmarkStart w:id="23" w:name="_Toc464502034"/>
+      <w:bookmarkStart w:id="21" w:name="_Toc466335773"/>
       <w:r>
         <w:t>4</w:t>
       </w:r>
       <w:r>
         <w:t>.2.6 FR-06</w:t>
       </w:r>
-      <w:bookmarkEnd w:id="23"/>
+      <w:bookmarkEnd w:id="21"/>
     </w:p>
     <w:p>
       <w:pPr>
@@ -10378,14 +10496,14 @@
       <w:pPr>
         <w:pStyle w:val="Titolo3"/>
       </w:pPr>
-      <w:bookmarkStart w:id="24" w:name="_Toc464502035"/>
+      <w:bookmarkStart w:id="22" w:name="_Toc466335774"/>
       <w:r>
         <w:t>4</w:t>
       </w:r>
       <w:r>
         <w:t>.2.7 FR-07</w:t>
       </w:r>
-      <w:bookmarkEnd w:id="24"/>
+      <w:bookmarkEnd w:id="22"/>
     </w:p>
     <w:p>
       <w:pPr>
@@ -10896,7 +11014,6 @@
                 <w:sz w:val="24"/>
                 <w:szCs w:val="24"/>
               </w:rPr>
-              <w:lastRenderedPageBreak/>
               <w:t>POSTCONDIZIONI</w:t>
             </w:r>
           </w:p>
@@ -11133,11 +11250,11 @@
       <w:pPr>
         <w:pStyle w:val="Titolo3"/>
       </w:pPr>
-      <w:bookmarkStart w:id="25" w:name="_Toc464502036"/>
+      <w:bookmarkStart w:id="23" w:name="_Toc466335775"/>
       <w:r>
         <w:t>4.2.8 FR-08</w:t>
       </w:r>
-      <w:bookmarkEnd w:id="25"/>
+      <w:bookmarkEnd w:id="23"/>
     </w:p>
     <w:p/>
     <w:tbl>
@@ -11973,6 +12090,7 @@
                 <w:sz w:val="24"/>
                 <w:szCs w:val="24"/>
               </w:rPr>
+              <w:lastRenderedPageBreak/>
               <w:t>SCENARIO ALTERNATIVO [A]</w:t>
             </w:r>
           </w:p>
@@ -12345,7 +12463,7 @@
       <w:pPr>
         <w:pStyle w:val="Titolo3"/>
       </w:pPr>
-      <w:bookmarkStart w:id="26" w:name="_Toc464502037"/>
+      <w:bookmarkStart w:id="24" w:name="_Toc466335776"/>
       <w:r>
         <w:t>4</w:t>
       </w:r>
@@ -12355,7 +12473,7 @@
       <w:r>
         <w:t xml:space="preserve"> Diagramma dei casi d’uso</w:t>
       </w:r>
-      <w:bookmarkEnd w:id="26"/>
+      <w:bookmarkEnd w:id="24"/>
     </w:p>
     <w:p/>
     <w:p>
@@ -12377,6 +12495,7 @@
           <w:sz w:val="24"/>
           <w:szCs w:val="24"/>
         </w:rPr>
+        <w:lastRenderedPageBreak/>
         <w:drawing>
           <wp:inline distT="0" distB="0" distL="0" distR="0">
             <wp:extent cx="6153150" cy="5762625"/>
@@ -12554,7 +12673,7 @@
       <w:pPr>
         <w:pStyle w:val="Titolo2"/>
       </w:pPr>
-      <w:bookmarkStart w:id="27" w:name="_Toc464502038"/>
+      <w:bookmarkStart w:id="25" w:name="_Toc466335777"/>
       <w:r>
         <w:t>4</w:t>
       </w:r>
@@ -12564,7 +12683,7 @@
       <w:r>
         <w:t xml:space="preserve"> Requisiti non funzionali</w:t>
       </w:r>
-      <w:bookmarkEnd w:id="27"/>
+      <w:bookmarkEnd w:id="25"/>
     </w:p>
     <w:p>
       <w:pPr>
@@ -12585,7 +12704,7 @@
       <w:pPr>
         <w:pStyle w:val="Titolo2"/>
       </w:pPr>
-      <w:bookmarkStart w:id="28" w:name="_Toc464502039"/>
+      <w:bookmarkStart w:id="26" w:name="_Toc466335778"/>
       <w:r>
         <w:t>4</w:t>
       </w:r>
@@ -12595,7 +12714,7 @@
       <w:r>
         <w:t>Vincoli di progettazione</w:t>
       </w:r>
-      <w:bookmarkEnd w:id="28"/>
+      <w:bookmarkEnd w:id="26"/>
     </w:p>
     <w:p>
       <w:pPr>
@@ -12637,7 +12756,7 @@
       <w:pPr>
         <w:pStyle w:val="Titolo2"/>
       </w:pPr>
-      <w:bookmarkStart w:id="29" w:name="_Toc464502040"/>
+      <w:bookmarkStart w:id="27" w:name="_Toc466335779"/>
       <w:r>
         <w:t>4</w:t>
       </w:r>
@@ -12647,7 +12766,7 @@
       <w:r>
         <w:t>Attributi del sistema</w:t>
       </w:r>
-      <w:bookmarkEnd w:id="29"/>
+      <w:bookmarkEnd w:id="27"/>
     </w:p>
     <w:p>
       <w:pPr>
@@ -12680,7 +12799,7 @@
       <w:pPr>
         <w:pStyle w:val="Titolo2"/>
       </w:pPr>
-      <w:bookmarkStart w:id="30" w:name="_Toc464502041"/>
+      <w:bookmarkStart w:id="28" w:name="_Toc466335780"/>
       <w:r>
         <w:t>4</w:t>
       </w:r>
@@ -12690,7 +12809,7 @@
       <w:r>
         <w:t xml:space="preserve"> Altri requisiti</w:t>
       </w:r>
-      <w:bookmarkEnd w:id="30"/>
+      <w:bookmarkEnd w:id="28"/>
     </w:p>
     <w:p>
       <w:pPr>
@@ -12732,7 +12851,7 @@
       <w:pPr>
         <w:pStyle w:val="Titolo2"/>
       </w:pPr>
-      <w:bookmarkStart w:id="31" w:name="_Toc464502042"/>
+      <w:bookmarkStart w:id="29" w:name="_Toc466335781"/>
       <w:r>
         <w:t>4</w:t>
       </w:r>
@@ -12742,7 +12861,7 @@
       <w:r>
         <w:t xml:space="preserve"> Interfacce utente</w:t>
       </w:r>
-      <w:bookmarkEnd w:id="31"/>
+      <w:bookmarkEnd w:id="29"/>
     </w:p>
     <w:p>
       <w:pPr>
@@ -12775,7 +12894,7 @@
       <w:pPr>
         <w:pStyle w:val="Titolo2"/>
       </w:pPr>
-      <w:bookmarkStart w:id="32" w:name="_Toc464502043"/>
+      <w:bookmarkStart w:id="30" w:name="_Toc466335782"/>
       <w:r>
         <w:t>4</w:t>
       </w:r>
@@ -12785,7 +12904,7 @@
       <w:r>
         <w:t xml:space="preserve"> Diagramma delle classi di dominio del sistema.</w:t>
       </w:r>
-      <w:bookmarkEnd w:id="32"/>
+      <w:bookmarkEnd w:id="30"/>
     </w:p>
     <w:p>
       <w:pPr>
@@ -12860,7 +12979,7 @@
             <w:rPr>
               <w:noProof/>
             </w:rPr>
-            <w:t>1</w:t>
+            <w:t>4</w:t>
           </w:r>
         </w:fldSimple>
       </w:p>
@@ -26379,7 +26498,7 @@
 </file>
 
 <file path=customXml/itemProps1.xml><?xml version="1.0" encoding="utf-8"?>
-<ds:datastoreItem xmlns:ds="http://schemas.openxmlformats.org/officeDocument/2006/customXml" ds:itemID="{4DADE89B-5B95-4466-8033-FE01FFEFEF7B}">
+<ds:datastoreItem xmlns:ds="http://schemas.openxmlformats.org/officeDocument/2006/customXml" ds:itemID="{DE85A284-1D9A-4F29-B864-2745C93233B3}">
   <ds:schemaRefs>
     <ds:schemaRef ds:uri="http://schemas.openxmlformats.org/officeDocument/2006/bibliography"/>
   </ds:schemaRefs>

</xml_diff>

<commit_message>
Update RS Document #31
general improvement
</commit_message>
<xml_diff>
--- a/Swatcher_RS/RS_Swatcher.docx
+++ b/Swatcher_RS/RS_Swatcher.docx
@@ -918,21 +918,7 @@
                 <w:rStyle w:val="Collegamentoipertestuale"/>
                 <w:noProof/>
               </w:rPr>
-              <w:t xml:space="preserve">2.1. Prospettive del </w:t>
-            </w:r>
-            <w:r>
-              <w:rPr>
-                <w:rStyle w:val="Collegamentoipertestuale"/>
-                <w:noProof/>
-              </w:rPr>
-              <w:t>p</w:t>
-            </w:r>
-            <w:r>
-              <w:rPr>
-                <w:rStyle w:val="Collegamentoipertestuale"/>
-                <w:noProof/>
-              </w:rPr>
-              <w:t>rodotto</w:t>
+              <w:t>2.1. Prospettive del prodotto</w:t>
             </w:r>
             <w:r>
               <w:rPr>
@@ -2900,15 +2886,6 @@
     </w:p>
     <w:p>
       <w:pPr>
-        <w:pStyle w:val="Corpo"/>
-        <w:rPr>
-          <w:sz w:val="24"/>
-          <w:szCs w:val="24"/>
-        </w:rPr>
-      </w:pPr>
-    </w:p>
-    <w:p>
-      <w:pPr>
         <w:pStyle w:val="Titolo2"/>
       </w:pPr>
       <w:bookmarkStart w:id="1" w:name="_Toc466335753"/>
@@ -2954,15 +2931,6 @@
       <w:r>
         <w:t xml:space="preserve"> “Swatcher”.</w:t>
       </w:r>
-    </w:p>
-    <w:p>
-      <w:pPr>
-        <w:pStyle w:val="Corpo"/>
-        <w:rPr>
-          <w:sz w:val="24"/>
-          <w:szCs w:val="24"/>
-        </w:rPr>
-      </w:pPr>
     </w:p>
     <w:p>
       <w:pPr>
@@ -3437,10 +3405,10 @@
               <w:pStyle w:val="Nessunaspaziatura"/>
             </w:pPr>
             <w:r>
-              <w:t xml:space="preserve">Eventi </w:t>
-            </w:r>
-            <w:r>
-              <w:t>“Alarm”</w:t>
+              <w:t>S</w:t>
+            </w:r>
+            <w:r>
+              <w:t>napshot</w:t>
             </w:r>
           </w:p>
         </w:tc>
@@ -3466,13 +3434,70 @@
               <w:pStyle w:val="Nessunaspaziatura"/>
             </w:pPr>
             <w:r>
-              <w:t>Alias “</w:t>
-            </w:r>
-            <w:r>
-              <w:t>Alarm Event</w:t>
-            </w:r>
-            <w:r>
-              <w:t xml:space="preserve">” sono tutti quegli eventi intercettati dalla webcam e associati a situazioni di pericolo/intrusione nel territorio monitorato. </w:t>
+              <w:t>Instantanea fotografica richiesta on demand lato client</w:t>
+            </w:r>
+          </w:p>
+        </w:tc>
+      </w:tr>
+      <w:tr>
+        <w:tblPrEx>
+          <w:shd w:val="clear" w:color="auto" w:fill="auto"/>
+        </w:tblPrEx>
+        <w:trPr>
+          <w:trHeight w:val="279"/>
+        </w:trPr>
+        <w:tc>
+          <w:tcPr>
+            <w:tcW w:w="2058" w:type="dxa"/>
+            <w:tcBorders>
+              <w:top w:val="single" w:sz="2" w:space="0" w:color="000000"/>
+              <w:left w:val="single" w:sz="2" w:space="0" w:color="000000"/>
+              <w:bottom w:val="single" w:sz="2" w:space="0" w:color="000000"/>
+              <w:right w:val="single" w:sz="2" w:space="0" w:color="000000"/>
+            </w:tcBorders>
+            <w:shd w:val="clear" w:color="auto" w:fill="auto"/>
+            <w:tcMar>
+              <w:top w:w="80" w:type="dxa"/>
+              <w:left w:w="80" w:type="dxa"/>
+              <w:bottom w:w="80" w:type="dxa"/>
+              <w:right w:w="80" w:type="dxa"/>
+            </w:tcMar>
+          </w:tcPr>
+          <w:p>
+            <w:pPr>
+              <w:pStyle w:val="Nessunaspaziatura"/>
+            </w:pPr>
+            <w:r>
+              <w:t>G</w:t>
+            </w:r>
+            <w:r>
+              <w:t>allery</w:t>
+            </w:r>
+          </w:p>
+        </w:tc>
+        <w:tc>
+          <w:tcPr>
+            <w:tcW w:w="7574" w:type="dxa"/>
+            <w:tcBorders>
+              <w:top w:val="single" w:sz="2" w:space="0" w:color="000000"/>
+              <w:left w:val="single" w:sz="2" w:space="0" w:color="000000"/>
+              <w:bottom w:val="single" w:sz="2" w:space="0" w:color="000000"/>
+              <w:right w:val="single" w:sz="2" w:space="0" w:color="000000"/>
+            </w:tcBorders>
+            <w:shd w:val="clear" w:color="auto" w:fill="auto"/>
+            <w:tcMar>
+              <w:top w:w="80" w:type="dxa"/>
+              <w:left w:w="80" w:type="dxa"/>
+              <w:bottom w:w="80" w:type="dxa"/>
+              <w:right w:w="80" w:type="dxa"/>
+            </w:tcMar>
+          </w:tcPr>
+          <w:p>
+            <w:pPr>
+              <w:pStyle w:val="Nessunaspaziatura"/>
+            </w:pPr>
+            <w:r>
+              <w:t>Intera collezione di Media presente sul Server</w:t>
             </w:r>
           </w:p>
         </w:tc>
@@ -3506,10 +3531,10 @@
               <w:pStyle w:val="Nessunaspaziatura"/>
             </w:pPr>
             <w:r>
-              <w:t>S</w:t>
-            </w:r>
-            <w:r>
-              <w:t>napshot</w:t>
+              <w:t>M</w:t>
+            </w:r>
+            <w:r>
+              <w:t>edia</w:t>
             </w:r>
           </w:p>
         </w:tc>
@@ -3535,7 +3560,7 @@
               <w:pStyle w:val="Nessunaspaziatura"/>
             </w:pPr>
             <w:r>
-              <w:t>Instantanea fotografica richiesta on demand lato client</w:t>
+              <w:t xml:space="preserve">Elemento multimediale (Immagine o Video) archiviato nella memoria del sistema. </w:t>
             </w:r>
           </w:p>
         </w:tc>
@@ -3569,7 +3594,7 @@
               <w:pStyle w:val="Nessunaspaziatura"/>
             </w:pPr>
             <w:r>
-              <w:t>G</w:t>
+              <w:t>Schermata G</w:t>
             </w:r>
             <w:r>
               <w:t>allery</w:t>
@@ -3598,137 +3623,13 @@
               <w:pStyle w:val="Nessunaspaziatura"/>
             </w:pPr>
             <w:r>
-              <w:t>Intera collezione di Media presente sul Server</w:t>
-            </w:r>
-          </w:p>
-        </w:tc>
-      </w:tr>
-      <w:tr>
-        <w:tblPrEx>
-          <w:shd w:val="clear" w:color="auto" w:fill="auto"/>
-        </w:tblPrEx>
-        <w:trPr>
-          <w:trHeight w:val="279"/>
-        </w:trPr>
-        <w:tc>
-          <w:tcPr>
-            <w:tcW w:w="2058" w:type="dxa"/>
-            <w:tcBorders>
-              <w:top w:val="single" w:sz="2" w:space="0" w:color="000000"/>
-              <w:left w:val="single" w:sz="2" w:space="0" w:color="000000"/>
-              <w:bottom w:val="single" w:sz="2" w:space="0" w:color="000000"/>
-              <w:right w:val="single" w:sz="2" w:space="0" w:color="000000"/>
-            </w:tcBorders>
-            <w:shd w:val="clear" w:color="auto" w:fill="EEEEEE"/>
-            <w:tcMar>
-              <w:top w:w="80" w:type="dxa"/>
-              <w:left w:w="80" w:type="dxa"/>
-              <w:bottom w:w="80" w:type="dxa"/>
-              <w:right w:w="80" w:type="dxa"/>
-            </w:tcMar>
-          </w:tcPr>
-          <w:p>
-            <w:pPr>
-              <w:pStyle w:val="Nessunaspaziatura"/>
-            </w:pPr>
-            <w:r>
-              <w:t>M</w:t>
-            </w:r>
-            <w:r>
-              <w:t>edia</w:t>
-            </w:r>
-          </w:p>
-        </w:tc>
-        <w:tc>
-          <w:tcPr>
-            <w:tcW w:w="7574" w:type="dxa"/>
-            <w:tcBorders>
-              <w:top w:val="single" w:sz="2" w:space="0" w:color="000000"/>
-              <w:left w:val="single" w:sz="2" w:space="0" w:color="000000"/>
-              <w:bottom w:val="single" w:sz="2" w:space="0" w:color="000000"/>
-              <w:right w:val="single" w:sz="2" w:space="0" w:color="000000"/>
-            </w:tcBorders>
-            <w:shd w:val="clear" w:color="auto" w:fill="EEEEEE"/>
-            <w:tcMar>
-              <w:top w:w="80" w:type="dxa"/>
-              <w:left w:w="80" w:type="dxa"/>
-              <w:bottom w:w="80" w:type="dxa"/>
-              <w:right w:w="80" w:type="dxa"/>
-            </w:tcMar>
-          </w:tcPr>
-          <w:p>
-            <w:pPr>
-              <w:pStyle w:val="Nessunaspaziatura"/>
-            </w:pPr>
-            <w:r>
-              <w:t xml:space="preserve">Elemento multimediale (Immagine o Video) archiviato nella memoria del sistema. </w:t>
-            </w:r>
-          </w:p>
-        </w:tc>
-      </w:tr>
-      <w:tr>
-        <w:tblPrEx>
-          <w:shd w:val="clear" w:color="auto" w:fill="auto"/>
-        </w:tblPrEx>
-        <w:trPr>
-          <w:trHeight w:val="279"/>
-        </w:trPr>
-        <w:tc>
-          <w:tcPr>
-            <w:tcW w:w="2058" w:type="dxa"/>
-            <w:tcBorders>
-              <w:top w:val="single" w:sz="2" w:space="0" w:color="000000"/>
-              <w:left w:val="single" w:sz="2" w:space="0" w:color="000000"/>
-              <w:bottom w:val="single" w:sz="2" w:space="0" w:color="000000"/>
-              <w:right w:val="single" w:sz="2" w:space="0" w:color="000000"/>
-            </w:tcBorders>
-            <w:shd w:val="clear" w:color="auto" w:fill="auto"/>
-            <w:tcMar>
-              <w:top w:w="80" w:type="dxa"/>
-              <w:left w:w="80" w:type="dxa"/>
-              <w:bottom w:w="80" w:type="dxa"/>
-              <w:right w:w="80" w:type="dxa"/>
-            </w:tcMar>
-          </w:tcPr>
-          <w:p>
-            <w:pPr>
-              <w:pStyle w:val="Nessunaspaziatura"/>
-            </w:pPr>
-            <w:r>
-              <w:t>Schermata G</w:t>
-            </w:r>
-            <w:r>
-              <w:t>allery</w:t>
-            </w:r>
-          </w:p>
-        </w:tc>
-        <w:tc>
-          <w:tcPr>
-            <w:tcW w:w="7574" w:type="dxa"/>
-            <w:tcBorders>
-              <w:top w:val="single" w:sz="2" w:space="0" w:color="000000"/>
-              <w:left w:val="single" w:sz="2" w:space="0" w:color="000000"/>
-              <w:bottom w:val="single" w:sz="2" w:space="0" w:color="000000"/>
-              <w:right w:val="single" w:sz="2" w:space="0" w:color="000000"/>
-            </w:tcBorders>
-            <w:shd w:val="clear" w:color="auto" w:fill="auto"/>
-            <w:tcMar>
-              <w:top w:w="80" w:type="dxa"/>
-              <w:left w:w="80" w:type="dxa"/>
-              <w:bottom w:w="80" w:type="dxa"/>
-              <w:right w:w="80" w:type="dxa"/>
-            </w:tcMar>
-          </w:tcPr>
-          <w:p>
-            <w:pPr>
-              <w:pStyle w:val="Nessunaspaziatura"/>
-            </w:pPr>
-            <w:r>
-              <w:t xml:space="preserve">GUI dell’app che mostra l’anteprima su mobile di tutti i media presenti nel </w:t>
-            </w:r>
-            <w:r>
-              <w:lastRenderedPageBreak/>
-              <w:t>sistema di memorizzazione lato server.</w:t>
+              <w:t>GUI dell’app che mostra l’anteprima su mobile di tutti i media presenti nel</w:t>
+            </w:r>
+            <w:r>
+              <w:t xml:space="preserve"> </w:t>
+            </w:r>
+            <w:r>
+              <w:t xml:space="preserve"> sistema di memorizzazione lato server.</w:t>
             </w:r>
           </w:p>
         </w:tc>
@@ -3893,34 +3794,22 @@
         <w:pStyle w:val="Nessunaspaziatura"/>
       </w:pPr>
       <w:r>
-        <w:t xml:space="preserve">Il (sistema di) Web-Cam Server controlla la videocamera, gestisce la persistenza di tutti i dati di interesse del sistema, comunica ed invia particolari notifiche all’app mobile al verificarsi di </w:t>
+        <w:t xml:space="preserve">Il (sistema di) Web-Cam Server controlla la videocamera, gestisce la persistenza di tutti i dati di interesse </w:t>
       </w:r>
       <w:r>
-        <w:t>particolari</w:t>
+        <w:t>del sistema, notifica all’</w:t>
       </w:r>
       <w:r>
-        <w:t xml:space="preserve"> eventi </w:t>
+        <w:t>A</w:t>
       </w:r>
       <w:r>
-        <w:t xml:space="preserve">ritenuti </w:t>
+        <w:t>pp</w:t>
       </w:r>
       <w:r>
-        <w:t>come “</w:t>
+        <w:t xml:space="preserve"> M</w:t>
       </w:r>
       <w:r>
-        <w:t>a</w:t>
-      </w:r>
-      <w:r>
-        <w:t>larm</w:t>
-      </w:r>
-      <w:r>
-        <w:t xml:space="preserve"> event</w:t>
-      </w:r>
-      <w:r>
-        <w:t>”</w:t>
-      </w:r>
-      <w:r>
-        <w:t>.</w:t>
+        <w:t>obile la presenza di eventuali movimenti intercettati dalla webcam.</w:t>
       </w:r>
     </w:p>
     <w:p>
@@ -3987,15 +3876,155 @@
     </w:p>
     <w:p>
       <w:pPr>
-        <w:pStyle w:val="Corpo"/>
-      </w:pPr>
+        <w:pStyle w:val="Nessunaspaziatura"/>
+      </w:pPr>
+      <w:r>
+        <w:t xml:space="preserve">L’immagine seguente illustra una visione generale del sistema Swatcher in termini di componenti e comunicazioni presenti in esso. </w:t>
+      </w:r>
     </w:p>
     <w:p>
       <w:pPr>
+        <w:pStyle w:val="Nessunaspaziatura"/>
+      </w:pPr>
+    </w:p>
+    <w:p>
+      <w:pPr>
+        <w:pStyle w:val="Nessunaspaziatura"/>
+        <w:jc w:val="center"/>
+      </w:pPr>
+      <w:r>
+        <w:rPr>
+          <w:noProof/>
+          <w:lang w:val="it-IT" w:eastAsia="it-IT"/>
+        </w:rPr>
+        <w:drawing>
+          <wp:inline distT="0" distB="0" distL="0" distR="0">
+            <wp:extent cx="6115050" cy="4286250"/>
+            <wp:effectExtent l="19050" t="0" r="0" b="0"/>
+            <wp:docPr id="2" name="Immagine 2"/>
+            <wp:cNvGraphicFramePr>
+              <a:graphicFrameLocks xmlns:a="http://schemas.openxmlformats.org/drawingml/2006/main" noChangeAspect="1"/>
+            </wp:cNvGraphicFramePr>
+            <a:graphic xmlns:a="http://schemas.openxmlformats.org/drawingml/2006/main">
+              <a:graphicData uri="http://schemas.openxmlformats.org/drawingml/2006/picture">
+                <pic:pic xmlns:pic="http://schemas.openxmlformats.org/drawingml/2006/picture">
+                  <pic:nvPicPr>
+                    <pic:cNvPr id="0" name="Picture 2"/>
+                    <pic:cNvPicPr>
+                      <a:picLocks noChangeAspect="1" noChangeArrowheads="1"/>
+                    </pic:cNvPicPr>
+                  </pic:nvPicPr>
+                  <pic:blipFill>
+                    <a:blip r:embed="rId8"/>
+                    <a:srcRect/>
+                    <a:stretch>
+                      <a:fillRect/>
+                    </a:stretch>
+                  </pic:blipFill>
+                  <pic:spPr bwMode="auto">
+                    <a:xfrm>
+                      <a:off x="0" y="0"/>
+                      <a:ext cx="6115050" cy="4286250"/>
+                    </a:xfrm>
+                    <a:prstGeom prst="rect">
+                      <a:avLst/>
+                    </a:prstGeom>
+                    <a:noFill/>
+                    <a:ln w="9525">
+                      <a:noFill/>
+                      <a:miter lim="800000"/>
+                      <a:headEnd/>
+                      <a:tailEnd/>
+                    </a:ln>
+                  </pic:spPr>
+                </pic:pic>
+              </a:graphicData>
+            </a:graphic>
+          </wp:inline>
+        </w:drawing>
+      </w:r>
+    </w:p>
+    <w:p>
+      <w:pPr>
+        <w:pStyle w:val="Didascalia"/>
+        <w:jc w:val="center"/>
+        <w:rPr>
+          <w:sz w:val="24"/>
+          <w:szCs w:val="24"/>
+        </w:rPr>
+      </w:pPr>
+      <w:r>
+        <w:rPr>
+          <w:sz w:val="24"/>
+          <w:szCs w:val="24"/>
+        </w:rPr>
+        <w:t xml:space="preserve">Figura </w:t>
+      </w:r>
+      <w:r>
+        <w:rPr>
+          <w:sz w:val="24"/>
+          <w:szCs w:val="24"/>
+        </w:rPr>
+        <w:fldChar w:fldCharType="begin"/>
+      </w:r>
+      <w:r>
+        <w:rPr>
+          <w:sz w:val="24"/>
+          <w:szCs w:val="24"/>
+        </w:rPr>
+        <w:instrText xml:space="preserve"> SEQ Figura \* ARABIC </w:instrText>
+      </w:r>
+      <w:r>
+        <w:rPr>
+          <w:sz w:val="24"/>
+          <w:szCs w:val="24"/>
+        </w:rPr>
+        <w:fldChar w:fldCharType="separate"/>
+      </w:r>
+      <w:r>
+        <w:rPr>
+          <w:noProof/>
+          <w:sz w:val="24"/>
+          <w:szCs w:val="24"/>
+        </w:rPr>
+        <w:t>1</w:t>
+      </w:r>
+      <w:r>
+        <w:rPr>
+          <w:sz w:val="24"/>
+          <w:szCs w:val="24"/>
+        </w:rPr>
+        <w:fldChar w:fldCharType="end"/>
+      </w:r>
+      <w:r>
+        <w:rPr>
+          <w:sz w:val="24"/>
+          <w:szCs w:val="24"/>
+        </w:rPr>
+        <w:t xml:space="preserve"> </w:t>
+      </w:r>
+      <w:r>
+        <w:rPr>
+          <w:sz w:val="24"/>
+          <w:szCs w:val="24"/>
+        </w:rPr>
+        <w:t>Visione generale</w:t>
+      </w:r>
+      <w:r>
+        <w:rPr>
+          <w:sz w:val="24"/>
+          <w:szCs w:val="24"/>
+        </w:rPr>
+        <w:t xml:space="preserve"> del sistema Swatcher</w:t>
+      </w:r>
+    </w:p>
+    <w:p>
+      <w:pPr>
         <w:pStyle w:val="Titolo2"/>
       </w:pPr>
       <w:bookmarkStart w:id="6" w:name="_Toc466335758"/>
       <w:r>
+        <w:lastRenderedPageBreak/>
         <w:t>2.2.</w:t>
       </w:r>
       <w:r>
@@ -4021,11 +4050,14 @@
         <w:pStyle w:val="Nessunaspaziatura"/>
         <w:numPr>
           <w:ilvl w:val="0"/>
-          <w:numId w:val="43"/>
+          <w:numId w:val="49"/>
         </w:numPr>
       </w:pPr>
       <w:r>
-        <w:t>configurare i parametri di connessione alla webcam remota</w:t>
+        <w:t>C</w:t>
+      </w:r>
+      <w:r>
+        <w:t>onfigurare i parametri di connessione alla webcam remota</w:t>
       </w:r>
     </w:p>
     <w:p>
@@ -4033,11 +4065,14 @@
         <w:pStyle w:val="Nessunaspaziatura"/>
         <w:numPr>
           <w:ilvl w:val="0"/>
-          <w:numId w:val="43"/>
+          <w:numId w:val="49"/>
         </w:numPr>
       </w:pPr>
       <w:r>
-        <w:t>visualizzare lo streaming video tramite connessione remota</w:t>
+        <w:t>V</w:t>
+      </w:r>
+      <w:r>
+        <w:t>isualizzare lo streaming video tramite connessione remota</w:t>
       </w:r>
     </w:p>
     <w:p>
@@ -4045,11 +4080,14 @@
         <w:pStyle w:val="Nessunaspaziatura"/>
         <w:numPr>
           <w:ilvl w:val="0"/>
-          <w:numId w:val="43"/>
+          <w:numId w:val="49"/>
         </w:numPr>
       </w:pPr>
       <w:r>
-        <w:t>catturare istantanee e registr</w:t>
+        <w:t>C</w:t>
+      </w:r>
+      <w:r>
+        <w:t>atturare istantanee e registr</w:t>
       </w:r>
       <w:r>
         <w:t>are video dallo streaming video</w:t>
@@ -4060,11 +4098,14 @@
         <w:pStyle w:val="Nessunaspaziatura"/>
         <w:numPr>
           <w:ilvl w:val="0"/>
-          <w:numId w:val="43"/>
+          <w:numId w:val="49"/>
         </w:numPr>
       </w:pPr>
       <w:r>
-        <w:t>visualizzare le i</w:t>
+        <w:t>V</w:t>
+      </w:r>
+      <w:r>
+        <w:t>isualizzare le i</w:t>
       </w:r>
       <w:r>
         <w:t>stantanee ed i video registrati</w:t>
@@ -4075,31 +4116,38 @@
         <w:pStyle w:val="Nessunaspaziatura"/>
         <w:numPr>
           <w:ilvl w:val="0"/>
-          <w:numId w:val="43"/>
+          <w:numId w:val="49"/>
         </w:numPr>
       </w:pPr>
       <w:r>
-        <w:t>ricezione notifi</w:t>
+        <w:t>R</w:t>
       </w:r>
       <w:r>
-        <w:t>ca di rilevamento del movimento</w:t>
+        <w:t>icevere</w:t>
+      </w:r>
+      <w:r>
+        <w:t xml:space="preserve"> notifi</w:t>
+      </w:r>
+      <w:r>
+        <w:t>che di rilevamento di movimenti presenti nell’area sottoposta a monitoraggio</w:t>
       </w:r>
     </w:p>
     <w:p>
       <w:pPr>
-        <w:pStyle w:val="Corpo"/>
+        <w:pStyle w:val="Nessunaspaziatura"/>
+        <w:ind w:left="360"/>
       </w:pPr>
     </w:p>
     <w:p>
       <w:pPr>
         <w:pStyle w:val="Titolo2"/>
       </w:pPr>
+      <w:bookmarkStart w:id="7" w:name="_Toc466335759"/>
     </w:p>
     <w:p>
       <w:pPr>
         <w:pStyle w:val="Titolo2"/>
       </w:pPr>
-      <w:bookmarkStart w:id="7" w:name="_Toc466335759"/>
       <w:r>
         <w:t>2.3</w:t>
       </w:r>
@@ -4195,10 +4243,17 @@
       </w:pPr>
       <w:bookmarkStart w:id="8" w:name="_Toc466335760"/>
       <w:r>
-        <w:lastRenderedPageBreak/>
         <w:t>2.4. Vincoli</w:t>
       </w:r>
       <w:bookmarkEnd w:id="8"/>
+    </w:p>
+    <w:p>
+      <w:pPr>
+        <w:pStyle w:val="Nessunaspaziatura"/>
+      </w:pPr>
+      <w:r>
+        <w:t>L’applicazione mobile è vincolata dalla connessione Internet.</w:t>
+      </w:r>
     </w:p>
     <w:p>
       <w:pPr>
@@ -4460,7 +4515,6 @@
         <w:ind w:left="360"/>
       </w:pPr>
       <w:r>
-        <w:lastRenderedPageBreak/>
         <w:t>Il rilevamento di un movimento avvia uno scatto di istantanee per tenere traccia di ciò che ha provocato l’evento; queste potranno essere successivamente visualizzate dall’utente mediante la consultazione della gallery.</w:t>
       </w:r>
     </w:p>
@@ -4630,6 +4684,7 @@
       </w:pPr>
       <w:bookmarkStart w:id="13" w:name="_Toc466335765"/>
       <w:r>
+        <w:lastRenderedPageBreak/>
         <w:t>4</w:t>
       </w:r>
       <w:r>
@@ -4848,7 +4903,6 @@
       </w:pPr>
       <w:bookmarkStart w:id="15" w:name="_Toc466335767"/>
       <w:r>
-        <w:lastRenderedPageBreak/>
         <w:t>4</w:t>
       </w:r>
       <w:r>
@@ -5596,6 +5650,7 @@
                 <w:sz w:val="28"/>
                 <w:szCs w:val="28"/>
               </w:rPr>
+              <w:lastRenderedPageBreak/>
               <w:t>ID: FR-02</w:t>
             </w:r>
           </w:p>
@@ -6389,7 +6444,6 @@
                 <w:sz w:val="24"/>
                 <w:szCs w:val="24"/>
               </w:rPr>
-              <w:lastRenderedPageBreak/>
               <w:t>6.  Il caso d’uso termina.</w:t>
             </w:r>
           </w:p>
@@ -6436,7 +6490,6 @@
                 <w:sz w:val="24"/>
                 <w:szCs w:val="24"/>
               </w:rPr>
-              <w:lastRenderedPageBreak/>
               <w:t>SCENARIO ALTERNATIVO</w:t>
             </w:r>
           </w:p>
@@ -7116,6 +7169,7 @@
                 <w:sz w:val="24"/>
                 <w:szCs w:val="24"/>
               </w:rPr>
+              <w:lastRenderedPageBreak/>
               <w:t>SCENARIO PRIMARIO</w:t>
             </w:r>
           </w:p>
@@ -7555,7 +7609,6 @@
                 <w:sz w:val="28"/>
                 <w:szCs w:val="28"/>
               </w:rPr>
-              <w:lastRenderedPageBreak/>
               <w:t>ID: FR-04</w:t>
             </w:r>
           </w:p>
@@ -8451,6 +8504,7 @@
                 <w:sz w:val="24"/>
                 <w:szCs w:val="24"/>
               </w:rPr>
+              <w:lastRenderedPageBreak/>
               <w:t>SCENARIO ALTERNATIVO</w:t>
             </w:r>
             <w:r>
@@ -9179,7 +9233,6 @@
                 <w:sz w:val="24"/>
                 <w:szCs w:val="24"/>
               </w:rPr>
-              <w:lastRenderedPageBreak/>
               <w:t>SCENARIO PRIMARIO</w:t>
             </w:r>
           </w:p>
@@ -9737,6 +9790,7 @@
                 <w:sz w:val="28"/>
                 <w:szCs w:val="28"/>
               </w:rPr>
+              <w:lastRenderedPageBreak/>
               <w:t>ID: FR-06</w:t>
             </w:r>
           </w:p>
@@ -11570,6 +11624,7 @@
                 <w:sz w:val="24"/>
                 <w:szCs w:val="24"/>
               </w:rPr>
+              <w:lastRenderedPageBreak/>
               <w:t>PRECONDIZIONI</w:t>
             </w:r>
           </w:p>
@@ -12090,7 +12145,6 @@
                 <w:sz w:val="24"/>
                 <w:szCs w:val="24"/>
               </w:rPr>
-              <w:lastRenderedPageBreak/>
               <w:t>SCENARIO ALTERNATIVO [A]</w:t>
             </w:r>
           </w:p>
@@ -12514,7 +12568,7 @@
                     </pic:cNvPicPr>
                   </pic:nvPicPr>
                   <pic:blipFill>
-                    <a:blip r:embed="rId8"/>
+                    <a:blip r:embed="rId9"/>
                     <a:srcRect/>
                     <a:stretch>
                       <a:fillRect/>
@@ -12930,7 +12984,7 @@
       </w:pPr>
     </w:p>
     <w:sectPr>
-      <w:footerReference w:type="default" r:id="rId9"/>
+      <w:footerReference w:type="default" r:id="rId10"/>
       <w:pgSz w:w="11900" w:h="16840"/>
       <w:pgMar w:top="1134" w:right="1134" w:bottom="1134" w:left="1134" w:header="709" w:footer="850" w:gutter="0"/>
       <w:cols w:space="720"/>
@@ -12979,7 +13033,7 @@
             <w:rPr>
               <w:noProof/>
             </w:rPr>
-            <w:t>4</w:t>
+            <w:t>5</w:t>
           </w:r>
         </w:fldSimple>
       </w:p>
@@ -22232,6 +22286,134 @@
     </w:lvl>
   </w:abstractNum>
   <w:abstractNum w:abstractNumId="38">
+    <w:nsid w:val="55927A6B"/>
+    <w:multiLevelType w:val="hybridMultilevel"/>
+    <w:tmpl w:val="6E845F7C"/>
+    <w:lvl w:ilvl="0" w:tplc="0410000B">
+      <w:start w:val="1"/>
+      <w:numFmt w:val="bullet"/>
+      <w:lvlText w:val=""/>
+      <w:lvlJc w:val="left"/>
+      <w:pPr>
+        <w:ind w:left="360" w:hanging="360"/>
+      </w:pPr>
+      <w:rPr>
+        <w:rFonts w:ascii="Wingdings" w:hAnsi="Wingdings" w:hint="default"/>
+        <w:caps w:val="0"/>
+        <w:smallCaps w:val="0"/>
+        <w:strike w:val="0"/>
+        <w:dstrike w:val="0"/>
+        <w:outline w:val="0"/>
+        <w:emboss w:val="0"/>
+        <w:imprint w:val="0"/>
+        <w:spacing w:val="0"/>
+        <w:w w:val="100"/>
+        <w:kern w:val="0"/>
+        <w:position w:val="4"/>
+        <w:sz w:val="24"/>
+        <w:szCs w:val="24"/>
+        <w:highlight w:val="none"/>
+        <w:vertAlign w:val="baseline"/>
+      </w:rPr>
+    </w:lvl>
+    <w:lvl w:ilvl="1" w:tplc="04100003" w:tentative="1">
+      <w:start w:val="1"/>
+      <w:numFmt w:val="bullet"/>
+      <w:lvlText w:val="o"/>
+      <w:lvlJc w:val="left"/>
+      <w:pPr>
+        <w:ind w:left="1080" w:hanging="360"/>
+      </w:pPr>
+      <w:rPr>
+        <w:rFonts w:ascii="Courier New" w:hAnsi="Courier New" w:cs="Courier New" w:hint="default"/>
+      </w:rPr>
+    </w:lvl>
+    <w:lvl w:ilvl="2" w:tplc="04100005" w:tentative="1">
+      <w:start w:val="1"/>
+      <w:numFmt w:val="bullet"/>
+      <w:lvlText w:val=""/>
+      <w:lvlJc w:val="left"/>
+      <w:pPr>
+        <w:ind w:left="1800" w:hanging="360"/>
+      </w:pPr>
+      <w:rPr>
+        <w:rFonts w:ascii="Wingdings" w:hAnsi="Wingdings" w:hint="default"/>
+      </w:rPr>
+    </w:lvl>
+    <w:lvl w:ilvl="3" w:tplc="04100001" w:tentative="1">
+      <w:start w:val="1"/>
+      <w:numFmt w:val="bullet"/>
+      <w:lvlText w:val=""/>
+      <w:lvlJc w:val="left"/>
+      <w:pPr>
+        <w:ind w:left="2520" w:hanging="360"/>
+      </w:pPr>
+      <w:rPr>
+        <w:rFonts w:ascii="Symbol" w:hAnsi="Symbol" w:hint="default"/>
+      </w:rPr>
+    </w:lvl>
+    <w:lvl w:ilvl="4" w:tplc="04100003" w:tentative="1">
+      <w:start w:val="1"/>
+      <w:numFmt w:val="bullet"/>
+      <w:lvlText w:val="o"/>
+      <w:lvlJc w:val="left"/>
+      <w:pPr>
+        <w:ind w:left="3240" w:hanging="360"/>
+      </w:pPr>
+      <w:rPr>
+        <w:rFonts w:ascii="Courier New" w:hAnsi="Courier New" w:cs="Courier New" w:hint="default"/>
+      </w:rPr>
+    </w:lvl>
+    <w:lvl w:ilvl="5" w:tplc="04100005" w:tentative="1">
+      <w:start w:val="1"/>
+      <w:numFmt w:val="bullet"/>
+      <w:lvlText w:val=""/>
+      <w:lvlJc w:val="left"/>
+      <w:pPr>
+        <w:ind w:left="3960" w:hanging="360"/>
+      </w:pPr>
+      <w:rPr>
+        <w:rFonts w:ascii="Wingdings" w:hAnsi="Wingdings" w:hint="default"/>
+      </w:rPr>
+    </w:lvl>
+    <w:lvl w:ilvl="6" w:tplc="04100001" w:tentative="1">
+      <w:start w:val="1"/>
+      <w:numFmt w:val="bullet"/>
+      <w:lvlText w:val=""/>
+      <w:lvlJc w:val="left"/>
+      <w:pPr>
+        <w:ind w:left="4680" w:hanging="360"/>
+      </w:pPr>
+      <w:rPr>
+        <w:rFonts w:ascii="Symbol" w:hAnsi="Symbol" w:hint="default"/>
+      </w:rPr>
+    </w:lvl>
+    <w:lvl w:ilvl="7" w:tplc="04100003" w:tentative="1">
+      <w:start w:val="1"/>
+      <w:numFmt w:val="bullet"/>
+      <w:lvlText w:val="o"/>
+      <w:lvlJc w:val="left"/>
+      <w:pPr>
+        <w:ind w:left="5400" w:hanging="360"/>
+      </w:pPr>
+      <w:rPr>
+        <w:rFonts w:ascii="Courier New" w:hAnsi="Courier New" w:cs="Courier New" w:hint="default"/>
+      </w:rPr>
+    </w:lvl>
+    <w:lvl w:ilvl="8" w:tplc="04100005" w:tentative="1">
+      <w:start w:val="1"/>
+      <w:numFmt w:val="bullet"/>
+      <w:lvlText w:val=""/>
+      <w:lvlJc w:val="left"/>
+      <w:pPr>
+        <w:ind w:left="6120" w:hanging="360"/>
+      </w:pPr>
+      <w:rPr>
+        <w:rFonts w:ascii="Wingdings" w:hAnsi="Wingdings" w:hint="default"/>
+      </w:rPr>
+    </w:lvl>
+  </w:abstractNum>
+  <w:abstractNum w:abstractNumId="39">
     <w:nsid w:val="567A5C32"/>
     <w:multiLevelType w:val="hybridMultilevel"/>
     <w:tmpl w:val="5E0EAC48"/>
@@ -22461,7 +22643,7 @@
       </w:rPr>
     </w:lvl>
   </w:abstractNum>
-  <w:abstractNum w:abstractNumId="39">
+  <w:abstractNum w:abstractNumId="40">
     <w:nsid w:val="5810288D"/>
     <w:multiLevelType w:val="hybridMultilevel"/>
     <w:tmpl w:val="BA468BFC"/>
@@ -22709,7 +22891,7 @@
       </w:rPr>
     </w:lvl>
   </w:abstractNum>
-  <w:abstractNum w:abstractNumId="40">
+  <w:abstractNum w:abstractNumId="41">
     <w:nsid w:val="58213799"/>
     <w:multiLevelType w:val="hybridMultilevel"/>
     <w:tmpl w:val="3FAE68A4"/>
@@ -22957,7 +23139,7 @@
       </w:rPr>
     </w:lvl>
   </w:abstractNum>
-  <w:abstractNum w:abstractNumId="41">
+  <w:abstractNum w:abstractNumId="42">
     <w:nsid w:val="59BD7BDD"/>
     <w:multiLevelType w:val="hybridMultilevel"/>
     <w:tmpl w:val="53A2F0FE"/>
@@ -23205,7 +23387,7 @@
       </w:rPr>
     </w:lvl>
   </w:abstractNum>
-  <w:abstractNum w:abstractNumId="42">
+  <w:abstractNum w:abstractNumId="43">
     <w:nsid w:val="5E1C274F"/>
     <w:multiLevelType w:val="hybridMultilevel"/>
     <w:tmpl w:val="721AB618"/>
@@ -23453,7 +23635,7 @@
       </w:rPr>
     </w:lvl>
   </w:abstractNum>
-  <w:abstractNum w:abstractNumId="43">
+  <w:abstractNum w:abstractNumId="44">
     <w:nsid w:val="62D43D20"/>
     <w:multiLevelType w:val="hybridMultilevel"/>
     <w:tmpl w:val="828CBEF2"/>
@@ -23683,7 +23865,7 @@
       </w:rPr>
     </w:lvl>
   </w:abstractNum>
-  <w:abstractNum w:abstractNumId="44">
+  <w:abstractNum w:abstractNumId="45">
     <w:nsid w:val="699A7C87"/>
     <w:multiLevelType w:val="hybridMultilevel"/>
     <w:tmpl w:val="41862A36"/>
@@ -23811,7 +23993,7 @@
       </w:rPr>
     </w:lvl>
   </w:abstractNum>
-  <w:abstractNum w:abstractNumId="45">
+  <w:abstractNum w:abstractNumId="46">
     <w:nsid w:val="69C2120C"/>
     <w:multiLevelType w:val="hybridMultilevel"/>
     <w:tmpl w:val="00B2F850"/>
@@ -24077,7 +24259,7 @@
       </w:rPr>
     </w:lvl>
   </w:abstractNum>
-  <w:abstractNum w:abstractNumId="46">
+  <w:abstractNum w:abstractNumId="47">
     <w:nsid w:val="6DEE129E"/>
     <w:multiLevelType w:val="hybridMultilevel"/>
     <w:tmpl w:val="C828644C"/>
@@ -24325,7 +24507,7 @@
       </w:rPr>
     </w:lvl>
   </w:abstractNum>
-  <w:abstractNum w:abstractNumId="47">
+  <w:abstractNum w:abstractNumId="48">
     <w:nsid w:val="728652EC"/>
     <w:multiLevelType w:val="hybridMultilevel"/>
     <w:tmpl w:val="EDB24670"/>
@@ -24559,7 +24741,7 @@
     <w:abstractNumId w:val="30"/>
   </w:num>
   <w:num w:numId="2">
-    <w:abstractNumId w:val="40"/>
+    <w:abstractNumId w:val="41"/>
   </w:num>
   <w:num w:numId="3">
     <w:abstractNumId w:val="12"/>
@@ -24586,7 +24768,7 @@
     <w:abstractNumId w:val="18"/>
   </w:num>
   <w:num w:numId="11">
-    <w:abstractNumId w:val="42"/>
+    <w:abstractNumId w:val="43"/>
   </w:num>
   <w:num w:numId="12">
     <w:abstractNumId w:val="25"/>
@@ -24634,7 +24816,7 @@
     <w:abstractNumId w:val="20"/>
   </w:num>
   <w:num w:numId="27">
-    <w:abstractNumId w:val="39"/>
+    <w:abstractNumId w:val="40"/>
   </w:num>
   <w:num w:numId="28">
     <w:abstractNumId w:val="3"/>
@@ -24652,7 +24834,7 @@
     <w:abstractNumId w:val="17"/>
   </w:num>
   <w:num w:numId="33">
-    <w:abstractNumId w:val="41"/>
+    <w:abstractNumId w:val="42"/>
   </w:num>
   <w:num w:numId="34">
     <w:abstractNumId w:val="33"/>
@@ -24661,7 +24843,7 @@
     <w:abstractNumId w:val="4"/>
   </w:num>
   <w:num w:numId="36">
-    <w:abstractNumId w:val="47"/>
+    <w:abstractNumId w:val="48"/>
   </w:num>
   <w:num w:numId="37">
     <w:abstractNumId w:val="23"/>
@@ -24673,22 +24855,22 @@
     <w:abstractNumId w:val="35"/>
   </w:num>
   <w:num w:numId="40">
-    <w:abstractNumId w:val="46"/>
+    <w:abstractNumId w:val="47"/>
   </w:num>
   <w:num w:numId="41">
     <w:abstractNumId w:val="32"/>
   </w:num>
   <w:num w:numId="42">
-    <w:abstractNumId w:val="38"/>
+    <w:abstractNumId w:val="39"/>
   </w:num>
   <w:num w:numId="43">
-    <w:abstractNumId w:val="44"/>
+    <w:abstractNumId w:val="45"/>
   </w:num>
   <w:num w:numId="44">
     <w:abstractNumId w:val="1"/>
   </w:num>
   <w:num w:numId="45">
-    <w:abstractNumId w:val="45"/>
+    <w:abstractNumId w:val="46"/>
   </w:num>
   <w:num w:numId="46">
     <w:abstractNumId w:val="10"/>
@@ -24697,7 +24879,10 @@
     <w:abstractNumId w:val="21"/>
   </w:num>
   <w:num w:numId="48">
-    <w:abstractNumId w:val="43"/>
+    <w:abstractNumId w:val="44"/>
+  </w:num>
+  <w:num w:numId="49">
+    <w:abstractNumId w:val="38"/>
   </w:num>
   <w:numIdMacAtCleanup w:val="47"/>
 </w:numbering>
@@ -25386,6 +25571,25 @@
       <w:sz w:val="24"/>
       <w:szCs w:val="24"/>
       <w:lang w:val="en-US" w:eastAsia="en-US"/>
+    </w:rPr>
+  </w:style>
+  <w:style w:type="paragraph" w:styleId="Didascalia">
+    <w:name w:val="caption"/>
+    <w:basedOn w:val="Normale"/>
+    <w:next w:val="Normale"/>
+    <w:uiPriority w:val="35"/>
+    <w:unhideWhenUsed/>
+    <w:qFormat/>
+    <w:rsid w:val="00B27BC1"/>
+    <w:pPr>
+      <w:spacing w:after="200"/>
+    </w:pPr>
+    <w:rPr>
+      <w:b/>
+      <w:bCs/>
+      <w:color w:val="499BC9" w:themeColor="accent1"/>
+      <w:sz w:val="18"/>
+      <w:szCs w:val="18"/>
     </w:rPr>
   </w:style>
 </w:styles>

</xml_diff>

<commit_message>
update RS doc #31
</commit_message>
<xml_diff>
--- a/Swatcher_RS/RS_Swatcher.docx
+++ b/Swatcher_RS/RS_Swatcher.docx
@@ -85,8 +85,8 @@
           <w:b/>
           <w:color w:val="000000"/>
           <w:kern w:val="36"/>
-          <w:sz w:val="48"/>
-          <w:szCs w:val="48"/>
+          <w:sz w:val="34"/>
+          <w:szCs w:val="34"/>
         </w:rPr>
       </w:pPr>
       <w:r>
@@ -95,21 +95,10 @@
           <w:b/>
           <w:color w:val="000000"/>
           <w:kern w:val="36"/>
-          <w:sz w:val="48"/>
-          <w:szCs w:val="48"/>
+          <w:sz w:val="34"/>
+          <w:szCs w:val="34"/>
         </w:rPr>
-        <w:t>S</w:t>
-      </w:r>
-      <w:r>
-        <w:rPr>
-          <w:rFonts w:ascii="Calibri" w:hAnsi="Calibri" w:cs="Calibri"/>
-          <w:b/>
-          <w:color w:val="000000"/>
-          <w:kern w:val="36"/>
-          <w:sz w:val="48"/>
-          <w:szCs w:val="48"/>
-        </w:rPr>
-        <w:t>istema</w:t>
+        <w:t>Sistema di Video-Sorveglianza</w:t>
       </w:r>
     </w:p>
     <w:p>
@@ -138,20 +127,6 @@
     </w:p>
     <w:p>
       <w:pPr>
-        <w:jc w:val="center"/>
-        <w:rPr>
-          <w:rFonts w:ascii="Calibri" w:hAnsi="Calibri" w:cs="Calibri"/>
-          <w:b/>
-          <w:color w:val="000000"/>
-          <w:kern w:val="36"/>
-          <w:sz w:val="48"/>
-          <w:szCs w:val="48"/>
-        </w:rPr>
-      </w:pPr>
-    </w:p>
-    <w:p>
-      <w:pPr>
-        <w:jc w:val="center"/>
         <w:rPr>
           <w:rFonts w:ascii="Calibri" w:hAnsi="Calibri" w:cs="Calibri"/>
           <w:b/>
@@ -486,6 +461,19 @@
         <w:t>Wilmer Ciasullo</w:t>
       </w:r>
     </w:p>
+    <w:p>
+      <w:pPr>
+        <w:jc w:val="center"/>
+        <w:rPr>
+          <w:rFonts w:ascii="Calibri" w:hAnsi="Calibri" w:cs="Calibri"/>
+          <w:b/>
+          <w:color w:val="000000"/>
+          <w:kern w:val="36"/>
+          <w:sz w:val="56"/>
+          <w:szCs w:val="56"/>
+        </w:rPr>
+      </w:pPr>
+    </w:p>
     <w:p/>
     <w:sdt>
       <w:sdtPr>
@@ -3488,7 +3476,13 @@
         <w:t>L’intera applicazione da realizzare</w:t>
       </w:r>
       <w:r>
-        <w:t xml:space="preserve"> è quindi un tipico sistema Client/Server dove la parte Client è rappresentato dall’app. Android e la parte Server</w:t>
+        <w:t xml:space="preserve"> è quindi un tipico sistema Client/Server dove</w:t>
+      </w:r>
+      <w:r>
+        <w:t xml:space="preserve"> la parte Client è rappresentata dall’App</w:t>
+      </w:r>
+      <w:r>
+        <w:t xml:space="preserve"> Android e la parte Server</w:t>
       </w:r>
       <w:r>
         <w:t xml:space="preserve"> è costituita</w:t>
@@ -3519,8 +3513,21 @@
         <w:pStyle w:val="Nessunaspaziatura"/>
       </w:pPr>
       <w:r>
-        <w:t>Il sistema consente all’utente un’interazione in tempo reale costituita dalla visualizzazione dello streaming video, dalla cattura di foto e registrazione di video. Il sistema, inoltre, è in grado di rilevare movimenti nell’ambiente sorvegliato ed avvertire l’utente dell’evento rilevato mediante notifica alla componente client.</w:t>
+        <w:t>L’applicazione</w:t>
       </w:r>
+      <w:r>
+        <w:t xml:space="preserve"> consente all’utente un’interazione in tempo reale costituita dalla visualizzazione dello streaming video, dalla cattura di foto e registrazione di video. Il sistema, inoltre, è in grado di rilevare movimenti nell’ambiente sorvegliato ed avvertire l’utente dell’evento rilevato mediante notifica alla componente client.</w:t>
+      </w:r>
+    </w:p>
+    <w:p>
+      <w:pPr>
+        <w:pStyle w:val="Nessunaspaziatura"/>
+      </w:pPr>
+    </w:p>
+    <w:p>
+      <w:pPr>
+        <w:pStyle w:val="Nessunaspaziatura"/>
+      </w:pPr>
     </w:p>
     <w:p>
       <w:pPr>
@@ -3715,7 +3722,7 @@
               <w:bottom w:val="single" w:sz="2" w:space="0" w:color="000000"/>
               <w:right w:val="single" w:sz="2" w:space="0" w:color="000000"/>
             </w:tcBorders>
-            <w:shd w:val="clear" w:color="auto" w:fill="EEEEEE"/>
+            <w:shd w:val="clear" w:color="auto" w:fill="FFFFFF" w:themeFill="background1"/>
             <w:tcMar>
               <w:top w:w="80" w:type="dxa"/>
               <w:left w:w="80" w:type="dxa"/>
@@ -3726,6 +3733,9 @@
           <w:p>
             <w:pPr>
               <w:pStyle w:val="Nessunaspaziatura"/>
+              <w:rPr>
+                <w:color w:val="000000" w:themeColor="text1"/>
+              </w:rPr>
             </w:pPr>
             <w:r>
               <w:t>Utente</w:t>
@@ -3741,7 +3751,7 @@
               <w:bottom w:val="single" w:sz="2" w:space="0" w:color="000000"/>
               <w:right w:val="single" w:sz="2" w:space="0" w:color="000000"/>
             </w:tcBorders>
-            <w:shd w:val="clear" w:color="auto" w:fill="EEEEEE"/>
+            <w:shd w:val="clear" w:color="auto" w:fill="FFFFFF" w:themeFill="background1"/>
             <w:tcMar>
               <w:top w:w="80" w:type="dxa"/>
               <w:left w:w="80" w:type="dxa"/>
@@ -3775,7 +3785,7 @@
               <w:bottom w:val="single" w:sz="2" w:space="0" w:color="000000"/>
               <w:right w:val="single" w:sz="2" w:space="0" w:color="000000"/>
             </w:tcBorders>
-            <w:shd w:val="clear" w:color="auto" w:fill="EEEEEE"/>
+            <w:shd w:val="clear" w:color="auto" w:fill="FFFFFF" w:themeFill="background1"/>
             <w:tcMar>
               <w:top w:w="80" w:type="dxa"/>
               <w:left w:w="80" w:type="dxa"/>
@@ -3801,7 +3811,7 @@
               <w:bottom w:val="single" w:sz="2" w:space="0" w:color="000000"/>
               <w:right w:val="single" w:sz="2" w:space="0" w:color="000000"/>
             </w:tcBorders>
-            <w:shd w:val="clear" w:color="auto" w:fill="EEEEEE"/>
+            <w:shd w:val="clear" w:color="auto" w:fill="FFFFFF" w:themeFill="background1"/>
             <w:tcMar>
               <w:top w:w="80" w:type="dxa"/>
               <w:left w:w="80" w:type="dxa"/>
@@ -3835,7 +3845,7 @@
               <w:bottom w:val="single" w:sz="2" w:space="0" w:color="000000"/>
               <w:right w:val="single" w:sz="2" w:space="0" w:color="000000"/>
             </w:tcBorders>
-            <w:shd w:val="clear" w:color="auto" w:fill="EEEEEE"/>
+            <w:shd w:val="clear" w:color="auto" w:fill="FFFFFF" w:themeFill="background1"/>
             <w:tcMar>
               <w:top w:w="80" w:type="dxa"/>
               <w:left w:w="80" w:type="dxa"/>
@@ -3869,7 +3879,7 @@
               <w:bottom w:val="single" w:sz="2" w:space="0" w:color="000000"/>
               <w:right w:val="single" w:sz="2" w:space="0" w:color="000000"/>
             </w:tcBorders>
-            <w:shd w:val="clear" w:color="auto" w:fill="EEEEEE"/>
+            <w:shd w:val="clear" w:color="auto" w:fill="FFFFFF" w:themeFill="background1"/>
             <w:tcMar>
               <w:top w:w="80" w:type="dxa"/>
               <w:left w:w="80" w:type="dxa"/>
@@ -3903,7 +3913,7 @@
               <w:bottom w:val="single" w:sz="2" w:space="0" w:color="000000"/>
               <w:right w:val="single" w:sz="2" w:space="0" w:color="000000"/>
             </w:tcBorders>
-            <w:shd w:val="clear" w:color="auto" w:fill="EEEEEE"/>
+            <w:shd w:val="clear" w:color="auto" w:fill="FFFFFF" w:themeFill="background1"/>
             <w:tcMar>
               <w:top w:w="80" w:type="dxa"/>
               <w:left w:w="80" w:type="dxa"/>
@@ -3932,7 +3942,7 @@
               <w:bottom w:val="single" w:sz="2" w:space="0" w:color="000000"/>
               <w:right w:val="single" w:sz="2" w:space="0" w:color="000000"/>
             </w:tcBorders>
-            <w:shd w:val="clear" w:color="auto" w:fill="EEEEEE"/>
+            <w:shd w:val="clear" w:color="auto" w:fill="FFFFFF" w:themeFill="background1"/>
             <w:tcMar>
               <w:top w:w="80" w:type="dxa"/>
               <w:left w:w="80" w:type="dxa"/>
@@ -3966,7 +3976,7 @@
               <w:bottom w:val="single" w:sz="2" w:space="0" w:color="000000"/>
               <w:right w:val="single" w:sz="2" w:space="0" w:color="000000"/>
             </w:tcBorders>
-            <w:shd w:val="clear" w:color="auto" w:fill="auto"/>
+            <w:shd w:val="clear" w:color="auto" w:fill="FFFFFF" w:themeFill="background1"/>
             <w:tcMar>
               <w:top w:w="80" w:type="dxa"/>
               <w:left w:w="80" w:type="dxa"/>
@@ -3995,7 +4005,7 @@
               <w:bottom w:val="single" w:sz="2" w:space="0" w:color="000000"/>
               <w:right w:val="single" w:sz="2" w:space="0" w:color="000000"/>
             </w:tcBorders>
-            <w:shd w:val="clear" w:color="auto" w:fill="auto"/>
+            <w:shd w:val="clear" w:color="auto" w:fill="FFFFFF" w:themeFill="background1"/>
             <w:tcMar>
               <w:top w:w="80" w:type="dxa"/>
               <w:left w:w="80" w:type="dxa"/>
@@ -4029,7 +4039,7 @@
               <w:bottom w:val="single" w:sz="2" w:space="0" w:color="000000"/>
               <w:right w:val="single" w:sz="2" w:space="0" w:color="000000"/>
             </w:tcBorders>
-            <w:shd w:val="clear" w:color="auto" w:fill="EEEEEE"/>
+            <w:shd w:val="clear" w:color="auto" w:fill="FFFFFF" w:themeFill="background1"/>
             <w:tcMar>
               <w:top w:w="80" w:type="dxa"/>
               <w:left w:w="80" w:type="dxa"/>
@@ -4058,7 +4068,7 @@
               <w:bottom w:val="single" w:sz="2" w:space="0" w:color="000000"/>
               <w:right w:val="single" w:sz="2" w:space="0" w:color="000000"/>
             </w:tcBorders>
-            <w:shd w:val="clear" w:color="auto" w:fill="EEEEEE"/>
+            <w:shd w:val="clear" w:color="auto" w:fill="FFFFFF" w:themeFill="background1"/>
             <w:tcMar>
               <w:top w:w="80" w:type="dxa"/>
               <w:left w:w="80" w:type="dxa"/>
@@ -4092,7 +4102,7 @@
               <w:bottom w:val="single" w:sz="2" w:space="0" w:color="000000"/>
               <w:right w:val="single" w:sz="2" w:space="0" w:color="000000"/>
             </w:tcBorders>
-            <w:shd w:val="clear" w:color="auto" w:fill="auto"/>
+            <w:shd w:val="clear" w:color="auto" w:fill="FFFFFF" w:themeFill="background1"/>
             <w:tcMar>
               <w:top w:w="80" w:type="dxa"/>
               <w:left w:w="80" w:type="dxa"/>
@@ -4121,7 +4131,7 @@
               <w:bottom w:val="single" w:sz="2" w:space="0" w:color="000000"/>
               <w:right w:val="single" w:sz="2" w:space="0" w:color="000000"/>
             </w:tcBorders>
-            <w:shd w:val="clear" w:color="auto" w:fill="auto"/>
+            <w:shd w:val="clear" w:color="auto" w:fill="FFFFFF" w:themeFill="background1"/>
             <w:tcMar>
               <w:top w:w="80" w:type="dxa"/>
               <w:left w:w="80" w:type="dxa"/>
@@ -15537,7 +15547,7 @@
             <w:rPr>
               <w:noProof/>
             </w:rPr>
-            <w:t>17</w:t>
+            <w:t>3</w:t>
           </w:r>
         </w:fldSimple>
       </w:p>

</xml_diff>

<commit_message>
#31 Finish of GUI
GUI in paragrapher 4.8 are finished now
</commit_message>
<xml_diff>
--- a/Swatcher_RS/RS_Swatcher.docx
+++ b/Swatcher_RS/RS_Swatcher.docx
@@ -524,7 +524,7 @@
             </w:rPr>
             <w:fldChar w:fldCharType="separate"/>
           </w:r>
-          <w:hyperlink w:anchor="_Toc468295071" w:history="1">
+          <w:hyperlink w:anchor="_Toc469439077" w:history="1">
             <w:r>
               <w:rPr>
                 <w:rStyle w:val="Collegamentoipertestuale"/>
@@ -551,7 +551,7 @@
                 <w:noProof/>
                 <w:webHidden/>
               </w:rPr>
-              <w:instrText xml:space="preserve"> PAGEREF _Toc468295071 \h </w:instrText>
+              <w:instrText xml:space="preserve"> PAGEREF _Toc469439077 \h </w:instrText>
             </w:r>
             <w:r>
               <w:rPr>
@@ -597,7 +597,7 @@
               <w:lang w:val="it-IT" w:eastAsia="it-IT"/>
             </w:rPr>
           </w:pPr>
-          <w:hyperlink w:anchor="_Toc468295072" w:history="1">
+          <w:hyperlink w:anchor="_Toc469439078" w:history="1">
             <w:r>
               <w:rPr>
                 <w:rStyle w:val="Collegamentoipertestuale"/>
@@ -624,7 +624,7 @@
                 <w:noProof/>
                 <w:webHidden/>
               </w:rPr>
-              <w:instrText xml:space="preserve"> PAGEREF _Toc468295072 \h </w:instrText>
+              <w:instrText xml:space="preserve"> PAGEREF _Toc469439078 \h </w:instrText>
             </w:r>
             <w:r>
               <w:rPr>
@@ -670,7 +670,7 @@
               <w:lang w:val="it-IT" w:eastAsia="it-IT"/>
             </w:rPr>
           </w:pPr>
-          <w:hyperlink w:anchor="_Toc468295073" w:history="1">
+          <w:hyperlink w:anchor="_Toc469439079" w:history="1">
             <w:r>
               <w:rPr>
                 <w:rStyle w:val="Collegamentoipertestuale"/>
@@ -697,7 +697,7 @@
                 <w:noProof/>
                 <w:webHidden/>
               </w:rPr>
-              <w:instrText xml:space="preserve"> PAGEREF _Toc468295073 \h </w:instrText>
+              <w:instrText xml:space="preserve"> PAGEREF _Toc469439079 \h </w:instrText>
             </w:r>
             <w:r>
               <w:rPr>
@@ -743,7 +743,7 @@
               <w:lang w:val="it-IT" w:eastAsia="it-IT"/>
             </w:rPr>
           </w:pPr>
-          <w:hyperlink w:anchor="_Toc468295074" w:history="1">
+          <w:hyperlink w:anchor="_Toc469439080" w:history="1">
             <w:r>
               <w:rPr>
                 <w:rStyle w:val="Collegamentoipertestuale"/>
@@ -770,7 +770,7 @@
                 <w:noProof/>
                 <w:webHidden/>
               </w:rPr>
-              <w:instrText xml:space="preserve"> PAGEREF _Toc468295074 \h </w:instrText>
+              <w:instrText xml:space="preserve"> PAGEREF _Toc469439080 \h </w:instrText>
             </w:r>
             <w:r>
               <w:rPr>
@@ -816,7 +816,7 @@
               <w:lang w:val="it-IT" w:eastAsia="it-IT"/>
             </w:rPr>
           </w:pPr>
-          <w:hyperlink w:anchor="_Toc468295075" w:history="1">
+          <w:hyperlink w:anchor="_Toc469439081" w:history="1">
             <w:r>
               <w:rPr>
                 <w:rStyle w:val="Collegamentoipertestuale"/>
@@ -843,7 +843,7 @@
                 <w:noProof/>
                 <w:webHidden/>
               </w:rPr>
-              <w:instrText xml:space="preserve"> PAGEREF _Toc468295075 \h </w:instrText>
+              <w:instrText xml:space="preserve"> PAGEREF _Toc469439081 \h </w:instrText>
             </w:r>
             <w:r>
               <w:rPr>
@@ -889,7 +889,7 @@
               <w:lang w:val="it-IT" w:eastAsia="it-IT"/>
             </w:rPr>
           </w:pPr>
-          <w:hyperlink w:anchor="_Toc468295076" w:history="1">
+          <w:hyperlink w:anchor="_Toc469439082" w:history="1">
             <w:r>
               <w:rPr>
                 <w:rStyle w:val="Collegamentoipertestuale"/>
@@ -916,7 +916,7 @@
                 <w:noProof/>
                 <w:webHidden/>
               </w:rPr>
-              <w:instrText xml:space="preserve"> PAGEREF _Toc468295076 \h </w:instrText>
+              <w:instrText xml:space="preserve"> PAGEREF _Toc469439082 \h </w:instrText>
             </w:r>
             <w:r>
               <w:rPr>
@@ -962,7 +962,7 @@
               <w:lang w:val="it-IT" w:eastAsia="it-IT"/>
             </w:rPr>
           </w:pPr>
-          <w:hyperlink w:anchor="_Toc468295077" w:history="1">
+          <w:hyperlink w:anchor="_Toc469439083" w:history="1">
             <w:r>
               <w:rPr>
                 <w:rStyle w:val="Collegamentoipertestuale"/>
@@ -989,7 +989,7 @@
                 <w:noProof/>
                 <w:webHidden/>
               </w:rPr>
-              <w:instrText xml:space="preserve"> PAGEREF _Toc468295077 \h </w:instrText>
+              <w:instrText xml:space="preserve"> PAGEREF _Toc469439083 \h </w:instrText>
             </w:r>
             <w:r>
               <w:rPr>
@@ -1035,7 +1035,7 @@
               <w:lang w:val="it-IT" w:eastAsia="it-IT"/>
             </w:rPr>
           </w:pPr>
-          <w:hyperlink w:anchor="_Toc468295078" w:history="1">
+          <w:hyperlink w:anchor="_Toc469439084" w:history="1">
             <w:r>
               <w:rPr>
                 <w:rStyle w:val="Collegamentoipertestuale"/>
@@ -1062,7 +1062,7 @@
                 <w:noProof/>
                 <w:webHidden/>
               </w:rPr>
-              <w:instrText xml:space="preserve"> PAGEREF _Toc468295078 \h </w:instrText>
+              <w:instrText xml:space="preserve"> PAGEREF _Toc469439084 \h </w:instrText>
             </w:r>
             <w:r>
               <w:rPr>
@@ -1108,7 +1108,7 @@
               <w:lang w:val="it-IT" w:eastAsia="it-IT"/>
             </w:rPr>
           </w:pPr>
-          <w:hyperlink w:anchor="_Toc468295079" w:history="1">
+          <w:hyperlink w:anchor="_Toc469439085" w:history="1">
             <w:r>
               <w:rPr>
                 <w:rStyle w:val="Collegamentoipertestuale"/>
@@ -1135,7 +1135,7 @@
                 <w:noProof/>
                 <w:webHidden/>
               </w:rPr>
-              <w:instrText xml:space="preserve"> PAGEREF _Toc468295079 \h </w:instrText>
+              <w:instrText xml:space="preserve"> PAGEREF _Toc469439085 \h </w:instrText>
             </w:r>
             <w:r>
               <w:rPr>
@@ -1181,7 +1181,7 @@
               <w:lang w:val="it-IT" w:eastAsia="it-IT"/>
             </w:rPr>
           </w:pPr>
-          <w:hyperlink w:anchor="_Toc468295080" w:history="1">
+          <w:hyperlink w:anchor="_Toc469439086" w:history="1">
             <w:r>
               <w:rPr>
                 <w:rStyle w:val="Collegamentoipertestuale"/>
@@ -1208,7 +1208,7 @@
                 <w:noProof/>
                 <w:webHidden/>
               </w:rPr>
-              <w:instrText xml:space="preserve"> PAGEREF _Toc468295080 \h </w:instrText>
+              <w:instrText xml:space="preserve"> PAGEREF _Toc469439086 \h </w:instrText>
             </w:r>
             <w:r>
               <w:rPr>
@@ -1254,7 +1254,7 @@
               <w:lang w:val="it-IT" w:eastAsia="it-IT"/>
             </w:rPr>
           </w:pPr>
-          <w:hyperlink w:anchor="_Toc468295081" w:history="1">
+          <w:hyperlink w:anchor="_Toc469439087" w:history="1">
             <w:r>
               <w:rPr>
                 <w:rStyle w:val="Collegamentoipertestuale"/>
@@ -1281,7 +1281,7 @@
                 <w:noProof/>
                 <w:webHidden/>
               </w:rPr>
-              <w:instrText xml:space="preserve"> PAGEREF _Toc468295081 \h </w:instrText>
+              <w:instrText xml:space="preserve"> PAGEREF _Toc469439087 \h </w:instrText>
             </w:r>
             <w:r>
               <w:rPr>
@@ -1327,7 +1327,7 @@
               <w:lang w:val="it-IT" w:eastAsia="it-IT"/>
             </w:rPr>
           </w:pPr>
-          <w:hyperlink w:anchor="_Toc468295082" w:history="1">
+          <w:hyperlink w:anchor="_Toc469439088" w:history="1">
             <w:r>
               <w:rPr>
                 <w:rStyle w:val="Collegamentoipertestuale"/>
@@ -1354,7 +1354,7 @@
                 <w:noProof/>
                 <w:webHidden/>
               </w:rPr>
-              <w:instrText xml:space="preserve"> PAGEREF _Toc468295082 \h </w:instrText>
+              <w:instrText xml:space="preserve"> PAGEREF _Toc469439088 \h </w:instrText>
             </w:r>
             <w:r>
               <w:rPr>
@@ -1400,7 +1400,7 @@
               <w:lang w:val="it-IT" w:eastAsia="it-IT"/>
             </w:rPr>
           </w:pPr>
-          <w:hyperlink w:anchor="_Toc468295083" w:history="1">
+          <w:hyperlink w:anchor="_Toc469439089" w:history="1">
             <w:r>
               <w:rPr>
                 <w:rStyle w:val="Collegamentoipertestuale"/>
@@ -1427,7 +1427,7 @@
                 <w:noProof/>
                 <w:webHidden/>
               </w:rPr>
-              <w:instrText xml:space="preserve"> PAGEREF _Toc468295083 \h </w:instrText>
+              <w:instrText xml:space="preserve"> PAGEREF _Toc469439089 \h </w:instrText>
             </w:r>
             <w:r>
               <w:rPr>
@@ -1473,7 +1473,7 @@
               <w:lang w:val="it-IT" w:eastAsia="it-IT"/>
             </w:rPr>
           </w:pPr>
-          <w:hyperlink w:anchor="_Toc468295084" w:history="1">
+          <w:hyperlink w:anchor="_Toc469439090" w:history="1">
             <w:r>
               <w:rPr>
                 <w:rStyle w:val="Collegamentoipertestuale"/>
@@ -1500,7 +1500,7 @@
                 <w:noProof/>
                 <w:webHidden/>
               </w:rPr>
-              <w:instrText xml:space="preserve"> PAGEREF _Toc468295084 \h </w:instrText>
+              <w:instrText xml:space="preserve"> PAGEREF _Toc469439090 \h </w:instrText>
             </w:r>
             <w:r>
               <w:rPr>
@@ -1546,7 +1546,7 @@
               <w:lang w:val="it-IT" w:eastAsia="it-IT"/>
             </w:rPr>
           </w:pPr>
-          <w:hyperlink w:anchor="_Toc468295085" w:history="1">
+          <w:hyperlink w:anchor="_Toc469439091" w:history="1">
             <w:r>
               <w:rPr>
                 <w:rStyle w:val="Collegamentoipertestuale"/>
@@ -1573,7 +1573,7 @@
                 <w:noProof/>
                 <w:webHidden/>
               </w:rPr>
-              <w:instrText xml:space="preserve"> PAGEREF _Toc468295085 \h </w:instrText>
+              <w:instrText xml:space="preserve"> PAGEREF _Toc469439091 \h </w:instrText>
             </w:r>
             <w:r>
               <w:rPr>
@@ -1619,7 +1619,7 @@
               <w:lang w:val="it-IT" w:eastAsia="it-IT"/>
             </w:rPr>
           </w:pPr>
-          <w:hyperlink w:anchor="_Toc468295086" w:history="1">
+          <w:hyperlink w:anchor="_Toc469439092" w:history="1">
             <w:r>
               <w:rPr>
                 <w:rStyle w:val="Collegamentoipertestuale"/>
@@ -1646,7 +1646,7 @@
                 <w:noProof/>
                 <w:webHidden/>
               </w:rPr>
-              <w:instrText xml:space="preserve"> PAGEREF _Toc468295086 \h </w:instrText>
+              <w:instrText xml:space="preserve"> PAGEREF _Toc469439092 \h </w:instrText>
             </w:r>
             <w:r>
               <w:rPr>
@@ -1692,7 +1692,7 @@
               <w:lang w:val="it-IT" w:eastAsia="it-IT"/>
             </w:rPr>
           </w:pPr>
-          <w:hyperlink w:anchor="_Toc468295087" w:history="1">
+          <w:hyperlink w:anchor="_Toc469439093" w:history="1">
             <w:r>
               <w:rPr>
                 <w:rStyle w:val="Collegamentoipertestuale"/>
@@ -1719,7 +1719,7 @@
                 <w:noProof/>
                 <w:webHidden/>
               </w:rPr>
-              <w:instrText xml:space="preserve"> PAGEREF _Toc468295087 \h </w:instrText>
+              <w:instrText xml:space="preserve"> PAGEREF _Toc469439093 \h </w:instrText>
             </w:r>
             <w:r>
               <w:rPr>
@@ -1765,7 +1765,7 @@
               <w:lang w:val="it-IT" w:eastAsia="it-IT"/>
             </w:rPr>
           </w:pPr>
-          <w:hyperlink w:anchor="_Toc468295088" w:history="1">
+          <w:hyperlink w:anchor="_Toc469439094" w:history="1">
             <w:r>
               <w:rPr>
                 <w:rStyle w:val="Collegamentoipertestuale"/>
@@ -1792,7 +1792,7 @@
                 <w:noProof/>
                 <w:webHidden/>
               </w:rPr>
-              <w:instrText xml:space="preserve"> PAGEREF _Toc468295088 \h </w:instrText>
+              <w:instrText xml:space="preserve"> PAGEREF _Toc469439094 \h </w:instrText>
             </w:r>
             <w:r>
               <w:rPr>
@@ -1838,7 +1838,7 @@
               <w:lang w:val="it-IT" w:eastAsia="it-IT"/>
             </w:rPr>
           </w:pPr>
-          <w:hyperlink w:anchor="_Toc468295089" w:history="1">
+          <w:hyperlink w:anchor="_Toc469439095" w:history="1">
             <w:r>
               <w:rPr>
                 <w:rStyle w:val="Collegamentoipertestuale"/>
@@ -1865,7 +1865,7 @@
                 <w:noProof/>
                 <w:webHidden/>
               </w:rPr>
-              <w:instrText xml:space="preserve"> PAGEREF _Toc468295089 \h </w:instrText>
+              <w:instrText xml:space="preserve"> PAGEREF _Toc469439095 \h </w:instrText>
             </w:r>
             <w:r>
               <w:rPr>
@@ -1911,7 +1911,7 @@
               <w:lang w:val="it-IT" w:eastAsia="it-IT"/>
             </w:rPr>
           </w:pPr>
-          <w:hyperlink w:anchor="_Toc468295090" w:history="1">
+          <w:hyperlink w:anchor="_Toc469439096" w:history="1">
             <w:r>
               <w:rPr>
                 <w:rStyle w:val="Collegamentoipertestuale"/>
@@ -1938,7 +1938,7 @@
                 <w:noProof/>
                 <w:webHidden/>
               </w:rPr>
-              <w:instrText xml:space="preserve"> PAGEREF _Toc468295090 \h </w:instrText>
+              <w:instrText xml:space="preserve"> PAGEREF _Toc469439096 \h </w:instrText>
             </w:r>
             <w:r>
               <w:rPr>
@@ -1984,7 +1984,7 @@
               <w:lang w:val="it-IT" w:eastAsia="it-IT"/>
             </w:rPr>
           </w:pPr>
-          <w:hyperlink w:anchor="_Toc468295091" w:history="1">
+          <w:hyperlink w:anchor="_Toc469439097" w:history="1">
             <w:r>
               <w:rPr>
                 <w:rStyle w:val="Collegamentoipertestuale"/>
@@ -2011,7 +2011,7 @@
                 <w:noProof/>
                 <w:webHidden/>
               </w:rPr>
-              <w:instrText xml:space="preserve"> PAGEREF _Toc468295091 \h </w:instrText>
+              <w:instrText xml:space="preserve"> PAGEREF _Toc469439097 \h </w:instrText>
             </w:r>
             <w:r>
               <w:rPr>
@@ -2057,7 +2057,7 @@
               <w:lang w:val="it-IT" w:eastAsia="it-IT"/>
             </w:rPr>
           </w:pPr>
-          <w:hyperlink w:anchor="_Toc468295092" w:history="1">
+          <w:hyperlink w:anchor="_Toc469439098" w:history="1">
             <w:r>
               <w:rPr>
                 <w:rStyle w:val="Collegamentoipertestuale"/>
@@ -2084,7 +2084,7 @@
                 <w:noProof/>
                 <w:webHidden/>
               </w:rPr>
-              <w:instrText xml:space="preserve"> PAGEREF _Toc468295092 \h </w:instrText>
+              <w:instrText xml:space="preserve"> PAGEREF _Toc469439098 \h </w:instrText>
             </w:r>
             <w:r>
               <w:rPr>
@@ -2130,7 +2130,7 @@
               <w:lang w:val="it-IT" w:eastAsia="it-IT"/>
             </w:rPr>
           </w:pPr>
-          <w:hyperlink w:anchor="_Toc468295093" w:history="1">
+          <w:hyperlink w:anchor="_Toc469439099" w:history="1">
             <w:r>
               <w:rPr>
                 <w:rStyle w:val="Collegamentoipertestuale"/>
@@ -2157,7 +2157,7 @@
                 <w:noProof/>
                 <w:webHidden/>
               </w:rPr>
-              <w:instrText xml:space="preserve"> PAGEREF _Toc468295093 \h </w:instrText>
+              <w:instrText xml:space="preserve"> PAGEREF _Toc469439099 \h </w:instrText>
             </w:r>
             <w:r>
               <w:rPr>
@@ -2203,7 +2203,7 @@
               <w:lang w:val="it-IT" w:eastAsia="it-IT"/>
             </w:rPr>
           </w:pPr>
-          <w:hyperlink w:anchor="_Toc468295094" w:history="1">
+          <w:hyperlink w:anchor="_Toc469439100" w:history="1">
             <w:r>
               <w:rPr>
                 <w:rStyle w:val="Collegamentoipertestuale"/>
@@ -2230,7 +2230,7 @@
                 <w:noProof/>
                 <w:webHidden/>
               </w:rPr>
-              <w:instrText xml:space="preserve"> PAGEREF _Toc468295094 \h </w:instrText>
+              <w:instrText xml:space="preserve"> PAGEREF _Toc469439100 \h </w:instrText>
             </w:r>
             <w:r>
               <w:rPr>
@@ -2276,7 +2276,7 @@
               <w:lang w:val="it-IT" w:eastAsia="it-IT"/>
             </w:rPr>
           </w:pPr>
-          <w:hyperlink w:anchor="_Toc468295095" w:history="1">
+          <w:hyperlink w:anchor="_Toc469439101" w:history="1">
             <w:r>
               <w:rPr>
                 <w:rStyle w:val="Collegamentoipertestuale"/>
@@ -2303,7 +2303,7 @@
                 <w:noProof/>
                 <w:webHidden/>
               </w:rPr>
-              <w:instrText xml:space="preserve"> PAGEREF _Toc468295095 \h </w:instrText>
+              <w:instrText xml:space="preserve"> PAGEREF _Toc469439101 \h </w:instrText>
             </w:r>
             <w:r>
               <w:rPr>
@@ -2349,7 +2349,7 @@
               <w:lang w:val="it-IT" w:eastAsia="it-IT"/>
             </w:rPr>
           </w:pPr>
-          <w:hyperlink w:anchor="_Toc468295096" w:history="1">
+          <w:hyperlink w:anchor="_Toc469439102" w:history="1">
             <w:r>
               <w:rPr>
                 <w:rStyle w:val="Collegamentoipertestuale"/>
@@ -2376,7 +2376,7 @@
                 <w:noProof/>
                 <w:webHidden/>
               </w:rPr>
-              <w:instrText xml:space="preserve"> PAGEREF _Toc468295096 \h </w:instrText>
+              <w:instrText xml:space="preserve"> PAGEREF _Toc469439102 \h </w:instrText>
             </w:r>
             <w:r>
               <w:rPr>
@@ -2422,7 +2422,7 @@
               <w:lang w:val="it-IT" w:eastAsia="it-IT"/>
             </w:rPr>
           </w:pPr>
-          <w:hyperlink w:anchor="_Toc468295097" w:history="1">
+          <w:hyperlink w:anchor="_Toc469439103" w:history="1">
             <w:r>
               <w:rPr>
                 <w:rStyle w:val="Collegamentoipertestuale"/>
@@ -2449,7 +2449,7 @@
                 <w:noProof/>
                 <w:webHidden/>
               </w:rPr>
-              <w:instrText xml:space="preserve"> PAGEREF _Toc468295097 \h </w:instrText>
+              <w:instrText xml:space="preserve"> PAGEREF _Toc469439103 \h </w:instrText>
             </w:r>
             <w:r>
               <w:rPr>
@@ -2495,7 +2495,7 @@
               <w:lang w:val="it-IT" w:eastAsia="it-IT"/>
             </w:rPr>
           </w:pPr>
-          <w:hyperlink w:anchor="_Toc468295098" w:history="1">
+          <w:hyperlink w:anchor="_Toc469439104" w:history="1">
             <w:r>
               <w:rPr>
                 <w:rStyle w:val="Collegamentoipertestuale"/>
@@ -2522,7 +2522,7 @@
                 <w:noProof/>
                 <w:webHidden/>
               </w:rPr>
-              <w:instrText xml:space="preserve"> PAGEREF _Toc468295098 \h </w:instrText>
+              <w:instrText xml:space="preserve"> PAGEREF _Toc469439104 \h </w:instrText>
             </w:r>
             <w:r>
               <w:rPr>
@@ -2568,7 +2568,7 @@
               <w:lang w:val="it-IT" w:eastAsia="it-IT"/>
             </w:rPr>
           </w:pPr>
-          <w:hyperlink w:anchor="_Toc468295099" w:history="1">
+          <w:hyperlink w:anchor="_Toc469439105" w:history="1">
             <w:r>
               <w:rPr>
                 <w:rStyle w:val="Collegamentoipertestuale"/>
@@ -2595,7 +2595,7 @@
                 <w:noProof/>
                 <w:webHidden/>
               </w:rPr>
-              <w:instrText xml:space="preserve"> PAGEREF _Toc468295099 \h </w:instrText>
+              <w:instrText xml:space="preserve"> PAGEREF _Toc469439105 \h </w:instrText>
             </w:r>
             <w:r>
               <w:rPr>
@@ -2641,7 +2641,7 @@
               <w:lang w:val="it-IT" w:eastAsia="it-IT"/>
             </w:rPr>
           </w:pPr>
-          <w:hyperlink w:anchor="_Toc468295100" w:history="1">
+          <w:hyperlink w:anchor="_Toc469439106" w:history="1">
             <w:r>
               <w:rPr>
                 <w:rStyle w:val="Collegamentoipertestuale"/>
@@ -2668,7 +2668,7 @@
                 <w:noProof/>
                 <w:webHidden/>
               </w:rPr>
-              <w:instrText xml:space="preserve"> PAGEREF _Toc468295100 \h </w:instrText>
+              <w:instrText xml:space="preserve"> PAGEREF _Toc469439106 \h </w:instrText>
             </w:r>
             <w:r>
               <w:rPr>
@@ -2714,7 +2714,7 @@
               <w:lang w:val="it-IT" w:eastAsia="it-IT"/>
             </w:rPr>
           </w:pPr>
-          <w:hyperlink w:anchor="_Toc468295101" w:history="1">
+          <w:hyperlink w:anchor="_Toc469439107" w:history="1">
             <w:r>
               <w:rPr>
                 <w:rStyle w:val="Collegamentoipertestuale"/>
@@ -2741,7 +2741,7 @@
                 <w:noProof/>
                 <w:webHidden/>
               </w:rPr>
-              <w:instrText xml:space="preserve"> PAGEREF _Toc468295101 \h </w:instrText>
+              <w:instrText xml:space="preserve"> PAGEREF _Toc469439107 \h </w:instrText>
             </w:r>
             <w:r>
               <w:rPr>
@@ -2787,7 +2787,7 @@
               <w:lang w:val="it-IT" w:eastAsia="it-IT"/>
             </w:rPr>
           </w:pPr>
-          <w:hyperlink w:anchor="_Toc468295102" w:history="1">
+          <w:hyperlink w:anchor="_Toc469439108" w:history="1">
             <w:r>
               <w:rPr>
                 <w:rStyle w:val="Collegamentoipertestuale"/>
@@ -2814,7 +2814,7 @@
                 <w:noProof/>
                 <w:webHidden/>
               </w:rPr>
-              <w:instrText xml:space="preserve"> PAGEREF _Toc468295102 \h </w:instrText>
+              <w:instrText xml:space="preserve"> PAGEREF _Toc469439108 \h </w:instrText>
             </w:r>
             <w:r>
               <w:rPr>
@@ -2860,7 +2860,7 @@
               <w:lang w:val="it-IT" w:eastAsia="it-IT"/>
             </w:rPr>
           </w:pPr>
-          <w:hyperlink w:anchor="_Toc468295103" w:history="1">
+          <w:hyperlink w:anchor="_Toc469439109" w:history="1">
             <w:r>
               <w:rPr>
                 <w:rStyle w:val="Collegamentoipertestuale"/>
@@ -2887,7 +2887,7 @@
                 <w:noProof/>
                 <w:webHidden/>
               </w:rPr>
-              <w:instrText xml:space="preserve"> PAGEREF _Toc468295103 \h </w:instrText>
+              <w:instrText xml:space="preserve"> PAGEREF _Toc469439109 \h </w:instrText>
             </w:r>
             <w:r>
               <w:rPr>
@@ -2933,7 +2933,7 @@
               <w:lang w:val="it-IT" w:eastAsia="it-IT"/>
             </w:rPr>
           </w:pPr>
-          <w:hyperlink w:anchor="_Toc468295104" w:history="1">
+          <w:hyperlink w:anchor="_Toc469439110" w:history="1">
             <w:r>
               <w:rPr>
                 <w:rStyle w:val="Collegamentoipertestuale"/>
@@ -2960,7 +2960,7 @@
                 <w:noProof/>
                 <w:webHidden/>
               </w:rPr>
-              <w:instrText xml:space="preserve"> PAGEREF _Toc468295104 \h </w:instrText>
+              <w:instrText xml:space="preserve"> PAGEREF _Toc469439110 \h </w:instrText>
             </w:r>
             <w:r>
               <w:rPr>
@@ -3006,7 +3006,7 @@
               <w:lang w:val="it-IT" w:eastAsia="it-IT"/>
             </w:rPr>
           </w:pPr>
-          <w:hyperlink w:anchor="_Toc468295105" w:history="1">
+          <w:hyperlink w:anchor="_Toc469439111" w:history="1">
             <w:r>
               <w:rPr>
                 <w:rStyle w:val="Collegamentoipertestuale"/>
@@ -3033,7 +3033,7 @@
                 <w:noProof/>
                 <w:webHidden/>
               </w:rPr>
-              <w:instrText xml:space="preserve"> PAGEREF _Toc468295105 \h </w:instrText>
+              <w:instrText xml:space="preserve"> PAGEREF _Toc469439111 \h </w:instrText>
             </w:r>
             <w:r>
               <w:rPr>
@@ -3079,7 +3079,7 @@
               <w:lang w:val="it-IT" w:eastAsia="it-IT"/>
             </w:rPr>
           </w:pPr>
-          <w:hyperlink w:anchor="_Toc468295106" w:history="1">
+          <w:hyperlink w:anchor="_Toc469439112" w:history="1">
             <w:r>
               <w:rPr>
                 <w:rStyle w:val="Collegamentoipertestuale"/>
@@ -3106,7 +3106,7 @@
                 <w:noProof/>
                 <w:webHidden/>
               </w:rPr>
-              <w:instrText xml:space="preserve"> PAGEREF _Toc468295106 \h </w:instrText>
+              <w:instrText xml:space="preserve"> PAGEREF _Toc469439112 \h </w:instrText>
             </w:r>
             <w:r>
               <w:rPr>
@@ -3152,7 +3152,7 @@
               <w:lang w:val="it-IT" w:eastAsia="it-IT"/>
             </w:rPr>
           </w:pPr>
-          <w:hyperlink w:anchor="_Toc468295107" w:history="1">
+          <w:hyperlink w:anchor="_Toc469439113" w:history="1">
             <w:r>
               <w:rPr>
                 <w:rStyle w:val="Collegamentoipertestuale"/>
@@ -3179,7 +3179,7 @@
                 <w:noProof/>
                 <w:webHidden/>
               </w:rPr>
-              <w:instrText xml:space="preserve"> PAGEREF _Toc468295107 \h </w:instrText>
+              <w:instrText xml:space="preserve"> PAGEREF _Toc469439113 \h </w:instrText>
             </w:r>
             <w:r>
               <w:rPr>
@@ -3225,7 +3225,7 @@
               <w:lang w:val="it-IT" w:eastAsia="it-IT"/>
             </w:rPr>
           </w:pPr>
-          <w:hyperlink w:anchor="_Toc468295108" w:history="1">
+          <w:hyperlink w:anchor="_Toc469439114" w:history="1">
             <w:r>
               <w:rPr>
                 <w:rStyle w:val="Collegamentoipertestuale"/>
@@ -3252,7 +3252,7 @@
                 <w:noProof/>
                 <w:webHidden/>
               </w:rPr>
-              <w:instrText xml:space="preserve"> PAGEREF _Toc468295108 \h </w:instrText>
+              <w:instrText xml:space="preserve"> PAGEREF _Toc469439114 \h </w:instrText>
             </w:r>
             <w:r>
               <w:rPr>
@@ -3298,7 +3298,7 @@
               <w:lang w:val="it-IT" w:eastAsia="it-IT"/>
             </w:rPr>
           </w:pPr>
-          <w:hyperlink w:anchor="_Toc468295109" w:history="1">
+          <w:hyperlink w:anchor="_Toc469439115" w:history="1">
             <w:r>
               <w:rPr>
                 <w:rStyle w:val="Collegamentoipertestuale"/>
@@ -3325,7 +3325,7 @@
                 <w:noProof/>
                 <w:webHidden/>
               </w:rPr>
-              <w:instrText xml:space="preserve"> PAGEREF _Toc468295109 \h </w:instrText>
+              <w:instrText xml:space="preserve"> PAGEREF _Toc469439115 \h </w:instrText>
             </w:r>
             <w:r>
               <w:rPr>
@@ -3345,7 +3345,299 @@
                 <w:noProof/>
                 <w:webHidden/>
               </w:rPr>
-              <w:t>19</w:t>
+              <w:t>20</w:t>
+            </w:r>
+            <w:r>
+              <w:rPr>
+                <w:noProof/>
+                <w:webHidden/>
+              </w:rPr>
+              <w:fldChar w:fldCharType="end"/>
+            </w:r>
+          </w:hyperlink>
+        </w:p>
+        <w:p>
+          <w:pPr>
+            <w:pStyle w:val="Sommario3"/>
+            <w:tabs>
+              <w:tab w:val="right" w:leader="dot" w:pos="9622"/>
+            </w:tabs>
+            <w:rPr>
+              <w:rFonts w:asciiTheme="minorHAnsi" w:eastAsiaTheme="minorEastAsia" w:hAnsiTheme="minorHAnsi" w:cstheme="minorBidi"/>
+              <w:noProof/>
+              <w:sz w:val="22"/>
+              <w:szCs w:val="22"/>
+              <w:bdr w:val="none" w:sz="0" w:space="0" w:color="auto"/>
+              <w:lang w:val="it-IT" w:eastAsia="it-IT"/>
+            </w:rPr>
+          </w:pPr>
+          <w:hyperlink w:anchor="_Toc469439116" w:history="1">
+            <w:r>
+              <w:rPr>
+                <w:rStyle w:val="Collegamentoipertestuale"/>
+                <w:noProof/>
+              </w:rPr>
+              <w:t>4.8.4 Media Gallery</w:t>
+            </w:r>
+            <w:r>
+              <w:rPr>
+                <w:noProof/>
+                <w:webHidden/>
+              </w:rPr>
+              <w:tab/>
+            </w:r>
+            <w:r>
+              <w:rPr>
+                <w:noProof/>
+                <w:webHidden/>
+              </w:rPr>
+              <w:fldChar w:fldCharType="begin"/>
+            </w:r>
+            <w:r>
+              <w:rPr>
+                <w:noProof/>
+                <w:webHidden/>
+              </w:rPr>
+              <w:instrText xml:space="preserve"> PAGEREF _Toc469439116 \h </w:instrText>
+            </w:r>
+            <w:r>
+              <w:rPr>
+                <w:noProof/>
+                <w:webHidden/>
+              </w:rPr>
+            </w:r>
+            <w:r>
+              <w:rPr>
+                <w:noProof/>
+                <w:webHidden/>
+              </w:rPr>
+              <w:fldChar w:fldCharType="separate"/>
+            </w:r>
+            <w:r>
+              <w:rPr>
+                <w:noProof/>
+                <w:webHidden/>
+              </w:rPr>
+              <w:t>21</w:t>
+            </w:r>
+            <w:r>
+              <w:rPr>
+                <w:noProof/>
+                <w:webHidden/>
+              </w:rPr>
+              <w:fldChar w:fldCharType="end"/>
+            </w:r>
+          </w:hyperlink>
+        </w:p>
+        <w:p>
+          <w:pPr>
+            <w:pStyle w:val="Sommario3"/>
+            <w:tabs>
+              <w:tab w:val="right" w:leader="dot" w:pos="9622"/>
+            </w:tabs>
+            <w:rPr>
+              <w:rFonts w:asciiTheme="minorHAnsi" w:eastAsiaTheme="minorEastAsia" w:hAnsiTheme="minorHAnsi" w:cstheme="minorBidi"/>
+              <w:noProof/>
+              <w:sz w:val="22"/>
+              <w:szCs w:val="22"/>
+              <w:bdr w:val="none" w:sz="0" w:space="0" w:color="auto"/>
+              <w:lang w:val="it-IT" w:eastAsia="it-IT"/>
+            </w:rPr>
+          </w:pPr>
+          <w:hyperlink w:anchor="_Toc469439117" w:history="1">
+            <w:r>
+              <w:rPr>
+                <w:rStyle w:val="Collegamentoipertestuale"/>
+                <w:noProof/>
+              </w:rPr>
+              <w:t>4.8.5 Media Setting</w:t>
+            </w:r>
+            <w:r>
+              <w:rPr>
+                <w:noProof/>
+                <w:webHidden/>
+              </w:rPr>
+              <w:tab/>
+            </w:r>
+            <w:r>
+              <w:rPr>
+                <w:noProof/>
+                <w:webHidden/>
+              </w:rPr>
+              <w:fldChar w:fldCharType="begin"/>
+            </w:r>
+            <w:r>
+              <w:rPr>
+                <w:noProof/>
+                <w:webHidden/>
+              </w:rPr>
+              <w:instrText xml:space="preserve"> PAGEREF _Toc469439117 \h </w:instrText>
+            </w:r>
+            <w:r>
+              <w:rPr>
+                <w:noProof/>
+                <w:webHidden/>
+              </w:rPr>
+            </w:r>
+            <w:r>
+              <w:rPr>
+                <w:noProof/>
+                <w:webHidden/>
+              </w:rPr>
+              <w:fldChar w:fldCharType="separate"/>
+            </w:r>
+            <w:r>
+              <w:rPr>
+                <w:noProof/>
+                <w:webHidden/>
+              </w:rPr>
+              <w:t>22</w:t>
+            </w:r>
+            <w:r>
+              <w:rPr>
+                <w:noProof/>
+                <w:webHidden/>
+              </w:rPr>
+              <w:fldChar w:fldCharType="end"/>
+            </w:r>
+          </w:hyperlink>
+        </w:p>
+        <w:p>
+          <w:pPr>
+            <w:pStyle w:val="Sommario3"/>
+            <w:tabs>
+              <w:tab w:val="right" w:leader="dot" w:pos="9622"/>
+            </w:tabs>
+            <w:rPr>
+              <w:rFonts w:asciiTheme="minorHAnsi" w:eastAsiaTheme="minorEastAsia" w:hAnsiTheme="minorHAnsi" w:cstheme="minorBidi"/>
+              <w:noProof/>
+              <w:sz w:val="22"/>
+              <w:szCs w:val="22"/>
+              <w:bdr w:val="none" w:sz="0" w:space="0" w:color="auto"/>
+              <w:lang w:val="it-IT" w:eastAsia="it-IT"/>
+            </w:rPr>
+          </w:pPr>
+          <w:hyperlink w:anchor="_Toc469439118" w:history="1">
+            <w:r>
+              <w:rPr>
+                <w:rStyle w:val="Collegamentoipertestuale"/>
+                <w:noProof/>
+              </w:rPr>
+              <w:t>4.8.6 New Credentials</w:t>
+            </w:r>
+            <w:r>
+              <w:rPr>
+                <w:noProof/>
+                <w:webHidden/>
+              </w:rPr>
+              <w:tab/>
+            </w:r>
+            <w:r>
+              <w:rPr>
+                <w:noProof/>
+                <w:webHidden/>
+              </w:rPr>
+              <w:fldChar w:fldCharType="begin"/>
+            </w:r>
+            <w:r>
+              <w:rPr>
+                <w:noProof/>
+                <w:webHidden/>
+              </w:rPr>
+              <w:instrText xml:space="preserve"> PAGEREF _Toc469439118 \h </w:instrText>
+            </w:r>
+            <w:r>
+              <w:rPr>
+                <w:noProof/>
+                <w:webHidden/>
+              </w:rPr>
+            </w:r>
+            <w:r>
+              <w:rPr>
+                <w:noProof/>
+                <w:webHidden/>
+              </w:rPr>
+              <w:fldChar w:fldCharType="separate"/>
+            </w:r>
+            <w:r>
+              <w:rPr>
+                <w:noProof/>
+                <w:webHidden/>
+              </w:rPr>
+              <w:t>23</w:t>
+            </w:r>
+            <w:r>
+              <w:rPr>
+                <w:noProof/>
+                <w:webHidden/>
+              </w:rPr>
+              <w:fldChar w:fldCharType="end"/>
+            </w:r>
+          </w:hyperlink>
+        </w:p>
+        <w:p>
+          <w:pPr>
+            <w:pStyle w:val="Sommario3"/>
+            <w:tabs>
+              <w:tab w:val="right" w:leader="dot" w:pos="9622"/>
+            </w:tabs>
+            <w:rPr>
+              <w:rFonts w:asciiTheme="minorHAnsi" w:eastAsiaTheme="minorEastAsia" w:hAnsiTheme="minorHAnsi" w:cstheme="minorBidi"/>
+              <w:noProof/>
+              <w:sz w:val="22"/>
+              <w:szCs w:val="22"/>
+              <w:bdr w:val="none" w:sz="0" w:space="0" w:color="auto"/>
+              <w:lang w:val="it-IT" w:eastAsia="it-IT"/>
+            </w:rPr>
+          </w:pPr>
+          <w:hyperlink w:anchor="_Toc469439119" w:history="1">
+            <w:r>
+              <w:rPr>
+                <w:rStyle w:val="Collegamentoipertestuale"/>
+                <w:noProof/>
+              </w:rPr>
+              <w:t>4.8.7 About</w:t>
+            </w:r>
+            <w:r>
+              <w:rPr>
+                <w:noProof/>
+                <w:webHidden/>
+              </w:rPr>
+              <w:tab/>
+            </w:r>
+            <w:r>
+              <w:rPr>
+                <w:noProof/>
+                <w:webHidden/>
+              </w:rPr>
+              <w:fldChar w:fldCharType="begin"/>
+            </w:r>
+            <w:r>
+              <w:rPr>
+                <w:noProof/>
+                <w:webHidden/>
+              </w:rPr>
+              <w:instrText xml:space="preserve"> PAGEREF _Toc469439119 \h </w:instrText>
+            </w:r>
+            <w:r>
+              <w:rPr>
+                <w:noProof/>
+                <w:webHidden/>
+              </w:rPr>
+            </w:r>
+            <w:r>
+              <w:rPr>
+                <w:noProof/>
+                <w:webHidden/>
+              </w:rPr>
+              <w:fldChar w:fldCharType="separate"/>
+            </w:r>
+            <w:r>
+              <w:rPr>
+                <w:noProof/>
+                <w:webHidden/>
+              </w:rPr>
+              <w:t>23</w:t>
             </w:r>
             <w:r>
               <w:rPr>
@@ -3371,7 +3663,7 @@
               <w:lang w:val="it-IT" w:eastAsia="it-IT"/>
             </w:rPr>
           </w:pPr>
-          <w:hyperlink w:anchor="_Toc468295110" w:history="1">
+          <w:hyperlink w:anchor="_Toc469439120" w:history="1">
             <w:r>
               <w:rPr>
                 <w:rStyle w:val="Collegamentoipertestuale"/>
@@ -3398,7 +3690,7 @@
                 <w:noProof/>
                 <w:webHidden/>
               </w:rPr>
-              <w:instrText xml:space="preserve"> PAGEREF _Toc468295110 \h </w:instrText>
+              <w:instrText xml:space="preserve"> PAGEREF _Toc469439120 \h </w:instrText>
             </w:r>
             <w:r>
               <w:rPr>
@@ -3418,7 +3710,7 @@
                 <w:noProof/>
                 <w:webHidden/>
               </w:rPr>
-              <w:t>20</w:t>
+              <w:t>24</w:t>
             </w:r>
             <w:r>
               <w:rPr>
@@ -3454,7 +3746,7 @@
         </w:rPr>
         <w:br w:type="page"/>
       </w:r>
-      <w:bookmarkStart w:id="0" w:name="_Toc468295071"/>
+      <w:bookmarkStart w:id="0" w:name="_Toc469439077"/>
       <w:r>
         <w:lastRenderedPageBreak/>
         <w:t>1</w:t>
@@ -3520,7 +3812,7 @@
       <w:pPr>
         <w:pStyle w:val="Titolo2"/>
       </w:pPr>
-      <w:bookmarkStart w:id="1" w:name="_Toc468295072"/>
+      <w:bookmarkStart w:id="1" w:name="_Toc469439078"/>
       <w:r>
         <w:t>1.</w:t>
       </w:r>
@@ -3577,7 +3869,7 @@
       <w:pPr>
         <w:pStyle w:val="Titolo2"/>
       </w:pPr>
-      <w:bookmarkStart w:id="2" w:name="_Toc468295073"/>
+      <w:bookmarkStart w:id="2" w:name="_Toc469439079"/>
       <w:r>
         <w:t>1.2 Scopo</w:t>
       </w:r>
@@ -3681,7 +3973,7 @@
       <w:pPr>
         <w:pStyle w:val="Titolo2"/>
       </w:pPr>
-      <w:bookmarkStart w:id="3" w:name="_Toc468295074"/>
+      <w:bookmarkStart w:id="3" w:name="_Toc469439080"/>
       <w:r>
         <w:t xml:space="preserve">1.3 </w:t>
       </w:r>
@@ -4314,7 +4606,7 @@
       <w:pPr>
         <w:pStyle w:val="Titolo1"/>
       </w:pPr>
-      <w:bookmarkStart w:id="4" w:name="_Toc468295075"/>
+      <w:bookmarkStart w:id="4" w:name="_Toc469439081"/>
       <w:r>
         <w:lastRenderedPageBreak/>
         <w:t>2</w:t>
@@ -4361,7 +4653,7 @@
       <w:pPr>
         <w:pStyle w:val="Titolo2"/>
       </w:pPr>
-      <w:bookmarkStart w:id="5" w:name="_Toc468295076"/>
+      <w:bookmarkStart w:id="5" w:name="_Toc469439082"/>
       <w:r>
         <w:t>2.1</w:t>
       </w:r>
@@ -4507,7 +4799,13 @@
         <w:t>erver comunicano tra di loro scambiandosi messaggi attraverso il protocollo http</w:t>
       </w:r>
       <w:r>
-        <w:t>;u</w:t>
+        <w:t>;</w:t>
+      </w:r>
+      <w:r>
+        <w:t xml:space="preserve"> </w:t>
+      </w:r>
+      <w:r>
+        <w:t>u</w:t>
       </w:r>
       <w:r>
         <w:t xml:space="preserve">lteriori dettagli relativi alla comunicazione </w:t>
@@ -4697,7 +4995,7 @@
       <w:pPr>
         <w:pStyle w:val="Titolo2"/>
       </w:pPr>
-      <w:bookmarkStart w:id="6" w:name="_Toc468295077"/>
+      <w:bookmarkStart w:id="6" w:name="_Toc469439083"/>
       <w:r>
         <w:lastRenderedPageBreak/>
         <w:t>2.2</w:t>
@@ -4818,7 +5116,7 @@
       <w:pPr>
         <w:pStyle w:val="Titolo2"/>
       </w:pPr>
-      <w:bookmarkStart w:id="7" w:name="_Toc468295078"/>
+      <w:bookmarkStart w:id="7" w:name="_Toc469439084"/>
       <w:r>
         <w:t>2.3</w:t>
       </w:r>
@@ -4901,12 +5199,13 @@
       <w:pPr>
         <w:pStyle w:val="Titolo2"/>
       </w:pPr>
-      <w:bookmarkStart w:id="8" w:name="_Toc468295079"/>
+      <w:bookmarkStart w:id="8" w:name="_Toc469439085"/>
       <w:r>
         <w:t>2.4. Vincoli</w:t>
       </w:r>
       <w:bookmarkEnd w:id="8"/>
     </w:p>
+    <w:p/>
     <w:p>
       <w:pPr>
         <w:pStyle w:val="Nessunaspaziatura"/>
@@ -4939,7 +5238,7 @@
       <w:pPr>
         <w:pStyle w:val="Titolo1"/>
       </w:pPr>
-      <w:bookmarkStart w:id="9" w:name="_Toc468295080"/>
+      <w:bookmarkStart w:id="9" w:name="_Toc469439086"/>
       <w:r>
         <w:t>3</w:t>
       </w:r>
@@ -5026,7 +5325,7 @@
       <w:pPr>
         <w:pStyle w:val="Titolo2"/>
       </w:pPr>
-      <w:bookmarkStart w:id="10" w:name="_Toc468295081"/>
+      <w:bookmarkStart w:id="10" w:name="_Toc469439087"/>
       <w:r>
         <w:t>3.1 Elenco degli scenari</w:t>
       </w:r>
@@ -5071,7 +5370,7 @@
       <w:pPr>
         <w:pStyle w:val="Titolo3"/>
       </w:pPr>
-      <w:bookmarkStart w:id="11" w:name="_Toc468295082"/>
+      <w:bookmarkStart w:id="11" w:name="_Toc469439088"/>
       <w:r>
         <w:lastRenderedPageBreak/>
         <w:t>3.1</w:t>
@@ -5119,7 +5418,7 @@
       <w:pPr>
         <w:pStyle w:val="Titolo3"/>
       </w:pPr>
-      <w:bookmarkStart w:id="12" w:name="_Toc468295083"/>
+      <w:bookmarkStart w:id="12" w:name="_Toc469439089"/>
       <w:r>
         <w:t>3.1.2 Visualizzazione dello streaming video</w:t>
       </w:r>
@@ -5156,7 +5455,7 @@
       <w:pPr>
         <w:pStyle w:val="Titolo3"/>
       </w:pPr>
-      <w:bookmarkStart w:id="13" w:name="_Toc468295084"/>
+      <w:bookmarkStart w:id="13" w:name="_Toc469439090"/>
       <w:r>
         <w:t>3.1.3 Richiesta di una snapshot</w:t>
       </w:r>
@@ -5188,7 +5487,7 @@
       <w:pPr>
         <w:pStyle w:val="Titolo3"/>
       </w:pPr>
-      <w:bookmarkStart w:id="14" w:name="_Toc468295085"/>
+      <w:bookmarkStart w:id="14" w:name="_Toc469439091"/>
       <w:r>
         <w:t>3.1.4</w:t>
       </w:r>
@@ -5227,7 +5526,7 @@
       <w:pPr>
         <w:pStyle w:val="Titolo3"/>
       </w:pPr>
-      <w:bookmarkStart w:id="15" w:name="_Toc468295086"/>
+      <w:bookmarkStart w:id="15" w:name="_Toc469439092"/>
       <w:r>
         <w:t>3.1.5</w:t>
       </w:r>
@@ -5289,7 +5588,7 @@
       <w:pPr>
         <w:pStyle w:val="Titolo3"/>
       </w:pPr>
-      <w:bookmarkStart w:id="16" w:name="_Toc468295087"/>
+      <w:bookmarkStart w:id="16" w:name="_Toc469439093"/>
       <w:r>
         <w:t>3.1.6</w:t>
       </w:r>
@@ -5319,7 +5618,7 @@
       <w:pPr>
         <w:pStyle w:val="Titolo1"/>
       </w:pPr>
-      <w:bookmarkStart w:id="17" w:name="_Toc468295088"/>
+      <w:bookmarkStart w:id="17" w:name="_Toc469439094"/>
       <w:r>
         <w:lastRenderedPageBreak/>
         <w:t>4</w:t>
@@ -5379,7 +5678,7 @@
       <w:pPr>
         <w:pStyle w:val="Titolo2"/>
       </w:pPr>
-      <w:bookmarkStart w:id="18" w:name="_Toc468295089"/>
+      <w:bookmarkStart w:id="18" w:name="_Toc469439095"/>
       <w:r>
         <w:t>4</w:t>
       </w:r>
@@ -5400,98 +5699,93 @@
       <w:pPr>
         <w:pStyle w:val="Nessunaspaziatura"/>
       </w:pPr>
-    </w:p>
+      <w:r>
+        <w:t xml:space="preserve">Questa sezione fornisce una descrizione </w:t>
+      </w:r>
+      <w:r>
+        <w:t>delle interfacce hard</w:t>
+      </w:r>
+      <w:r>
+        <w:t xml:space="preserve">ware e software </w:t>
+      </w:r>
+      <w:r>
+        <w:t>di comunicazione</w:t>
+      </w:r>
+      <w:r>
+        <w:t xml:space="preserve"> attraverso le quali il sistema </w:t>
+      </w:r>
+      <w:r>
+        <w:t xml:space="preserve">preleva i dati dall’ambiente esterno ed </w:t>
+      </w:r>
+      <w:r>
+        <w:t>elabora</w:t>
+      </w:r>
+      <w:r>
+        <w:t>/</w:t>
+      </w:r>
+      <w:r>
+        <w:t xml:space="preserve">trasferisce i dati </w:t>
+      </w:r>
+      <w:r>
+        <w:t>al suo interno tra le diverse componenti</w:t>
+      </w:r>
+      <w:r>
+        <w:t>.</w:t>
+      </w:r>
+    </w:p>
+    <w:p>
+      <w:pPr>
+        <w:pStyle w:val="Titolo3"/>
+      </w:pPr>
+    </w:p>
+    <w:p>
+      <w:pPr>
+        <w:pStyle w:val="Titolo3"/>
+      </w:pPr>
+      <w:bookmarkStart w:id="19" w:name="_Toc469439096"/>
+      <w:r>
+        <w:t>4</w:t>
+      </w:r>
+      <w:r>
+        <w:t>.1.1. Interfacce h</w:t>
+      </w:r>
+      <w:r>
+        <w:t>ardware</w:t>
+      </w:r>
+      <w:bookmarkEnd w:id="19"/>
+    </w:p>
+    <w:p/>
     <w:p>
       <w:pPr>
         <w:pStyle w:val="Nessunaspaziatura"/>
       </w:pPr>
       <w:r>
-        <w:t xml:space="preserve">Questa sezione fornisce una descrizione </w:t>
-      </w:r>
-      <w:r>
-        <w:t>delle interfacce hard</w:t>
-      </w:r>
-      <w:r>
-        <w:t xml:space="preserve">ware e software </w:t>
-      </w:r>
-      <w:r>
-        <w:t>di comunicazione</w:t>
-      </w:r>
-      <w:r>
-        <w:t xml:space="preserve"> attraverso le quali il sistema </w:t>
-      </w:r>
-      <w:r>
-        <w:t xml:space="preserve">preleva i dati dall’ambiente esterno ed </w:t>
-      </w:r>
-      <w:r>
-        <w:t>elabora</w:t>
-      </w:r>
-      <w:r>
-        <w:t>/</w:t>
-      </w:r>
-      <w:r>
-        <w:t xml:space="preserve">trasferisce i dati </w:t>
-      </w:r>
-      <w:r>
-        <w:t>al suo interno tra le diverse componenti</w:t>
-      </w:r>
-      <w:r>
-        <w:t>.</w:t>
-      </w:r>
-    </w:p>
+        <w:t xml:space="preserve">Il Sistema preleva lo streaming video da una webcam </w:t>
+      </w:r>
+      <w:r>
+        <w:t>r</w:t>
+      </w:r>
+      <w:r>
+        <w:t>emota connessa ad una scheda Raspberry P</w:t>
+      </w:r>
+      <w:r>
+        <w:t>i.</w:t>
+      </w:r>
+    </w:p>
+    <w:p>
+      <w:pPr>
+        <w:pStyle w:val="Nessunaspaziatura"/>
+      </w:pPr>
+      <w:r>
+        <w:t>La Webcam è pertanto l’unica interfaccia hardware del sistema che si occupa dell’acuisizione dati.</w:t>
+      </w:r>
+    </w:p>
+    <w:p/>
     <w:p>
       <w:pPr>
         <w:pStyle w:val="Titolo3"/>
       </w:pPr>
-    </w:p>
-    <w:p>
-      <w:pPr>
-        <w:pStyle w:val="Titolo3"/>
-      </w:pPr>
-      <w:bookmarkStart w:id="19" w:name="_Toc468295090"/>
-      <w:r>
-        <w:t>4</w:t>
-      </w:r>
-      <w:r>
-        <w:t>.1.1. Interfacce h</w:t>
-      </w:r>
-      <w:r>
-        <w:t>ardware</w:t>
-      </w:r>
-      <w:bookmarkEnd w:id="19"/>
-    </w:p>
-    <w:p/>
-    <w:p>
-      <w:pPr>
-        <w:pStyle w:val="Nessunaspaziatura"/>
-      </w:pPr>
-      <w:r>
-        <w:t xml:space="preserve">Il Sistema preleva lo streaming video da una webcam </w:t>
-      </w:r>
-      <w:r>
-        <w:t>r</w:t>
-      </w:r>
-      <w:r>
-        <w:t>emota connessa ad una scheda Raspberry P</w:t>
-      </w:r>
-      <w:r>
-        <w:t>i.</w:t>
-      </w:r>
-    </w:p>
-    <w:p>
-      <w:pPr>
-        <w:pStyle w:val="Nessunaspaziatura"/>
-      </w:pPr>
-      <w:r>
-        <w:t>La Webcam è pertanto l’unica interfaccia hardware del sistema che si occupa dell’acuisizione dati.</w:t>
-      </w:r>
-    </w:p>
-    <w:p/>
-    <w:p>
-      <w:pPr>
-        <w:pStyle w:val="Titolo3"/>
-      </w:pPr>
-      <w:bookmarkStart w:id="20" w:name="_Toc468295091"/>
+      <w:bookmarkStart w:id="20" w:name="_Toc469439097"/>
       <w:r>
         <w:t>4</w:t>
       </w:r>
@@ -5580,7 +5874,7 @@
           <w:sz w:val="24"/>
         </w:rPr>
       </w:pPr>
-      <w:bookmarkStart w:id="21" w:name="_Toc468295092"/>
+      <w:bookmarkStart w:id="21" w:name="_Toc469439098"/>
       <w:r>
         <w:t>4</w:t>
       </w:r>
@@ -5726,7 +6020,7 @@
       <w:pPr>
         <w:pStyle w:val="Titolo2"/>
       </w:pPr>
-      <w:bookmarkStart w:id="22" w:name="_Toc468295093"/>
+      <w:bookmarkStart w:id="22" w:name="_Toc469439099"/>
       <w:r>
         <w:t>4</w:t>
       </w:r>
@@ -5747,7 +6041,7 @@
       <w:pPr>
         <w:pStyle w:val="Titolo3"/>
       </w:pPr>
-      <w:bookmarkStart w:id="23" w:name="_Toc468295094"/>
+      <w:bookmarkStart w:id="23" w:name="_Toc469439100"/>
       <w:r>
         <w:t>4</w:t>
       </w:r>
@@ -6408,7 +6702,7 @@
       <w:pPr>
         <w:pStyle w:val="Titolo3"/>
       </w:pPr>
-      <w:bookmarkStart w:id="24" w:name="_Toc468295095"/>
+      <w:bookmarkStart w:id="24" w:name="_Toc469439101"/>
       <w:r>
         <w:t>4</w:t>
       </w:r>
@@ -7399,7 +7693,7 @@
       <w:pPr>
         <w:pStyle w:val="Titolo3"/>
       </w:pPr>
-      <w:bookmarkStart w:id="25" w:name="_Toc468295096"/>
+      <w:bookmarkStart w:id="25" w:name="_Toc469439102"/>
       <w:r>
         <w:t>4</w:t>
       </w:r>
@@ -8521,7 +8815,7 @@
       <w:pPr>
         <w:pStyle w:val="Titolo3"/>
       </w:pPr>
-      <w:bookmarkStart w:id="26" w:name="_Toc468295097"/>
+      <w:bookmarkStart w:id="26" w:name="_Toc469439103"/>
       <w:r>
         <w:t>4</w:t>
       </w:r>
@@ -9544,7 +9838,7 @@
       <w:pPr>
         <w:pStyle w:val="Titolo3"/>
       </w:pPr>
-      <w:bookmarkStart w:id="27" w:name="_Toc468295098"/>
+      <w:bookmarkStart w:id="27" w:name="_Toc469439104"/>
       <w:r>
         <w:t>4</w:t>
       </w:r>
@@ -10568,7 +10862,7 @@
       <w:pPr>
         <w:pStyle w:val="Titolo3"/>
       </w:pPr>
-      <w:bookmarkStart w:id="29" w:name="_Toc468295099"/>
+      <w:bookmarkStart w:id="29" w:name="_Toc469439105"/>
       <w:r>
         <w:t>4</w:t>
       </w:r>
@@ -11337,7 +11631,7 @@
       <w:pPr>
         <w:pStyle w:val="Titolo3"/>
       </w:pPr>
-      <w:bookmarkStart w:id="30" w:name="_Toc468295100"/>
+      <w:bookmarkStart w:id="30" w:name="_Toc469439106"/>
       <w:r>
         <w:t>4.2.7</w:t>
       </w:r>
@@ -12614,7 +12908,7 @@
       <w:pPr>
         <w:pStyle w:val="Titolo3"/>
       </w:pPr>
-      <w:bookmarkStart w:id="31" w:name="_Toc468295101"/>
+      <w:bookmarkStart w:id="31" w:name="_Toc469439107"/>
       <w:r>
         <w:t>4.2.8</w:t>
       </w:r>
@@ -13482,7 +13776,7 @@
       <w:pPr>
         <w:pStyle w:val="Titolo2"/>
       </w:pPr>
-      <w:bookmarkStart w:id="32" w:name="_Toc468295102"/>
+      <w:bookmarkStart w:id="32" w:name="_Toc469439108"/>
       <w:r>
         <w:lastRenderedPageBreak/>
         <w:t>4</w:t>
@@ -13583,7 +13877,7 @@
       <w:pPr>
         <w:pStyle w:val="Titolo2"/>
       </w:pPr>
-      <w:bookmarkStart w:id="33" w:name="_Toc468295103"/>
+      <w:bookmarkStart w:id="33" w:name="_Toc469439109"/>
       <w:r>
         <w:t>4</w:t>
       </w:r>
@@ -14594,7 +14888,7 @@
       <w:pPr>
         <w:pStyle w:val="Titolo2"/>
       </w:pPr>
-      <w:bookmarkStart w:id="34" w:name="_Toc468295104"/>
+      <w:bookmarkStart w:id="34" w:name="_Toc469439110"/>
       <w:r>
         <w:t>4</w:t>
       </w:r>
@@ -15867,7 +16161,7 @@
       <w:pPr>
         <w:pStyle w:val="Titolo2"/>
       </w:pPr>
-      <w:bookmarkStart w:id="35" w:name="_Toc468295105"/>
+      <w:bookmarkStart w:id="35" w:name="_Toc469439111"/>
       <w:r>
         <w:t>4</w:t>
       </w:r>
@@ -15979,7 +16273,7 @@
       <w:pPr>
         <w:pStyle w:val="Titolo2"/>
       </w:pPr>
-      <w:bookmarkStart w:id="36" w:name="_Toc468295106"/>
+      <w:bookmarkStart w:id="36" w:name="_Toc469439112"/>
       <w:r>
         <w:lastRenderedPageBreak/>
         <w:t>4</w:t>
@@ -16023,7 +16317,7 @@
       <w:pPr>
         <w:pStyle w:val="Titolo3"/>
       </w:pPr>
-      <w:bookmarkStart w:id="37" w:name="_Toc468295107"/>
+      <w:bookmarkStart w:id="37" w:name="_Toc469439113"/>
       <w:r>
         <w:t>4.8.1 Menu</w:t>
       </w:r>
@@ -16195,9 +16489,13 @@
       <w:pPr>
         <w:pStyle w:val="Titolo3"/>
       </w:pPr>
-      <w:bookmarkStart w:id="38" w:name="_Toc468295108"/>
-      <w:r>
-        <w:lastRenderedPageBreak/>
+    </w:p>
+    <w:p>
+      <w:pPr>
+        <w:pStyle w:val="Titolo3"/>
+      </w:pPr>
+      <w:bookmarkStart w:id="38" w:name="_Toc469439114"/>
+      <w:r>
         <w:t>4.8.2 Home Fragment</w:t>
       </w:r>
       <w:bookmarkEnd w:id="38"/>
@@ -16234,14 +16532,8 @@
     <w:p>
       <w:pPr>
         <w:pStyle w:val="Paragrafoelenco"/>
-        <w:numPr>
-          <w:ilvl w:val="0"/>
-          <w:numId w:val="45"/>
-        </w:numPr>
-      </w:pPr>
-      <w:r>
-        <w:t xml:space="preserve">Autenticazione effettuata </w:t>
-      </w:r>
+        <w:ind w:left="360"/>
+      </w:pPr>
     </w:p>
     <w:p>
       <w:pPr>
@@ -16252,9 +16544,28 @@
         </w:numPr>
       </w:pPr>
       <w:r>
+        <w:t xml:space="preserve">Autenticazione effettuata </w:t>
+      </w:r>
+    </w:p>
+    <w:p>
+      <w:pPr>
+        <w:pStyle w:val="Paragrafoelenco"/>
+        <w:ind w:left="360"/>
+      </w:pPr>
+    </w:p>
+    <w:p>
+      <w:pPr>
+        <w:pStyle w:val="Paragrafoelenco"/>
+        <w:numPr>
+          <w:ilvl w:val="0"/>
+          <w:numId w:val="45"/>
+        </w:numPr>
+      </w:pPr>
+      <w:r>
         <w:t>Snapshot catturata a seguito della richiesta di un istantanea.</w:t>
       </w:r>
     </w:p>
+    <w:p/>
     <w:p/>
     <w:p>
       <w:pPr>
@@ -16482,12 +16793,23 @@
     </w:p>
     <w:p/>
     <w:p/>
+    <w:p/>
+    <w:p/>
+    <w:p/>
+    <w:p/>
+    <w:p/>
+    <w:p/>
+    <w:p/>
+    <w:p/>
+    <w:p/>
+    <w:p/>
     <w:p>
       <w:pPr>
         <w:pStyle w:val="Titolo3"/>
       </w:pPr>
-      <w:bookmarkStart w:id="39" w:name="_Toc468295109"/>
-      <w:r>
+      <w:bookmarkStart w:id="39" w:name="_Toc469439115"/>
+      <w:r>
+        <w:lastRenderedPageBreak/>
         <w:t>4.8.3 Connection Setting</w:t>
       </w:r>
       <w:bookmarkEnd w:id="39"/>
@@ -16523,20 +16845,8 @@
     <w:p>
       <w:pPr>
         <w:pStyle w:val="Paragrafoelenco"/>
-        <w:numPr>
-          <w:ilvl w:val="0"/>
-          <w:numId w:val="46"/>
-        </w:numPr>
-      </w:pPr>
-      <w:r>
-        <w:t xml:space="preserve">Form </w:t>
-      </w:r>
-      <w:r>
-        <w:t>completamente e</w:t>
-      </w:r>
-      <w:r>
-        <w:t>ditato</w:t>
-      </w:r>
+        <w:ind w:left="360"/>
+      </w:pPr>
     </w:p>
     <w:p>
       <w:pPr>
@@ -16550,11 +16860,41 @@
         <w:t xml:space="preserve">Form </w:t>
       </w:r>
       <w:r>
+        <w:t>completamente e</w:t>
+      </w:r>
+      <w:r>
+        <w:t>ditato</w:t>
+      </w:r>
+    </w:p>
+    <w:p/>
+    <w:p>
+      <w:pPr>
+        <w:pStyle w:val="Paragrafoelenco"/>
+        <w:numPr>
+          <w:ilvl w:val="0"/>
+          <w:numId w:val="46"/>
+        </w:numPr>
+      </w:pPr>
+      <w:r>
+        <w:t xml:space="preserve">Form </w:t>
+      </w:r>
+      <w:r>
         <w:t>di connessione s</w:t>
       </w:r>
       <w:r>
         <w:t>alvato</w:t>
       </w:r>
+    </w:p>
+    <w:p>
+      <w:pPr>
+        <w:pStyle w:val="Paragrafoelenco"/>
+      </w:pPr>
+    </w:p>
+    <w:p>
+      <w:pPr>
+        <w:pStyle w:val="Paragrafoelenco"/>
+        <w:ind w:left="360"/>
+      </w:pPr>
     </w:p>
     <w:p/>
     <w:p>
@@ -16570,7 +16910,6 @@
           <w:noProof/>
           <w:lang w:val="it-IT" w:eastAsia="it-IT"/>
         </w:rPr>
-        <w:lastRenderedPageBreak/>
         <w:drawing>
           <wp:inline distT="0" distB="0" distL="0" distR="0">
             <wp:extent cx="1921348" cy="3420000"/>
@@ -16793,6 +17132,423 @@
     </w:p>
     <w:p>
       <w:pPr>
+        <w:pStyle w:val="Nessunaspaziatura"/>
+      </w:pPr>
+    </w:p>
+    <w:p>
+      <w:pPr>
+        <w:pStyle w:val="Nessunaspaziatura"/>
+      </w:pPr>
+    </w:p>
+    <w:p>
+      <w:pPr>
+        <w:pStyle w:val="Nessunaspaziatura"/>
+      </w:pPr>
+    </w:p>
+    <w:p>
+      <w:pPr>
+        <w:pStyle w:val="Nessunaspaziatura"/>
+      </w:pPr>
+    </w:p>
+    <w:p>
+      <w:pPr>
+        <w:pStyle w:val="Nessunaspaziatura"/>
+      </w:pPr>
+    </w:p>
+    <w:p>
+      <w:pPr>
+        <w:pStyle w:val="Nessunaspaziatura"/>
+      </w:pPr>
+    </w:p>
+    <w:p>
+      <w:pPr>
+        <w:pStyle w:val="Nessunaspaziatura"/>
+      </w:pPr>
+    </w:p>
+    <w:p>
+      <w:pPr>
+        <w:pStyle w:val="Nessunaspaziatura"/>
+      </w:pPr>
+    </w:p>
+    <w:p>
+      <w:pPr>
+        <w:pStyle w:val="Nessunaspaziatura"/>
+      </w:pPr>
+    </w:p>
+    <w:p>
+      <w:pPr>
+        <w:pStyle w:val="Nessunaspaziatura"/>
+      </w:pPr>
+    </w:p>
+    <w:p>
+      <w:pPr>
+        <w:pStyle w:val="Nessunaspaziatura"/>
+      </w:pPr>
+    </w:p>
+    <w:p>
+      <w:pPr>
+        <w:pStyle w:val="Nessunaspaziatura"/>
+      </w:pPr>
+    </w:p>
+    <w:p>
+      <w:pPr>
+        <w:pStyle w:val="Nessunaspaziatura"/>
+      </w:pPr>
+    </w:p>
+    <w:p>
+      <w:pPr>
+        <w:pStyle w:val="Nessunaspaziatura"/>
+      </w:pPr>
+    </w:p>
+    <w:p>
+      <w:pPr>
+        <w:pStyle w:val="Nessunaspaziatura"/>
+      </w:pPr>
+    </w:p>
+    <w:p>
+      <w:pPr>
+        <w:pStyle w:val="Nessunaspaziatura"/>
+      </w:pPr>
+    </w:p>
+    <w:p>
+      <w:pPr>
+        <w:pStyle w:val="Titolo3"/>
+      </w:pPr>
+      <w:bookmarkStart w:id="40" w:name="_Toc469439116"/>
+      <w:r>
+        <w:t xml:space="preserve">4.8.4 </w:t>
+      </w:r>
+      <w:r>
+        <w:t xml:space="preserve">Media </w:t>
+      </w:r>
+      <w:r>
+        <w:t>Gallery</w:t>
+      </w:r>
+      <w:bookmarkEnd w:id="40"/>
+    </w:p>
+    <w:p>
+      <w:pPr>
+        <w:pStyle w:val="Nessunaspaziatura"/>
+      </w:pPr>
+    </w:p>
+    <w:p>
+      <w:r>
+        <w:t>Le tre schermate seguenti</w:t>
+      </w:r>
+      <w:r>
+        <w:t xml:space="preserve"> mostrano la videata </w:t>
+      </w:r>
+      <w:r>
+        <w:t>della Gallery</w:t>
+      </w:r>
+      <w:r>
+        <w:t xml:space="preserve"> nei rispettivi stati</w:t>
+      </w:r>
+      <w:r>
+        <w:t xml:space="preserve"> :</w:t>
+      </w:r>
+    </w:p>
+    <w:p/>
+    <w:p>
+      <w:pPr>
+        <w:pStyle w:val="Paragrafoelenco"/>
+        <w:numPr>
+          <w:ilvl w:val="0"/>
+          <w:numId w:val="46"/>
+        </w:numPr>
+      </w:pPr>
+      <w:r>
+        <w:t>Prima di</w:t>
+      </w:r>
+      <w:r>
+        <w:t xml:space="preserve"> effettuare un</w:t>
+      </w:r>
+      <w:r>
+        <w:t xml:space="preserve"> qualsiasi d</w:t>
+      </w:r>
+      <w:r>
+        <w:t>ownload</w:t>
+      </w:r>
+      <w:r>
+        <w:t xml:space="preserve"> (</w:t>
+      </w:r>
+      <w:r>
+        <w:t>media-g</w:t>
+      </w:r>
+      <w:r>
+        <w:t xml:space="preserve">allery </w:t>
+      </w:r>
+      <w:r>
+        <w:t>v</w:t>
+      </w:r>
+      <w:r>
+        <w:t>uota</w:t>
+      </w:r>
+      <w:r>
+        <w:t xml:space="preserve"> senza alcun media all’interno</w:t>
+      </w:r>
+      <w:r>
+        <w:t>)</w:t>
+      </w:r>
+    </w:p>
+    <w:p/>
+    <w:p>
+      <w:pPr>
+        <w:pStyle w:val="Paragrafoelenco"/>
+        <w:numPr>
+          <w:ilvl w:val="0"/>
+          <w:numId w:val="46"/>
+        </w:numPr>
+      </w:pPr>
+      <w:r>
+        <w:t>In presenza di uno o più media presenti nella gallery</w:t>
+      </w:r>
+    </w:p>
+    <w:p>
+      <w:pPr>
+        <w:pStyle w:val="Paragrafoelenco"/>
+        <w:ind w:left="360"/>
+      </w:pPr>
+    </w:p>
+    <w:p>
+      <w:pPr>
+        <w:pStyle w:val="Paragrafoelenco"/>
+        <w:numPr>
+          <w:ilvl w:val="0"/>
+          <w:numId w:val="46"/>
+        </w:numPr>
+      </w:pPr>
+      <w:r>
+        <w:t xml:space="preserve">In presenza della riproduzione di un singolo item (in un nuovo </w:t>
+      </w:r>
+      <w:r>
+        <w:t>pop-up</w:t>
+      </w:r>
+      <w:r>
+        <w:t>) a seguito della pressione/selezione di un media</w:t>
+      </w:r>
+    </w:p>
+    <w:p/>
+    <w:p/>
+    <w:p>
+      <w:pPr>
+        <w:pStyle w:val="Nessunaspaziatura"/>
+      </w:pPr>
+    </w:p>
+    <w:p>
+      <w:pPr>
+        <w:pStyle w:val="Nessunaspaziatura"/>
+        <w:keepNext/>
+      </w:pPr>
+      <w:r>
+        <w:rPr>
+          <w:noProof/>
+          <w:lang w:val="it-IT" w:eastAsia="it-IT"/>
+        </w:rPr>
+        <w:drawing>
+          <wp:inline distT="0" distB="0" distL="0" distR="0">
+            <wp:extent cx="1917438" cy="3409950"/>
+            <wp:effectExtent l="19050" t="0" r="6612" b="0"/>
+            <wp:docPr id="4" name="Immagine 1"/>
+            <wp:cNvGraphicFramePr>
+              <a:graphicFrameLocks xmlns:a="http://schemas.openxmlformats.org/drawingml/2006/main" noChangeAspect="1"/>
+            </wp:cNvGraphicFramePr>
+            <a:graphic xmlns:a="http://schemas.openxmlformats.org/drawingml/2006/main">
+              <a:graphicData uri="http://schemas.openxmlformats.org/drawingml/2006/picture">
+                <pic:pic xmlns:pic="http://schemas.openxmlformats.org/drawingml/2006/picture">
+                  <pic:nvPicPr>
+                    <pic:cNvPr id="0" name="Picture 1"/>
+                    <pic:cNvPicPr>
+                      <a:picLocks noChangeAspect="1" noChangeArrowheads="1"/>
+                    </pic:cNvPicPr>
+                  </pic:nvPicPr>
+                  <pic:blipFill>
+                    <a:blip r:embed="rId17"/>
+                    <a:srcRect/>
+                    <a:stretch>
+                      <a:fillRect/>
+                    </a:stretch>
+                  </pic:blipFill>
+                  <pic:spPr bwMode="auto">
+                    <a:xfrm>
+                      <a:off x="0" y="0"/>
+                      <a:ext cx="1918097" cy="3411122"/>
+                    </a:xfrm>
+                    <a:prstGeom prst="rect">
+                      <a:avLst/>
+                    </a:prstGeom>
+                    <a:noFill/>
+                    <a:ln w="9525">
+                      <a:noFill/>
+                      <a:miter lim="800000"/>
+                      <a:headEnd/>
+                      <a:tailEnd/>
+                    </a:ln>
+                  </pic:spPr>
+                </pic:pic>
+              </a:graphicData>
+            </a:graphic>
+          </wp:inline>
+        </w:drawing>
+      </w:r>
+      <w:r>
+        <w:rPr>
+          <w:noProof/>
+          <w:lang w:val="it-IT" w:eastAsia="it-IT"/>
+        </w:rPr>
+        <w:t xml:space="preserve">  </w:t>
+      </w:r>
+      <w:r>
+        <w:rPr>
+          <w:noProof/>
+          <w:lang w:val="it-IT" w:eastAsia="it-IT"/>
+        </w:rPr>
+        <w:t xml:space="preserve"> </w:t>
+      </w:r>
+      <w:r>
+        <w:rPr>
+          <w:noProof/>
+          <w:lang w:val="it-IT" w:eastAsia="it-IT"/>
+        </w:rPr>
+        <w:drawing>
+          <wp:inline distT="0" distB="0" distL="0" distR="0">
+            <wp:extent cx="1917438" cy="3409950"/>
+            <wp:effectExtent l="19050" t="0" r="6612" b="0"/>
+            <wp:docPr id="6" name="Immagine 2"/>
+            <wp:cNvGraphicFramePr>
+              <a:graphicFrameLocks xmlns:a="http://schemas.openxmlformats.org/drawingml/2006/main" noChangeAspect="1"/>
+            </wp:cNvGraphicFramePr>
+            <a:graphic xmlns:a="http://schemas.openxmlformats.org/drawingml/2006/main">
+              <a:graphicData uri="http://schemas.openxmlformats.org/drawingml/2006/picture">
+                <pic:pic xmlns:pic="http://schemas.openxmlformats.org/drawingml/2006/picture">
+                  <pic:nvPicPr>
+                    <pic:cNvPr id="0" name="Picture 2"/>
+                    <pic:cNvPicPr>
+                      <a:picLocks noChangeAspect="1" noChangeArrowheads="1"/>
+                    </pic:cNvPicPr>
+                  </pic:nvPicPr>
+                  <pic:blipFill>
+                    <a:blip r:embed="rId18"/>
+                    <a:srcRect/>
+                    <a:stretch>
+                      <a:fillRect/>
+                    </a:stretch>
+                  </pic:blipFill>
+                  <pic:spPr bwMode="auto">
+                    <a:xfrm>
+                      <a:off x="0" y="0"/>
+                      <a:ext cx="1919638" cy="3413863"/>
+                    </a:xfrm>
+                    <a:prstGeom prst="rect">
+                      <a:avLst/>
+                    </a:prstGeom>
+                    <a:noFill/>
+                    <a:ln w="9525">
+                      <a:noFill/>
+                      <a:miter lim="800000"/>
+                      <a:headEnd/>
+                      <a:tailEnd/>
+                    </a:ln>
+                  </pic:spPr>
+                </pic:pic>
+              </a:graphicData>
+            </a:graphic>
+          </wp:inline>
+        </w:drawing>
+      </w:r>
+      <w:r>
+        <w:rPr>
+          <w:noProof/>
+          <w:lang w:val="it-IT" w:eastAsia="it-IT"/>
+        </w:rPr>
+        <w:t xml:space="preserve">  </w:t>
+      </w:r>
+      <w:r>
+        <w:rPr>
+          <w:noProof/>
+          <w:lang w:val="it-IT" w:eastAsia="it-IT"/>
+        </w:rPr>
+        <w:t xml:space="preserve"> </w:t>
+      </w:r>
+      <w:r>
+        <w:drawing>
+          <wp:inline distT="0" distB="0" distL="0" distR="0">
+            <wp:extent cx="1917437" cy="3409950"/>
+            <wp:effectExtent l="19050" t="0" r="6613" b="0"/>
+            <wp:docPr id="13" name="Immagine 3"/>
+            <wp:cNvGraphicFramePr>
+              <a:graphicFrameLocks xmlns:a="http://schemas.openxmlformats.org/drawingml/2006/main" noChangeAspect="1"/>
+            </wp:cNvGraphicFramePr>
+            <a:graphic xmlns:a="http://schemas.openxmlformats.org/drawingml/2006/main">
+              <a:graphicData uri="http://schemas.openxmlformats.org/drawingml/2006/picture">
+                <pic:pic xmlns:pic="http://schemas.openxmlformats.org/drawingml/2006/picture">
+                  <pic:nvPicPr>
+                    <pic:cNvPr id="0" name="Picture 3"/>
+                    <pic:cNvPicPr>
+                      <a:picLocks noChangeAspect="1" noChangeArrowheads="1"/>
+                    </pic:cNvPicPr>
+                  </pic:nvPicPr>
+                  <pic:blipFill>
+                    <a:blip r:embed="rId19"/>
+                    <a:srcRect/>
+                    <a:stretch>
+                      <a:fillRect/>
+                    </a:stretch>
+                  </pic:blipFill>
+                  <pic:spPr bwMode="auto">
+                    <a:xfrm>
+                      <a:off x="0" y="0"/>
+                      <a:ext cx="1921183" cy="3416613"/>
+                    </a:xfrm>
+                    <a:prstGeom prst="rect">
+                      <a:avLst/>
+                    </a:prstGeom>
+                    <a:noFill/>
+                    <a:ln w="9525">
+                      <a:noFill/>
+                      <a:miter lim="800000"/>
+                      <a:headEnd/>
+                      <a:tailEnd/>
+                    </a:ln>
+                  </pic:spPr>
+                </pic:pic>
+              </a:graphicData>
+            </a:graphic>
+          </wp:inline>
+        </w:drawing>
+      </w:r>
+    </w:p>
+    <w:p>
+      <w:pPr>
+        <w:pStyle w:val="Didascalia"/>
+        <w:jc w:val="both"/>
+      </w:pPr>
+    </w:p>
+    <w:p>
+      <w:pPr>
+        <w:pStyle w:val="Didascalia"/>
+        <w:jc w:val="center"/>
+      </w:pPr>
+      <w:r>
+        <w:t xml:space="preserve">Figura </w:t>
+      </w:r>
+      <w:fldSimple w:instr=" SEQ Figura \* ARABIC ">
+        <w:r>
+          <w:rPr>
+            <w:noProof/>
+          </w:rPr>
+          <w:t>5</w:t>
+        </w:r>
+      </w:fldSimple>
+      <w:r>
+        <w:t>: Gallery v</w:t>
+      </w:r>
+      <w:r>
+        <w:t>uota // Gallery con elementi al suo interno // Gallery con riproduzione di un media</w:t>
+      </w:r>
+    </w:p>
+    <w:p>
+      <w:pPr>
         <w:pStyle w:val="Corpo"/>
         <w:rPr>
           <w:sz w:val="24"/>
@@ -16802,22 +17558,6 @@
     </w:p>
     <w:p>
       <w:pPr>
-        <w:pStyle w:val="Titolo2"/>
-      </w:pPr>
-      <w:bookmarkStart w:id="40" w:name="_Toc468295110"/>
-      <w:r>
-        <w:t>4</w:t>
-      </w:r>
-      <w:r>
-        <w:t xml:space="preserve">.9 </w:t>
-      </w:r>
-      <w:r>
-        <w:t xml:space="preserve"> Diagramma delle classi di dominio del sistema</w:t>
-      </w:r>
-      <w:bookmarkEnd w:id="40"/>
-    </w:p>
-    <w:p>
-      <w:pPr>
         <w:pStyle w:val="Corpo"/>
         <w:rPr>
           <w:sz w:val="24"/>
@@ -16837,10 +17577,932 @@
     <w:p>
       <w:pPr>
         <w:pStyle w:val="Corpo"/>
+        <w:rPr>
+          <w:sz w:val="24"/>
+          <w:szCs w:val="24"/>
+        </w:rPr>
+      </w:pPr>
+    </w:p>
+    <w:p>
+      <w:pPr>
+        <w:pStyle w:val="Corpo"/>
+        <w:rPr>
+          <w:sz w:val="24"/>
+          <w:szCs w:val="24"/>
+        </w:rPr>
+      </w:pPr>
+    </w:p>
+    <w:p>
+      <w:pPr>
+        <w:pStyle w:val="Corpo"/>
+        <w:rPr>
+          <w:sz w:val="24"/>
+          <w:szCs w:val="24"/>
+        </w:rPr>
+      </w:pPr>
+    </w:p>
+    <w:p>
+      <w:pPr>
+        <w:pStyle w:val="Corpo"/>
+        <w:rPr>
+          <w:sz w:val="24"/>
+          <w:szCs w:val="24"/>
+        </w:rPr>
+      </w:pPr>
+    </w:p>
+    <w:p>
+      <w:pPr>
+        <w:pStyle w:val="Corpo"/>
+        <w:rPr>
+          <w:sz w:val="24"/>
+          <w:szCs w:val="24"/>
+        </w:rPr>
+      </w:pPr>
+    </w:p>
+    <w:p>
+      <w:pPr>
+        <w:pStyle w:val="Corpo"/>
+        <w:rPr>
+          <w:sz w:val="24"/>
+          <w:szCs w:val="24"/>
+        </w:rPr>
+      </w:pPr>
+    </w:p>
+    <w:p>
+      <w:pPr>
+        <w:pStyle w:val="Corpo"/>
+        <w:rPr>
+          <w:sz w:val="24"/>
+          <w:szCs w:val="24"/>
+        </w:rPr>
+      </w:pPr>
+    </w:p>
+    <w:p>
+      <w:pPr>
+        <w:pStyle w:val="Corpo"/>
+        <w:rPr>
+          <w:sz w:val="24"/>
+          <w:szCs w:val="24"/>
+        </w:rPr>
+      </w:pPr>
+    </w:p>
+    <w:p>
+      <w:pPr>
+        <w:pStyle w:val="Corpo"/>
+        <w:rPr>
+          <w:sz w:val="24"/>
+          <w:szCs w:val="24"/>
+        </w:rPr>
+      </w:pPr>
+    </w:p>
+    <w:p>
+      <w:pPr>
+        <w:pStyle w:val="Titolo3"/>
+      </w:pPr>
+      <w:bookmarkStart w:id="41" w:name="_Toc469439117"/>
+      <w:r>
+        <w:lastRenderedPageBreak/>
+        <w:t>4.8.5 Media Setting</w:t>
+      </w:r>
+      <w:bookmarkEnd w:id="41"/>
+    </w:p>
+    <w:p>
+      <w:pPr>
+        <w:pStyle w:val="Nessunaspaziatura"/>
+      </w:pPr>
+    </w:p>
+    <w:p>
+      <w:pPr>
+        <w:pStyle w:val="Nessunaspaziatura"/>
+      </w:pPr>
+      <w:r>
+        <w:t xml:space="preserve">Le </w:t>
+      </w:r>
+      <w:r>
+        <w:t xml:space="preserve">due </w:t>
+      </w:r>
+      <w:r>
+        <w:t>schermate seguenti mostrano la videata del media-setting</w:t>
+      </w:r>
+      <w:r>
+        <w:t xml:space="preserve"> vuota prima della compilazione. L’intera videata è splittata su due immagini poichè nn rientra in una singola snapshot, sul mobile ovviamente sono entrambe appartenenti allo stesso fragment e visualizzabile interamente attraverso lo scrolling.</w:t>
+      </w:r>
+    </w:p>
+    <w:p>
+      <w:pPr>
+        <w:pStyle w:val="Nessunaspaziatura"/>
+      </w:pPr>
+    </w:p>
+    <w:p>
+      <w:pPr>
+        <w:pStyle w:val="Nessunaspaziatura"/>
+        <w:keepNext/>
+        <w:jc w:val="center"/>
+      </w:pPr>
+      <w:r>
+        <w:rPr>
+          <w:noProof/>
+        </w:rPr>
+        <w:drawing>
+          <wp:inline distT="0" distB="0" distL="0" distR="0">
+            <wp:extent cx="1657350" cy="2947407"/>
+            <wp:effectExtent l="19050" t="0" r="0" b="0"/>
+            <wp:docPr id="14" name="Immagine 4"/>
+            <wp:cNvGraphicFramePr>
+              <a:graphicFrameLocks xmlns:a="http://schemas.openxmlformats.org/drawingml/2006/main" noChangeAspect="1"/>
+            </wp:cNvGraphicFramePr>
+            <a:graphic xmlns:a="http://schemas.openxmlformats.org/drawingml/2006/main">
+              <a:graphicData uri="http://schemas.openxmlformats.org/drawingml/2006/picture">
+                <pic:pic xmlns:pic="http://schemas.openxmlformats.org/drawingml/2006/picture">
+                  <pic:nvPicPr>
+                    <pic:cNvPr id="0" name="Picture 4"/>
+                    <pic:cNvPicPr>
+                      <a:picLocks noChangeAspect="1" noChangeArrowheads="1"/>
+                    </pic:cNvPicPr>
+                  </pic:nvPicPr>
+                  <pic:blipFill>
+                    <a:blip r:embed="rId20"/>
+                    <a:srcRect/>
+                    <a:stretch>
+                      <a:fillRect/>
+                    </a:stretch>
+                  </pic:blipFill>
+                  <pic:spPr bwMode="auto">
+                    <a:xfrm>
+                      <a:off x="0" y="0"/>
+                      <a:ext cx="1658377" cy="2949233"/>
+                    </a:xfrm>
+                    <a:prstGeom prst="rect">
+                      <a:avLst/>
+                    </a:prstGeom>
+                    <a:noFill/>
+                    <a:ln w="9525">
+                      <a:noFill/>
+                      <a:miter lim="800000"/>
+                      <a:headEnd/>
+                      <a:tailEnd/>
+                    </a:ln>
+                  </pic:spPr>
+                </pic:pic>
+              </a:graphicData>
+            </a:graphic>
+          </wp:inline>
+        </w:drawing>
+      </w:r>
+      <w:r>
+        <w:t xml:space="preserve">   </w:t>
+      </w:r>
+      <w:r>
+        <w:rPr>
+          <w:noProof/>
+        </w:rPr>
+        <w:drawing>
+          <wp:inline distT="0" distB="0" distL="0" distR="0">
+            <wp:extent cx="1654996" cy="2943225"/>
+            <wp:effectExtent l="19050" t="0" r="2354" b="0"/>
+            <wp:docPr id="15" name="Immagine 5"/>
+            <wp:cNvGraphicFramePr>
+              <a:graphicFrameLocks xmlns:a="http://schemas.openxmlformats.org/drawingml/2006/main" noChangeAspect="1"/>
+            </wp:cNvGraphicFramePr>
+            <a:graphic xmlns:a="http://schemas.openxmlformats.org/drawingml/2006/main">
+              <a:graphicData uri="http://schemas.openxmlformats.org/drawingml/2006/picture">
+                <pic:pic xmlns:pic="http://schemas.openxmlformats.org/drawingml/2006/picture">
+                  <pic:nvPicPr>
+                    <pic:cNvPr id="0" name="Picture 5"/>
+                    <pic:cNvPicPr>
+                      <a:picLocks noChangeAspect="1" noChangeArrowheads="1"/>
+                    </pic:cNvPicPr>
+                  </pic:nvPicPr>
+                  <pic:blipFill>
+                    <a:blip r:embed="rId21"/>
+                    <a:srcRect/>
+                    <a:stretch>
+                      <a:fillRect/>
+                    </a:stretch>
+                  </pic:blipFill>
+                  <pic:spPr bwMode="auto">
+                    <a:xfrm>
+                      <a:off x="0" y="0"/>
+                      <a:ext cx="1657489" cy="2947659"/>
+                    </a:xfrm>
+                    <a:prstGeom prst="rect">
+                      <a:avLst/>
+                    </a:prstGeom>
+                    <a:noFill/>
+                    <a:ln w="9525">
+                      <a:noFill/>
+                      <a:miter lim="800000"/>
+                      <a:headEnd/>
+                      <a:tailEnd/>
+                    </a:ln>
+                  </pic:spPr>
+                </pic:pic>
+              </a:graphicData>
+            </a:graphic>
+          </wp:inline>
+        </w:drawing>
+      </w:r>
+    </w:p>
+    <w:p>
+      <w:pPr>
+        <w:pStyle w:val="Nessunaspaziatura"/>
+        <w:keepNext/>
+        <w:jc w:val="center"/>
+      </w:pPr>
+    </w:p>
+    <w:p>
+      <w:pPr>
+        <w:pStyle w:val="Didascalia"/>
+        <w:jc w:val="center"/>
+      </w:pPr>
+      <w:r>
+        <w:t xml:space="preserve">Figura </w:t>
+      </w:r>
+      <w:fldSimple w:instr=" SEQ Figura \* ARABIC ">
+        <w:r>
+          <w:rPr>
+            <w:noProof/>
+          </w:rPr>
+          <w:t>6</w:t>
+        </w:r>
+      </w:fldSimple>
+      <w:r>
+        <w:t xml:space="preserve">: </w:t>
+      </w:r>
+      <w:r>
+        <w:t>Videata del media-setting prima della compilazione  (empty)</w:t>
+      </w:r>
+    </w:p>
+    <w:p>
+      <w:pPr>
+        <w:pStyle w:val="Corpo"/>
+        <w:rPr>
+          <w:sz w:val="24"/>
+          <w:szCs w:val="24"/>
+        </w:rPr>
+      </w:pPr>
+    </w:p>
+    <w:p>
+      <w:pPr>
+        <w:pStyle w:val="Nessunaspaziatura"/>
+      </w:pPr>
+      <w:r>
+        <w:t>Le schermate seguenti riportano la videata del Media-Setting</w:t>
+      </w:r>
+      <w:r>
+        <w:t xml:space="preserve"> in fase di editazione prima e dopo aver sottome</w:t>
+      </w:r>
+      <w:r>
+        <w:t>s</w:t>
+      </w:r>
+      <w:r>
+        <w:t>so la richiesta di salvataggio sul server.</w:t>
+      </w:r>
+    </w:p>
+    <w:p>
+      <w:pPr>
+        <w:pStyle w:val="Corpo"/>
+        <w:rPr>
+          <w:sz w:val="24"/>
+          <w:szCs w:val="24"/>
+        </w:rPr>
+      </w:pPr>
+    </w:p>
+    <w:p>
+      <w:pPr>
+        <w:pStyle w:val="Nessunaspaziatura"/>
+        <w:keepNext/>
+        <w:jc w:val="center"/>
+      </w:pPr>
+      <w:r>
+        <w:drawing>
+          <wp:inline distT="0" distB="0" distL="0" distR="0">
+            <wp:extent cx="1704975" cy="3032109"/>
+            <wp:effectExtent l="19050" t="0" r="9525" b="0"/>
+            <wp:docPr id="17" name="Immagine 7"/>
+            <wp:cNvGraphicFramePr>
+              <a:graphicFrameLocks xmlns:a="http://schemas.openxmlformats.org/drawingml/2006/main" noChangeAspect="1"/>
+            </wp:cNvGraphicFramePr>
+            <a:graphic xmlns:a="http://schemas.openxmlformats.org/drawingml/2006/main">
+              <a:graphicData uri="http://schemas.openxmlformats.org/drawingml/2006/picture">
+                <pic:pic xmlns:pic="http://schemas.openxmlformats.org/drawingml/2006/picture">
+                  <pic:nvPicPr>
+                    <pic:cNvPr id="0" name="Picture 7"/>
+                    <pic:cNvPicPr>
+                      <a:picLocks noChangeAspect="1" noChangeArrowheads="1"/>
+                    </pic:cNvPicPr>
+                  </pic:nvPicPr>
+                  <pic:blipFill>
+                    <a:blip r:embed="rId22"/>
+                    <a:srcRect/>
+                    <a:stretch>
+                      <a:fillRect/>
+                    </a:stretch>
+                  </pic:blipFill>
+                  <pic:spPr bwMode="auto">
+                    <a:xfrm>
+                      <a:off x="0" y="0"/>
+                      <a:ext cx="1705956" cy="3033853"/>
+                    </a:xfrm>
+                    <a:prstGeom prst="rect">
+                      <a:avLst/>
+                    </a:prstGeom>
+                    <a:noFill/>
+                    <a:ln w="9525">
+                      <a:noFill/>
+                      <a:miter lim="800000"/>
+                      <a:headEnd/>
+                      <a:tailEnd/>
+                    </a:ln>
+                  </pic:spPr>
+                </pic:pic>
+              </a:graphicData>
+            </a:graphic>
+          </wp:inline>
+        </w:drawing>
+      </w:r>
+      <w:r>
+        <w:t xml:space="preserve">   </w:t>
+      </w:r>
+      <w:r>
+        <w:drawing>
+          <wp:inline distT="0" distB="0" distL="0" distR="0">
+            <wp:extent cx="1708556" cy="3038475"/>
+            <wp:effectExtent l="19050" t="0" r="5944" b="0"/>
+            <wp:docPr id="16" name="Immagine 6"/>
+            <wp:cNvGraphicFramePr>
+              <a:graphicFrameLocks xmlns:a="http://schemas.openxmlformats.org/drawingml/2006/main" noChangeAspect="1"/>
+            </wp:cNvGraphicFramePr>
+            <a:graphic xmlns:a="http://schemas.openxmlformats.org/drawingml/2006/main">
+              <a:graphicData uri="http://schemas.openxmlformats.org/drawingml/2006/picture">
+                <pic:pic xmlns:pic="http://schemas.openxmlformats.org/drawingml/2006/picture">
+                  <pic:nvPicPr>
+                    <pic:cNvPr id="0" name="Picture 6"/>
+                    <pic:cNvPicPr>
+                      <a:picLocks noChangeAspect="1" noChangeArrowheads="1"/>
+                    </pic:cNvPicPr>
+                  </pic:nvPicPr>
+                  <pic:blipFill>
+                    <a:blip r:embed="rId23"/>
+                    <a:srcRect/>
+                    <a:stretch>
+                      <a:fillRect/>
+                    </a:stretch>
+                  </pic:blipFill>
+                  <pic:spPr bwMode="auto">
+                    <a:xfrm>
+                      <a:off x="0" y="0"/>
+                      <a:ext cx="1716282" cy="3052214"/>
+                    </a:xfrm>
+                    <a:prstGeom prst="rect">
+                      <a:avLst/>
+                    </a:prstGeom>
+                    <a:noFill/>
+                    <a:ln w="9525">
+                      <a:noFill/>
+                      <a:miter lim="800000"/>
+                      <a:headEnd/>
+                      <a:tailEnd/>
+                    </a:ln>
+                  </pic:spPr>
+                </pic:pic>
+              </a:graphicData>
+            </a:graphic>
+          </wp:inline>
+        </w:drawing>
+      </w:r>
+      <w:r>
+        <w:t xml:space="preserve">   </w:t>
+      </w:r>
+      <w:r>
+        <w:drawing>
+          <wp:inline distT="0" distB="0" distL="0" distR="0">
+            <wp:extent cx="1713912" cy="3048000"/>
+            <wp:effectExtent l="19050" t="0" r="588" b="0"/>
+            <wp:docPr id="18" name="Immagine 8"/>
+            <wp:cNvGraphicFramePr>
+              <a:graphicFrameLocks xmlns:a="http://schemas.openxmlformats.org/drawingml/2006/main" noChangeAspect="1"/>
+            </wp:cNvGraphicFramePr>
+            <a:graphic xmlns:a="http://schemas.openxmlformats.org/drawingml/2006/main">
+              <a:graphicData uri="http://schemas.openxmlformats.org/drawingml/2006/picture">
+                <pic:pic xmlns:pic="http://schemas.openxmlformats.org/drawingml/2006/picture">
+                  <pic:nvPicPr>
+                    <pic:cNvPr id="0" name="Picture 8"/>
+                    <pic:cNvPicPr>
+                      <a:picLocks noChangeAspect="1" noChangeArrowheads="1"/>
+                    </pic:cNvPicPr>
+                  </pic:nvPicPr>
+                  <pic:blipFill>
+                    <a:blip r:embed="rId24"/>
+                    <a:srcRect/>
+                    <a:stretch>
+                      <a:fillRect/>
+                    </a:stretch>
+                  </pic:blipFill>
+                  <pic:spPr bwMode="auto">
+                    <a:xfrm>
+                      <a:off x="0" y="0"/>
+                      <a:ext cx="1716202" cy="3052072"/>
+                    </a:xfrm>
+                    <a:prstGeom prst="rect">
+                      <a:avLst/>
+                    </a:prstGeom>
+                    <a:noFill/>
+                    <a:ln w="9525">
+                      <a:noFill/>
+                      <a:miter lim="800000"/>
+                      <a:headEnd/>
+                      <a:tailEnd/>
+                    </a:ln>
+                  </pic:spPr>
+                </pic:pic>
+              </a:graphicData>
+            </a:graphic>
+          </wp:inline>
+        </w:drawing>
+      </w:r>
+    </w:p>
+    <w:p>
+      <w:pPr>
+        <w:pStyle w:val="Nessunaspaziatura"/>
+        <w:keepNext/>
+        <w:jc w:val="center"/>
+      </w:pPr>
+    </w:p>
+    <w:p>
+      <w:pPr>
+        <w:pStyle w:val="Didascalia"/>
+        <w:jc w:val="center"/>
+      </w:pPr>
+      <w:r>
+        <w:t xml:space="preserve">Figura </w:t>
+      </w:r>
+      <w:fldSimple w:instr=" SEQ Figura \* ARABIC ">
+        <w:r>
+          <w:rPr>
+            <w:noProof/>
+          </w:rPr>
+          <w:t>7</w:t>
+        </w:r>
+      </w:fldSimple>
+      <w:r>
+        <w:t xml:space="preserve">: </w:t>
+      </w:r>
+      <w:r>
+        <w:t>media-setting in fase di editazione  // media-setting a seguito di una richiesta di salvataggio dei nuovi parametri</w:t>
+      </w:r>
+    </w:p>
+    <w:p>
+      <w:pPr>
+        <w:pStyle w:val="Nessunaspaziatura"/>
+        <w:jc w:val="center"/>
+      </w:pPr>
+    </w:p>
+    <w:p>
+      <w:pPr>
+        <w:pStyle w:val="Titolo3"/>
+      </w:pPr>
+      <w:bookmarkStart w:id="42" w:name="_Toc469439118"/>
+      <w:r>
+        <w:lastRenderedPageBreak/>
+        <w:t>4.8.6 New Credentials</w:t>
+      </w:r>
+      <w:bookmarkEnd w:id="42"/>
+    </w:p>
+    <w:p/>
+    <w:p>
+      <w:pPr>
+        <w:pStyle w:val="Nessunaspaziatura"/>
+      </w:pPr>
+      <w:r>
+        <w:t>In seguito vengono riportate le 3 screenshot della v</w:t>
+      </w:r>
+      <w:r>
+        <w:t xml:space="preserve">ideata </w:t>
+      </w:r>
+      <w:r>
+        <w:t>del salvataggio/update delle credenziali di accesso rispettivamente negli stati in cui:</w:t>
+      </w:r>
+    </w:p>
+    <w:p>
+      <w:pPr>
+        <w:pStyle w:val="Nessunaspaziatura"/>
+      </w:pPr>
+    </w:p>
+    <w:p>
+      <w:pPr>
+        <w:pStyle w:val="Nessunaspaziatura"/>
+        <w:numPr>
+          <w:ilvl w:val="0"/>
+          <w:numId w:val="47"/>
+        </w:numPr>
+        <w:ind w:left="360"/>
+      </w:pPr>
+      <w:r>
+        <w:t>la videata è vuota</w:t>
+      </w:r>
+    </w:p>
+    <w:p>
+      <w:pPr>
+        <w:pStyle w:val="Nessunaspaziatura"/>
+        <w:numPr>
+          <w:ilvl w:val="0"/>
+          <w:numId w:val="47"/>
+        </w:numPr>
+        <w:ind w:left="360"/>
+      </w:pPr>
+      <w:r>
+        <w:t>la videata viene editata</w:t>
+      </w:r>
+    </w:p>
+    <w:p>
+      <w:pPr>
+        <w:pStyle w:val="Nessunaspaziatura"/>
+        <w:numPr>
+          <w:ilvl w:val="0"/>
+          <w:numId w:val="47"/>
+        </w:numPr>
+        <w:ind w:left="360"/>
+      </w:pPr>
+      <w:r>
+        <w:t>la videata mostra le credenziali a seguito dell’inoltro di una richiesta di cambiamento</w:t>
+      </w:r>
+    </w:p>
+    <w:p>
+      <w:pPr>
+        <w:pStyle w:val="Corpo"/>
+        <w:rPr>
+          <w:sz w:val="24"/>
+          <w:szCs w:val="24"/>
+        </w:rPr>
+      </w:pPr>
+    </w:p>
+    <w:p>
+      <w:pPr>
+        <w:pStyle w:val="Nessunaspaziatura"/>
+        <w:keepNext/>
+      </w:pPr>
+      <w:r>
+        <w:rPr>
+          <w:noProof/>
+        </w:rPr>
+        <w:drawing>
+          <wp:inline distT="0" distB="0" distL="0" distR="0">
+            <wp:extent cx="1877612" cy="3339121"/>
+            <wp:effectExtent l="19050" t="0" r="8338" b="0"/>
+            <wp:docPr id="19" name="Immagine 9"/>
+            <wp:cNvGraphicFramePr>
+              <a:graphicFrameLocks xmlns:a="http://schemas.openxmlformats.org/drawingml/2006/main" noChangeAspect="1"/>
+            </wp:cNvGraphicFramePr>
+            <a:graphic xmlns:a="http://schemas.openxmlformats.org/drawingml/2006/main">
+              <a:graphicData uri="http://schemas.openxmlformats.org/drawingml/2006/picture">
+                <pic:pic xmlns:pic="http://schemas.openxmlformats.org/drawingml/2006/picture">
+                  <pic:nvPicPr>
+                    <pic:cNvPr id="0" name="Picture 9"/>
+                    <pic:cNvPicPr>
+                      <a:picLocks noChangeAspect="1" noChangeArrowheads="1"/>
+                    </pic:cNvPicPr>
+                  </pic:nvPicPr>
+                  <pic:blipFill>
+                    <a:blip r:embed="rId25"/>
+                    <a:srcRect/>
+                    <a:stretch>
+                      <a:fillRect/>
+                    </a:stretch>
+                  </pic:blipFill>
+                  <pic:spPr bwMode="auto">
+                    <a:xfrm>
+                      <a:off x="0" y="0"/>
+                      <a:ext cx="1877703" cy="3339282"/>
+                    </a:xfrm>
+                    <a:prstGeom prst="rect">
+                      <a:avLst/>
+                    </a:prstGeom>
+                    <a:noFill/>
+                    <a:ln w="9525">
+                      <a:noFill/>
+                      <a:miter lim="800000"/>
+                      <a:headEnd/>
+                      <a:tailEnd/>
+                    </a:ln>
+                  </pic:spPr>
+                </pic:pic>
+              </a:graphicData>
+            </a:graphic>
+          </wp:inline>
+        </w:drawing>
+      </w:r>
+      <w:r>
+        <w:t xml:space="preserve">   </w:t>
+      </w:r>
+      <w:r>
+        <w:drawing>
+          <wp:inline distT="0" distB="0" distL="0" distR="0">
+            <wp:extent cx="1876425" cy="3337012"/>
+            <wp:effectExtent l="19050" t="0" r="9525" b="0"/>
+            <wp:docPr id="21" name="Immagine 10"/>
+            <wp:cNvGraphicFramePr>
+              <a:graphicFrameLocks xmlns:a="http://schemas.openxmlformats.org/drawingml/2006/main" noChangeAspect="1"/>
+            </wp:cNvGraphicFramePr>
+            <a:graphic xmlns:a="http://schemas.openxmlformats.org/drawingml/2006/main">
+              <a:graphicData uri="http://schemas.openxmlformats.org/drawingml/2006/picture">
+                <pic:pic xmlns:pic="http://schemas.openxmlformats.org/drawingml/2006/picture">
+                  <pic:nvPicPr>
+                    <pic:cNvPr id="0" name="Picture 10"/>
+                    <pic:cNvPicPr>
+                      <a:picLocks noChangeAspect="1" noChangeArrowheads="1"/>
+                    </pic:cNvPicPr>
+                  </pic:nvPicPr>
+                  <pic:blipFill>
+                    <a:blip r:embed="rId26"/>
+                    <a:srcRect/>
+                    <a:stretch>
+                      <a:fillRect/>
+                    </a:stretch>
+                  </pic:blipFill>
+                  <pic:spPr bwMode="auto">
+                    <a:xfrm>
+                      <a:off x="0" y="0"/>
+                      <a:ext cx="1876425" cy="3337012"/>
+                    </a:xfrm>
+                    <a:prstGeom prst="rect">
+                      <a:avLst/>
+                    </a:prstGeom>
+                    <a:noFill/>
+                    <a:ln w="9525">
+                      <a:noFill/>
+                      <a:miter lim="800000"/>
+                      <a:headEnd/>
+                      <a:tailEnd/>
+                    </a:ln>
+                  </pic:spPr>
+                </pic:pic>
+              </a:graphicData>
+            </a:graphic>
+          </wp:inline>
+        </w:drawing>
+      </w:r>
+      <w:r>
+        <w:t xml:space="preserve">  </w:t>
+      </w:r>
+      <w:r>
+        <w:rPr>
+          <w:noProof/>
+        </w:rPr>
+        <w:drawing>
+          <wp:inline distT="0" distB="0" distL="0" distR="0">
+            <wp:extent cx="1877612" cy="3339124"/>
+            <wp:effectExtent l="19050" t="0" r="8338" b="0"/>
+            <wp:docPr id="22" name="Immagine 11"/>
+            <wp:cNvGraphicFramePr>
+              <a:graphicFrameLocks xmlns:a="http://schemas.openxmlformats.org/drawingml/2006/main" noChangeAspect="1"/>
+            </wp:cNvGraphicFramePr>
+            <a:graphic xmlns:a="http://schemas.openxmlformats.org/drawingml/2006/main">
+              <a:graphicData uri="http://schemas.openxmlformats.org/drawingml/2006/picture">
+                <pic:pic xmlns:pic="http://schemas.openxmlformats.org/drawingml/2006/picture">
+                  <pic:nvPicPr>
+                    <pic:cNvPr id="0" name="Picture 11"/>
+                    <pic:cNvPicPr>
+                      <a:picLocks noChangeAspect="1" noChangeArrowheads="1"/>
+                    </pic:cNvPicPr>
+                  </pic:nvPicPr>
+                  <pic:blipFill>
+                    <a:blip r:embed="rId27"/>
+                    <a:srcRect/>
+                    <a:stretch>
+                      <a:fillRect/>
+                    </a:stretch>
+                  </pic:blipFill>
+                  <pic:spPr bwMode="auto">
+                    <a:xfrm>
+                      <a:off x="0" y="0"/>
+                      <a:ext cx="1885628" cy="3353379"/>
+                    </a:xfrm>
+                    <a:prstGeom prst="rect">
+                      <a:avLst/>
+                    </a:prstGeom>
+                    <a:noFill/>
+                    <a:ln w="9525">
+                      <a:noFill/>
+                      <a:miter lim="800000"/>
+                      <a:headEnd/>
+                      <a:tailEnd/>
+                    </a:ln>
+                  </pic:spPr>
+                </pic:pic>
+              </a:graphicData>
+            </a:graphic>
+          </wp:inline>
+        </w:drawing>
+      </w:r>
+    </w:p>
+    <w:p>
+      <w:pPr>
+        <w:pStyle w:val="Nessunaspaziatura"/>
+        <w:keepNext/>
+      </w:pPr>
+    </w:p>
+    <w:p>
+      <w:pPr>
+        <w:pStyle w:val="Didascalia"/>
+        <w:jc w:val="center"/>
+      </w:pPr>
+      <w:r>
+        <w:t xml:space="preserve">Figura </w:t>
+      </w:r>
+      <w:fldSimple w:instr=" SEQ Figura \* ARABIC ">
+        <w:r>
+          <w:rPr>
+            <w:noProof/>
+          </w:rPr>
+          <w:t>8</w:t>
+        </w:r>
+      </w:fldSimple>
+      <w:r>
+        <w:t xml:space="preserve">: </w:t>
+      </w:r>
+      <w:r>
+        <w:t>New Credentials vuota //  in fase di digitazione //  dopo l’inoltro della richiesta di salvataggio</w:t>
+      </w:r>
+    </w:p>
+    <w:p>
+      <w:pPr>
+        <w:pStyle w:val="Corpo"/>
+        <w:rPr>
+          <w:sz w:val="24"/>
+          <w:szCs w:val="24"/>
+        </w:rPr>
+      </w:pPr>
+    </w:p>
+    <w:p>
+      <w:pPr>
+        <w:pStyle w:val="Titolo3"/>
+      </w:pPr>
+      <w:bookmarkStart w:id="43" w:name="_Toc469439119"/>
+      <w:r>
+        <w:t>4.8.7 About</w:t>
+      </w:r>
+      <w:bookmarkEnd w:id="43"/>
+    </w:p>
+    <w:p>
+      <w:pPr>
+        <w:pStyle w:val="Nessunaspaziatura"/>
+      </w:pPr>
+    </w:p>
+    <w:p>
+      <w:pPr>
+        <w:pStyle w:val="Nessunaspaziatura"/>
+      </w:pPr>
+      <w:r>
+        <w:t>L’immagine seguente riporta la schermata di “</w:t>
+      </w:r>
+      <w:r>
+        <w:t>a</w:t>
+      </w:r>
+      <w:r>
+        <w:t>bout”</w:t>
+      </w:r>
+      <w:r>
+        <w:t xml:space="preserve"> </w:t>
+      </w:r>
+      <w:r>
+        <w:t>dell’app</w:t>
+      </w:r>
+      <w:r>
+        <w:t>.</w:t>
+      </w:r>
+    </w:p>
+    <w:p>
+      <w:pPr>
+        <w:pStyle w:val="Nessunaspaziatura"/>
+      </w:pPr>
+    </w:p>
+    <w:p>
+      <w:pPr>
+        <w:pStyle w:val="Nessunaspaziatura"/>
+        <w:keepNext/>
+        <w:jc w:val="center"/>
+      </w:pPr>
+      <w:r>
+        <w:rPr>
+          <w:noProof/>
+          <w:lang w:val="it-IT" w:eastAsia="it-IT"/>
+        </w:rPr>
+        <w:drawing>
+          <wp:inline distT="0" distB="0" distL="0" distR="0">
+            <wp:extent cx="1219200" cy="2168211"/>
+            <wp:effectExtent l="19050" t="0" r="0" b="0"/>
+            <wp:docPr id="23" name="Immagine 12"/>
+            <wp:cNvGraphicFramePr>
+              <a:graphicFrameLocks xmlns:a="http://schemas.openxmlformats.org/drawingml/2006/main" noChangeAspect="1"/>
+            </wp:cNvGraphicFramePr>
+            <a:graphic xmlns:a="http://schemas.openxmlformats.org/drawingml/2006/main">
+              <a:graphicData uri="http://schemas.openxmlformats.org/drawingml/2006/picture">
+                <pic:pic xmlns:pic="http://schemas.openxmlformats.org/drawingml/2006/picture">
+                  <pic:nvPicPr>
+                    <pic:cNvPr id="0" name="Picture 12"/>
+                    <pic:cNvPicPr>
+                      <a:picLocks noChangeAspect="1" noChangeArrowheads="1"/>
+                    </pic:cNvPicPr>
+                  </pic:nvPicPr>
+                  <pic:blipFill>
+                    <a:blip r:embed="rId28"/>
+                    <a:srcRect/>
+                    <a:stretch>
+                      <a:fillRect/>
+                    </a:stretch>
+                  </pic:blipFill>
+                  <pic:spPr bwMode="auto">
+                    <a:xfrm>
+                      <a:off x="0" y="0"/>
+                      <a:ext cx="1219200" cy="2168211"/>
+                    </a:xfrm>
+                    <a:prstGeom prst="rect">
+                      <a:avLst/>
+                    </a:prstGeom>
+                    <a:noFill/>
+                    <a:ln w="9525">
+                      <a:noFill/>
+                      <a:miter lim="800000"/>
+                      <a:headEnd/>
+                      <a:tailEnd/>
+                    </a:ln>
+                  </pic:spPr>
+                </pic:pic>
+              </a:graphicData>
+            </a:graphic>
+          </wp:inline>
+        </w:drawing>
+      </w:r>
+    </w:p>
+    <w:p>
+      <w:pPr>
+        <w:pStyle w:val="Nessunaspaziatura"/>
+        <w:keepNext/>
+      </w:pPr>
+    </w:p>
+    <w:p>
+      <w:pPr>
+        <w:pStyle w:val="Didascalia"/>
+        <w:jc w:val="center"/>
+      </w:pPr>
+      <w:r>
+        <w:t xml:space="preserve">Figura </w:t>
+      </w:r>
+      <w:fldSimple w:instr=" SEQ Figura \* ARABIC ">
+        <w:r>
+          <w:rPr>
+            <w:noProof/>
+          </w:rPr>
+          <w:t>9</w:t>
+        </w:r>
+      </w:fldSimple>
+      <w:r>
+        <w:t>: Schermata di 'about'</w:t>
+      </w:r>
+    </w:p>
+    <w:p>
+      <w:pPr>
+        <w:pStyle w:val="Titolo2"/>
+      </w:pPr>
+      <w:bookmarkStart w:id="44" w:name="_Toc469439120"/>
+      <w:r>
+        <w:lastRenderedPageBreak/>
+        <w:t>4</w:t>
+      </w:r>
+      <w:r>
+        <w:t xml:space="preserve">.9 </w:t>
+      </w:r>
+      <w:r>
+        <w:t xml:space="preserve"> Diagramma delle classi di dominio del sistema</w:t>
+      </w:r>
+      <w:bookmarkEnd w:id="44"/>
+    </w:p>
+    <w:p>
+      <w:pPr>
+        <w:pStyle w:val="Corpo"/>
+        <w:rPr>
+          <w:sz w:val="24"/>
+          <w:szCs w:val="24"/>
+        </w:rPr>
+      </w:pPr>
+    </w:p>
+    <w:p>
+      <w:pPr>
+        <w:pStyle w:val="Corpo"/>
+        <w:rPr>
+          <w:sz w:val="24"/>
+          <w:szCs w:val="24"/>
+        </w:rPr>
+      </w:pPr>
+    </w:p>
+    <w:p>
+      <w:pPr>
+        <w:pStyle w:val="Corpo"/>
       </w:pPr>
     </w:p>
     <w:sectPr>
-      <w:footerReference w:type="default" r:id="rId17"/>
+      <w:footerReference w:type="default" r:id="rId29"/>
       <w:pgSz w:w="11900" w:h="16840"/>
       <w:pgMar w:top="1134" w:right="1134" w:bottom="1134" w:left="1134" w:header="709" w:footer="850" w:gutter="0"/>
       <w:cols w:space="720"/>
@@ -16889,7 +18551,7 @@
             <w:rPr>
               <w:noProof/>
             </w:rPr>
-            <w:t>1</w:t>
+            <w:t>23</w:t>
           </w:r>
         </w:fldSimple>
       </w:p>
@@ -17426,6 +19088,119 @@
     </w:lvl>
   </w:abstractNum>
   <w:abstractNum w:abstractNumId="2">
+    <w:nsid w:val="08596EF3"/>
+    <w:multiLevelType w:val="hybridMultilevel"/>
+    <w:tmpl w:val="6F8497EE"/>
+    <w:lvl w:ilvl="0" w:tplc="0410000B">
+      <w:start w:val="1"/>
+      <w:numFmt w:val="bullet"/>
+      <w:lvlText w:val=""/>
+      <w:lvlJc w:val="left"/>
+      <w:pPr>
+        <w:ind w:left="720" w:hanging="360"/>
+      </w:pPr>
+      <w:rPr>
+        <w:rFonts w:ascii="Wingdings" w:hAnsi="Wingdings" w:hint="default"/>
+      </w:rPr>
+    </w:lvl>
+    <w:lvl w:ilvl="1" w:tplc="04100003" w:tentative="1">
+      <w:start w:val="1"/>
+      <w:numFmt w:val="bullet"/>
+      <w:lvlText w:val="o"/>
+      <w:lvlJc w:val="left"/>
+      <w:pPr>
+        <w:ind w:left="1440" w:hanging="360"/>
+      </w:pPr>
+      <w:rPr>
+        <w:rFonts w:ascii="Courier New" w:hAnsi="Courier New" w:cs="Courier New" w:hint="default"/>
+      </w:rPr>
+    </w:lvl>
+    <w:lvl w:ilvl="2" w:tplc="04100005" w:tentative="1">
+      <w:start w:val="1"/>
+      <w:numFmt w:val="bullet"/>
+      <w:lvlText w:val=""/>
+      <w:lvlJc w:val="left"/>
+      <w:pPr>
+        <w:ind w:left="2160" w:hanging="360"/>
+      </w:pPr>
+      <w:rPr>
+        <w:rFonts w:ascii="Wingdings" w:hAnsi="Wingdings" w:hint="default"/>
+      </w:rPr>
+    </w:lvl>
+    <w:lvl w:ilvl="3" w:tplc="04100001" w:tentative="1">
+      <w:start w:val="1"/>
+      <w:numFmt w:val="bullet"/>
+      <w:lvlText w:val=""/>
+      <w:lvlJc w:val="left"/>
+      <w:pPr>
+        <w:ind w:left="2880" w:hanging="360"/>
+      </w:pPr>
+      <w:rPr>
+        <w:rFonts w:ascii="Symbol" w:hAnsi="Symbol" w:hint="default"/>
+      </w:rPr>
+    </w:lvl>
+    <w:lvl w:ilvl="4" w:tplc="04100003" w:tentative="1">
+      <w:start w:val="1"/>
+      <w:numFmt w:val="bullet"/>
+      <w:lvlText w:val="o"/>
+      <w:lvlJc w:val="left"/>
+      <w:pPr>
+        <w:ind w:left="3600" w:hanging="360"/>
+      </w:pPr>
+      <w:rPr>
+        <w:rFonts w:ascii="Courier New" w:hAnsi="Courier New" w:cs="Courier New" w:hint="default"/>
+      </w:rPr>
+    </w:lvl>
+    <w:lvl w:ilvl="5" w:tplc="04100005" w:tentative="1">
+      <w:start w:val="1"/>
+      <w:numFmt w:val="bullet"/>
+      <w:lvlText w:val=""/>
+      <w:lvlJc w:val="left"/>
+      <w:pPr>
+        <w:ind w:left="4320" w:hanging="360"/>
+      </w:pPr>
+      <w:rPr>
+        <w:rFonts w:ascii="Wingdings" w:hAnsi="Wingdings" w:hint="default"/>
+      </w:rPr>
+    </w:lvl>
+    <w:lvl w:ilvl="6" w:tplc="04100001" w:tentative="1">
+      <w:start w:val="1"/>
+      <w:numFmt w:val="bullet"/>
+      <w:lvlText w:val=""/>
+      <w:lvlJc w:val="left"/>
+      <w:pPr>
+        <w:ind w:left="5040" w:hanging="360"/>
+      </w:pPr>
+      <w:rPr>
+        <w:rFonts w:ascii="Symbol" w:hAnsi="Symbol" w:hint="default"/>
+      </w:rPr>
+    </w:lvl>
+    <w:lvl w:ilvl="7" w:tplc="04100003" w:tentative="1">
+      <w:start w:val="1"/>
+      <w:numFmt w:val="bullet"/>
+      <w:lvlText w:val="o"/>
+      <w:lvlJc w:val="left"/>
+      <w:pPr>
+        <w:ind w:left="5760" w:hanging="360"/>
+      </w:pPr>
+      <w:rPr>
+        <w:rFonts w:ascii="Courier New" w:hAnsi="Courier New" w:cs="Courier New" w:hint="default"/>
+      </w:rPr>
+    </w:lvl>
+    <w:lvl w:ilvl="8" w:tplc="04100005" w:tentative="1">
+      <w:start w:val="1"/>
+      <w:numFmt w:val="bullet"/>
+      <w:lvlText w:val=""/>
+      <w:lvlJc w:val="left"/>
+      <w:pPr>
+        <w:ind w:left="6480" w:hanging="360"/>
+      </w:pPr>
+      <w:rPr>
+        <w:rFonts w:ascii="Wingdings" w:hAnsi="Wingdings" w:hint="default"/>
+      </w:rPr>
+    </w:lvl>
+  </w:abstractNum>
+  <w:abstractNum w:abstractNumId="3">
     <w:nsid w:val="0B057770"/>
     <w:multiLevelType w:val="hybridMultilevel"/>
     <w:tmpl w:val="937A5056"/>
@@ -17538,7 +19313,7 @@
       </w:rPr>
     </w:lvl>
   </w:abstractNum>
-  <w:abstractNum w:abstractNumId="3">
+  <w:abstractNum w:abstractNumId="4">
     <w:nsid w:val="106F21B8"/>
     <w:multiLevelType w:val="hybridMultilevel"/>
     <w:tmpl w:val="96E2F526"/>
@@ -17786,7 +19561,7 @@
       </w:rPr>
     </w:lvl>
   </w:abstractNum>
-  <w:abstractNum w:abstractNumId="4">
+  <w:abstractNum w:abstractNumId="5">
     <w:nsid w:val="117E4F9D"/>
     <w:multiLevelType w:val="hybridMultilevel"/>
     <w:tmpl w:val="FD682504"/>
@@ -18034,7 +19809,7 @@
       </w:rPr>
     </w:lvl>
   </w:abstractNum>
-  <w:abstractNum w:abstractNumId="5">
+  <w:abstractNum w:abstractNumId="6">
     <w:nsid w:val="13CC3701"/>
     <w:multiLevelType w:val="hybridMultilevel"/>
     <w:tmpl w:val="AE7C3CCC"/>
@@ -18282,7 +20057,7 @@
       </w:rPr>
     </w:lvl>
   </w:abstractNum>
-  <w:abstractNum w:abstractNumId="6">
+  <w:abstractNum w:abstractNumId="7">
     <w:nsid w:val="18B3310E"/>
     <w:multiLevelType w:val="hybridMultilevel"/>
     <w:tmpl w:val="6A02635E"/>
@@ -18530,7 +20305,7 @@
       </w:rPr>
     </w:lvl>
   </w:abstractNum>
-  <w:abstractNum w:abstractNumId="7">
+  <w:abstractNum w:abstractNumId="8">
     <w:nsid w:val="18E53E13"/>
     <w:multiLevelType w:val="hybridMultilevel"/>
     <w:tmpl w:val="5FFA63AE"/>
@@ -18778,7 +20553,7 @@
       </w:rPr>
     </w:lvl>
   </w:abstractNum>
-  <w:abstractNum w:abstractNumId="8">
+  <w:abstractNum w:abstractNumId="9">
     <w:nsid w:val="1AE57FF7"/>
     <w:multiLevelType w:val="hybridMultilevel"/>
     <w:tmpl w:val="D3BEC2CA"/>
@@ -19044,7 +20819,7 @@
       </w:rPr>
     </w:lvl>
   </w:abstractNum>
-  <w:abstractNum w:abstractNumId="9">
+  <w:abstractNum w:abstractNumId="10">
     <w:nsid w:val="1BB94EB7"/>
     <w:multiLevelType w:val="hybridMultilevel"/>
     <w:tmpl w:val="23D63CD4"/>
@@ -19292,7 +21067,7 @@
       </w:rPr>
     </w:lvl>
   </w:abstractNum>
-  <w:abstractNum w:abstractNumId="10">
+  <w:abstractNum w:abstractNumId="11">
     <w:nsid w:val="1C201CDA"/>
     <w:multiLevelType w:val="hybridMultilevel"/>
     <w:tmpl w:val="3B523724"/>
@@ -19540,7 +21315,7 @@
       </w:rPr>
     </w:lvl>
   </w:abstractNum>
-  <w:abstractNum w:abstractNumId="11">
+  <w:abstractNum w:abstractNumId="12">
     <w:nsid w:val="24DC56DE"/>
     <w:multiLevelType w:val="hybridMultilevel"/>
     <w:tmpl w:val="7F349014"/>
@@ -19788,7 +21563,7 @@
       </w:rPr>
     </w:lvl>
   </w:abstractNum>
-  <w:abstractNum w:abstractNumId="12">
+  <w:abstractNum w:abstractNumId="13">
     <w:nsid w:val="262041EB"/>
     <w:multiLevelType w:val="hybridMultilevel"/>
     <w:tmpl w:val="3F02AEBC"/>
@@ -20018,7 +21793,7 @@
       </w:rPr>
     </w:lvl>
   </w:abstractNum>
-  <w:abstractNum w:abstractNumId="13">
+  <w:abstractNum w:abstractNumId="14">
     <w:nsid w:val="29D21447"/>
     <w:multiLevelType w:val="hybridMultilevel"/>
     <w:tmpl w:val="56AEE514"/>
@@ -20266,7 +22041,7 @@
       </w:rPr>
     </w:lvl>
   </w:abstractNum>
-  <w:abstractNum w:abstractNumId="14">
+  <w:abstractNum w:abstractNumId="15">
     <w:nsid w:val="29DB64B1"/>
     <w:multiLevelType w:val="hybridMultilevel"/>
     <w:tmpl w:val="3438C900"/>
@@ -20514,7 +22289,7 @@
       </w:rPr>
     </w:lvl>
   </w:abstractNum>
-  <w:abstractNum w:abstractNumId="15">
+  <w:abstractNum w:abstractNumId="16">
     <w:nsid w:val="2D1403E5"/>
     <w:multiLevelType w:val="hybridMultilevel"/>
     <w:tmpl w:val="4998E09A"/>
@@ -20762,7 +22537,7 @@
       </w:rPr>
     </w:lvl>
   </w:abstractNum>
-  <w:abstractNum w:abstractNumId="16">
+  <w:abstractNum w:abstractNumId="17">
     <w:nsid w:val="2D1E01DC"/>
     <w:multiLevelType w:val="hybridMultilevel"/>
     <w:tmpl w:val="FE9C705C"/>
@@ -21010,7 +22785,7 @@
       </w:rPr>
     </w:lvl>
   </w:abstractNum>
-  <w:abstractNum w:abstractNumId="17">
+  <w:abstractNum w:abstractNumId="18">
     <w:nsid w:val="311E08CB"/>
     <w:multiLevelType w:val="hybridMultilevel"/>
     <w:tmpl w:val="FC10939E"/>
@@ -21123,7 +22898,7 @@
       </w:rPr>
     </w:lvl>
   </w:abstractNum>
-  <w:abstractNum w:abstractNumId="18">
+  <w:abstractNum w:abstractNumId="19">
     <w:nsid w:val="33CE1C80"/>
     <w:multiLevelType w:val="hybridMultilevel"/>
     <w:tmpl w:val="010EE096"/>
@@ -21389,7 +23164,7 @@
       </w:rPr>
     </w:lvl>
   </w:abstractNum>
-  <w:abstractNum w:abstractNumId="19">
+  <w:abstractNum w:abstractNumId="20">
     <w:nsid w:val="34E619C0"/>
     <w:multiLevelType w:val="hybridMultilevel"/>
     <w:tmpl w:val="21B45BBE"/>
@@ -21619,7 +23394,7 @@
       </w:rPr>
     </w:lvl>
   </w:abstractNum>
-  <w:abstractNum w:abstractNumId="20">
+  <w:abstractNum w:abstractNumId="21">
     <w:nsid w:val="358B544B"/>
     <w:multiLevelType w:val="hybridMultilevel"/>
     <w:tmpl w:val="31B8CA1A"/>
@@ -21867,7 +23642,7 @@
       </w:rPr>
     </w:lvl>
   </w:abstractNum>
-  <w:abstractNum w:abstractNumId="21">
+  <w:abstractNum w:abstractNumId="22">
     <w:nsid w:val="3718626B"/>
     <w:multiLevelType w:val="hybridMultilevel"/>
     <w:tmpl w:val="C37869DA"/>
@@ -22115,7 +23890,7 @@
       </w:rPr>
     </w:lvl>
   </w:abstractNum>
-  <w:abstractNum w:abstractNumId="22">
+  <w:abstractNum w:abstractNumId="23">
     <w:nsid w:val="3BB70DF2"/>
     <w:multiLevelType w:val="hybridMultilevel"/>
     <w:tmpl w:val="6C3A4AB8"/>
@@ -22345,7 +24120,7 @@
       </w:rPr>
     </w:lvl>
   </w:abstractNum>
-  <w:abstractNum w:abstractNumId="23">
+  <w:abstractNum w:abstractNumId="24">
     <w:nsid w:val="41687FE6"/>
     <w:multiLevelType w:val="hybridMultilevel"/>
     <w:tmpl w:val="B910164E"/>
@@ -22593,7 +24368,7 @@
       </w:rPr>
     </w:lvl>
   </w:abstractNum>
-  <w:abstractNum w:abstractNumId="24">
+  <w:abstractNum w:abstractNumId="25">
     <w:nsid w:val="43606B54"/>
     <w:multiLevelType w:val="hybridMultilevel"/>
     <w:tmpl w:val="94A2AEC2"/>
@@ -22841,7 +24616,7 @@
       </w:rPr>
     </w:lvl>
   </w:abstractNum>
-  <w:abstractNum w:abstractNumId="25">
+  <w:abstractNum w:abstractNumId="26">
     <w:nsid w:val="447748EC"/>
     <w:multiLevelType w:val="hybridMultilevel"/>
     <w:tmpl w:val="A2A28E0E"/>
@@ -23089,7 +24864,7 @@
       </w:rPr>
     </w:lvl>
   </w:abstractNum>
-  <w:abstractNum w:abstractNumId="26">
+  <w:abstractNum w:abstractNumId="27">
     <w:nsid w:val="44913E80"/>
     <w:multiLevelType w:val="hybridMultilevel"/>
     <w:tmpl w:val="0E88B9BC"/>
@@ -23337,7 +25112,7 @@
       </w:rPr>
     </w:lvl>
   </w:abstractNum>
-  <w:abstractNum w:abstractNumId="27">
+  <w:abstractNum w:abstractNumId="28">
     <w:nsid w:val="47641B30"/>
     <w:multiLevelType w:val="hybridMultilevel"/>
     <w:tmpl w:val="82FC63D4"/>
@@ -23586,7 +25361,7 @@
       </w:rPr>
     </w:lvl>
   </w:abstractNum>
-  <w:abstractNum w:abstractNumId="28">
+  <w:abstractNum w:abstractNumId="29">
     <w:nsid w:val="47677F56"/>
     <w:multiLevelType w:val="hybridMultilevel"/>
     <w:tmpl w:val="C83E9320"/>
@@ -23816,7 +25591,7 @@
       </w:rPr>
     </w:lvl>
   </w:abstractNum>
-  <w:abstractNum w:abstractNumId="29">
+  <w:abstractNum w:abstractNumId="30">
     <w:nsid w:val="4AE74714"/>
     <w:multiLevelType w:val="hybridMultilevel"/>
     <w:tmpl w:val="0262A31E"/>
@@ -24064,7 +25839,7 @@
       </w:rPr>
     </w:lvl>
   </w:abstractNum>
-  <w:abstractNum w:abstractNumId="30">
+  <w:abstractNum w:abstractNumId="31">
     <w:nsid w:val="4C5E7F63"/>
     <w:multiLevelType w:val="hybridMultilevel"/>
     <w:tmpl w:val="AFD4EBB8"/>
@@ -24153,7 +25928,7 @@
       </w:pPr>
     </w:lvl>
   </w:abstractNum>
-  <w:abstractNum w:abstractNumId="31">
+  <w:abstractNum w:abstractNumId="32">
     <w:nsid w:val="500B081C"/>
     <w:multiLevelType w:val="hybridMultilevel"/>
     <w:tmpl w:val="73503FDA"/>
@@ -24401,7 +26176,7 @@
       </w:rPr>
     </w:lvl>
   </w:abstractNum>
-  <w:abstractNum w:abstractNumId="32">
+  <w:abstractNum w:abstractNumId="33">
     <w:nsid w:val="50E3640B"/>
     <w:multiLevelType w:val="hybridMultilevel"/>
     <w:tmpl w:val="AA32E170"/>
@@ -24649,7 +26424,7 @@
       </w:rPr>
     </w:lvl>
   </w:abstractNum>
-  <w:abstractNum w:abstractNumId="33">
+  <w:abstractNum w:abstractNumId="34">
     <w:nsid w:val="51E2023C"/>
     <w:multiLevelType w:val="hybridMultilevel"/>
     <w:tmpl w:val="CB120E92"/>
@@ -24897,7 +26672,7 @@
       </w:rPr>
     </w:lvl>
   </w:abstractNum>
-  <w:abstractNum w:abstractNumId="34">
+  <w:abstractNum w:abstractNumId="35">
     <w:nsid w:val="533010FE"/>
     <w:multiLevelType w:val="hybridMultilevel"/>
     <w:tmpl w:val="290AEA40"/>
@@ -25145,7 +26920,7 @@
       </w:rPr>
     </w:lvl>
   </w:abstractNum>
-  <w:abstractNum w:abstractNumId="35">
+  <w:abstractNum w:abstractNumId="36">
     <w:nsid w:val="55711422"/>
     <w:multiLevelType w:val="hybridMultilevel"/>
     <w:tmpl w:val="297E3B3A"/>
@@ -25393,7 +27168,7 @@
       </w:rPr>
     </w:lvl>
   </w:abstractNum>
-  <w:abstractNum w:abstractNumId="36">
+  <w:abstractNum w:abstractNumId="37">
     <w:nsid w:val="55927A6B"/>
     <w:multiLevelType w:val="hybridMultilevel"/>
     <w:tmpl w:val="6E845F7C"/>
@@ -25521,7 +27296,7 @@
       </w:rPr>
     </w:lvl>
   </w:abstractNum>
-  <w:abstractNum w:abstractNumId="37">
+  <w:abstractNum w:abstractNumId="38">
     <w:nsid w:val="567A5C32"/>
     <w:multiLevelType w:val="hybridMultilevel"/>
     <w:tmpl w:val="5E0EAC48"/>
@@ -25751,7 +27526,7 @@
       </w:rPr>
     </w:lvl>
   </w:abstractNum>
-  <w:abstractNum w:abstractNumId="38">
+  <w:abstractNum w:abstractNumId="39">
     <w:nsid w:val="58213799"/>
     <w:multiLevelType w:val="hybridMultilevel"/>
     <w:tmpl w:val="3FAE68A4"/>
@@ -25999,7 +27774,7 @@
       </w:rPr>
     </w:lvl>
   </w:abstractNum>
-  <w:abstractNum w:abstractNumId="39">
+  <w:abstractNum w:abstractNumId="40">
     <w:nsid w:val="59BD7BDD"/>
     <w:multiLevelType w:val="hybridMultilevel"/>
     <w:tmpl w:val="53A2F0FE"/>
@@ -26247,7 +28022,7 @@
       </w:rPr>
     </w:lvl>
   </w:abstractNum>
-  <w:abstractNum w:abstractNumId="40">
+  <w:abstractNum w:abstractNumId="41">
     <w:nsid w:val="5E1C274F"/>
     <w:multiLevelType w:val="hybridMultilevel"/>
     <w:tmpl w:val="721AB618"/>
@@ -26495,7 +28270,7 @@
       </w:rPr>
     </w:lvl>
   </w:abstractNum>
-  <w:abstractNum w:abstractNumId="41">
+  <w:abstractNum w:abstractNumId="42">
     <w:nsid w:val="62D43D20"/>
     <w:multiLevelType w:val="hybridMultilevel"/>
     <w:tmpl w:val="828CBEF2"/>
@@ -26725,7 +28500,7 @@
       </w:rPr>
     </w:lvl>
   </w:abstractNum>
-  <w:abstractNum w:abstractNumId="42">
+  <w:abstractNum w:abstractNumId="43">
     <w:nsid w:val="69C2120C"/>
     <w:multiLevelType w:val="hybridMultilevel"/>
     <w:tmpl w:val="00B2F850"/>
@@ -26991,7 +28766,7 @@
       </w:rPr>
     </w:lvl>
   </w:abstractNum>
-  <w:abstractNum w:abstractNumId="43">
+  <w:abstractNum w:abstractNumId="44">
     <w:nsid w:val="6DEE129E"/>
     <w:multiLevelType w:val="hybridMultilevel"/>
     <w:tmpl w:val="C828644C"/>
@@ -27239,7 +29014,7 @@
       </w:rPr>
     </w:lvl>
   </w:abstractNum>
-  <w:abstractNum w:abstractNumId="44">
+  <w:abstractNum w:abstractNumId="45">
     <w:nsid w:val="728652EC"/>
     <w:multiLevelType w:val="hybridMultilevel"/>
     <w:tmpl w:val="EDB24670"/>
@@ -27469,7 +29244,7 @@
       </w:rPr>
     </w:lvl>
   </w:abstractNum>
-  <w:abstractNum w:abstractNumId="45">
+  <w:abstractNum w:abstractNumId="46">
     <w:nsid w:val="79690CB9"/>
     <w:multiLevelType w:val="hybridMultilevel"/>
     <w:tmpl w:val="AD74E768"/>
@@ -27583,141 +29358,144 @@
     </w:lvl>
   </w:abstractNum>
   <w:num w:numId="1">
-    <w:abstractNumId w:val="27"/>
+    <w:abstractNumId w:val="28"/>
   </w:num>
   <w:num w:numId="2">
-    <w:abstractNumId w:val="38"/>
+    <w:abstractNumId w:val="39"/>
   </w:num>
   <w:num w:numId="3">
-    <w:abstractNumId w:val="10"/>
+    <w:abstractNumId w:val="11"/>
   </w:num>
   <w:num w:numId="4">
-    <w:abstractNumId w:val="32"/>
+    <w:abstractNumId w:val="33"/>
   </w:num>
   <w:num w:numId="5">
-    <w:abstractNumId w:val="34"/>
+    <w:abstractNumId w:val="35"/>
   </w:num>
   <w:num w:numId="6">
-    <w:abstractNumId w:val="12"/>
+    <w:abstractNumId w:val="13"/>
   </w:num>
   <w:num w:numId="7">
-    <w:abstractNumId w:val="21"/>
+    <w:abstractNumId w:val="22"/>
   </w:num>
   <w:num w:numId="8">
-    <w:abstractNumId w:val="4"/>
+    <w:abstractNumId w:val="5"/>
   </w:num>
   <w:num w:numId="9">
     <w:abstractNumId w:val="0"/>
   </w:num>
   <w:num w:numId="10">
-    <w:abstractNumId w:val="15"/>
+    <w:abstractNumId w:val="16"/>
   </w:num>
   <w:num w:numId="11">
-    <w:abstractNumId w:val="40"/>
+    <w:abstractNumId w:val="41"/>
   </w:num>
   <w:num w:numId="12">
-    <w:abstractNumId w:val="22"/>
+    <w:abstractNumId w:val="23"/>
   </w:num>
   <w:num w:numId="13">
+    <w:abstractNumId w:val="7"/>
+  </w:num>
+  <w:num w:numId="14">
     <w:abstractNumId w:val="6"/>
   </w:num>
-  <w:num w:numId="14">
-    <w:abstractNumId w:val="5"/>
-  </w:num>
   <w:num w:numId="15">
-    <w:abstractNumId w:val="7"/>
+    <w:abstractNumId w:val="8"/>
   </w:num>
   <w:num w:numId="16">
     <w:abstractNumId w:val="1"/>
   </w:num>
   <w:num w:numId="17">
+    <w:abstractNumId w:val="26"/>
+  </w:num>
+  <w:num w:numId="18">
+    <w:abstractNumId w:val="24"/>
+  </w:num>
+  <w:num w:numId="19">
+    <w:abstractNumId w:val="20"/>
+  </w:num>
+  <w:num w:numId="20">
+    <w:abstractNumId w:val="12"/>
+  </w:num>
+  <w:num w:numId="21">
+    <w:abstractNumId w:val="36"/>
+  </w:num>
+  <w:num w:numId="22">
+    <w:abstractNumId w:val="17"/>
+  </w:num>
+  <w:num w:numId="23">
+    <w:abstractNumId w:val="10"/>
+  </w:num>
+  <w:num w:numId="24">
     <w:abstractNumId w:val="25"/>
   </w:num>
-  <w:num w:numId="18">
-    <w:abstractNumId w:val="23"/>
+  <w:num w:numId="25">
+    <w:abstractNumId w:val="29"/>
   </w:num>
-  <w:num w:numId="19">
+  <w:num w:numId="26">
+    <w:abstractNumId w:val="14"/>
+  </w:num>
+  <w:num w:numId="27">
+    <w:abstractNumId w:val="15"/>
+  </w:num>
+  <w:num w:numId="28">
+    <w:abstractNumId w:val="40"/>
+  </w:num>
+  <w:num w:numId="29">
+    <w:abstractNumId w:val="32"/>
+  </w:num>
+  <w:num w:numId="30">
+    <w:abstractNumId w:val="4"/>
+  </w:num>
+  <w:num w:numId="31">
+    <w:abstractNumId w:val="45"/>
+  </w:num>
+  <w:num w:numId="32">
+    <w:abstractNumId w:val="21"/>
+  </w:num>
+  <w:num w:numId="33">
+    <w:abstractNumId w:val="27"/>
+  </w:num>
+  <w:num w:numId="34">
+    <w:abstractNumId w:val="34"/>
+  </w:num>
+  <w:num w:numId="35">
+    <w:abstractNumId w:val="44"/>
+  </w:num>
+  <w:num w:numId="36">
+    <w:abstractNumId w:val="30"/>
+  </w:num>
+  <w:num w:numId="37">
+    <w:abstractNumId w:val="38"/>
+  </w:num>
+  <w:num w:numId="38">
+    <w:abstractNumId w:val="43"/>
+  </w:num>
+  <w:num w:numId="39">
+    <w:abstractNumId w:val="9"/>
+  </w:num>
+  <w:num w:numId="40">
     <w:abstractNumId w:val="19"/>
   </w:num>
-  <w:num w:numId="20">
-    <w:abstractNumId w:val="11"/>
+  <w:num w:numId="41">
+    <w:abstractNumId w:val="42"/>
   </w:num>
-  <w:num w:numId="21">
-    <w:abstractNumId w:val="35"/>
+  <w:num w:numId="42">
+    <w:abstractNumId w:val="37"/>
   </w:num>
-  <w:num w:numId="22">
-    <w:abstractNumId w:val="16"/>
+  <w:num w:numId="43">
+    <w:abstractNumId w:val="18"/>
   </w:num>
-  <w:num w:numId="23">
-    <w:abstractNumId w:val="9"/>
-  </w:num>
-  <w:num w:numId="24">
-    <w:abstractNumId w:val="24"/>
-  </w:num>
-  <w:num w:numId="25">
-    <w:abstractNumId w:val="28"/>
-  </w:num>
-  <w:num w:numId="26">
-    <w:abstractNumId w:val="13"/>
-  </w:num>
-  <w:num w:numId="27">
-    <w:abstractNumId w:val="14"/>
-  </w:num>
-  <w:num w:numId="28">
-    <w:abstractNumId w:val="39"/>
-  </w:num>
-  <w:num w:numId="29">
+  <w:num w:numId="44">
     <w:abstractNumId w:val="31"/>
   </w:num>
-  <w:num w:numId="30">
+  <w:num w:numId="45">
+    <w:abstractNumId w:val="46"/>
+  </w:num>
+  <w:num w:numId="46">
     <w:abstractNumId w:val="3"/>
   </w:num>
-  <w:num w:numId="31">
-    <w:abstractNumId w:val="44"/>
-  </w:num>
-  <w:num w:numId="32">
-    <w:abstractNumId w:val="20"/>
-  </w:num>
-  <w:num w:numId="33">
-    <w:abstractNumId w:val="26"/>
-  </w:num>
-  <w:num w:numId="34">
-    <w:abstractNumId w:val="33"/>
-  </w:num>
-  <w:num w:numId="35">
-    <w:abstractNumId w:val="43"/>
-  </w:num>
-  <w:num w:numId="36">
-    <w:abstractNumId w:val="29"/>
-  </w:num>
-  <w:num w:numId="37">
-    <w:abstractNumId w:val="37"/>
-  </w:num>
-  <w:num w:numId="38">
-    <w:abstractNumId w:val="42"/>
-  </w:num>
-  <w:num w:numId="39">
-    <w:abstractNumId w:val="8"/>
-  </w:num>
-  <w:num w:numId="40">
-    <w:abstractNumId w:val="18"/>
-  </w:num>
-  <w:num w:numId="41">
-    <w:abstractNumId w:val="41"/>
-  </w:num>
-  <w:num w:numId="42">
-    <w:abstractNumId w:val="36"/>
-  </w:num>
-  <w:num w:numId="43">
-    <w:abstractNumId w:val="17"/>
-  </w:num>
-  <w:num w:numId="44">
-    <w:abstractNumId w:val="30"/>
-  </w:num>
-  <w:num w:numId="45">
-    <w:abstractNumId w:val="45"/>
-  </w:num>
-  <w:num w:numId="46">
+  <w:num w:numId="47">
     <w:abstractNumId w:val="2"/>
   </w:num>
   <w:numIdMacAtCleanup w:val="46"/>
@@ -29743,7 +31521,7 @@
 </file>
 
 <file path=customXml/itemProps1.xml><?xml version="1.0" encoding="utf-8"?>
-<ds:datastoreItem xmlns:ds="http://schemas.openxmlformats.org/officeDocument/2006/customXml" ds:itemID="{7CD52D90-E878-4AC8-ABE8-523D50B74061}">
+<ds:datastoreItem xmlns:ds="http://schemas.openxmlformats.org/officeDocument/2006/customXml" ds:itemID="{AC59ED34-CF8A-4745-9AB9-3EB1D21278E3}">
   <ds:schemaRefs>
     <ds:schemaRef ds:uri="http://schemas.openxmlformats.org/officeDocument/2006/bibliography"/>
   </ds:schemaRefs>

</xml_diff>

<commit_message>
#31 : Correction on NFR-04
</commit_message>
<xml_diff>
--- a/Swatcher_RS/RS_Swatcher.docx
+++ b/Swatcher_RS/RS_Swatcher.docx
@@ -14583,8 +14583,8 @@
             <w:pPr>
               <w:pStyle w:val="Stiletabella2A"/>
               <w:numPr>
-                <w:ilvl w:val="1"/>
-                <w:numId w:val="12"/>
+                <w:ilvl w:val="0"/>
+                <w:numId w:val="38"/>
               </w:numPr>
               <w:jc w:val="both"/>
               <w:rPr>
@@ -14654,8 +14654,8 @@
             <w:pPr>
               <w:pStyle w:val="Stiletabella2A"/>
               <w:numPr>
-                <w:ilvl w:val="1"/>
-                <w:numId w:val="12"/>
+                <w:ilvl w:val="0"/>
+                <w:numId w:val="38"/>
               </w:numPr>
               <w:jc w:val="both"/>
               <w:rPr>
@@ -17471,6 +17471,10 @@
         <w:t xml:space="preserve"> </w:t>
       </w:r>
       <w:r>
+        <w:rPr>
+          <w:noProof/>
+          <w:lang w:val="it-IT" w:eastAsia="it-IT"/>
+        </w:rPr>
         <w:drawing>
           <wp:inline distT="0" distB="0" distL="0" distR="0">
             <wp:extent cx="1917437" cy="3409950"/>
@@ -17702,6 +17706,7 @@
       <w:r>
         <w:rPr>
           <w:noProof/>
+          <w:lang w:val="it-IT" w:eastAsia="it-IT"/>
         </w:rPr>
         <w:drawing>
           <wp:inline distT="0" distB="0" distL="0" distR="0">
@@ -17755,6 +17760,7 @@
       <w:r>
         <w:rPr>
           <w:noProof/>
+          <w:lang w:val="it-IT" w:eastAsia="it-IT"/>
         </w:rPr>
         <w:drawing>
           <wp:inline distT="0" distB="0" distL="0" distR="0">
@@ -17875,6 +17881,10 @@
         <w:jc w:val="center"/>
       </w:pPr>
       <w:r>
+        <w:rPr>
+          <w:noProof/>
+          <w:lang w:val="it-IT" w:eastAsia="it-IT"/>
+        </w:rPr>
         <w:drawing>
           <wp:inline distT="0" distB="0" distL="0" distR="0">
             <wp:extent cx="1704975" cy="3032109"/>
@@ -17925,6 +17935,10 @@
         <w:t xml:space="preserve">   </w:t>
       </w:r>
       <w:r>
+        <w:rPr>
+          <w:noProof/>
+          <w:lang w:val="it-IT" w:eastAsia="it-IT"/>
+        </w:rPr>
         <w:drawing>
           <wp:inline distT="0" distB="0" distL="0" distR="0">
             <wp:extent cx="1708556" cy="3038475"/>
@@ -17975,6 +17989,10 @@
         <w:t xml:space="preserve">   </w:t>
       </w:r>
       <w:r>
+        <w:rPr>
+          <w:noProof/>
+          <w:lang w:val="it-IT" w:eastAsia="it-IT"/>
+        </w:rPr>
         <w:drawing>
           <wp:inline distT="0" distB="0" distL="0" distR="0">
             <wp:extent cx="1713912" cy="3048000"/>
@@ -18145,6 +18163,7 @@
       <w:r>
         <w:rPr>
           <w:noProof/>
+          <w:lang w:val="it-IT" w:eastAsia="it-IT"/>
         </w:rPr>
         <w:drawing>
           <wp:inline distT="0" distB="0" distL="0" distR="0">
@@ -18196,6 +18215,10 @@
         <w:t xml:space="preserve">   </w:t>
       </w:r>
       <w:r>
+        <w:rPr>
+          <w:noProof/>
+          <w:lang w:val="it-IT" w:eastAsia="it-IT"/>
+        </w:rPr>
         <w:drawing>
           <wp:inline distT="0" distB="0" distL="0" distR="0">
             <wp:extent cx="1876425" cy="3337012"/>
@@ -18248,6 +18271,7 @@
       <w:r>
         <w:rPr>
           <w:noProof/>
+          <w:lang w:val="it-IT" w:eastAsia="it-IT"/>
         </w:rPr>
         <w:drawing>
           <wp:inline distT="0" distB="0" distL="0" distR="0">
@@ -18551,7 +18575,7 @@
             <w:rPr>
               <w:noProof/>
             </w:rPr>
-            <w:t>23</w:t>
+            <w:t>16</w:t>
           </w:r>
         </w:fldSimple>
       </w:p>

</xml_diff>

<commit_message>
#31 revision of RS document
Ligth revision of document. General improvement.
</commit_message>
<xml_diff>
--- a/Swatcher_RS/RS_Swatcher.docx
+++ b/Swatcher_RS/RS_Swatcher.docx
@@ -524,7 +524,7 @@
             </w:rPr>
             <w:fldChar w:fldCharType="separate"/>
           </w:r>
-          <w:hyperlink w:anchor="_Toc469439077" w:history="1">
+          <w:hyperlink w:anchor="_Toc469609526" w:history="1">
             <w:r>
               <w:rPr>
                 <w:rStyle w:val="Collegamentoipertestuale"/>
@@ -551,7 +551,7 @@
                 <w:noProof/>
                 <w:webHidden/>
               </w:rPr>
-              <w:instrText xml:space="preserve"> PAGEREF _Toc469439077 \h </w:instrText>
+              <w:instrText xml:space="preserve"> PAGEREF _Toc469609526 \h </w:instrText>
             </w:r>
             <w:r>
               <w:rPr>
@@ -597,7 +597,7 @@
               <w:lang w:val="it-IT" w:eastAsia="it-IT"/>
             </w:rPr>
           </w:pPr>
-          <w:hyperlink w:anchor="_Toc469439078" w:history="1">
+          <w:hyperlink w:anchor="_Toc469609527" w:history="1">
             <w:r>
               <w:rPr>
                 <w:rStyle w:val="Collegamentoipertestuale"/>
@@ -624,7 +624,7 @@
                 <w:noProof/>
                 <w:webHidden/>
               </w:rPr>
-              <w:instrText xml:space="preserve"> PAGEREF _Toc469439078 \h </w:instrText>
+              <w:instrText xml:space="preserve"> PAGEREF _Toc469609527 \h </w:instrText>
             </w:r>
             <w:r>
               <w:rPr>
@@ -670,7 +670,7 @@
               <w:lang w:val="it-IT" w:eastAsia="it-IT"/>
             </w:rPr>
           </w:pPr>
-          <w:hyperlink w:anchor="_Toc469439079" w:history="1">
+          <w:hyperlink w:anchor="_Toc469609528" w:history="1">
             <w:r>
               <w:rPr>
                 <w:rStyle w:val="Collegamentoipertestuale"/>
@@ -697,7 +697,7 @@
                 <w:noProof/>
                 <w:webHidden/>
               </w:rPr>
-              <w:instrText xml:space="preserve"> PAGEREF _Toc469439079 \h </w:instrText>
+              <w:instrText xml:space="preserve"> PAGEREF _Toc469609528 \h </w:instrText>
             </w:r>
             <w:r>
               <w:rPr>
@@ -743,7 +743,7 @@
               <w:lang w:val="it-IT" w:eastAsia="it-IT"/>
             </w:rPr>
           </w:pPr>
-          <w:hyperlink w:anchor="_Toc469439080" w:history="1">
+          <w:hyperlink w:anchor="_Toc469609529" w:history="1">
             <w:r>
               <w:rPr>
                 <w:rStyle w:val="Collegamentoipertestuale"/>
@@ -770,7 +770,7 @@
                 <w:noProof/>
                 <w:webHidden/>
               </w:rPr>
-              <w:instrText xml:space="preserve"> PAGEREF _Toc469439080 \h </w:instrText>
+              <w:instrText xml:space="preserve"> PAGEREF _Toc469609529 \h </w:instrText>
             </w:r>
             <w:r>
               <w:rPr>
@@ -816,7 +816,7 @@
               <w:lang w:val="it-IT" w:eastAsia="it-IT"/>
             </w:rPr>
           </w:pPr>
-          <w:hyperlink w:anchor="_Toc469439081" w:history="1">
+          <w:hyperlink w:anchor="_Toc469609530" w:history="1">
             <w:r>
               <w:rPr>
                 <w:rStyle w:val="Collegamentoipertestuale"/>
@@ -843,7 +843,7 @@
                 <w:noProof/>
                 <w:webHidden/>
               </w:rPr>
-              <w:instrText xml:space="preserve"> PAGEREF _Toc469439081 \h </w:instrText>
+              <w:instrText xml:space="preserve"> PAGEREF _Toc469609530 \h </w:instrText>
             </w:r>
             <w:r>
               <w:rPr>
@@ -889,7 +889,7 @@
               <w:lang w:val="it-IT" w:eastAsia="it-IT"/>
             </w:rPr>
           </w:pPr>
-          <w:hyperlink w:anchor="_Toc469439082" w:history="1">
+          <w:hyperlink w:anchor="_Toc469609531" w:history="1">
             <w:r>
               <w:rPr>
                 <w:rStyle w:val="Collegamentoipertestuale"/>
@@ -916,7 +916,7 @@
                 <w:noProof/>
                 <w:webHidden/>
               </w:rPr>
-              <w:instrText xml:space="preserve"> PAGEREF _Toc469439082 \h </w:instrText>
+              <w:instrText xml:space="preserve"> PAGEREF _Toc469609531 \h </w:instrText>
             </w:r>
             <w:r>
               <w:rPr>
@@ -962,7 +962,7 @@
               <w:lang w:val="it-IT" w:eastAsia="it-IT"/>
             </w:rPr>
           </w:pPr>
-          <w:hyperlink w:anchor="_Toc469439083" w:history="1">
+          <w:hyperlink w:anchor="_Toc469609532" w:history="1">
             <w:r>
               <w:rPr>
                 <w:rStyle w:val="Collegamentoipertestuale"/>
@@ -989,7 +989,7 @@
                 <w:noProof/>
                 <w:webHidden/>
               </w:rPr>
-              <w:instrText xml:space="preserve"> PAGEREF _Toc469439083 \h </w:instrText>
+              <w:instrText xml:space="preserve"> PAGEREF _Toc469609532 \h </w:instrText>
             </w:r>
             <w:r>
               <w:rPr>
@@ -1035,7 +1035,7 @@
               <w:lang w:val="it-IT" w:eastAsia="it-IT"/>
             </w:rPr>
           </w:pPr>
-          <w:hyperlink w:anchor="_Toc469439084" w:history="1">
+          <w:hyperlink w:anchor="_Toc469609533" w:history="1">
             <w:r>
               <w:rPr>
                 <w:rStyle w:val="Collegamentoipertestuale"/>
@@ -1062,7 +1062,7 @@
                 <w:noProof/>
                 <w:webHidden/>
               </w:rPr>
-              <w:instrText xml:space="preserve"> PAGEREF _Toc469439084 \h </w:instrText>
+              <w:instrText xml:space="preserve"> PAGEREF _Toc469609533 \h </w:instrText>
             </w:r>
             <w:r>
               <w:rPr>
@@ -1108,7 +1108,7 @@
               <w:lang w:val="it-IT" w:eastAsia="it-IT"/>
             </w:rPr>
           </w:pPr>
-          <w:hyperlink w:anchor="_Toc469439085" w:history="1">
+          <w:hyperlink w:anchor="_Toc469609534" w:history="1">
             <w:r>
               <w:rPr>
                 <w:rStyle w:val="Collegamentoipertestuale"/>
@@ -1135,7 +1135,7 @@
                 <w:noProof/>
                 <w:webHidden/>
               </w:rPr>
-              <w:instrText xml:space="preserve"> PAGEREF _Toc469439085 \h </w:instrText>
+              <w:instrText xml:space="preserve"> PAGEREF _Toc469609534 \h </w:instrText>
             </w:r>
             <w:r>
               <w:rPr>
@@ -1181,7 +1181,7 @@
               <w:lang w:val="it-IT" w:eastAsia="it-IT"/>
             </w:rPr>
           </w:pPr>
-          <w:hyperlink w:anchor="_Toc469439086" w:history="1">
+          <w:hyperlink w:anchor="_Toc469609535" w:history="1">
             <w:r>
               <w:rPr>
                 <w:rStyle w:val="Collegamentoipertestuale"/>
@@ -1208,7 +1208,7 @@
                 <w:noProof/>
                 <w:webHidden/>
               </w:rPr>
-              <w:instrText xml:space="preserve"> PAGEREF _Toc469439086 \h </w:instrText>
+              <w:instrText xml:space="preserve"> PAGEREF _Toc469609535 \h </w:instrText>
             </w:r>
             <w:r>
               <w:rPr>
@@ -1254,7 +1254,7 @@
               <w:lang w:val="it-IT" w:eastAsia="it-IT"/>
             </w:rPr>
           </w:pPr>
-          <w:hyperlink w:anchor="_Toc469439087" w:history="1">
+          <w:hyperlink w:anchor="_Toc469609536" w:history="1">
             <w:r>
               <w:rPr>
                 <w:rStyle w:val="Collegamentoipertestuale"/>
@@ -1281,7 +1281,7 @@
                 <w:noProof/>
                 <w:webHidden/>
               </w:rPr>
-              <w:instrText xml:space="preserve"> PAGEREF _Toc469439087 \h </w:instrText>
+              <w:instrText xml:space="preserve"> PAGEREF _Toc469609536 \h </w:instrText>
             </w:r>
             <w:r>
               <w:rPr>
@@ -1327,7 +1327,7 @@
               <w:lang w:val="it-IT" w:eastAsia="it-IT"/>
             </w:rPr>
           </w:pPr>
-          <w:hyperlink w:anchor="_Toc469439088" w:history="1">
+          <w:hyperlink w:anchor="_Toc469609537" w:history="1">
             <w:r>
               <w:rPr>
                 <w:rStyle w:val="Collegamentoipertestuale"/>
@@ -1354,7 +1354,7 @@
                 <w:noProof/>
                 <w:webHidden/>
               </w:rPr>
-              <w:instrText xml:space="preserve"> PAGEREF _Toc469439088 \h </w:instrText>
+              <w:instrText xml:space="preserve"> PAGEREF _Toc469609537 \h </w:instrText>
             </w:r>
             <w:r>
               <w:rPr>
@@ -1400,7 +1400,7 @@
               <w:lang w:val="it-IT" w:eastAsia="it-IT"/>
             </w:rPr>
           </w:pPr>
-          <w:hyperlink w:anchor="_Toc469439089" w:history="1">
+          <w:hyperlink w:anchor="_Toc469609538" w:history="1">
             <w:r>
               <w:rPr>
                 <w:rStyle w:val="Collegamentoipertestuale"/>
@@ -1427,7 +1427,7 @@
                 <w:noProof/>
                 <w:webHidden/>
               </w:rPr>
-              <w:instrText xml:space="preserve"> PAGEREF _Toc469439089 \h </w:instrText>
+              <w:instrText xml:space="preserve"> PAGEREF _Toc469609538 \h </w:instrText>
             </w:r>
             <w:r>
               <w:rPr>
@@ -1473,7 +1473,7 @@
               <w:lang w:val="it-IT" w:eastAsia="it-IT"/>
             </w:rPr>
           </w:pPr>
-          <w:hyperlink w:anchor="_Toc469439090" w:history="1">
+          <w:hyperlink w:anchor="_Toc469609539" w:history="1">
             <w:r>
               <w:rPr>
                 <w:rStyle w:val="Collegamentoipertestuale"/>
@@ -1500,7 +1500,7 @@
                 <w:noProof/>
                 <w:webHidden/>
               </w:rPr>
-              <w:instrText xml:space="preserve"> PAGEREF _Toc469439090 \h </w:instrText>
+              <w:instrText xml:space="preserve"> PAGEREF _Toc469609539 \h </w:instrText>
             </w:r>
             <w:r>
               <w:rPr>
@@ -1546,7 +1546,7 @@
               <w:lang w:val="it-IT" w:eastAsia="it-IT"/>
             </w:rPr>
           </w:pPr>
-          <w:hyperlink w:anchor="_Toc469439091" w:history="1">
+          <w:hyperlink w:anchor="_Toc469609540" w:history="1">
             <w:r>
               <w:rPr>
                 <w:rStyle w:val="Collegamentoipertestuale"/>
@@ -1573,7 +1573,7 @@
                 <w:noProof/>
                 <w:webHidden/>
               </w:rPr>
-              <w:instrText xml:space="preserve"> PAGEREF _Toc469439091 \h </w:instrText>
+              <w:instrText xml:space="preserve"> PAGEREF _Toc469609540 \h </w:instrText>
             </w:r>
             <w:r>
               <w:rPr>
@@ -1619,7 +1619,7 @@
               <w:lang w:val="it-IT" w:eastAsia="it-IT"/>
             </w:rPr>
           </w:pPr>
-          <w:hyperlink w:anchor="_Toc469439092" w:history="1">
+          <w:hyperlink w:anchor="_Toc469609541" w:history="1">
             <w:r>
               <w:rPr>
                 <w:rStyle w:val="Collegamentoipertestuale"/>
@@ -1646,7 +1646,7 @@
                 <w:noProof/>
                 <w:webHidden/>
               </w:rPr>
-              <w:instrText xml:space="preserve"> PAGEREF _Toc469439092 \h </w:instrText>
+              <w:instrText xml:space="preserve"> PAGEREF _Toc469609541 \h </w:instrText>
             </w:r>
             <w:r>
               <w:rPr>
@@ -1692,7 +1692,7 @@
               <w:lang w:val="it-IT" w:eastAsia="it-IT"/>
             </w:rPr>
           </w:pPr>
-          <w:hyperlink w:anchor="_Toc469439093" w:history="1">
+          <w:hyperlink w:anchor="_Toc469609542" w:history="1">
             <w:r>
               <w:rPr>
                 <w:rStyle w:val="Collegamentoipertestuale"/>
@@ -1719,7 +1719,7 @@
                 <w:noProof/>
                 <w:webHidden/>
               </w:rPr>
-              <w:instrText xml:space="preserve"> PAGEREF _Toc469439093 \h </w:instrText>
+              <w:instrText xml:space="preserve"> PAGEREF _Toc469609542 \h </w:instrText>
             </w:r>
             <w:r>
               <w:rPr>
@@ -1765,7 +1765,7 @@
               <w:lang w:val="it-IT" w:eastAsia="it-IT"/>
             </w:rPr>
           </w:pPr>
-          <w:hyperlink w:anchor="_Toc469439094" w:history="1">
+          <w:hyperlink w:anchor="_Toc469609543" w:history="1">
             <w:r>
               <w:rPr>
                 <w:rStyle w:val="Collegamentoipertestuale"/>
@@ -1792,7 +1792,7 @@
                 <w:noProof/>
                 <w:webHidden/>
               </w:rPr>
-              <w:instrText xml:space="preserve"> PAGEREF _Toc469439094 \h </w:instrText>
+              <w:instrText xml:space="preserve"> PAGEREF _Toc469609543 \h </w:instrText>
             </w:r>
             <w:r>
               <w:rPr>
@@ -1838,7 +1838,7 @@
               <w:lang w:val="it-IT" w:eastAsia="it-IT"/>
             </w:rPr>
           </w:pPr>
-          <w:hyperlink w:anchor="_Toc469439095" w:history="1">
+          <w:hyperlink w:anchor="_Toc469609544" w:history="1">
             <w:r>
               <w:rPr>
                 <w:rStyle w:val="Collegamentoipertestuale"/>
@@ -1865,7 +1865,7 @@
                 <w:noProof/>
                 <w:webHidden/>
               </w:rPr>
-              <w:instrText xml:space="preserve"> PAGEREF _Toc469439095 \h </w:instrText>
+              <w:instrText xml:space="preserve"> PAGEREF _Toc469609544 \h </w:instrText>
             </w:r>
             <w:r>
               <w:rPr>
@@ -1911,7 +1911,7 @@
               <w:lang w:val="it-IT" w:eastAsia="it-IT"/>
             </w:rPr>
           </w:pPr>
-          <w:hyperlink w:anchor="_Toc469439096" w:history="1">
+          <w:hyperlink w:anchor="_Toc469609545" w:history="1">
             <w:r>
               <w:rPr>
                 <w:rStyle w:val="Collegamentoipertestuale"/>
@@ -1938,7 +1938,7 @@
                 <w:noProof/>
                 <w:webHidden/>
               </w:rPr>
-              <w:instrText xml:space="preserve"> PAGEREF _Toc469439096 \h </w:instrText>
+              <w:instrText xml:space="preserve"> PAGEREF _Toc469609545 \h </w:instrText>
             </w:r>
             <w:r>
               <w:rPr>
@@ -1984,7 +1984,7 @@
               <w:lang w:val="it-IT" w:eastAsia="it-IT"/>
             </w:rPr>
           </w:pPr>
-          <w:hyperlink w:anchor="_Toc469439097" w:history="1">
+          <w:hyperlink w:anchor="_Toc469609546" w:history="1">
             <w:r>
               <w:rPr>
                 <w:rStyle w:val="Collegamentoipertestuale"/>
@@ -2011,7 +2011,7 @@
                 <w:noProof/>
                 <w:webHidden/>
               </w:rPr>
-              <w:instrText xml:space="preserve"> PAGEREF _Toc469439097 \h </w:instrText>
+              <w:instrText xml:space="preserve"> PAGEREF _Toc469609546 \h </w:instrText>
             </w:r>
             <w:r>
               <w:rPr>
@@ -2057,7 +2057,7 @@
               <w:lang w:val="it-IT" w:eastAsia="it-IT"/>
             </w:rPr>
           </w:pPr>
-          <w:hyperlink w:anchor="_Toc469439098" w:history="1">
+          <w:hyperlink w:anchor="_Toc469609547" w:history="1">
             <w:r>
               <w:rPr>
                 <w:rStyle w:val="Collegamentoipertestuale"/>
@@ -2084,7 +2084,7 @@
                 <w:noProof/>
                 <w:webHidden/>
               </w:rPr>
-              <w:instrText xml:space="preserve"> PAGEREF _Toc469439098 \h </w:instrText>
+              <w:instrText xml:space="preserve"> PAGEREF _Toc469609547 \h </w:instrText>
             </w:r>
             <w:r>
               <w:rPr>
@@ -2130,7 +2130,7 @@
               <w:lang w:val="it-IT" w:eastAsia="it-IT"/>
             </w:rPr>
           </w:pPr>
-          <w:hyperlink w:anchor="_Toc469439099" w:history="1">
+          <w:hyperlink w:anchor="_Toc469609548" w:history="1">
             <w:r>
               <w:rPr>
                 <w:rStyle w:val="Collegamentoipertestuale"/>
@@ -2157,7 +2157,7 @@
                 <w:noProof/>
                 <w:webHidden/>
               </w:rPr>
-              <w:instrText xml:space="preserve"> PAGEREF _Toc469439099 \h </w:instrText>
+              <w:instrText xml:space="preserve"> PAGEREF _Toc469609548 \h </w:instrText>
             </w:r>
             <w:r>
               <w:rPr>
@@ -2203,7 +2203,7 @@
               <w:lang w:val="it-IT" w:eastAsia="it-IT"/>
             </w:rPr>
           </w:pPr>
-          <w:hyperlink w:anchor="_Toc469439100" w:history="1">
+          <w:hyperlink w:anchor="_Toc469609549" w:history="1">
             <w:r>
               <w:rPr>
                 <w:rStyle w:val="Collegamentoipertestuale"/>
@@ -2230,7 +2230,7 @@
                 <w:noProof/>
                 <w:webHidden/>
               </w:rPr>
-              <w:instrText xml:space="preserve"> PAGEREF _Toc469439100 \h </w:instrText>
+              <w:instrText xml:space="preserve"> PAGEREF _Toc469609549 \h </w:instrText>
             </w:r>
             <w:r>
               <w:rPr>
@@ -2276,7 +2276,7 @@
               <w:lang w:val="it-IT" w:eastAsia="it-IT"/>
             </w:rPr>
           </w:pPr>
-          <w:hyperlink w:anchor="_Toc469439101" w:history="1">
+          <w:hyperlink w:anchor="_Toc469609550" w:history="1">
             <w:r>
               <w:rPr>
                 <w:rStyle w:val="Collegamentoipertestuale"/>
@@ -2303,7 +2303,7 @@
                 <w:noProof/>
                 <w:webHidden/>
               </w:rPr>
-              <w:instrText xml:space="preserve"> PAGEREF _Toc469439101 \h </w:instrText>
+              <w:instrText xml:space="preserve"> PAGEREF _Toc469609550 \h </w:instrText>
             </w:r>
             <w:r>
               <w:rPr>
@@ -2349,7 +2349,7 @@
               <w:lang w:val="it-IT" w:eastAsia="it-IT"/>
             </w:rPr>
           </w:pPr>
-          <w:hyperlink w:anchor="_Toc469439102" w:history="1">
+          <w:hyperlink w:anchor="_Toc469609551" w:history="1">
             <w:r>
               <w:rPr>
                 <w:rStyle w:val="Collegamentoipertestuale"/>
@@ -2376,7 +2376,7 @@
                 <w:noProof/>
                 <w:webHidden/>
               </w:rPr>
-              <w:instrText xml:space="preserve"> PAGEREF _Toc469439102 \h </w:instrText>
+              <w:instrText xml:space="preserve"> PAGEREF _Toc469609551 \h </w:instrText>
             </w:r>
             <w:r>
               <w:rPr>
@@ -2422,7 +2422,7 @@
               <w:lang w:val="it-IT" w:eastAsia="it-IT"/>
             </w:rPr>
           </w:pPr>
-          <w:hyperlink w:anchor="_Toc469439103" w:history="1">
+          <w:hyperlink w:anchor="_Toc469609552" w:history="1">
             <w:r>
               <w:rPr>
                 <w:rStyle w:val="Collegamentoipertestuale"/>
@@ -2449,7 +2449,7 @@
                 <w:noProof/>
                 <w:webHidden/>
               </w:rPr>
-              <w:instrText xml:space="preserve"> PAGEREF _Toc469439103 \h </w:instrText>
+              <w:instrText xml:space="preserve"> PAGEREF _Toc469609552 \h </w:instrText>
             </w:r>
             <w:r>
               <w:rPr>
@@ -2495,7 +2495,7 @@
               <w:lang w:val="it-IT" w:eastAsia="it-IT"/>
             </w:rPr>
           </w:pPr>
-          <w:hyperlink w:anchor="_Toc469439104" w:history="1">
+          <w:hyperlink w:anchor="_Toc469609553" w:history="1">
             <w:r>
               <w:rPr>
                 <w:rStyle w:val="Collegamentoipertestuale"/>
@@ -2522,7 +2522,7 @@
                 <w:noProof/>
                 <w:webHidden/>
               </w:rPr>
-              <w:instrText xml:space="preserve"> PAGEREF _Toc469439104 \h </w:instrText>
+              <w:instrText xml:space="preserve"> PAGEREF _Toc469609553 \h </w:instrText>
             </w:r>
             <w:r>
               <w:rPr>
@@ -2568,7 +2568,7 @@
               <w:lang w:val="it-IT" w:eastAsia="it-IT"/>
             </w:rPr>
           </w:pPr>
-          <w:hyperlink w:anchor="_Toc469439105" w:history="1">
+          <w:hyperlink w:anchor="_Toc469609554" w:history="1">
             <w:r>
               <w:rPr>
                 <w:rStyle w:val="Collegamentoipertestuale"/>
@@ -2595,7 +2595,7 @@
                 <w:noProof/>
                 <w:webHidden/>
               </w:rPr>
-              <w:instrText xml:space="preserve"> PAGEREF _Toc469439105 \h </w:instrText>
+              <w:instrText xml:space="preserve"> PAGEREF _Toc469609554 \h </w:instrText>
             </w:r>
             <w:r>
               <w:rPr>
@@ -2641,7 +2641,7 @@
               <w:lang w:val="it-IT" w:eastAsia="it-IT"/>
             </w:rPr>
           </w:pPr>
-          <w:hyperlink w:anchor="_Toc469439106" w:history="1">
+          <w:hyperlink w:anchor="_Toc469609555" w:history="1">
             <w:r>
               <w:rPr>
                 <w:rStyle w:val="Collegamentoipertestuale"/>
@@ -2668,7 +2668,7 @@
                 <w:noProof/>
                 <w:webHidden/>
               </w:rPr>
-              <w:instrText xml:space="preserve"> PAGEREF _Toc469439106 \h </w:instrText>
+              <w:instrText xml:space="preserve"> PAGEREF _Toc469609555 \h </w:instrText>
             </w:r>
             <w:r>
               <w:rPr>
@@ -2714,7 +2714,7 @@
               <w:lang w:val="it-IT" w:eastAsia="it-IT"/>
             </w:rPr>
           </w:pPr>
-          <w:hyperlink w:anchor="_Toc469439107" w:history="1">
+          <w:hyperlink w:anchor="_Toc469609556" w:history="1">
             <w:r>
               <w:rPr>
                 <w:rStyle w:val="Collegamentoipertestuale"/>
@@ -2741,7 +2741,7 @@
                 <w:noProof/>
                 <w:webHidden/>
               </w:rPr>
-              <w:instrText xml:space="preserve"> PAGEREF _Toc469439107 \h </w:instrText>
+              <w:instrText xml:space="preserve"> PAGEREF _Toc469609556 \h </w:instrText>
             </w:r>
             <w:r>
               <w:rPr>
@@ -2787,7 +2787,7 @@
               <w:lang w:val="it-IT" w:eastAsia="it-IT"/>
             </w:rPr>
           </w:pPr>
-          <w:hyperlink w:anchor="_Toc469439108" w:history="1">
+          <w:hyperlink w:anchor="_Toc469609557" w:history="1">
             <w:r>
               <w:rPr>
                 <w:rStyle w:val="Collegamentoipertestuale"/>
@@ -2814,7 +2814,7 @@
                 <w:noProof/>
                 <w:webHidden/>
               </w:rPr>
-              <w:instrText xml:space="preserve"> PAGEREF _Toc469439108 \h </w:instrText>
+              <w:instrText xml:space="preserve"> PAGEREF _Toc469609557 \h </w:instrText>
             </w:r>
             <w:r>
               <w:rPr>
@@ -2860,7 +2860,7 @@
               <w:lang w:val="it-IT" w:eastAsia="it-IT"/>
             </w:rPr>
           </w:pPr>
-          <w:hyperlink w:anchor="_Toc469439109" w:history="1">
+          <w:hyperlink w:anchor="_Toc469609558" w:history="1">
             <w:r>
               <w:rPr>
                 <w:rStyle w:val="Collegamentoipertestuale"/>
@@ -2887,7 +2887,7 @@
                 <w:noProof/>
                 <w:webHidden/>
               </w:rPr>
-              <w:instrText xml:space="preserve"> PAGEREF _Toc469439109 \h </w:instrText>
+              <w:instrText xml:space="preserve"> PAGEREF _Toc469609558 \h </w:instrText>
             </w:r>
             <w:r>
               <w:rPr>
@@ -2933,7 +2933,7 @@
               <w:lang w:val="it-IT" w:eastAsia="it-IT"/>
             </w:rPr>
           </w:pPr>
-          <w:hyperlink w:anchor="_Toc469439110" w:history="1">
+          <w:hyperlink w:anchor="_Toc469609559" w:history="1">
             <w:r>
               <w:rPr>
                 <w:rStyle w:val="Collegamentoipertestuale"/>
@@ -2960,7 +2960,7 @@
                 <w:noProof/>
                 <w:webHidden/>
               </w:rPr>
-              <w:instrText xml:space="preserve"> PAGEREF _Toc469439110 \h </w:instrText>
+              <w:instrText xml:space="preserve"> PAGEREF _Toc469609559 \h </w:instrText>
             </w:r>
             <w:r>
               <w:rPr>
@@ -3006,7 +3006,7 @@
               <w:lang w:val="it-IT" w:eastAsia="it-IT"/>
             </w:rPr>
           </w:pPr>
-          <w:hyperlink w:anchor="_Toc469439111" w:history="1">
+          <w:hyperlink w:anchor="_Toc469609560" w:history="1">
             <w:r>
               <w:rPr>
                 <w:rStyle w:val="Collegamentoipertestuale"/>
@@ -3033,7 +3033,7 @@
                 <w:noProof/>
                 <w:webHidden/>
               </w:rPr>
-              <w:instrText xml:space="preserve"> PAGEREF _Toc469439111 \h </w:instrText>
+              <w:instrText xml:space="preserve"> PAGEREF _Toc469609560 \h </w:instrText>
             </w:r>
             <w:r>
               <w:rPr>
@@ -3079,7 +3079,7 @@
               <w:lang w:val="it-IT" w:eastAsia="it-IT"/>
             </w:rPr>
           </w:pPr>
-          <w:hyperlink w:anchor="_Toc469439112" w:history="1">
+          <w:hyperlink w:anchor="_Toc469609561" w:history="1">
             <w:r>
               <w:rPr>
                 <w:rStyle w:val="Collegamentoipertestuale"/>
@@ -3106,7 +3106,7 @@
                 <w:noProof/>
                 <w:webHidden/>
               </w:rPr>
-              <w:instrText xml:space="preserve"> PAGEREF _Toc469439112 \h </w:instrText>
+              <w:instrText xml:space="preserve"> PAGEREF _Toc469609561 \h </w:instrText>
             </w:r>
             <w:r>
               <w:rPr>
@@ -3152,7 +3152,7 @@
               <w:lang w:val="it-IT" w:eastAsia="it-IT"/>
             </w:rPr>
           </w:pPr>
-          <w:hyperlink w:anchor="_Toc469439113" w:history="1">
+          <w:hyperlink w:anchor="_Toc469609562" w:history="1">
             <w:r>
               <w:rPr>
                 <w:rStyle w:val="Collegamentoipertestuale"/>
@@ -3179,7 +3179,7 @@
                 <w:noProof/>
                 <w:webHidden/>
               </w:rPr>
-              <w:instrText xml:space="preserve"> PAGEREF _Toc469439113 \h </w:instrText>
+              <w:instrText xml:space="preserve"> PAGEREF _Toc469609562 \h </w:instrText>
             </w:r>
             <w:r>
               <w:rPr>
@@ -3225,7 +3225,7 @@
               <w:lang w:val="it-IT" w:eastAsia="it-IT"/>
             </w:rPr>
           </w:pPr>
-          <w:hyperlink w:anchor="_Toc469439114" w:history="1">
+          <w:hyperlink w:anchor="_Toc469609563" w:history="1">
             <w:r>
               <w:rPr>
                 <w:rStyle w:val="Collegamentoipertestuale"/>
@@ -3252,7 +3252,7 @@
                 <w:noProof/>
                 <w:webHidden/>
               </w:rPr>
-              <w:instrText xml:space="preserve"> PAGEREF _Toc469439114 \h </w:instrText>
+              <w:instrText xml:space="preserve"> PAGEREF _Toc469609563 \h </w:instrText>
             </w:r>
             <w:r>
               <w:rPr>
@@ -3298,7 +3298,7 @@
               <w:lang w:val="it-IT" w:eastAsia="it-IT"/>
             </w:rPr>
           </w:pPr>
-          <w:hyperlink w:anchor="_Toc469439115" w:history="1">
+          <w:hyperlink w:anchor="_Toc469609564" w:history="1">
             <w:r>
               <w:rPr>
                 <w:rStyle w:val="Collegamentoipertestuale"/>
@@ -3325,7 +3325,7 @@
                 <w:noProof/>
                 <w:webHidden/>
               </w:rPr>
-              <w:instrText xml:space="preserve"> PAGEREF _Toc469439115 \h </w:instrText>
+              <w:instrText xml:space="preserve"> PAGEREF _Toc469609564 \h </w:instrText>
             </w:r>
             <w:r>
               <w:rPr>
@@ -3371,7 +3371,7 @@
               <w:lang w:val="it-IT" w:eastAsia="it-IT"/>
             </w:rPr>
           </w:pPr>
-          <w:hyperlink w:anchor="_Toc469439116" w:history="1">
+          <w:hyperlink w:anchor="_Toc469609565" w:history="1">
             <w:r>
               <w:rPr>
                 <w:rStyle w:val="Collegamentoipertestuale"/>
@@ -3398,7 +3398,7 @@
                 <w:noProof/>
                 <w:webHidden/>
               </w:rPr>
-              <w:instrText xml:space="preserve"> PAGEREF _Toc469439116 \h </w:instrText>
+              <w:instrText xml:space="preserve"> PAGEREF _Toc469609565 \h </w:instrText>
             </w:r>
             <w:r>
               <w:rPr>
@@ -3444,7 +3444,7 @@
               <w:lang w:val="it-IT" w:eastAsia="it-IT"/>
             </w:rPr>
           </w:pPr>
-          <w:hyperlink w:anchor="_Toc469439117" w:history="1">
+          <w:hyperlink w:anchor="_Toc469609566" w:history="1">
             <w:r>
               <w:rPr>
                 <w:rStyle w:val="Collegamentoipertestuale"/>
@@ -3471,7 +3471,7 @@
                 <w:noProof/>
                 <w:webHidden/>
               </w:rPr>
-              <w:instrText xml:space="preserve"> PAGEREF _Toc469439117 \h </w:instrText>
+              <w:instrText xml:space="preserve"> PAGEREF _Toc469609566 \h </w:instrText>
             </w:r>
             <w:r>
               <w:rPr>
@@ -3517,7 +3517,7 @@
               <w:lang w:val="it-IT" w:eastAsia="it-IT"/>
             </w:rPr>
           </w:pPr>
-          <w:hyperlink w:anchor="_Toc469439118" w:history="1">
+          <w:hyperlink w:anchor="_Toc469609567" w:history="1">
             <w:r>
               <w:rPr>
                 <w:rStyle w:val="Collegamentoipertestuale"/>
@@ -3544,7 +3544,7 @@
                 <w:noProof/>
                 <w:webHidden/>
               </w:rPr>
-              <w:instrText xml:space="preserve"> PAGEREF _Toc469439118 \h </w:instrText>
+              <w:instrText xml:space="preserve"> PAGEREF _Toc469609567 \h </w:instrText>
             </w:r>
             <w:r>
               <w:rPr>
@@ -3590,7 +3590,7 @@
               <w:lang w:val="it-IT" w:eastAsia="it-IT"/>
             </w:rPr>
           </w:pPr>
-          <w:hyperlink w:anchor="_Toc469439119" w:history="1">
+          <w:hyperlink w:anchor="_Toc469609568" w:history="1">
             <w:r>
               <w:rPr>
                 <w:rStyle w:val="Collegamentoipertestuale"/>
@@ -3617,7 +3617,7 @@
                 <w:noProof/>
                 <w:webHidden/>
               </w:rPr>
-              <w:instrText xml:space="preserve"> PAGEREF _Toc469439119 \h </w:instrText>
+              <w:instrText xml:space="preserve"> PAGEREF _Toc469609568 \h </w:instrText>
             </w:r>
             <w:r>
               <w:rPr>
@@ -3638,79 +3638,6 @@
                 <w:webHidden/>
               </w:rPr>
               <w:t>23</w:t>
-            </w:r>
-            <w:r>
-              <w:rPr>
-                <w:noProof/>
-                <w:webHidden/>
-              </w:rPr>
-              <w:fldChar w:fldCharType="end"/>
-            </w:r>
-          </w:hyperlink>
-        </w:p>
-        <w:p>
-          <w:pPr>
-            <w:pStyle w:val="Sommario2"/>
-            <w:tabs>
-              <w:tab w:val="right" w:leader="dot" w:pos="9622"/>
-            </w:tabs>
-            <w:rPr>
-              <w:rFonts w:asciiTheme="minorHAnsi" w:eastAsiaTheme="minorEastAsia" w:hAnsiTheme="minorHAnsi" w:cstheme="minorBidi"/>
-              <w:noProof/>
-              <w:sz w:val="22"/>
-              <w:szCs w:val="22"/>
-              <w:bdr w:val="none" w:sz="0" w:space="0" w:color="auto"/>
-              <w:lang w:val="it-IT" w:eastAsia="it-IT"/>
-            </w:rPr>
-          </w:pPr>
-          <w:hyperlink w:anchor="_Toc469439120" w:history="1">
-            <w:r>
-              <w:rPr>
-                <w:rStyle w:val="Collegamentoipertestuale"/>
-                <w:noProof/>
-              </w:rPr>
-              <w:t>4.9  Diagramma delle classi di dominio del sistema</w:t>
-            </w:r>
-            <w:r>
-              <w:rPr>
-                <w:noProof/>
-                <w:webHidden/>
-              </w:rPr>
-              <w:tab/>
-            </w:r>
-            <w:r>
-              <w:rPr>
-                <w:noProof/>
-                <w:webHidden/>
-              </w:rPr>
-              <w:fldChar w:fldCharType="begin"/>
-            </w:r>
-            <w:r>
-              <w:rPr>
-                <w:noProof/>
-                <w:webHidden/>
-              </w:rPr>
-              <w:instrText xml:space="preserve"> PAGEREF _Toc469439120 \h </w:instrText>
-            </w:r>
-            <w:r>
-              <w:rPr>
-                <w:noProof/>
-                <w:webHidden/>
-              </w:rPr>
-            </w:r>
-            <w:r>
-              <w:rPr>
-                <w:noProof/>
-                <w:webHidden/>
-              </w:rPr>
-              <w:fldChar w:fldCharType="separate"/>
-            </w:r>
-            <w:r>
-              <w:rPr>
-                <w:noProof/>
-                <w:webHidden/>
-              </w:rPr>
-              <w:t>24</w:t>
             </w:r>
             <w:r>
               <w:rPr>
@@ -3746,7 +3673,7 @@
         </w:rPr>
         <w:br w:type="page"/>
       </w:r>
-      <w:bookmarkStart w:id="0" w:name="_Toc469439077"/>
+      <w:bookmarkStart w:id="0" w:name="_Toc469609526"/>
       <w:r>
         <w:lastRenderedPageBreak/>
         <w:t>1</w:t>
@@ -3812,7 +3739,7 @@
       <w:pPr>
         <w:pStyle w:val="Titolo2"/>
       </w:pPr>
-      <w:bookmarkStart w:id="1" w:name="_Toc469439078"/>
+      <w:bookmarkStart w:id="1" w:name="_Toc469609527"/>
       <w:r>
         <w:t>1.</w:t>
       </w:r>
@@ -3869,7 +3796,7 @@
       <w:pPr>
         <w:pStyle w:val="Titolo2"/>
       </w:pPr>
-      <w:bookmarkStart w:id="2" w:name="_Toc469439079"/>
+      <w:bookmarkStart w:id="2" w:name="_Toc469609528"/>
       <w:r>
         <w:t>1.2 Scopo</w:t>
       </w:r>
@@ -3973,7 +3900,7 @@
       <w:pPr>
         <w:pStyle w:val="Titolo2"/>
       </w:pPr>
-      <w:bookmarkStart w:id="3" w:name="_Toc469439080"/>
+      <w:bookmarkStart w:id="3" w:name="_Toc469609529"/>
       <w:r>
         <w:t xml:space="preserve">1.3 </w:t>
       </w:r>
@@ -4606,7 +4533,7 @@
       <w:pPr>
         <w:pStyle w:val="Titolo1"/>
       </w:pPr>
-      <w:bookmarkStart w:id="4" w:name="_Toc469439081"/>
+      <w:bookmarkStart w:id="4" w:name="_Toc469609530"/>
       <w:r>
         <w:lastRenderedPageBreak/>
         <w:t>2</w:t>
@@ -4653,7 +4580,7 @@
       <w:pPr>
         <w:pStyle w:val="Titolo2"/>
       </w:pPr>
-      <w:bookmarkStart w:id="5" w:name="_Toc469439082"/>
+      <w:bookmarkStart w:id="5" w:name="_Toc469609531"/>
       <w:r>
         <w:t>2.1</w:t>
       </w:r>
@@ -4995,7 +4922,7 @@
       <w:pPr>
         <w:pStyle w:val="Titolo2"/>
       </w:pPr>
-      <w:bookmarkStart w:id="6" w:name="_Toc469439083"/>
+      <w:bookmarkStart w:id="6" w:name="_Toc469609532"/>
       <w:r>
         <w:lastRenderedPageBreak/>
         <w:t>2.2</w:t>
@@ -5116,7 +5043,7 @@
       <w:pPr>
         <w:pStyle w:val="Titolo2"/>
       </w:pPr>
-      <w:bookmarkStart w:id="7" w:name="_Toc469439084"/>
+      <w:bookmarkStart w:id="7" w:name="_Toc469609533"/>
       <w:r>
         <w:t>2.3</w:t>
       </w:r>
@@ -5199,7 +5126,7 @@
       <w:pPr>
         <w:pStyle w:val="Titolo2"/>
       </w:pPr>
-      <w:bookmarkStart w:id="8" w:name="_Toc469439085"/>
+      <w:bookmarkStart w:id="8" w:name="_Toc469609534"/>
       <w:r>
         <w:t>2.4. Vincoli</w:t>
       </w:r>
@@ -5238,7 +5165,7 @@
       <w:pPr>
         <w:pStyle w:val="Titolo1"/>
       </w:pPr>
-      <w:bookmarkStart w:id="9" w:name="_Toc469439086"/>
+      <w:bookmarkStart w:id="9" w:name="_Toc469609535"/>
       <w:r>
         <w:t>3</w:t>
       </w:r>
@@ -5325,7 +5252,7 @@
       <w:pPr>
         <w:pStyle w:val="Titolo2"/>
       </w:pPr>
-      <w:bookmarkStart w:id="10" w:name="_Toc469439087"/>
+      <w:bookmarkStart w:id="10" w:name="_Toc469609536"/>
       <w:r>
         <w:t>3.1 Elenco degli scenari</w:t>
       </w:r>
@@ -5370,7 +5297,7 @@
       <w:pPr>
         <w:pStyle w:val="Titolo3"/>
       </w:pPr>
-      <w:bookmarkStart w:id="11" w:name="_Toc469439088"/>
+      <w:bookmarkStart w:id="11" w:name="_Toc469609537"/>
       <w:r>
         <w:lastRenderedPageBreak/>
         <w:t>3.1</w:t>
@@ -5418,7 +5345,7 @@
       <w:pPr>
         <w:pStyle w:val="Titolo3"/>
       </w:pPr>
-      <w:bookmarkStart w:id="12" w:name="_Toc469439089"/>
+      <w:bookmarkStart w:id="12" w:name="_Toc469609538"/>
       <w:r>
         <w:t>3.1.2 Visualizzazione dello streaming video</w:t>
       </w:r>
@@ -5455,7 +5382,7 @@
       <w:pPr>
         <w:pStyle w:val="Titolo3"/>
       </w:pPr>
-      <w:bookmarkStart w:id="13" w:name="_Toc469439090"/>
+      <w:bookmarkStart w:id="13" w:name="_Toc469609539"/>
       <w:r>
         <w:t>3.1.3 Richiesta di una snapshot</w:t>
       </w:r>
@@ -5487,7 +5414,7 @@
       <w:pPr>
         <w:pStyle w:val="Titolo3"/>
       </w:pPr>
-      <w:bookmarkStart w:id="14" w:name="_Toc469439091"/>
+      <w:bookmarkStart w:id="14" w:name="_Toc469609540"/>
       <w:r>
         <w:t>3.1.4</w:t>
       </w:r>
@@ -5526,7 +5453,7 @@
       <w:pPr>
         <w:pStyle w:val="Titolo3"/>
       </w:pPr>
-      <w:bookmarkStart w:id="15" w:name="_Toc469439092"/>
+      <w:bookmarkStart w:id="15" w:name="_Toc469609541"/>
       <w:r>
         <w:t>3.1.5</w:t>
       </w:r>
@@ -5588,7 +5515,7 @@
       <w:pPr>
         <w:pStyle w:val="Titolo3"/>
       </w:pPr>
-      <w:bookmarkStart w:id="16" w:name="_Toc469439093"/>
+      <w:bookmarkStart w:id="16" w:name="_Toc469609542"/>
       <w:r>
         <w:t>3.1.6</w:t>
       </w:r>
@@ -5618,7 +5545,7 @@
       <w:pPr>
         <w:pStyle w:val="Titolo1"/>
       </w:pPr>
-      <w:bookmarkStart w:id="17" w:name="_Toc469439094"/>
+      <w:bookmarkStart w:id="17" w:name="_Toc469609543"/>
       <w:r>
         <w:lastRenderedPageBreak/>
         <w:t>4</w:t>
@@ -5678,7 +5605,7 @@
       <w:pPr>
         <w:pStyle w:val="Titolo2"/>
       </w:pPr>
-      <w:bookmarkStart w:id="18" w:name="_Toc469439095"/>
+      <w:bookmarkStart w:id="18" w:name="_Toc469609544"/>
       <w:r>
         <w:t>4</w:t>
       </w:r>
@@ -5742,7 +5669,7 @@
       <w:pPr>
         <w:pStyle w:val="Titolo3"/>
       </w:pPr>
-      <w:bookmarkStart w:id="19" w:name="_Toc469439096"/>
+      <w:bookmarkStart w:id="19" w:name="_Toc469609545"/>
       <w:r>
         <w:t>4</w:t>
       </w:r>
@@ -5785,7 +5712,7 @@
       <w:pPr>
         <w:pStyle w:val="Titolo3"/>
       </w:pPr>
-      <w:bookmarkStart w:id="20" w:name="_Toc469439097"/>
+      <w:bookmarkStart w:id="20" w:name="_Toc469609546"/>
       <w:r>
         <w:t>4</w:t>
       </w:r>
@@ -5874,7 +5801,7 @@
           <w:sz w:val="24"/>
         </w:rPr>
       </w:pPr>
-      <w:bookmarkStart w:id="21" w:name="_Toc469439098"/>
+      <w:bookmarkStart w:id="21" w:name="_Toc469609547"/>
       <w:r>
         <w:t>4</w:t>
       </w:r>
@@ -6020,7 +5947,7 @@
       <w:pPr>
         <w:pStyle w:val="Titolo2"/>
       </w:pPr>
-      <w:bookmarkStart w:id="22" w:name="_Toc469439099"/>
+      <w:bookmarkStart w:id="22" w:name="_Toc469609548"/>
       <w:r>
         <w:t>4</w:t>
       </w:r>
@@ -6041,7 +5968,7 @@
       <w:pPr>
         <w:pStyle w:val="Titolo3"/>
       </w:pPr>
-      <w:bookmarkStart w:id="23" w:name="_Toc469439100"/>
+      <w:bookmarkStart w:id="23" w:name="_Toc469609549"/>
       <w:r>
         <w:t>4</w:t>
       </w:r>
@@ -6702,7 +6629,7 @@
       <w:pPr>
         <w:pStyle w:val="Titolo3"/>
       </w:pPr>
-      <w:bookmarkStart w:id="24" w:name="_Toc469439101"/>
+      <w:bookmarkStart w:id="24" w:name="_Toc469609550"/>
       <w:r>
         <w:t>4</w:t>
       </w:r>
@@ -7693,7 +7620,7 @@
       <w:pPr>
         <w:pStyle w:val="Titolo3"/>
       </w:pPr>
-      <w:bookmarkStart w:id="25" w:name="_Toc469439102"/>
+      <w:bookmarkStart w:id="25" w:name="_Toc469609551"/>
       <w:r>
         <w:t>4</w:t>
       </w:r>
@@ -8815,7 +8742,7 @@
       <w:pPr>
         <w:pStyle w:val="Titolo3"/>
       </w:pPr>
-      <w:bookmarkStart w:id="26" w:name="_Toc469439103"/>
+      <w:bookmarkStart w:id="26" w:name="_Toc469609552"/>
       <w:r>
         <w:t>4</w:t>
       </w:r>
@@ -9838,7 +9765,7 @@
       <w:pPr>
         <w:pStyle w:val="Titolo3"/>
       </w:pPr>
-      <w:bookmarkStart w:id="27" w:name="_Toc469439104"/>
+      <w:bookmarkStart w:id="27" w:name="_Toc469609553"/>
       <w:r>
         <w:t>4</w:t>
       </w:r>
@@ -10862,7 +10789,7 @@
       <w:pPr>
         <w:pStyle w:val="Titolo3"/>
       </w:pPr>
-      <w:bookmarkStart w:id="29" w:name="_Toc469439105"/>
+      <w:bookmarkStart w:id="29" w:name="_Toc469609554"/>
       <w:r>
         <w:t>4</w:t>
       </w:r>
@@ -11631,7 +11558,7 @@
       <w:pPr>
         <w:pStyle w:val="Titolo3"/>
       </w:pPr>
-      <w:bookmarkStart w:id="30" w:name="_Toc469439106"/>
+      <w:bookmarkStart w:id="30" w:name="_Toc469609555"/>
       <w:r>
         <w:t>4.2.7</w:t>
       </w:r>
@@ -12908,7 +12835,7 @@
       <w:pPr>
         <w:pStyle w:val="Titolo3"/>
       </w:pPr>
-      <w:bookmarkStart w:id="31" w:name="_Toc469439107"/>
+      <w:bookmarkStart w:id="31" w:name="_Toc469609556"/>
       <w:r>
         <w:t>4.2.8</w:t>
       </w:r>
@@ -13776,7 +13703,7 @@
       <w:pPr>
         <w:pStyle w:val="Titolo2"/>
       </w:pPr>
-      <w:bookmarkStart w:id="32" w:name="_Toc469439108"/>
+      <w:bookmarkStart w:id="32" w:name="_Toc469609557"/>
       <w:r>
         <w:lastRenderedPageBreak/>
         <w:t>4</w:t>
@@ -13877,7 +13804,7 @@
       <w:pPr>
         <w:pStyle w:val="Titolo2"/>
       </w:pPr>
-      <w:bookmarkStart w:id="33" w:name="_Toc469439109"/>
+      <w:bookmarkStart w:id="33" w:name="_Toc469609558"/>
       <w:r>
         <w:t>4</w:t>
       </w:r>
@@ -14888,7 +14815,7 @@
       <w:pPr>
         <w:pStyle w:val="Titolo2"/>
       </w:pPr>
-      <w:bookmarkStart w:id="34" w:name="_Toc469439110"/>
+      <w:bookmarkStart w:id="34" w:name="_Toc469609559"/>
       <w:r>
         <w:t>4</w:t>
       </w:r>
@@ -16161,7 +16088,7 @@
       <w:pPr>
         <w:pStyle w:val="Titolo2"/>
       </w:pPr>
-      <w:bookmarkStart w:id="35" w:name="_Toc469439111"/>
+      <w:bookmarkStart w:id="35" w:name="_Toc469609560"/>
       <w:r>
         <w:t>4</w:t>
       </w:r>
@@ -16273,7 +16200,7 @@
       <w:pPr>
         <w:pStyle w:val="Titolo2"/>
       </w:pPr>
-      <w:bookmarkStart w:id="36" w:name="_Toc469439112"/>
+      <w:bookmarkStart w:id="36" w:name="_Toc469609561"/>
       <w:r>
         <w:lastRenderedPageBreak/>
         <w:t>4</w:t>
@@ -16317,7 +16244,7 @@
       <w:pPr>
         <w:pStyle w:val="Titolo3"/>
       </w:pPr>
-      <w:bookmarkStart w:id="37" w:name="_Toc469439113"/>
+      <w:bookmarkStart w:id="37" w:name="_Toc469609562"/>
       <w:r>
         <w:t>4.8.1 Menu</w:t>
       </w:r>
@@ -16494,7 +16421,7 @@
       <w:pPr>
         <w:pStyle w:val="Titolo3"/>
       </w:pPr>
-      <w:bookmarkStart w:id="38" w:name="_Toc469439114"/>
+      <w:bookmarkStart w:id="38" w:name="_Toc469609563"/>
       <w:r>
         <w:t>4.8.2 Home Fragment</w:t>
       </w:r>
@@ -16807,13 +16734,14 @@
       <w:pPr>
         <w:pStyle w:val="Titolo3"/>
       </w:pPr>
-      <w:bookmarkStart w:id="39" w:name="_Toc469439115"/>
+      <w:bookmarkStart w:id="39" w:name="_Toc469609564"/>
       <w:r>
         <w:lastRenderedPageBreak/>
         <w:t>4.8.3 Connection Setting</w:t>
       </w:r>
       <w:bookmarkEnd w:id="39"/>
     </w:p>
+    <w:p/>
     <w:p/>
     <w:p>
       <w:r>
@@ -17207,14 +17135,9 @@
     </w:p>
     <w:p>
       <w:pPr>
-        <w:pStyle w:val="Nessunaspaziatura"/>
-      </w:pPr>
-    </w:p>
-    <w:p>
-      <w:pPr>
         <w:pStyle w:val="Titolo3"/>
       </w:pPr>
-      <w:bookmarkStart w:id="40" w:name="_Toc469439116"/>
+      <w:bookmarkStart w:id="40" w:name="_Toc469609565"/>
       <w:r>
         <w:t xml:space="preserve">4.8.4 </w:t>
       </w:r>
@@ -17663,7 +17586,7 @@
       <w:pPr>
         <w:pStyle w:val="Titolo3"/>
       </w:pPr>
-      <w:bookmarkStart w:id="41" w:name="_Toc469439117"/>
+      <w:bookmarkStart w:id="41" w:name="_Toc469609566"/>
       <w:r>
         <w:lastRenderedPageBreak/>
         <w:t>4.8.5 Media Setting</w:t>
@@ -18080,7 +18003,7 @@
       <w:pPr>
         <w:pStyle w:val="Titolo3"/>
       </w:pPr>
-      <w:bookmarkStart w:id="42" w:name="_Toc469439118"/>
+      <w:bookmarkStart w:id="42" w:name="_Toc469609567"/>
       <w:r>
         <w:lastRenderedPageBreak/>
         <w:t>4.8.6 New Credentials</w:t>
@@ -18362,7 +18285,7 @@
       <w:pPr>
         <w:pStyle w:val="Titolo3"/>
       </w:pPr>
-      <w:bookmarkStart w:id="43" w:name="_Toc469439119"/>
+      <w:bookmarkStart w:id="43" w:name="_Toc469609568"/>
       <w:r>
         <w:t>4.8.7 About</w:t>
       </w:r>
@@ -18485,46 +18408,6 @@
         <w:t>: Schermata di 'about'</w:t>
       </w:r>
     </w:p>
-    <w:p>
-      <w:pPr>
-        <w:pStyle w:val="Titolo2"/>
-      </w:pPr>
-      <w:bookmarkStart w:id="44" w:name="_Toc469439120"/>
-      <w:r>
-        <w:lastRenderedPageBreak/>
-        <w:t>4</w:t>
-      </w:r>
-      <w:r>
-        <w:t xml:space="preserve">.9 </w:t>
-      </w:r>
-      <w:r>
-        <w:t xml:space="preserve"> Diagramma delle classi di dominio del sistema</w:t>
-      </w:r>
-      <w:bookmarkEnd w:id="44"/>
-    </w:p>
-    <w:p>
-      <w:pPr>
-        <w:pStyle w:val="Corpo"/>
-        <w:rPr>
-          <w:sz w:val="24"/>
-          <w:szCs w:val="24"/>
-        </w:rPr>
-      </w:pPr>
-    </w:p>
-    <w:p>
-      <w:pPr>
-        <w:pStyle w:val="Corpo"/>
-        <w:rPr>
-          <w:sz w:val="24"/>
-          <w:szCs w:val="24"/>
-        </w:rPr>
-      </w:pPr>
-    </w:p>
-    <w:p>
-      <w:pPr>
-        <w:pStyle w:val="Corpo"/>
-      </w:pPr>
-    </w:p>
     <w:sectPr>
       <w:footerReference w:type="default" r:id="rId29"/>
       <w:pgSz w:w="11900" w:h="16840"/>
@@ -18575,7 +18458,7 @@
             <w:rPr>
               <w:noProof/>
             </w:rPr>
-            <w:t>16</w:t>
+            <w:t>3</w:t>
           </w:r>
         </w:fldSimple>
       </w:p>
@@ -31545,7 +31428,7 @@
 </file>
 
 <file path=customXml/itemProps1.xml><?xml version="1.0" encoding="utf-8"?>
-<ds:datastoreItem xmlns:ds="http://schemas.openxmlformats.org/officeDocument/2006/customXml" ds:itemID="{AC59ED34-CF8A-4745-9AB9-3EB1D21278E3}">
+<ds:datastoreItem xmlns:ds="http://schemas.openxmlformats.org/officeDocument/2006/customXml" ds:itemID="{B5E0FBC6-9056-4EB0-B737-F53F80EE8C79}">
   <ds:schemaRefs>
     <ds:schemaRef ds:uri="http://schemas.openxmlformats.org/officeDocument/2006/bibliography"/>
   </ds:schemaRefs>

</xml_diff>

<commit_message>
#31 Revision of RS
change image nr.1
</commit_message>
<xml_diff>
--- a/Swatcher_RS/RS_Swatcher.docx
+++ b/Swatcher_RS/RS_Swatcher.docx
@@ -4799,9 +4799,9 @@
         </w:rPr>
         <w:drawing>
           <wp:inline distT="0" distB="0" distL="0" distR="0">
-            <wp:extent cx="6115050" cy="4286250"/>
-            <wp:effectExtent l="19050" t="0" r="0" b="0"/>
-            <wp:docPr id="2" name="Immagine 2"/>
+            <wp:extent cx="6143625" cy="4038600"/>
+            <wp:effectExtent l="19050" t="0" r="9525" b="0"/>
+            <wp:docPr id="10" name="Immagine 1"/>
             <wp:cNvGraphicFramePr>
               <a:graphicFrameLocks xmlns:a="http://schemas.openxmlformats.org/drawingml/2006/main" noChangeAspect="1"/>
             </wp:cNvGraphicFramePr>
@@ -4809,7 +4809,7 @@
               <a:graphicData uri="http://schemas.openxmlformats.org/drawingml/2006/picture">
                 <pic:pic xmlns:pic="http://schemas.openxmlformats.org/drawingml/2006/picture">
                   <pic:nvPicPr>
-                    <pic:cNvPr id="0" name="Picture 2"/>
+                    <pic:cNvPr id="0" name="Picture 1"/>
                     <pic:cNvPicPr>
                       <a:picLocks noChangeAspect="1" noChangeArrowheads="1"/>
                     </pic:cNvPicPr>
@@ -4824,7 +4824,7 @@
                   <pic:spPr bwMode="auto">
                     <a:xfrm>
                       <a:off x="0" y="0"/>
-                      <a:ext cx="6115050" cy="4286250"/>
+                      <a:ext cx="6143625" cy="4038600"/>
                     </a:xfrm>
                     <a:prstGeom prst="rect">
                       <a:avLst/>
@@ -4843,6 +4843,12 @@
           </wp:inline>
         </w:drawing>
       </w:r>
+    </w:p>
+    <w:p>
+      <w:pPr>
+        <w:pStyle w:val="Nessunaspaziatura"/>
+        <w:jc w:val="center"/>
+      </w:pPr>
     </w:p>
     <w:p>
       <w:pPr>
@@ -18458,7 +18464,7 @@
             <w:rPr>
               <w:noProof/>
             </w:rPr>
-            <w:t>3</w:t>
+            <w:t>6</w:t>
           </w:r>
         </w:fldSimple>
       </w:p>

</xml_diff>